<commit_message>
Requisitos de información mas detallados
</commit_message>
<xml_diff>
--- a/Documentación.docx
+++ b/Documentación.docx
@@ -1560,12 +1560,21 @@
       </w:r>
       <w:proofErr w:type="spellEnd"/>
       <w:r>
-        <w:t xml:space="preserve">. Estos scripts irán asignados al </w:t>
+        <w:t>. Estos scripts i</w:t>
+      </w:r>
+      <w:r>
+        <w:t>rán asignados a los</w:t>
+      </w:r>
+      <w:r>
+        <w:t xml:space="preserve"> </w:t>
       </w:r>
       <w:proofErr w:type="spellStart"/>
       <w:r>
         <w:t>GameObject</w:t>
       </w:r>
+      <w:r>
+        <w:t>s</w:t>
+      </w:r>
       <w:proofErr w:type="spellEnd"/>
       <w:r>
         <w:t xml:space="preserve"> o </w:t>
@@ -1574,9 +1583,15 @@
       <w:r>
         <w:t>Prefab</w:t>
       </w:r>
+      <w:r>
+        <w:t>s</w:t>
+      </w:r>
       <w:proofErr w:type="spellEnd"/>
       <w:r>
-        <w:t xml:space="preserve"> al que vaya destinado su código.</w:t>
+        <w:t xml:space="preserve"> a los</w:t>
+      </w:r>
+      <w:r>
+        <w:t xml:space="preserve"> que vaya destinado su código.</w:t>
       </w:r>
     </w:p>
     <w:p>
@@ -1648,12 +1663,17 @@
         <w:t>Se pedirá un nombre al usuario al terminar la partida para guardarlo en el top de los mejores indicado anteriormente.</w:t>
       </w:r>
     </w:p>
+    <w:p/>
+    <w:p/>
+    <w:p/>
+    <w:p/>
     <w:p>
       <w:pPr>
         <w:pStyle w:val="Ttulo2"/>
       </w:pPr>
       <w:bookmarkStart w:id="5" w:name="_Toc99907437"/>
       <w:r>
+        <w:lastRenderedPageBreak/>
         <w:t>Requisitos de información.</w:t>
       </w:r>
       <w:bookmarkEnd w:id="5"/>
@@ -1665,16 +1685,108 @@
     </w:p>
     <w:p>
       <w:r>
-        <w:t>En el caso de 3DSlug cuenta únicamente con un nombre indicado por el usuario al terminar la partida</w:t>
-      </w:r>
-      <w:r>
-        <w:t xml:space="preserve"> junto con la puntuación obtenida,</w:t>
-      </w:r>
+        <w:t>En el caso de 3DSlug, Estos requisitos son:</w:t>
+      </w:r>
+    </w:p>
+    <w:p>
+      <w:pPr>
+        <w:rPr>
+          <w:b/>
+        </w:rPr>
+      </w:pPr>
+      <w:r>
+        <w:rPr>
+          <w:b/>
+        </w:rPr>
+        <w:t xml:space="preserve">Usuario </w:t>
+      </w:r>
+      <w:r>
+        <w:rPr>
+          <w:rFonts w:ascii="Arial" w:hAnsi="Arial" w:cs="Arial"/>
+          <w:b/>
+        </w:rPr>
+        <w:t>→</w:t>
+      </w:r>
+      <w:r>
+        <w:rPr>
+          <w:b/>
+        </w:rPr>
+        <w:t xml:space="preserve"> </w:t>
+      </w:r>
+    </w:p>
+    <w:p>
+      <w:pPr>
+        <w:pStyle w:val="Prrafodelista"/>
+        <w:numPr>
+          <w:ilvl w:val="0"/>
+          <w:numId w:val="1"/>
+        </w:numPr>
+      </w:pPr>
+      <w:r>
+        <w:t>Nombre otorgado por teclado al terminar la partida.</w:t>
+      </w:r>
+    </w:p>
+    <w:p>
+      <w:pPr>
+        <w:pStyle w:val="Prrafodelista"/>
+        <w:numPr>
+          <w:ilvl w:val="0"/>
+          <w:numId w:val="1"/>
+        </w:numPr>
+      </w:pPr>
+      <w:r>
+        <w:t xml:space="preserve">Puntuación obtenida durante la partida, contando los puntos con los que cuente al terminar más la suma de todos los gastos que haya hecho el jugador al comprar armas. Por ejemplo, si tiene 6000 puntos acumulados al terminar la partida y ha gastado 24000 puntos en armas, el puntaje final será 6000+24000 = 30000 </w:t>
+      </w:r>
+      <w:proofErr w:type="spellStart"/>
+      <w:r>
+        <w:t>ptos</w:t>
+      </w:r>
+      <w:proofErr w:type="spellEnd"/>
+      <w:r>
+        <w:t>.</w:t>
+      </w:r>
+    </w:p>
+    <w:p>
+      <w:pPr>
+        <w:rPr>
+          <w:b/>
+        </w:rPr>
+      </w:pPr>
+      <w:r>
+        <w:rPr>
+          <w:b/>
+        </w:rPr>
+        <w:t xml:space="preserve">Partida </w:t>
+      </w:r>
+      <w:r>
+        <w:rPr>
+          <w:rFonts w:ascii="Arial" w:hAnsi="Arial" w:cs="Arial"/>
+          <w:b/>
+        </w:rPr>
+        <w:t>→</w:t>
+      </w:r>
+    </w:p>
+    <w:p>
+      <w:pPr>
+        <w:pStyle w:val="Prrafodelista"/>
+        <w:numPr>
+          <w:ilvl w:val="0"/>
+          <w:numId w:val="1"/>
+        </w:numPr>
+        <w:rPr>
+          <w:b/>
+        </w:rPr>
+      </w:pPr>
+      <w:r>
+        <w:t>Se guardará el estado de la escena en el momento de presionar la opción de guardar partida. De forma que, al volver a iniciar el juego, el usuario pueda retomar la partida tal como la dejó.</w:t>
+      </w:r>
+    </w:p>
+    <w:p>
+      <w:pPr>
+        <w:pStyle w:val="Prrafodelista"/>
+      </w:pPr>
       <w:bookmarkStart w:id="6" w:name="_GoBack"/>
       <w:bookmarkEnd w:id="6"/>
-      <w:r>
-        <w:t xml:space="preserve"> y el estado de la partida al guardar el progreso.</w:t>
-      </w:r>
     </w:p>
     <w:p/>
     <w:sectPr>
@@ -3103,6 +3215,13 @@
     <w:pitch w:val="variable"/>
     <w:sig w:usb0="E4002EFF" w:usb1="C000247B" w:usb2="00000009" w:usb3="00000000" w:csb0="000001FF" w:csb1="00000000"/>
   </w:font>
+  <w:font w:name="Arial">
+    <w:panose1 w:val="020B0604020202020204"/>
+    <w:charset w:val="00"/>
+    <w:family w:val="swiss"/>
+    <w:pitch w:val="variable"/>
+    <w:sig w:usb0="E0002EFF" w:usb1="C000785B" w:usb2="00000009" w:usb3="00000000" w:csb0="000001FF" w:csb1="00000000"/>
+  </w:font>
 </w:fonts>
 </file>
 
@@ -3125,6 +3244,7 @@
     <w:rsid w:val="00255AA6"/>
     <w:rsid w:val="003E76B7"/>
     <w:rsid w:val="006C6423"/>
+    <w:rsid w:val="00727F80"/>
     <w:rsid w:val="00774BCC"/>
     <w:rsid w:val="00810813"/>
     <w:rsid w:val="0096330B"/>
@@ -3875,7 +3995,7 @@
 </file>
 
 <file path=customXml/itemProps2.xml><?xml version="1.0" encoding="utf-8"?>
-<ds:datastoreItem xmlns:ds="http://schemas.openxmlformats.org/officeDocument/2006/customXml" ds:itemID="{2AA7FA2D-F0EE-4403-B425-C482CC8E36F1}">
+<ds:datastoreItem xmlns:ds="http://schemas.openxmlformats.org/officeDocument/2006/customXml" ds:itemID="{9EF20D01-C50A-4258-ADBA-76F4F166758C}">
   <ds:schemaRefs>
     <ds:schemaRef ds:uri="http://schemas.openxmlformats.org/officeDocument/2006/bibliography"/>
   </ds:schemaRefs>

</xml_diff>

<commit_message>
Estudio de mercado y valor del producto
</commit_message>
<xml_diff>
--- a/Documentación.docx
+++ b/Documentación.docx
@@ -108,12 +108,7 @@
             <w:dataBinding w:prefixMappings="xmlns:ns0='http://purl.org/dc/elements/1.1/' xmlns:ns1='http://schemas.openxmlformats.org/package/2006/metadata/core-properties' " w:xpath="/ns1:coreProperties[1]/ns0:title[1]" w:storeItemID="{6C3C8BC8-F283-45AE-878A-BAB7291924A1}"/>
             <w:text/>
           </w:sdtPr>
-          <w:sdtEndPr>
-            <w:rPr>
-              <w:sz w:val="80"/>
-              <w:szCs w:val="80"/>
-            </w:rPr>
-          </w:sdtEndPr>
+          <w:sdtEndPr/>
           <w:sdtContent>
             <w:p>
               <w:pPr>
@@ -140,7 +135,7 @@
                   <w:sz w:val="72"/>
                   <w:szCs w:val="72"/>
                 </w:rPr>
-                <w:t>3DSLug</w:t>
+                <w:t>3Dslug</w:t>
               </w:r>
             </w:p>
           </w:sdtContent>
@@ -635,13 +630,13 @@
           <w:r>
             <w:fldChar w:fldCharType="separate"/>
           </w:r>
-          <w:hyperlink w:anchor="_Toc99907432" w:history="1">
+          <w:hyperlink w:anchor="_Toc100403828" w:history="1">
             <w:r>
               <w:rPr>
                 <w:rStyle w:val="Hipervnculo"/>
                 <w:noProof/>
               </w:rPr>
-              <w:t>¿En qué consiste?</w:t>
+              <w:t>Presentación del proyecto</w:t>
             </w:r>
             <w:r>
               <w:rPr>
@@ -662,7 +657,7 @@
                 <w:noProof/>
                 <w:webHidden/>
               </w:rPr>
-              <w:instrText xml:space="preserve"> PAGEREF _Toc99907432 \h </w:instrText>
+              <w:instrText xml:space="preserve"> PAGEREF _Toc100403828 \h </w:instrText>
             </w:r>
             <w:r>
               <w:rPr>
@@ -706,12 +701,83 @@
               <w:lang w:eastAsia="es-ES"/>
             </w:rPr>
           </w:pPr>
-          <w:hyperlink w:anchor="_Toc99907433" w:history="1">
+          <w:hyperlink w:anchor="_Toc100403829" w:history="1">
             <w:r>
               <w:rPr>
                 <w:rStyle w:val="Hipervnculo"/>
                 <w:noProof/>
               </w:rPr>
+              <w:t>¿En qué consiste?</w:t>
+            </w:r>
+            <w:r>
+              <w:rPr>
+                <w:noProof/>
+                <w:webHidden/>
+              </w:rPr>
+              <w:tab/>
+            </w:r>
+            <w:r>
+              <w:rPr>
+                <w:noProof/>
+                <w:webHidden/>
+              </w:rPr>
+              <w:fldChar w:fldCharType="begin"/>
+            </w:r>
+            <w:r>
+              <w:rPr>
+                <w:noProof/>
+                <w:webHidden/>
+              </w:rPr>
+              <w:instrText xml:space="preserve"> PAGEREF _Toc100403829 \h </w:instrText>
+            </w:r>
+            <w:r>
+              <w:rPr>
+                <w:noProof/>
+                <w:webHidden/>
+              </w:rPr>
+            </w:r>
+            <w:r>
+              <w:rPr>
+                <w:noProof/>
+                <w:webHidden/>
+              </w:rPr>
+              <w:fldChar w:fldCharType="separate"/>
+            </w:r>
+            <w:r>
+              <w:rPr>
+                <w:noProof/>
+                <w:webHidden/>
+              </w:rPr>
+              <w:t>2</w:t>
+            </w:r>
+            <w:r>
+              <w:rPr>
+                <w:noProof/>
+                <w:webHidden/>
+              </w:rPr>
+              <w:fldChar w:fldCharType="end"/>
+            </w:r>
+          </w:hyperlink>
+        </w:p>
+        <w:p>
+          <w:pPr>
+            <w:pStyle w:val="TDC3"/>
+            <w:tabs>
+              <w:tab w:val="right" w:leader="dot" w:pos="8494"/>
+            </w:tabs>
+            <w:rPr>
+              <w:rFonts w:asciiTheme="minorHAnsi" w:eastAsiaTheme="minorEastAsia" w:hAnsiTheme="minorHAnsi"/>
+              <w:noProof/>
+              <w:sz w:val="22"/>
+              <w:lang w:eastAsia="es-ES"/>
+            </w:rPr>
+          </w:pPr>
+          <w:hyperlink w:anchor="_Toc100403830" w:history="1">
+            <w:r>
+              <w:rPr>
+                <w:rStyle w:val="Hipervnculo"/>
+                <w:noProof/>
+              </w:rPr>
               <w:t>Opciones de dificultad.</w:t>
             </w:r>
             <w:r>
@@ -733,7 +799,7 @@
                 <w:noProof/>
                 <w:webHidden/>
               </w:rPr>
-              <w:instrText xml:space="preserve"> PAGEREF _Toc99907433 \h </w:instrText>
+              <w:instrText xml:space="preserve"> PAGEREF _Toc100403830 \h </w:instrText>
             </w:r>
             <w:r>
               <w:rPr>
@@ -754,6 +820,148 @@
                 <w:webHidden/>
               </w:rPr>
               <w:t>2</w:t>
+            </w:r>
+            <w:r>
+              <w:rPr>
+                <w:noProof/>
+                <w:webHidden/>
+              </w:rPr>
+              <w:fldChar w:fldCharType="end"/>
+            </w:r>
+          </w:hyperlink>
+        </w:p>
+        <w:p>
+          <w:pPr>
+            <w:pStyle w:val="TDC2"/>
+            <w:tabs>
+              <w:tab w:val="right" w:leader="dot" w:pos="8494"/>
+            </w:tabs>
+            <w:rPr>
+              <w:rFonts w:asciiTheme="minorHAnsi" w:eastAsiaTheme="minorEastAsia" w:hAnsiTheme="minorHAnsi"/>
+              <w:noProof/>
+              <w:sz w:val="22"/>
+              <w:lang w:eastAsia="es-ES"/>
+            </w:rPr>
+          </w:pPr>
+          <w:hyperlink w:anchor="_Toc100403831" w:history="1">
+            <w:r>
+              <w:rPr>
+                <w:rStyle w:val="Hipervnculo"/>
+                <w:noProof/>
+              </w:rPr>
+              <w:t>Estudio de mercado.</w:t>
+            </w:r>
+            <w:r>
+              <w:rPr>
+                <w:noProof/>
+                <w:webHidden/>
+              </w:rPr>
+              <w:tab/>
+            </w:r>
+            <w:r>
+              <w:rPr>
+                <w:noProof/>
+                <w:webHidden/>
+              </w:rPr>
+              <w:fldChar w:fldCharType="begin"/>
+            </w:r>
+            <w:r>
+              <w:rPr>
+                <w:noProof/>
+                <w:webHidden/>
+              </w:rPr>
+              <w:instrText xml:space="preserve"> PAGEREF _Toc100403831 \h </w:instrText>
+            </w:r>
+            <w:r>
+              <w:rPr>
+                <w:noProof/>
+                <w:webHidden/>
+              </w:rPr>
+            </w:r>
+            <w:r>
+              <w:rPr>
+                <w:noProof/>
+                <w:webHidden/>
+              </w:rPr>
+              <w:fldChar w:fldCharType="separate"/>
+            </w:r>
+            <w:r>
+              <w:rPr>
+                <w:noProof/>
+                <w:webHidden/>
+              </w:rPr>
+              <w:t>2</w:t>
+            </w:r>
+            <w:r>
+              <w:rPr>
+                <w:noProof/>
+                <w:webHidden/>
+              </w:rPr>
+              <w:fldChar w:fldCharType="end"/>
+            </w:r>
+          </w:hyperlink>
+        </w:p>
+        <w:p>
+          <w:pPr>
+            <w:pStyle w:val="TDC2"/>
+            <w:tabs>
+              <w:tab w:val="right" w:leader="dot" w:pos="8494"/>
+            </w:tabs>
+            <w:rPr>
+              <w:rFonts w:asciiTheme="minorHAnsi" w:eastAsiaTheme="minorEastAsia" w:hAnsiTheme="minorHAnsi"/>
+              <w:noProof/>
+              <w:sz w:val="22"/>
+              <w:lang w:eastAsia="es-ES"/>
+            </w:rPr>
+          </w:pPr>
+          <w:hyperlink w:anchor="_Toc100403832" w:history="1">
+            <w:r>
+              <w:rPr>
+                <w:rStyle w:val="Hipervnculo"/>
+                <w:noProof/>
+              </w:rPr>
+              <w:t>Valor del producto.</w:t>
+            </w:r>
+            <w:r>
+              <w:rPr>
+                <w:noProof/>
+                <w:webHidden/>
+              </w:rPr>
+              <w:tab/>
+            </w:r>
+            <w:r>
+              <w:rPr>
+                <w:noProof/>
+                <w:webHidden/>
+              </w:rPr>
+              <w:fldChar w:fldCharType="begin"/>
+            </w:r>
+            <w:r>
+              <w:rPr>
+                <w:noProof/>
+                <w:webHidden/>
+              </w:rPr>
+              <w:instrText xml:space="preserve"> PAGEREF _Toc100403832 \h </w:instrText>
+            </w:r>
+            <w:r>
+              <w:rPr>
+                <w:noProof/>
+                <w:webHidden/>
+              </w:rPr>
+            </w:r>
+            <w:r>
+              <w:rPr>
+                <w:noProof/>
+                <w:webHidden/>
+              </w:rPr>
+              <w:fldChar w:fldCharType="separate"/>
+            </w:r>
+            <w:r>
+              <w:rPr>
+                <w:noProof/>
+                <w:webHidden/>
+              </w:rPr>
+              <w:t>4</w:t>
             </w:r>
             <w:r>
               <w:rPr>
@@ -777,13 +985,13 @@
               <w:lang w:eastAsia="es-ES"/>
             </w:rPr>
           </w:pPr>
-          <w:hyperlink w:anchor="_Toc99907434" w:history="1">
+          <w:hyperlink w:anchor="_Toc100403833" w:history="1">
             <w:r>
               <w:rPr>
                 <w:rStyle w:val="Hipervnculo"/>
                 <w:noProof/>
               </w:rPr>
-              <w:t>Análisis de requisitos.</w:t>
+              <w:t>Análisis de la solución.</w:t>
             </w:r>
             <w:r>
               <w:rPr>
@@ -804,7 +1012,7 @@
                 <w:noProof/>
                 <w:webHidden/>
               </w:rPr>
-              <w:instrText xml:space="preserve"> PAGEREF _Toc99907434 \h </w:instrText>
+              <w:instrText xml:space="preserve"> PAGEREF _Toc100403833 \h </w:instrText>
             </w:r>
             <w:r>
               <w:rPr>
@@ -824,7 +1032,7 @@
                 <w:noProof/>
                 <w:webHidden/>
               </w:rPr>
-              <w:t>2</w:t>
+              <w:t>5</w:t>
             </w:r>
             <w:r>
               <w:rPr>
@@ -848,13 +1056,13 @@
               <w:lang w:eastAsia="es-ES"/>
             </w:rPr>
           </w:pPr>
-          <w:hyperlink w:anchor="_Toc99907435" w:history="1">
+          <w:hyperlink w:anchor="_Toc100403834" w:history="1">
             <w:r>
               <w:rPr>
                 <w:rStyle w:val="Hipervnculo"/>
                 <w:noProof/>
               </w:rPr>
-              <w:t>Requisitos funcionales</w:t>
+              <w:t>Análisis de requisitos.</w:t>
             </w:r>
             <w:r>
               <w:rPr>
@@ -875,7 +1083,7 @@
                 <w:noProof/>
                 <w:webHidden/>
               </w:rPr>
-              <w:instrText xml:space="preserve"> PAGEREF _Toc99907435 \h </w:instrText>
+              <w:instrText xml:space="preserve"> PAGEREF _Toc100403834 \h </w:instrText>
             </w:r>
             <w:r>
               <w:rPr>
@@ -895,7 +1103,7 @@
                 <w:noProof/>
                 <w:webHidden/>
               </w:rPr>
-              <w:t>2</w:t>
+              <w:t>5</w:t>
             </w:r>
             <w:r>
               <w:rPr>
@@ -908,7 +1116,7 @@
         </w:p>
         <w:p>
           <w:pPr>
-            <w:pStyle w:val="TDC2"/>
+            <w:pStyle w:val="TDC3"/>
             <w:tabs>
               <w:tab w:val="right" w:leader="dot" w:pos="8494"/>
             </w:tabs>
@@ -919,13 +1127,13 @@
               <w:lang w:eastAsia="es-ES"/>
             </w:rPr>
           </w:pPr>
-          <w:hyperlink w:anchor="_Toc99907436" w:history="1">
+          <w:hyperlink w:anchor="_Toc100403835" w:history="1">
             <w:r>
               <w:rPr>
                 <w:rStyle w:val="Hipervnculo"/>
                 <w:noProof/>
               </w:rPr>
-              <w:t>Requisitos no funcionales</w:t>
+              <w:t>Requisitos funcionales</w:t>
             </w:r>
             <w:r>
               <w:rPr>
@@ -946,7 +1154,7 @@
                 <w:noProof/>
                 <w:webHidden/>
               </w:rPr>
-              <w:instrText xml:space="preserve"> PAGEREF _Toc99907436 \h </w:instrText>
+              <w:instrText xml:space="preserve"> PAGEREF _Toc100403835 \h </w:instrText>
             </w:r>
             <w:r>
               <w:rPr>
@@ -966,7 +1174,7 @@
                 <w:noProof/>
                 <w:webHidden/>
               </w:rPr>
-              <w:t>3</w:t>
+              <w:t>5</w:t>
             </w:r>
             <w:r>
               <w:rPr>
@@ -979,7 +1187,7 @@
         </w:p>
         <w:p>
           <w:pPr>
-            <w:pStyle w:val="TDC2"/>
+            <w:pStyle w:val="TDC3"/>
             <w:tabs>
               <w:tab w:val="right" w:leader="dot" w:pos="8494"/>
             </w:tabs>
@@ -990,12 +1198,83 @@
               <w:lang w:eastAsia="es-ES"/>
             </w:rPr>
           </w:pPr>
-          <w:hyperlink w:anchor="_Toc99907437" w:history="1">
+          <w:hyperlink w:anchor="_Toc100403836" w:history="1">
             <w:r>
               <w:rPr>
                 <w:rStyle w:val="Hipervnculo"/>
                 <w:noProof/>
               </w:rPr>
+              <w:t>Requisitos no funcionales</w:t>
+            </w:r>
+            <w:r>
+              <w:rPr>
+                <w:noProof/>
+                <w:webHidden/>
+              </w:rPr>
+              <w:tab/>
+            </w:r>
+            <w:r>
+              <w:rPr>
+                <w:noProof/>
+                <w:webHidden/>
+              </w:rPr>
+              <w:fldChar w:fldCharType="begin"/>
+            </w:r>
+            <w:r>
+              <w:rPr>
+                <w:noProof/>
+                <w:webHidden/>
+              </w:rPr>
+              <w:instrText xml:space="preserve"> PAGEREF _Toc100403836 \h </w:instrText>
+            </w:r>
+            <w:r>
+              <w:rPr>
+                <w:noProof/>
+                <w:webHidden/>
+              </w:rPr>
+            </w:r>
+            <w:r>
+              <w:rPr>
+                <w:noProof/>
+                <w:webHidden/>
+              </w:rPr>
+              <w:fldChar w:fldCharType="separate"/>
+            </w:r>
+            <w:r>
+              <w:rPr>
+                <w:noProof/>
+                <w:webHidden/>
+              </w:rPr>
+              <w:t>5</w:t>
+            </w:r>
+            <w:r>
+              <w:rPr>
+                <w:noProof/>
+                <w:webHidden/>
+              </w:rPr>
+              <w:fldChar w:fldCharType="end"/>
+            </w:r>
+          </w:hyperlink>
+        </w:p>
+        <w:p>
+          <w:pPr>
+            <w:pStyle w:val="TDC3"/>
+            <w:tabs>
+              <w:tab w:val="right" w:leader="dot" w:pos="8494"/>
+            </w:tabs>
+            <w:rPr>
+              <w:rFonts w:asciiTheme="minorHAnsi" w:eastAsiaTheme="minorEastAsia" w:hAnsiTheme="minorHAnsi"/>
+              <w:noProof/>
+              <w:sz w:val="22"/>
+              <w:lang w:eastAsia="es-ES"/>
+            </w:rPr>
+          </w:pPr>
+          <w:hyperlink w:anchor="_Toc100403837" w:history="1">
+            <w:r>
+              <w:rPr>
+                <w:rStyle w:val="Hipervnculo"/>
+                <w:noProof/>
+              </w:rPr>
               <w:t>Requisitos de información.</w:t>
             </w:r>
             <w:r>
@@ -1017,7 +1296,7 @@
                 <w:noProof/>
                 <w:webHidden/>
               </w:rPr>
-              <w:instrText xml:space="preserve"> PAGEREF _Toc99907437 \h </w:instrText>
+              <w:instrText xml:space="preserve"> PAGEREF _Toc100403837 \h </w:instrText>
             </w:r>
             <w:r>
               <w:rPr>
@@ -1037,7 +1316,7 @@
                 <w:noProof/>
                 <w:webHidden/>
               </w:rPr>
-              <w:t>3</w:t>
+              <w:t>6</w:t>
             </w:r>
             <w:r>
               <w:rPr>
@@ -1102,12 +1381,22 @@
       <w:pPr>
         <w:pStyle w:val="Ttulo1"/>
       </w:pPr>
-      <w:bookmarkStart w:id="0" w:name="_Toc99907432"/>
+      <w:bookmarkStart w:id="0" w:name="_Toc100403828"/>
       <w:r>
         <w:lastRenderedPageBreak/>
+        <w:t>Presentación del proyecto</w:t>
+      </w:r>
+      <w:bookmarkEnd w:id="0"/>
+    </w:p>
+    <w:p>
+      <w:pPr>
+        <w:pStyle w:val="Ttulo2"/>
+      </w:pPr>
+      <w:bookmarkStart w:id="1" w:name="_Toc100403829"/>
+      <w:r>
         <w:t>¿En qué consiste?</w:t>
       </w:r>
-      <w:bookmarkEnd w:id="0"/>
+      <w:bookmarkEnd w:id="1"/>
     </w:p>
     <w:p>
       <w:r>
@@ -1128,16 +1417,15 @@
         <w:t xml:space="preserve"> Facilitando de esta forma la supervivencia frente a enemigos cada vez más fuertes y diversos.</w:t>
       </w:r>
     </w:p>
-    <w:p/>
-    <w:p>
-      <w:pPr>
-        <w:pStyle w:val="Ttulo2"/>
-      </w:pPr>
-      <w:bookmarkStart w:id="1" w:name="_Toc99907433"/>
+    <w:p>
+      <w:pPr>
+        <w:pStyle w:val="Ttulo3"/>
+      </w:pPr>
+      <w:bookmarkStart w:id="2" w:name="_Toc100403830"/>
       <w:r>
         <w:t>Opciones de dificultad.</w:t>
       </w:r>
-      <w:bookmarkEnd w:id="1"/>
+      <w:bookmarkEnd w:id="2"/>
     </w:p>
     <w:p>
       <w:r>
@@ -1235,535 +1523,31 @@
     </w:p>
     <w:p>
       <w:pPr>
-        <w:pStyle w:val="Ttulo1"/>
-      </w:pPr>
-      <w:bookmarkStart w:id="2" w:name="_Toc99907434"/>
-      <w:r>
-        <w:t>Análisis de requisitos.</w:t>
-      </w:r>
-      <w:bookmarkEnd w:id="2"/>
-    </w:p>
-    <w:p>
-      <w:pPr>
         <w:pStyle w:val="Ttulo2"/>
       </w:pPr>
-      <w:bookmarkStart w:id="3" w:name="_Toc99907435"/>
-      <w:r>
-        <w:t>Requisitos funcionales</w:t>
+      <w:bookmarkStart w:id="3" w:name="_Toc100403831"/>
+      <w:r>
+        <w:t>Estudio de mercado.</w:t>
       </w:r>
       <w:bookmarkEnd w:id="3"/>
     </w:p>
     <w:p>
       <w:r>
-        <w:t>Un requisito funcional define una función del sistema de software o sus componentes. Una función es descrita como un conjunto de entradas, comportamientos y salidas.</w:t>
-      </w:r>
-    </w:p>
-    <w:p>
-      <w:r>
-        <w:t>Los requisitos funcionales del usuario de 3Dslug son los siguientes:</w:t>
-      </w:r>
-    </w:p>
-    <w:p>
-      <w:pPr>
-        <w:pStyle w:val="Prrafodelista"/>
-        <w:numPr>
-          <w:ilvl w:val="0"/>
-          <w:numId w:val="2"/>
-        </w:numPr>
-      </w:pPr>
-      <w:r>
-        <w:t>M</w:t>
-      </w:r>
-      <w:r>
-        <w:t>anejar al personaje</w:t>
-      </w:r>
-      <w:r>
-        <w:t>.</w:t>
-      </w:r>
-    </w:p>
-    <w:p>
-      <w:pPr>
-        <w:pStyle w:val="Prrafodelista"/>
-        <w:numPr>
-          <w:ilvl w:val="0"/>
-          <w:numId w:val="2"/>
-        </w:numPr>
-      </w:pPr>
-      <w:r>
-        <w:t>Posicionar la cámara</w:t>
-      </w:r>
-      <w:r>
-        <w:t>.</w:t>
-      </w:r>
-    </w:p>
-    <w:p>
-      <w:pPr>
-        <w:pStyle w:val="Prrafodelista"/>
-        <w:numPr>
-          <w:ilvl w:val="0"/>
-          <w:numId w:val="2"/>
-        </w:numPr>
-      </w:pPr>
-      <w:r>
-        <w:t xml:space="preserve">Atacar </w:t>
-      </w:r>
-      <w:r>
-        <w:t>a los enemigos.</w:t>
-      </w:r>
-      <w:r>
-        <w:t xml:space="preserve"> </w:t>
-      </w:r>
-      <w:r>
-        <w:t>H</w:t>
-      </w:r>
-      <w:r>
-        <w:t>abrá dos tipos de ataque (cuerpo a cuerpo y a distancia) que cambiarán en función</w:t>
-      </w:r>
-      <w:r>
-        <w:t xml:space="preserve"> del arma equipada.</w:t>
-      </w:r>
-    </w:p>
-    <w:p>
-      <w:pPr>
-        <w:pStyle w:val="Prrafodelista"/>
-        <w:numPr>
-          <w:ilvl w:val="0"/>
-          <w:numId w:val="2"/>
-        </w:numPr>
-      </w:pPr>
-      <w:r>
-        <w:t>Lanzar objetos arrojadizos</w:t>
-      </w:r>
-      <w:r>
-        <w:t>.</w:t>
-      </w:r>
-    </w:p>
-    <w:p>
-      <w:pPr>
-        <w:pStyle w:val="Prrafodelista"/>
-        <w:numPr>
-          <w:ilvl w:val="0"/>
-          <w:numId w:val="2"/>
-        </w:numPr>
-      </w:pPr>
-      <w:r>
-        <w:t>Recoger botiquines dispersos por el mapa.</w:t>
-      </w:r>
-    </w:p>
-    <w:p>
-      <w:pPr>
-        <w:pStyle w:val="Prrafodelista"/>
-        <w:numPr>
-          <w:ilvl w:val="0"/>
-          <w:numId w:val="2"/>
-        </w:numPr>
-      </w:pPr>
+        <w:t>Un estudio de mercado consiste en una iniciativa empresarial con el fin de hacerse una idea sobre la viabilidad comercial de una actividad económica. Este estudio tiene un objetivo económico, es decir, su objetivo es generar beneficio económico con la actividad económica cuya validez queremos probar en el mercado.</w:t>
+      </w:r>
+    </w:p>
+    <w:p>
+      <w:r>
+        <w:t xml:space="preserve">Esta investigación busca anticipar la respuesta de los clientes potenciales y la competencia ante un producto o servicio concreto para probar los productos o servicios, saber cómo mejorarlos, de qué manera posicionarlos en el mercado, etc. </w:t>
+      </w:r>
+    </w:p>
+    <w:p>
+      <w:r>
+        <w:t xml:space="preserve">De esta manera, con un estudio de mercado bien realizado, se conocerá el perfil y el comportamiento de los clientes, la situación del mercado o industria a la que va dedicada el producto, cómo trabaja la competencia, etc. Incluso se pueden llegar a descubrir nuevas </w:t>
+      </w:r>
       <w:r>
         <w:lastRenderedPageBreak/>
-        <w:t>Comprar armas empleando los puntos conseguidos al abatir enemigos.</w:t>
-      </w:r>
-    </w:p>
-    <w:p>
-      <w:pPr>
-        <w:pStyle w:val="Prrafodelista"/>
-        <w:numPr>
-          <w:ilvl w:val="0"/>
-          <w:numId w:val="2"/>
-        </w:numPr>
-      </w:pPr>
-      <w:r>
-        <w:t>Cambiar entre un total de 2 armas que se guardarán en el inventario. Al comprar un arma nueva, esta ocupará el espacio de la que tenga equipada en ese momento, dejándola caer al suelo.</w:t>
-      </w:r>
-    </w:p>
-    <w:p>
-      <w:pPr>
-        <w:pStyle w:val="Prrafodelista"/>
-        <w:numPr>
-          <w:ilvl w:val="0"/>
-          <w:numId w:val="2"/>
-        </w:numPr>
-      </w:pPr>
-      <w:r>
-        <w:t xml:space="preserve">Pasar de un escenario a otro sobreviviendo a un número determinado de rondas (Lo decidiré </w:t>
-      </w:r>
-      <w:proofErr w:type="spellStart"/>
-      <w:r>
-        <w:t>mas</w:t>
-      </w:r>
-      <w:proofErr w:type="spellEnd"/>
-      <w:r>
-        <w:t xml:space="preserve"> adelante) con la salud, puntos y armas conseguidos hasta el momento, pero perdiendo todas las armas que queden tiradas en el suelo.</w:t>
-      </w:r>
-    </w:p>
-    <w:p>
-      <w:pPr>
-        <w:pStyle w:val="Prrafodelista"/>
-        <w:numPr>
-          <w:ilvl w:val="0"/>
-          <w:numId w:val="2"/>
-        </w:numPr>
-      </w:pPr>
-      <w:r>
-        <w:t>Recoger las armas que se hayan dejado caer al comprar nuevas, siguiendo la misma normativa de intercambio por el arma equipada.</w:t>
-      </w:r>
-    </w:p>
-    <w:p>
-      <w:pPr>
-        <w:pStyle w:val="Prrafodelista"/>
-        <w:numPr>
-          <w:ilvl w:val="0"/>
-          <w:numId w:val="2"/>
-        </w:numPr>
-      </w:pPr>
-      <w:r>
-        <w:t>Parar el juego en cualquier momento.</w:t>
-      </w:r>
-    </w:p>
-    <w:p>
-      <w:pPr>
-        <w:pStyle w:val="Prrafodelista"/>
-        <w:numPr>
-          <w:ilvl w:val="0"/>
-          <w:numId w:val="2"/>
-        </w:numPr>
-      </w:pPr>
-      <w:r>
-        <w:t xml:space="preserve">Guardar el estado de la partida en cualquier momento. De forma </w:t>
-      </w:r>
-      <w:proofErr w:type="gramStart"/>
-      <w:r>
-        <w:t>que</w:t>
-      </w:r>
-      <w:proofErr w:type="gramEnd"/>
-      <w:r>
-        <w:t xml:space="preserve"> al volver a abrir el juego, el usuario pueda retomar la partida por donde la dejó, sin perder sus puntos ni armas.</w:t>
-      </w:r>
-    </w:p>
-    <w:p>
-      <w:pPr>
-        <w:pStyle w:val="Ttulo2"/>
-      </w:pPr>
-    </w:p>
-    <w:p>
-      <w:pPr>
-        <w:pStyle w:val="Ttulo2"/>
-      </w:pPr>
-      <w:bookmarkStart w:id="4" w:name="_Toc99907436"/>
-      <w:r>
-        <w:t>Requisitos no funcionales</w:t>
-      </w:r>
-      <w:bookmarkEnd w:id="4"/>
-    </w:p>
-    <w:p>
-      <w:r>
-        <w:t xml:space="preserve">Un requisito no funcional o atributo de calidad es, en la ingeniería de sistemas y la ingeniería de software, un requisito que especifica criterios que pueden usarse para juzgar la operación de un sistema en lugar de sus comportamientos específicos, ya que estos corresponden a los requisitos funcionales. </w:t>
-      </w:r>
-    </w:p>
-    <w:p>
-      <w:r>
-        <w:t>Por tanto, se refieren a todos los requisitos que no describen información a guardar, ni funciones a realizar, sino características de funcionamiento. Por esto, suelen denominarse atributos de calidad de un sistema. Queda entonces el requisito no funcional, que son las restricciones o condiciones que impone el cliente al programa que necesita, por ejemplo, el tiempo de entrega del programa, el lengu</w:t>
-      </w:r>
-      <w:r>
-        <w:t>aje o la cantidad de usuarios.</w:t>
-      </w:r>
-    </w:p>
-    <w:p>
-      <w:r>
-        <w:t>Entonces, los requisitos no funcionales de nuestra aplicación serán los siguientes:</w:t>
-      </w:r>
-    </w:p>
-    <w:p>
-      <w:pPr>
-        <w:pStyle w:val="Prrafodelista"/>
-        <w:numPr>
-          <w:ilvl w:val="0"/>
-          <w:numId w:val="3"/>
-        </w:numPr>
-      </w:pPr>
-      <w:r>
-        <w:t>El Front-</w:t>
-      </w:r>
-      <w:proofErr w:type="spellStart"/>
-      <w:r>
-        <w:t>End</w:t>
-      </w:r>
-      <w:proofErr w:type="spellEnd"/>
-      <w:r>
-        <w:t xml:space="preserve"> se desarrollará en </w:t>
-      </w:r>
-      <w:proofErr w:type="spellStart"/>
-      <w:r>
-        <w:t>Unity</w:t>
-      </w:r>
-      <w:proofErr w:type="spellEnd"/>
-      <w:r>
-        <w:t xml:space="preserve">, utilizando </w:t>
-      </w:r>
-      <w:proofErr w:type="spellStart"/>
-      <w:r>
-        <w:t>assets</w:t>
-      </w:r>
-      <w:proofErr w:type="spellEnd"/>
-      <w:r>
-        <w:t xml:space="preserve"> públicos prediseñados y animaciones descargadas y diseñadas. Se utilizarán </w:t>
-      </w:r>
-      <w:proofErr w:type="spellStart"/>
-      <w:r>
-        <w:t>Prefabs</w:t>
-      </w:r>
-      <w:proofErr w:type="spellEnd"/>
-      <w:r>
-        <w:t xml:space="preserve"> con aquellos objetos que lo precisen, como pueden ser los enemigos, las armas o incluso el personaje jugador.</w:t>
-      </w:r>
-    </w:p>
-    <w:p>
-      <w:pPr>
-        <w:pStyle w:val="Prrafodelista"/>
-        <w:numPr>
-          <w:ilvl w:val="0"/>
-          <w:numId w:val="3"/>
-        </w:numPr>
-      </w:pPr>
-      <w:r>
-        <w:t>El Back-</w:t>
-      </w:r>
-      <w:proofErr w:type="spellStart"/>
-      <w:r>
-        <w:t>End</w:t>
-      </w:r>
-      <w:proofErr w:type="spellEnd"/>
-      <w:r>
-        <w:t xml:space="preserve"> se desarrollará en visual </w:t>
-      </w:r>
-      <w:proofErr w:type="spellStart"/>
-      <w:r>
-        <w:t>studio</w:t>
-      </w:r>
-      <w:proofErr w:type="spellEnd"/>
-      <w:r>
-        <w:t xml:space="preserve"> utilizando lenguaje C# apropiado para juegos de </w:t>
-      </w:r>
-      <w:proofErr w:type="spellStart"/>
-      <w:r>
-        <w:t>Unity</w:t>
-      </w:r>
-      <w:proofErr w:type="spellEnd"/>
-      <w:r>
-        <w:t xml:space="preserve">, utilizando </w:t>
-      </w:r>
-      <w:r>
-        <w:t xml:space="preserve">los métodos heredados de la clase </w:t>
-      </w:r>
-      <w:proofErr w:type="spellStart"/>
-      <w:r>
-        <w:t>MonoBehaviour</w:t>
-      </w:r>
-      <w:proofErr w:type="spellEnd"/>
-      <w:r>
-        <w:t>. Estos scripts i</w:t>
-      </w:r>
-      <w:r>
-        <w:t>rán asignados a los</w:t>
-      </w:r>
-      <w:r>
-        <w:t xml:space="preserve"> </w:t>
-      </w:r>
-      <w:proofErr w:type="spellStart"/>
-      <w:r>
-        <w:t>GameObject</w:t>
-      </w:r>
-      <w:r>
-        <w:t>s</w:t>
-      </w:r>
-      <w:proofErr w:type="spellEnd"/>
-      <w:r>
-        <w:t xml:space="preserve"> o </w:t>
-      </w:r>
-      <w:proofErr w:type="spellStart"/>
-      <w:r>
-        <w:t>Prefab</w:t>
-      </w:r>
-      <w:r>
-        <w:t>s</w:t>
-      </w:r>
-      <w:proofErr w:type="spellEnd"/>
-      <w:r>
-        <w:t xml:space="preserve"> a los</w:t>
-      </w:r>
-      <w:r>
-        <w:t xml:space="preserve"> que vaya destinado su código.</w:t>
-      </w:r>
-    </w:p>
-    <w:p>
-      <w:pPr>
-        <w:pStyle w:val="Prrafodelista"/>
-        <w:numPr>
-          <w:ilvl w:val="0"/>
-          <w:numId w:val="3"/>
-        </w:numPr>
-      </w:pPr>
-      <w:r>
-        <w:t>Para guardar el estado de la partida, se generará un fichero de datos que será almacenado en una carpeta interna del móvil. (</w:t>
-      </w:r>
-      <w:proofErr w:type="spellStart"/>
-      <w:r>
-        <w:t>Estudiable</w:t>
-      </w:r>
-      <w:proofErr w:type="spellEnd"/>
-      <w:r>
-        <w:t xml:space="preserve"> utilizar </w:t>
-      </w:r>
-      <w:proofErr w:type="spellStart"/>
-      <w:r>
-        <w:t>firebase</w:t>
-      </w:r>
-      <w:proofErr w:type="spellEnd"/>
-      <w:r>
-        <w:t>)</w:t>
-      </w:r>
-    </w:p>
-    <w:p>
-      <w:pPr>
-        <w:pStyle w:val="Prrafodelista"/>
-        <w:numPr>
-          <w:ilvl w:val="0"/>
-          <w:numId w:val="3"/>
-        </w:numPr>
-      </w:pPr>
-      <w:r>
-        <w:t>Se utilizará</w:t>
-      </w:r>
-      <w:r>
-        <w:t xml:space="preserve"> base de datos No-SQL con</w:t>
-      </w:r>
-      <w:r>
-        <w:t xml:space="preserve"> </w:t>
-      </w:r>
-      <w:proofErr w:type="spellStart"/>
-      <w:r>
-        <w:t>firebase</w:t>
-      </w:r>
-      <w:proofErr w:type="spellEnd"/>
-      <w:r>
-        <w:t xml:space="preserve"> para guardar un top de los usuarios que hayan conseguido las mejores puntuaciones</w:t>
-      </w:r>
-      <w:r>
-        <w:t>.</w:t>
-      </w:r>
-    </w:p>
-    <w:p>
-      <w:pPr>
-        <w:pStyle w:val="Prrafodelista"/>
-        <w:numPr>
-          <w:ilvl w:val="0"/>
-          <w:numId w:val="3"/>
-        </w:numPr>
-      </w:pPr>
-      <w:r>
-        <w:t>Se pedirá un nombre al usuario al terminar la partida para guardarlo en el top de los mejores indicado anteriormente.</w:t>
-      </w:r>
-    </w:p>
-    <w:p/>
-    <w:p/>
-    <w:p/>
-    <w:p/>
-    <w:p>
-      <w:pPr>
-        <w:pStyle w:val="Ttulo2"/>
-      </w:pPr>
-      <w:bookmarkStart w:id="5" w:name="_Toc99907437"/>
-      <w:r>
-        <w:lastRenderedPageBreak/>
-        <w:t>Requisitos de información.</w:t>
-      </w:r>
-      <w:bookmarkEnd w:id="5"/>
-    </w:p>
-    <w:p>
-      <w:r>
-        <w:t>Los requisitos de información son aquellos que representan entidades e información relevante con las que el producto software va a operar.</w:t>
-      </w:r>
-    </w:p>
-    <w:p>
-      <w:r>
-        <w:t>En el caso de 3DSlug, Estos requisitos son:</w:t>
-      </w:r>
-    </w:p>
-    <w:p>
-      <w:pPr>
-        <w:rPr>
-          <w:b/>
-        </w:rPr>
-      </w:pPr>
-      <w:r>
-        <w:rPr>
-          <w:b/>
-        </w:rPr>
-        <w:t xml:space="preserve">Usuario </w:t>
-      </w:r>
-      <w:r>
-        <w:rPr>
-          <w:rFonts w:ascii="Arial" w:hAnsi="Arial" w:cs="Arial"/>
-          <w:b/>
-        </w:rPr>
-        <w:t>→</w:t>
-      </w:r>
-      <w:r>
-        <w:rPr>
-          <w:b/>
-        </w:rPr>
-        <w:t xml:space="preserve"> </w:t>
-      </w:r>
-    </w:p>
-    <w:p>
-      <w:pPr>
-        <w:pStyle w:val="Prrafodelista"/>
-        <w:numPr>
-          <w:ilvl w:val="0"/>
-          <w:numId w:val="1"/>
-        </w:numPr>
-      </w:pPr>
-      <w:r>
-        <w:t>Nombre otorgado por teclado al terminar la partida.</w:t>
-      </w:r>
-    </w:p>
-    <w:p>
-      <w:pPr>
-        <w:pStyle w:val="Prrafodelista"/>
-        <w:numPr>
-          <w:ilvl w:val="0"/>
-          <w:numId w:val="1"/>
-        </w:numPr>
-      </w:pPr>
-      <w:r>
-        <w:t xml:space="preserve">Puntuación obtenida durante la partida, contando los puntos con los que cuente al terminar más la suma de todos los gastos que haya hecho el jugador al comprar armas. Por ejemplo, si tiene 6000 puntos acumulados al terminar la partida y ha gastado 24000 puntos en armas, el puntaje final será 6000+24000 = 30000 </w:t>
-      </w:r>
-      <w:proofErr w:type="spellStart"/>
-      <w:r>
-        <w:t>ptos</w:t>
-      </w:r>
-      <w:proofErr w:type="spellEnd"/>
-      <w:r>
-        <w:t>.</w:t>
-      </w:r>
-    </w:p>
-    <w:p>
-      <w:pPr>
-        <w:rPr>
-          <w:b/>
-        </w:rPr>
-      </w:pPr>
-      <w:r>
-        <w:rPr>
-          <w:b/>
-        </w:rPr>
-        <w:t xml:space="preserve">Partida </w:t>
-      </w:r>
-      <w:r>
-        <w:rPr>
-          <w:rFonts w:ascii="Arial" w:hAnsi="Arial" w:cs="Arial"/>
-          <w:b/>
-        </w:rPr>
-        <w:t>→</w:t>
+        <w:t>necesidades de nuestro público objetivo en las que no se había pensado previamente. Un estudio de mercado se apoya sobre 4 pilares fundamentales:</w:t>
       </w:r>
     </w:p>
     <w:p>
@@ -1778,6 +1562,1072 @@
         </w:rPr>
       </w:pPr>
       <w:r>
+        <w:rPr>
+          <w:b/>
+        </w:rPr>
+        <w:t xml:space="preserve">La información del sector: </w:t>
+      </w:r>
+      <w:r>
+        <w:t>3Dslug</w:t>
+      </w:r>
+      <w:r>
+        <w:t xml:space="preserve"> cae directamente en el sector de los videojuegos, concretamente en la parte del sector dedicada a teléfonos inteligentes.</w:t>
+      </w:r>
+    </w:p>
+    <w:p>
+      <w:pPr>
+        <w:pStyle w:val="Prrafodelista"/>
+      </w:pPr>
+      <w:r>
+        <w:t xml:space="preserve">El sector de los videojuegos es, a día de hoy, uno de los </w:t>
+      </w:r>
+      <w:r>
+        <w:t>más</w:t>
+      </w:r>
+      <w:r>
+        <w:t xml:space="preserve"> importantes para la economía mundial debido al amplísimo público que obtiene, desde los </w:t>
+      </w:r>
+      <w:r>
+        <w:t>más</w:t>
+      </w:r>
+      <w:r>
+        <w:t xml:space="preserve"> pequeños de la casa hasta, en muchos casos, los no tan pequeños. </w:t>
+      </w:r>
+    </w:p>
+    <w:p>
+      <w:pPr>
+        <w:pStyle w:val="Prrafodelista"/>
+      </w:pPr>
+      <w:r>
+        <w:t>Esta industria ha avanzado a pasos agigantados desde la creación del primer videojuego en el año 1952. Tiempo en el que los videojuegos eran proyectos tan sencillo</w:t>
+      </w:r>
+      <w:r>
+        <w:t>s</w:t>
+      </w:r>
+      <w:r>
+        <w:t xml:space="preserve"> como puede ser una línea que el jugador puede mover de un lado a otro de la pantalla con el objetivo de bloquear una pelota</w:t>
+      </w:r>
+      <w:r>
+        <w:t xml:space="preserve"> que va rebotando infinitamente por los bordes de la misma. </w:t>
+      </w:r>
+    </w:p>
+    <w:p>
+      <w:pPr>
+        <w:pStyle w:val="Prrafodelista"/>
+      </w:pPr>
+      <w:r>
+        <w:t xml:space="preserve">Actualmente, en 2022, la industria del videojuego ha crecido tanto, que son capaces de cautivar a cualquier usuario con su calidad de gráficos, sus mecánicas, el increíble realismo que algunos presentan, el sentimiento que desarrollan sus personajes y una capacidad de inmersión cada día más impresionante. </w:t>
+      </w:r>
+    </w:p>
+    <w:p>
+      <w:pPr>
+        <w:pStyle w:val="Prrafodelista"/>
+        <w:rPr>
+          <w:b/>
+        </w:rPr>
+      </w:pPr>
+      <w:r>
+        <w:t xml:space="preserve">Por desgracia, la mayoría de teléfonos inteligentes no están capacitados para ejecutar, con un rendimiento óptimo, unos juegos de tal calidad. Por tanto, a la hora de desarrollar videojuegos para un teléfono inteligente, existirán una serie de limitaciones que obligará a los desarrolladores a trabajar en proyectos menos ambiciosos. Aun así, con </w:t>
+      </w:r>
+      <w:r>
+        <w:t>3Dslug</w:t>
+      </w:r>
+      <w:r>
+        <w:t xml:space="preserve"> intentaremos romper un poco esos límites creando un estilo de juego nunca antes visto en estos dispositivos. Para que el proyecto sea rentable, es necesario que funcione en el mayor número de dispositivos posible, por lo que el principal objetivo será optimizar el rendimiento todo lo posible.</w:t>
+      </w:r>
+    </w:p>
+    <w:p>
+      <w:pPr>
+        <w:pStyle w:val="Prrafodelista"/>
+        <w:rPr>
+          <w:b/>
+        </w:rPr>
+      </w:pPr>
+    </w:p>
+    <w:p>
+      <w:pPr>
+        <w:pStyle w:val="Prrafodelista"/>
+        <w:numPr>
+          <w:ilvl w:val="0"/>
+          <w:numId w:val="1"/>
+        </w:numPr>
+        <w:rPr>
+          <w:b/>
+        </w:rPr>
+      </w:pPr>
+      <w:r>
+        <w:rPr>
+          <w:b/>
+        </w:rPr>
+        <w:t>Conoc</w:t>
+      </w:r>
+      <w:r>
+        <w:rPr>
+          <w:b/>
+        </w:rPr>
+        <w:t>er al público objetivo (target):</w:t>
+      </w:r>
+      <w:r>
+        <w:rPr>
+          <w:b/>
+        </w:rPr>
+        <w:t xml:space="preserve"> </w:t>
+      </w:r>
+      <w:r>
+        <w:t xml:space="preserve">Para crear un público objetivo, </w:t>
+      </w:r>
+      <w:r>
+        <w:t xml:space="preserve">normalmente </w:t>
+      </w:r>
+      <w:r>
+        <w:t>se toman en cuenta su edad, sexo, ubicación, formación educativa, poder adquisitivo, clase social y hábitos de consumo.</w:t>
+      </w:r>
+    </w:p>
+    <w:p>
+      <w:pPr>
+        <w:pStyle w:val="Prrafodelista"/>
+      </w:pPr>
+      <w:r>
+        <w:t xml:space="preserve">En el caso de </w:t>
+      </w:r>
+      <w:r>
+        <w:t>3Dslug</w:t>
+      </w:r>
+      <w:r>
+        <w:t>, al tratarse de un videojuego</w:t>
+      </w:r>
+      <w:r>
+        <w:t>, estará destinado a todos los públicos con la única limitación del código PEGI</w:t>
+      </w:r>
+      <w:r>
+        <w:t>, un</w:t>
+      </w:r>
+      <w:r>
+        <w:t xml:space="preserve"> mecanismo de autorregulación diseñado por la industria para dotar a sus productos de información orientativa sobre la edad adecuada para su consumo integrado por dos tipos de iconos descriptores, uno relativo a la edad recomendada y otro al contenido específico susceptible de análisis.</w:t>
+      </w:r>
+      <w:r>
+        <w:t xml:space="preserve"> </w:t>
+      </w:r>
+    </w:p>
+    <w:p>
+      <w:pPr>
+        <w:pStyle w:val="Prrafodelista"/>
+        <w:rPr>
+          <w:b/>
+        </w:rPr>
+      </w:pPr>
+      <w:r>
+        <w:t>3Dslug</w:t>
+      </w:r>
+      <w:r>
+        <w:t xml:space="preserve"> presentará el icono de violencia y miedo, por lo que se empleará el código PEGI-16 para restringir el videojuego a menores de 16 años.</w:t>
+      </w:r>
+    </w:p>
+    <w:p>
+      <w:pPr>
+        <w:pStyle w:val="Prrafodelista"/>
+      </w:pPr>
+    </w:p>
+    <w:p>
+      <w:pPr>
+        <w:pStyle w:val="Prrafodelista"/>
+        <w:numPr>
+          <w:ilvl w:val="0"/>
+          <w:numId w:val="1"/>
+        </w:numPr>
+        <w:rPr>
+          <w:b/>
+        </w:rPr>
+      </w:pPr>
+      <w:r>
+        <w:rPr>
+          <w:b/>
+        </w:rPr>
+        <w:t xml:space="preserve">Conocer a </w:t>
+      </w:r>
+      <w:r>
+        <w:rPr>
+          <w:b/>
+        </w:rPr>
+        <w:t>la</w:t>
+      </w:r>
+      <w:r>
+        <w:rPr>
+          <w:b/>
+        </w:rPr>
+        <w:t xml:space="preserve"> competencia</w:t>
+      </w:r>
+      <w:r>
+        <w:rPr>
+          <w:b/>
+        </w:rPr>
+        <w:t xml:space="preserve"> actual</w:t>
+      </w:r>
+      <w:r>
+        <w:rPr>
+          <w:b/>
+        </w:rPr>
+        <w:t>:</w:t>
+      </w:r>
+      <w:r>
+        <w:t xml:space="preserve"> La competencia en la industria del videojuego es muy elevada, puesto que el número de videojuegos que existen a día de hoy roza el infinito. Por suerte, la mayor competencia al estilo de juego de </w:t>
+      </w:r>
+      <w:r>
+        <w:t>3Dslug</w:t>
+      </w:r>
+      <w:r>
+        <w:t xml:space="preserve"> pertenece al sector de las consolas y el PC, por lo que en teléfonos inteligentes la competencia es mucho menor. </w:t>
+      </w:r>
+    </w:p>
+    <w:p>
+      <w:pPr>
+        <w:pStyle w:val="Prrafodelista"/>
+      </w:pPr>
+      <w:r>
+        <w:t xml:space="preserve">Un videojuego de consolas muy famoso que podría hacer competencia directa con </w:t>
+      </w:r>
+      <w:r>
+        <w:t>3Dslug</w:t>
+      </w:r>
+      <w:r>
+        <w:t xml:space="preserve"> es “</w:t>
+      </w:r>
+      <w:proofErr w:type="spellStart"/>
+      <w:r>
+        <w:t>Call</w:t>
+      </w:r>
+      <w:proofErr w:type="spellEnd"/>
+      <w:r>
+        <w:t xml:space="preserve"> of </w:t>
+      </w:r>
+      <w:proofErr w:type="spellStart"/>
+      <w:r>
+        <w:t>Duty</w:t>
+      </w:r>
+      <w:proofErr w:type="spellEnd"/>
+      <w:r>
+        <w:t>” en su modo “</w:t>
+      </w:r>
+      <w:proofErr w:type="spellStart"/>
+      <w:r>
+        <w:t>zombies</w:t>
+      </w:r>
+      <w:proofErr w:type="spellEnd"/>
+      <w:r>
+        <w:t xml:space="preserve">”, puesto que el estilo de juego es extremadamente similar (supervivencia por rondas con compra de armas y mejora de atributos). </w:t>
+      </w:r>
+    </w:p>
+    <w:p>
+      <w:pPr>
+        <w:pStyle w:val="Prrafodelista"/>
+      </w:pPr>
+      <w:r>
+        <w:t xml:space="preserve">La idea de </w:t>
+      </w:r>
+      <w:r>
+        <w:t>3Dslug</w:t>
+      </w:r>
+      <w:r>
+        <w:t xml:space="preserve"> es desarrollar una funcionalidad muy similar a los </w:t>
+      </w:r>
+      <w:proofErr w:type="spellStart"/>
+      <w:r>
+        <w:t>zombies</w:t>
+      </w:r>
+      <w:proofErr w:type="spellEnd"/>
+      <w:r>
+        <w:t xml:space="preserve"> del </w:t>
+      </w:r>
+      <w:proofErr w:type="spellStart"/>
+      <w:r>
+        <w:t>call</w:t>
+      </w:r>
+      <w:proofErr w:type="spellEnd"/>
+      <w:r>
+        <w:t xml:space="preserve"> of </w:t>
+      </w:r>
+      <w:proofErr w:type="spellStart"/>
+      <w:r>
+        <w:t>duty</w:t>
+      </w:r>
+      <w:proofErr w:type="spellEnd"/>
+      <w:r>
+        <w:t xml:space="preserve"> para teléfonos inteligentes, de forma que un jugador aficionado a este estilo de juego, pueda llevar su experiencia y diversión allá donde quiera.</w:t>
+      </w:r>
+    </w:p>
+    <w:p>
+      <w:pPr>
+        <w:pStyle w:val="Prrafodelista"/>
+      </w:pPr>
+    </w:p>
+    <w:p>
+      <w:pPr>
+        <w:pStyle w:val="Prrafodelista"/>
+        <w:numPr>
+          <w:ilvl w:val="0"/>
+          <w:numId w:val="1"/>
+        </w:numPr>
+        <w:rPr>
+          <w:b/>
+        </w:rPr>
+      </w:pPr>
+      <w:r>
+        <w:rPr>
+          <w:b/>
+        </w:rPr>
+        <w:t>Análisis DAFO (Debilidades, Amenazas, Fortalezas y Oportunidades)</w:t>
+      </w:r>
+      <w:r>
+        <w:rPr>
+          <w:b/>
+        </w:rPr>
+        <w:t>:</w:t>
+      </w:r>
+      <w:r>
+        <w:t xml:space="preserve"> Se trata de </w:t>
+      </w:r>
+      <w:r>
+        <w:t>una sencilla herramienta de análisis estratégico muy extendida en la toma de decisiones de todo ti</w:t>
+      </w:r>
+      <w:r>
+        <w:t>po de organizaciones y empresas</w:t>
+      </w:r>
+      <w:r>
+        <w:t xml:space="preserve">. Sus siglas significan: </w:t>
+      </w:r>
+    </w:p>
+    <w:p>
+      <w:pPr>
+        <w:pStyle w:val="Prrafodelista"/>
+        <w:numPr>
+          <w:ilvl w:val="1"/>
+          <w:numId w:val="1"/>
+        </w:numPr>
+        <w:rPr>
+          <w:b/>
+        </w:rPr>
+      </w:pPr>
+      <w:r>
+        <w:rPr>
+          <w:b/>
+        </w:rPr>
+        <w:lastRenderedPageBreak/>
+        <w:t>Debilidades</w:t>
+      </w:r>
+      <w:r>
+        <w:t>: Se trata de las desventajas que tenemos respecto a nuestros competidores,</w:t>
+      </w:r>
+      <w:r>
+        <w:t xml:space="preserve"> cosas que deberíamos mejorar. </w:t>
+      </w:r>
+    </w:p>
+    <w:p>
+      <w:pPr>
+        <w:pStyle w:val="Prrafodelista"/>
+        <w:numPr>
+          <w:ilvl w:val="1"/>
+          <w:numId w:val="1"/>
+        </w:numPr>
+        <w:rPr>
+          <w:b/>
+        </w:rPr>
+      </w:pPr>
+      <w:r>
+        <w:rPr>
+          <w:b/>
+        </w:rPr>
+        <w:t>Amenazas</w:t>
+      </w:r>
+      <w:r>
+        <w:t>: Entrada de nuevos competidores al mercado o un mercado saturado son amenazas</w:t>
+      </w:r>
+      <w:r>
+        <w:t xml:space="preserve"> para la empresa.</w:t>
+      </w:r>
+    </w:p>
+    <w:p>
+      <w:pPr>
+        <w:pStyle w:val="Prrafodelista"/>
+        <w:numPr>
+          <w:ilvl w:val="1"/>
+          <w:numId w:val="1"/>
+        </w:numPr>
+        <w:rPr>
+          <w:b/>
+        </w:rPr>
+      </w:pPr>
+      <w:r>
+        <w:rPr>
+          <w:b/>
+        </w:rPr>
+        <w:t>Fortalezas</w:t>
+      </w:r>
+      <w:r>
+        <w:t>: Qué es lo que hacemos mejor que nuestros competidores, en qu</w:t>
+      </w:r>
+      <w:r>
+        <w:t>é nos diferenciamos de ellos.</w:t>
+      </w:r>
+    </w:p>
+    <w:p>
+      <w:pPr>
+        <w:pStyle w:val="Prrafodelista"/>
+        <w:numPr>
+          <w:ilvl w:val="1"/>
+          <w:numId w:val="1"/>
+        </w:numPr>
+        <w:rPr>
+          <w:b/>
+        </w:rPr>
+      </w:pPr>
+      <w:r>
+        <w:rPr>
+          <w:b/>
+        </w:rPr>
+        <w:t>Oportunidades</w:t>
+      </w:r>
+      <w:r>
+        <w:t>: Nichos del mercado no ocupados, estrategias para mejorar la eficiencia y reducir los costes.</w:t>
+      </w:r>
+    </w:p>
+    <w:p>
+      <w:pPr>
+        <w:pStyle w:val="Prrafodelista"/>
+        <w:ind w:left="1440"/>
+        <w:rPr>
+          <w:b/>
+        </w:rPr>
+      </w:pPr>
+    </w:p>
+    <w:p>
+      <w:pPr>
+        <w:pStyle w:val="Prrafodelista"/>
+      </w:pPr>
+      <w:r>
+        <w:t xml:space="preserve">Se ha realizado un análisis DAFO sobre </w:t>
+      </w:r>
+      <w:r>
+        <w:t>3Dslug</w:t>
+      </w:r>
+      <w:r>
+        <w:t xml:space="preserve"> obteniendo los siguientes resultados:</w:t>
+      </w:r>
+    </w:p>
+    <w:p>
+      <w:r>
+        <w:t>Una gran desventaja es la falta de conocimiento sobre diseño visual tanto de personajes, como de objetos y animaciones. Por lo que se hará uso de Assets públicos creados por diseñadores y publicados en la web de Unity que incluirán diseños y animaciones. Aunque en ocasiones, será necesario diseñar objetos y animaciones que no estén preestablecidas en los assets para hacer uso de ellos.</w:t>
+      </w:r>
+    </w:p>
+    <w:p>
+      <w:r>
+        <w:t xml:space="preserve">Debido a que la competencia pertenece al sector de las consolas, las amenazas para </w:t>
+      </w:r>
+      <w:r>
+        <w:t>3Dslug</w:t>
+      </w:r>
+      <w:r>
+        <w:t xml:space="preserve"> apenas influyen y goza de exclusividad en teléfonos inteligentes por el momento. Lo cual es a la vez su mayor fortaleza y oportunidad.</w:t>
+      </w:r>
+      <w:r>
+        <w:t xml:space="preserve"> El mayor problema al que se enfrenta </w:t>
+      </w:r>
+      <w:r>
+        <w:t>3Dslug</w:t>
+      </w:r>
+      <w:r>
+        <w:t xml:space="preserve"> es, sin duda, la variedad de dispositivos móviles que existen y la dificultad que tendrán la mayoría de estos para otorgar un rendimiento óptimo al juego.</w:t>
+      </w:r>
+    </w:p>
+    <w:p>
+      <w:pPr>
+        <w:pStyle w:val="Ttulo2"/>
+      </w:pPr>
+      <w:bookmarkStart w:id="4" w:name="_Toc100403832"/>
+      <w:r>
+        <w:t>Valor del producto.</w:t>
+      </w:r>
+      <w:bookmarkEnd w:id="4"/>
+    </w:p>
+    <w:p>
+      <w:r>
+        <w:t>El valor de mercado es el valor que un producto (bien o servicio) tiene como consecuencia de la aplicación de la ley de la oferta y la demanda, es decir, lo que normalmente pagaría un comprador por ese producto en condiciones normales de mercado.</w:t>
+      </w:r>
+    </w:p>
+    <w:p>
+      <w:r>
+        <w:t xml:space="preserve">Actualmente el mercado de los videojuegos es muy variado entre dispositivos móviles y consolas. El precio de un videojuego de la nueva generación de consolas ronda los 80€, sin embargo, en dispositivos móviles rara vez alcanzan los 10€. </w:t>
+      </w:r>
+    </w:p>
+    <w:p>
+      <w:r>
+        <w:t xml:space="preserve">Por otro lado, como se pudo observar en el análisis DAFO, </w:t>
+      </w:r>
+      <w:r>
+        <w:t>3Dslug</w:t>
+      </w:r>
+      <w:r>
+        <w:t xml:space="preserve"> luchará contra el problema del rendimiento en los diferentes dispositivos móviles, por lo que existirán muchos usuarios que quieran jugarlo</w:t>
+      </w:r>
+      <w:r>
+        <w:t xml:space="preserve"> pero,</w:t>
+      </w:r>
+      <w:r>
+        <w:t xml:space="preserve"> sin embargo, no puedan. Por este motivo, </w:t>
+      </w:r>
+      <w:r>
+        <w:t>3Dslug</w:t>
+      </w:r>
+      <w:r>
+        <w:t xml:space="preserve"> verá reducido su público a usuarios con un poder adquisitivo ligeramente mayor</w:t>
+      </w:r>
+      <w:r>
+        <w:t>.</w:t>
+      </w:r>
+    </w:p>
+    <w:p>
+      <w:r>
+        <w:t>Debido a esto último, el precio que se asignará a 3Dslug será de 0’99€ con la intención de obtener el mayor número de ventas posible. Es bastante probable que con el precio establecido no se alcance una cantidad suficiente para compensar los gastos, por lo que 3Dslug tratará de negociar con otras empresas o videojuegos para mostrar su publicidad durante las partidas de 3Dslug.</w:t>
+      </w:r>
+    </w:p>
+    <w:p>
+      <w:r>
+        <w:t>Por otro lado, sabemos que la publicidad puede llegar a ser molesta para algunos usuarios, por lo que trataremos de importar la posibilidad de eliminarlos de forma definitiva mediante un pago extra de 3’99€, quedando de esta manera un precio final del juego completo sin anuncios de 4’98€</w:t>
+      </w:r>
+    </w:p>
+    <w:p>
+      <w:pPr>
+        <w:pStyle w:val="Ttulo1"/>
+      </w:pPr>
+      <w:bookmarkStart w:id="5" w:name="_Toc100403833"/>
+      <w:r>
+        <w:lastRenderedPageBreak/>
+        <w:t>Análisis de la solución.</w:t>
+      </w:r>
+      <w:bookmarkEnd w:id="5"/>
+    </w:p>
+    <w:p>
+      <w:pPr>
+        <w:pStyle w:val="Ttulo2"/>
+      </w:pPr>
+      <w:bookmarkStart w:id="6" w:name="_Toc100403834"/>
+      <w:r>
+        <w:t>Análisis de requisitos.</w:t>
+      </w:r>
+      <w:bookmarkEnd w:id="6"/>
+    </w:p>
+    <w:p>
+      <w:pPr>
+        <w:pStyle w:val="Ttulo3"/>
+      </w:pPr>
+      <w:bookmarkStart w:id="7" w:name="_Toc100403835"/>
+      <w:r>
+        <w:t>Requisitos funcionales</w:t>
+      </w:r>
+      <w:bookmarkEnd w:id="7"/>
+    </w:p>
+    <w:p>
+      <w:r>
+        <w:t>Un requisito funcional define una función del sistema de software o sus componentes. Una función es descrita como un conjunto de entradas, comportamientos y salidas.</w:t>
+      </w:r>
+    </w:p>
+    <w:p>
+      <w:r>
+        <w:t xml:space="preserve">Los requisitos funcionales del usuario de </w:t>
+      </w:r>
+      <w:r>
+        <w:t>3Dslug</w:t>
+      </w:r>
+      <w:r>
+        <w:t xml:space="preserve"> son los siguientes:</w:t>
+      </w:r>
+    </w:p>
+    <w:p>
+      <w:pPr>
+        <w:pStyle w:val="Prrafodelista"/>
+        <w:numPr>
+          <w:ilvl w:val="0"/>
+          <w:numId w:val="2"/>
+        </w:numPr>
+      </w:pPr>
+      <w:r>
+        <w:t>M</w:t>
+      </w:r>
+      <w:r>
+        <w:t>anejar al personaje</w:t>
+      </w:r>
+      <w:r>
+        <w:t>.</w:t>
+      </w:r>
+    </w:p>
+    <w:p>
+      <w:pPr>
+        <w:pStyle w:val="Prrafodelista"/>
+        <w:numPr>
+          <w:ilvl w:val="0"/>
+          <w:numId w:val="2"/>
+        </w:numPr>
+      </w:pPr>
+      <w:r>
+        <w:t>Posicionar la cámara</w:t>
+      </w:r>
+      <w:r>
+        <w:t>.</w:t>
+      </w:r>
+    </w:p>
+    <w:p>
+      <w:pPr>
+        <w:pStyle w:val="Prrafodelista"/>
+        <w:numPr>
+          <w:ilvl w:val="0"/>
+          <w:numId w:val="2"/>
+        </w:numPr>
+      </w:pPr>
+      <w:r>
+        <w:t xml:space="preserve">Atacar </w:t>
+      </w:r>
+      <w:r>
+        <w:t>a los enemigos.</w:t>
+      </w:r>
+      <w:r>
+        <w:t xml:space="preserve"> </w:t>
+      </w:r>
+      <w:r>
+        <w:t>H</w:t>
+      </w:r>
+      <w:r>
+        <w:t>abrá dos tipos de ataque (cuerpo a cuerpo y a distancia) que cambiarán en función</w:t>
+      </w:r>
+      <w:r>
+        <w:t xml:space="preserve"> del arma equipada.</w:t>
+      </w:r>
+    </w:p>
+    <w:p>
+      <w:pPr>
+        <w:pStyle w:val="Prrafodelista"/>
+        <w:numPr>
+          <w:ilvl w:val="0"/>
+          <w:numId w:val="2"/>
+        </w:numPr>
+      </w:pPr>
+      <w:r>
+        <w:t>Lanzar objetos arrojadizos</w:t>
+      </w:r>
+      <w:r>
+        <w:t>.</w:t>
+      </w:r>
+    </w:p>
+    <w:p>
+      <w:pPr>
+        <w:pStyle w:val="Prrafodelista"/>
+        <w:numPr>
+          <w:ilvl w:val="0"/>
+          <w:numId w:val="2"/>
+        </w:numPr>
+      </w:pPr>
+      <w:r>
+        <w:t>Recoger botiquines dispersos por el mapa.</w:t>
+      </w:r>
+    </w:p>
+    <w:p>
+      <w:pPr>
+        <w:pStyle w:val="Prrafodelista"/>
+        <w:numPr>
+          <w:ilvl w:val="0"/>
+          <w:numId w:val="2"/>
+        </w:numPr>
+      </w:pPr>
+      <w:r>
+        <w:t>Comprar armas empleando los puntos conseguidos al abatir enemigos.</w:t>
+      </w:r>
+    </w:p>
+    <w:p>
+      <w:pPr>
+        <w:pStyle w:val="Prrafodelista"/>
+        <w:numPr>
+          <w:ilvl w:val="0"/>
+          <w:numId w:val="2"/>
+        </w:numPr>
+      </w:pPr>
+      <w:r>
+        <w:t>Cambiar entre un total de 2 armas que se guardarán en el inventario. Al comprar un arma nueva, esta ocupará el espacio de la que tenga equipada en ese momento, dejándola caer al suelo.</w:t>
+      </w:r>
+    </w:p>
+    <w:p>
+      <w:pPr>
+        <w:pStyle w:val="Prrafodelista"/>
+        <w:numPr>
+          <w:ilvl w:val="0"/>
+          <w:numId w:val="2"/>
+        </w:numPr>
+      </w:pPr>
+      <w:r>
+        <w:t xml:space="preserve">Pasar de un escenario a otro sobreviviendo a un número determinado de rondas (Lo decidiré </w:t>
+      </w:r>
+      <w:proofErr w:type="spellStart"/>
+      <w:r>
+        <w:t>mas</w:t>
+      </w:r>
+      <w:proofErr w:type="spellEnd"/>
+      <w:r>
+        <w:t xml:space="preserve"> adelante) con la salud, puntos y armas conseguidos hasta el momento, pero perdiendo todas las armas que queden tiradas en el suelo.</w:t>
+      </w:r>
+    </w:p>
+    <w:p>
+      <w:pPr>
+        <w:pStyle w:val="Prrafodelista"/>
+        <w:numPr>
+          <w:ilvl w:val="0"/>
+          <w:numId w:val="2"/>
+        </w:numPr>
+      </w:pPr>
+      <w:r>
+        <w:t>Recoger las armas que se hayan dejado caer al comprar nuevas, siguiendo la misma normativa de intercambio por el arma equipada.</w:t>
+      </w:r>
+    </w:p>
+    <w:p>
+      <w:pPr>
+        <w:pStyle w:val="Prrafodelista"/>
+        <w:numPr>
+          <w:ilvl w:val="0"/>
+          <w:numId w:val="2"/>
+        </w:numPr>
+      </w:pPr>
+      <w:r>
+        <w:t>Parar el juego en cualquier momento.</w:t>
+      </w:r>
+    </w:p>
+    <w:p>
+      <w:pPr>
+        <w:pStyle w:val="Prrafodelista"/>
+        <w:numPr>
+          <w:ilvl w:val="0"/>
+          <w:numId w:val="2"/>
+        </w:numPr>
+      </w:pPr>
+      <w:r>
+        <w:t xml:space="preserve">Guardar el estado de la partida en cualquier momento. De forma </w:t>
+      </w:r>
+      <w:proofErr w:type="gramStart"/>
+      <w:r>
+        <w:t>que</w:t>
+      </w:r>
+      <w:proofErr w:type="gramEnd"/>
+      <w:r>
+        <w:t xml:space="preserve"> al volver a abrir el juego, el usuario pueda retomar la partida por donde la dejó, sin perder sus puntos ni armas.</w:t>
+      </w:r>
+    </w:p>
+    <w:p>
+      <w:pPr>
+        <w:pStyle w:val="Ttulo3"/>
+      </w:pPr>
+      <w:bookmarkStart w:id="8" w:name="_Toc100403836"/>
+      <w:r>
+        <w:t>Requisitos no funcionales</w:t>
+      </w:r>
+      <w:bookmarkEnd w:id="8"/>
+    </w:p>
+    <w:p>
+      <w:r>
+        <w:t xml:space="preserve">Un requisito no funcional o atributo de calidad es, en la ingeniería de sistemas y la ingeniería de software, un requisito que especifica criterios que pueden usarse para juzgar la operación de un sistema en lugar de sus comportamientos específicos, ya que estos corresponden a los requisitos funcionales. </w:t>
+      </w:r>
+    </w:p>
+    <w:p>
+      <w:r>
+        <w:t>Por tanto, se refieren a todos los requisitos que no describen información a guardar, ni funciones a realizar, sino características de funcionamiento. Por esto, suelen denominarse atributos de calidad de un sistema. Queda entonces el requisito no funcional, que son las restricciones o condiciones que impone el cliente al programa que necesita, por ejemplo, el tiempo de entrega del programa, el lengu</w:t>
+      </w:r>
+      <w:r>
+        <w:t>aje o la cantidad de usuarios.</w:t>
+      </w:r>
+    </w:p>
+    <w:p>
+      <w:r>
+        <w:t>Entonces, los requisitos no funcionales de nuestra aplicación serán los siguientes:</w:t>
+      </w:r>
+    </w:p>
+    <w:p>
+      <w:pPr>
+        <w:pStyle w:val="Prrafodelista"/>
+        <w:numPr>
+          <w:ilvl w:val="0"/>
+          <w:numId w:val="3"/>
+        </w:numPr>
+      </w:pPr>
+      <w:r>
+        <w:t>El Front-</w:t>
+      </w:r>
+      <w:proofErr w:type="spellStart"/>
+      <w:r>
+        <w:t>End</w:t>
+      </w:r>
+      <w:proofErr w:type="spellEnd"/>
+      <w:r>
+        <w:t xml:space="preserve"> se desarrollará en Unity, utilizando assets públicos prediseñados y animaciones descargadas y diseñadas. Se utilizarán </w:t>
+      </w:r>
+      <w:proofErr w:type="spellStart"/>
+      <w:r>
+        <w:t>Prefabs</w:t>
+      </w:r>
+      <w:proofErr w:type="spellEnd"/>
+      <w:r>
+        <w:t xml:space="preserve"> con aquellos objetos que lo precisen, como pueden ser los enemigos, las armas o incluso el personaje jugador.</w:t>
+      </w:r>
+    </w:p>
+    <w:p>
+      <w:pPr>
+        <w:pStyle w:val="Prrafodelista"/>
+        <w:numPr>
+          <w:ilvl w:val="0"/>
+          <w:numId w:val="3"/>
+        </w:numPr>
+      </w:pPr>
+      <w:r>
+        <w:t>El Back-</w:t>
+      </w:r>
+      <w:proofErr w:type="spellStart"/>
+      <w:r>
+        <w:t>End</w:t>
+      </w:r>
+      <w:proofErr w:type="spellEnd"/>
+      <w:r>
+        <w:t xml:space="preserve"> se desarrollará en visual </w:t>
+      </w:r>
+      <w:proofErr w:type="spellStart"/>
+      <w:r>
+        <w:t>studio</w:t>
+      </w:r>
+      <w:proofErr w:type="spellEnd"/>
+      <w:r>
+        <w:t xml:space="preserve"> utilizando lenguaje C# apropiado para juegos de Unity, utilizando </w:t>
+      </w:r>
+      <w:r>
+        <w:t xml:space="preserve">los métodos heredados de la clase </w:t>
+      </w:r>
+      <w:proofErr w:type="spellStart"/>
+      <w:r>
+        <w:t>MonoBehaviour</w:t>
+      </w:r>
+      <w:proofErr w:type="spellEnd"/>
+      <w:r>
+        <w:t>. Estos scripts i</w:t>
+      </w:r>
+      <w:r>
+        <w:t>rán asignados a los</w:t>
+      </w:r>
+      <w:r>
+        <w:t xml:space="preserve"> </w:t>
+      </w:r>
+      <w:proofErr w:type="spellStart"/>
+      <w:r>
+        <w:t>GameObject</w:t>
+      </w:r>
+      <w:r>
+        <w:t>s</w:t>
+      </w:r>
+      <w:proofErr w:type="spellEnd"/>
+      <w:r>
+        <w:t xml:space="preserve"> o </w:t>
+      </w:r>
+      <w:proofErr w:type="spellStart"/>
+      <w:r>
+        <w:t>Prefab</w:t>
+      </w:r>
+      <w:r>
+        <w:t>s</w:t>
+      </w:r>
+      <w:proofErr w:type="spellEnd"/>
+      <w:r>
+        <w:t xml:space="preserve"> a los</w:t>
+      </w:r>
+      <w:r>
+        <w:t xml:space="preserve"> que vaya destinado su código.</w:t>
+      </w:r>
+    </w:p>
+    <w:p>
+      <w:pPr>
+        <w:pStyle w:val="Prrafodelista"/>
+        <w:numPr>
+          <w:ilvl w:val="0"/>
+          <w:numId w:val="3"/>
+        </w:numPr>
+      </w:pPr>
+      <w:r>
+        <w:t>Para guardar el estado de la partida, se generará un fichero de datos que será almacenado en una carpeta interna del móvil. (</w:t>
+      </w:r>
+      <w:proofErr w:type="spellStart"/>
+      <w:r>
+        <w:t>Estudiable</w:t>
+      </w:r>
+      <w:proofErr w:type="spellEnd"/>
+      <w:r>
+        <w:t xml:space="preserve"> utilizar </w:t>
+      </w:r>
+      <w:proofErr w:type="spellStart"/>
+      <w:r>
+        <w:t>firebase</w:t>
+      </w:r>
+      <w:proofErr w:type="spellEnd"/>
+      <w:r>
+        <w:t>)</w:t>
+      </w:r>
+    </w:p>
+    <w:p>
+      <w:pPr>
+        <w:pStyle w:val="Prrafodelista"/>
+        <w:numPr>
+          <w:ilvl w:val="0"/>
+          <w:numId w:val="3"/>
+        </w:numPr>
+      </w:pPr>
+      <w:r>
+        <w:lastRenderedPageBreak/>
+        <w:t>Se utilizará</w:t>
+      </w:r>
+      <w:r>
+        <w:t xml:space="preserve"> base de datos No-SQL con</w:t>
+      </w:r>
+      <w:r>
+        <w:t xml:space="preserve"> </w:t>
+      </w:r>
+      <w:proofErr w:type="spellStart"/>
+      <w:r>
+        <w:t>firebase</w:t>
+      </w:r>
+      <w:proofErr w:type="spellEnd"/>
+      <w:r>
+        <w:t xml:space="preserve"> para guardar un top de los usuarios que hayan conseguido las mejores puntuaciones</w:t>
+      </w:r>
+      <w:r>
+        <w:t>.</w:t>
+      </w:r>
+    </w:p>
+    <w:p>
+      <w:pPr>
+        <w:pStyle w:val="Prrafodelista"/>
+        <w:numPr>
+          <w:ilvl w:val="0"/>
+          <w:numId w:val="3"/>
+        </w:numPr>
+      </w:pPr>
+      <w:r>
+        <w:t>Se pedirá un nombre al usuario al terminar la partida para guardarlo en el top de los mejores indicado anteriormente.</w:t>
+      </w:r>
+    </w:p>
+    <w:p>
+      <w:pPr>
+        <w:pStyle w:val="Ttulo3"/>
+      </w:pPr>
+      <w:bookmarkStart w:id="9" w:name="_Toc100403837"/>
+      <w:r>
+        <w:t>Requisitos de información.</w:t>
+      </w:r>
+      <w:bookmarkEnd w:id="9"/>
+    </w:p>
+    <w:p>
+      <w:r>
+        <w:t>Los requisitos de información son aquellos que representan entidades e información relevante con las que el producto software va a operar.</w:t>
+      </w:r>
+    </w:p>
+    <w:p>
+      <w:r>
+        <w:t xml:space="preserve">En el caso de </w:t>
+      </w:r>
+      <w:r>
+        <w:t>3Dslug</w:t>
+      </w:r>
+      <w:r>
+        <w:t>, Estos requisitos son:</w:t>
+      </w:r>
+    </w:p>
+    <w:p>
+      <w:pPr>
+        <w:rPr>
+          <w:b/>
+        </w:rPr>
+      </w:pPr>
+      <w:r>
+        <w:rPr>
+          <w:b/>
+        </w:rPr>
+        <w:t xml:space="preserve">Usuario </w:t>
+      </w:r>
+      <w:r>
+        <w:rPr>
+          <w:rFonts w:ascii="Arial" w:hAnsi="Arial" w:cs="Arial"/>
+          <w:b/>
+        </w:rPr>
+        <w:t>→</w:t>
+      </w:r>
+      <w:r>
+        <w:rPr>
+          <w:b/>
+        </w:rPr>
+        <w:t xml:space="preserve"> </w:t>
+      </w:r>
+    </w:p>
+    <w:p>
+      <w:pPr>
+        <w:pStyle w:val="Prrafodelista"/>
+        <w:numPr>
+          <w:ilvl w:val="0"/>
+          <w:numId w:val="1"/>
+        </w:numPr>
+      </w:pPr>
+      <w:r>
+        <w:t>Nombre otorgado por teclado al terminar la partida.</w:t>
+      </w:r>
+    </w:p>
+    <w:p>
+      <w:pPr>
+        <w:pStyle w:val="Prrafodelista"/>
+        <w:numPr>
+          <w:ilvl w:val="0"/>
+          <w:numId w:val="1"/>
+        </w:numPr>
+      </w:pPr>
+      <w:r>
+        <w:t xml:space="preserve">Puntuación obtenida durante la partida, contando los puntos con los que cuente al terminar más la suma de todos los gastos que haya hecho el jugador al comprar armas. Por ejemplo, si tiene 6000 puntos acumulados al terminar la partida y ha gastado 24000 puntos en armas, el puntaje final será 6000+24000 = 30000 </w:t>
+      </w:r>
+      <w:proofErr w:type="spellStart"/>
+      <w:r>
+        <w:t>ptos</w:t>
+      </w:r>
+      <w:proofErr w:type="spellEnd"/>
+      <w:r>
+        <w:t>.</w:t>
+      </w:r>
+    </w:p>
+    <w:p>
+      <w:pPr>
+        <w:rPr>
+          <w:b/>
+        </w:rPr>
+      </w:pPr>
+      <w:r>
+        <w:rPr>
+          <w:b/>
+        </w:rPr>
+        <w:t xml:space="preserve">Partida </w:t>
+      </w:r>
+      <w:r>
+        <w:rPr>
+          <w:rFonts w:ascii="Arial" w:hAnsi="Arial" w:cs="Arial"/>
+          <w:b/>
+        </w:rPr>
+        <w:t>→</w:t>
+      </w:r>
+    </w:p>
+    <w:p>
+      <w:pPr>
+        <w:pStyle w:val="Prrafodelista"/>
+        <w:numPr>
+          <w:ilvl w:val="0"/>
+          <w:numId w:val="1"/>
+        </w:numPr>
+        <w:rPr>
+          <w:b/>
+        </w:rPr>
+      </w:pPr>
+      <w:r>
         <w:t>Se guardará el estado de la escena en el momento de presionar la opción de guardar partida. De forma que, al volver a iniciar el juego, el usuario pueda retomar la partida tal como la dejó.</w:t>
       </w:r>
     </w:p>
@@ -1785,10 +2635,11 @@
       <w:pPr>
         <w:pStyle w:val="Prrafodelista"/>
       </w:pPr>
-      <w:bookmarkStart w:id="6" w:name="_GoBack"/>
-      <w:bookmarkEnd w:id="6"/>
-    </w:p>
-    <w:p/>
+    </w:p>
+    <w:p>
+      <w:bookmarkStart w:id="10" w:name="_GoBack"/>
+      <w:bookmarkEnd w:id="10"/>
+    </w:p>
     <w:sectPr>
       <w:headerReference w:type="default" r:id="rId13"/>
       <w:footerReference w:type="default" r:id="rId14"/>
@@ -1938,7 +2789,7 @@
                                     <w:noProof/>
                                     <w:color w:val="8C8C8C" w:themeColor="background1" w:themeShade="8C"/>
                                   </w:rPr>
-                                  <w:t>3</w:t>
+                                  <w:t>6</w:t>
                                 </w:r>
                                 <w:r>
                                   <w:rPr>
@@ -2075,7 +2926,7 @@
                               <w:noProof/>
                               <w:color w:val="8C8C8C" w:themeColor="background1" w:themeShade="8C"/>
                             </w:rPr>
-                            <w:t>3</w:t>
+                            <w:t>6</w:t>
                           </w:r>
                           <w:r>
                             <w:rPr>
@@ -2153,6 +3004,119 @@
 <file path=word/numbering.xml><?xml version="1.0" encoding="utf-8"?>
 <w:numbering xmlns:wpc="http://schemas.microsoft.com/office/word/2010/wordprocessingCanvas" xmlns:cx="http://schemas.microsoft.com/office/drawing/2014/chartex" xmlns:mc="http://schemas.openxmlformats.org/markup-compatibility/2006" xmlns:o="urn:schemas-microsoft-com:office:office" xmlns:r="http://schemas.openxmlformats.org/officeDocument/2006/relationships" xmlns:m="http://schemas.openxmlformats.org/officeDocument/2006/math" xmlns:v="urn:schemas-microsoft-com:vml" xmlns:wp14="http://schemas.microsoft.com/office/word/2010/wordprocessingDrawing" xmlns:wp="http://schemas.openxmlformats.org/drawingml/2006/wordprocessingDrawing" xmlns:w10="urn:schemas-microsoft-com:office:word" xmlns:w="http://schemas.openxmlformats.org/wordprocessingml/2006/main" xmlns:w14="http://schemas.microsoft.com/office/word/2010/wordml" xmlns:w15="http://schemas.microsoft.com/office/word/2012/wordml" xmlns:w16se="http://schemas.microsoft.com/office/word/2015/wordml/symex" xmlns:wpg="http://schemas.microsoft.com/office/word/2010/wordprocessingGroup" xmlns:wpi="http://schemas.microsoft.com/office/word/2010/wordprocessingInk" xmlns:wne="http://schemas.microsoft.com/office/word/2006/wordml" xmlns:wps="http://schemas.microsoft.com/office/word/2010/wordprocessingShape" mc:Ignorable="w14 w15 w16se wp14">
   <w:abstractNum w:abstractNumId="0" w15:restartNumberingAfterBreak="0">
+    <w:nsid w:val="3E5A311D"/>
+    <w:multiLevelType w:val="hybridMultilevel"/>
+    <w:tmpl w:val="A8682C5E"/>
+    <w:lvl w:ilvl="0" w:tplc="65DE6AEE">
+      <w:numFmt w:val="bullet"/>
+      <w:lvlText w:val="-"/>
+      <w:lvlJc w:val="left"/>
+      <w:pPr>
+        <w:ind w:left="720" w:hanging="360"/>
+      </w:pPr>
+      <w:rPr>
+        <w:rFonts w:ascii="Decima Nova Pro" w:eastAsiaTheme="minorHAnsi" w:hAnsi="Decima Nova Pro" w:cstheme="minorBidi" w:hint="default"/>
+        <w:b/>
+      </w:rPr>
+    </w:lvl>
+    <w:lvl w:ilvl="1" w:tplc="0C0A0003" w:tentative="1">
+      <w:start w:val="1"/>
+      <w:numFmt w:val="bullet"/>
+      <w:lvlText w:val="o"/>
+      <w:lvlJc w:val="left"/>
+      <w:pPr>
+        <w:ind w:left="1440" w:hanging="360"/>
+      </w:pPr>
+      <w:rPr>
+        <w:rFonts w:ascii="Courier New" w:hAnsi="Courier New" w:cs="Courier New" w:hint="default"/>
+      </w:rPr>
+    </w:lvl>
+    <w:lvl w:ilvl="2" w:tplc="0C0A0005" w:tentative="1">
+      <w:start w:val="1"/>
+      <w:numFmt w:val="bullet"/>
+      <w:lvlText w:val=""/>
+      <w:lvlJc w:val="left"/>
+      <w:pPr>
+        <w:ind w:left="2160" w:hanging="360"/>
+      </w:pPr>
+      <w:rPr>
+        <w:rFonts w:ascii="Wingdings" w:hAnsi="Wingdings" w:hint="default"/>
+      </w:rPr>
+    </w:lvl>
+    <w:lvl w:ilvl="3" w:tplc="0C0A0001" w:tentative="1">
+      <w:start w:val="1"/>
+      <w:numFmt w:val="bullet"/>
+      <w:lvlText w:val=""/>
+      <w:lvlJc w:val="left"/>
+      <w:pPr>
+        <w:ind w:left="2880" w:hanging="360"/>
+      </w:pPr>
+      <w:rPr>
+        <w:rFonts w:ascii="Symbol" w:hAnsi="Symbol" w:hint="default"/>
+      </w:rPr>
+    </w:lvl>
+    <w:lvl w:ilvl="4" w:tplc="0C0A0003" w:tentative="1">
+      <w:start w:val="1"/>
+      <w:numFmt w:val="bullet"/>
+      <w:lvlText w:val="o"/>
+      <w:lvlJc w:val="left"/>
+      <w:pPr>
+        <w:ind w:left="3600" w:hanging="360"/>
+      </w:pPr>
+      <w:rPr>
+        <w:rFonts w:ascii="Courier New" w:hAnsi="Courier New" w:cs="Courier New" w:hint="default"/>
+      </w:rPr>
+    </w:lvl>
+    <w:lvl w:ilvl="5" w:tplc="0C0A0005" w:tentative="1">
+      <w:start w:val="1"/>
+      <w:numFmt w:val="bullet"/>
+      <w:lvlText w:val=""/>
+      <w:lvlJc w:val="left"/>
+      <w:pPr>
+        <w:ind w:left="4320" w:hanging="360"/>
+      </w:pPr>
+      <w:rPr>
+        <w:rFonts w:ascii="Wingdings" w:hAnsi="Wingdings" w:hint="default"/>
+      </w:rPr>
+    </w:lvl>
+    <w:lvl w:ilvl="6" w:tplc="0C0A0001" w:tentative="1">
+      <w:start w:val="1"/>
+      <w:numFmt w:val="bullet"/>
+      <w:lvlText w:val=""/>
+      <w:lvlJc w:val="left"/>
+      <w:pPr>
+        <w:ind w:left="5040" w:hanging="360"/>
+      </w:pPr>
+      <w:rPr>
+        <w:rFonts w:ascii="Symbol" w:hAnsi="Symbol" w:hint="default"/>
+      </w:rPr>
+    </w:lvl>
+    <w:lvl w:ilvl="7" w:tplc="0C0A0003" w:tentative="1">
+      <w:start w:val="1"/>
+      <w:numFmt w:val="bullet"/>
+      <w:lvlText w:val="o"/>
+      <w:lvlJc w:val="left"/>
+      <w:pPr>
+        <w:ind w:left="5760" w:hanging="360"/>
+      </w:pPr>
+      <w:rPr>
+        <w:rFonts w:ascii="Courier New" w:hAnsi="Courier New" w:cs="Courier New" w:hint="default"/>
+      </w:rPr>
+    </w:lvl>
+    <w:lvl w:ilvl="8" w:tplc="0C0A0005" w:tentative="1">
+      <w:start w:val="1"/>
+      <w:numFmt w:val="bullet"/>
+      <w:lvlText w:val=""/>
+      <w:lvlJc w:val="left"/>
+      <w:pPr>
+        <w:ind w:left="6480" w:hanging="360"/>
+      </w:pPr>
+      <w:rPr>
+        <w:rFonts w:ascii="Wingdings" w:hAnsi="Wingdings" w:hint="default"/>
+      </w:rPr>
+    </w:lvl>
+  </w:abstractNum>
+  <w:abstractNum w:abstractNumId="1" w15:restartNumberingAfterBreak="0">
     <w:nsid w:val="57F81A41"/>
     <w:multiLevelType w:val="hybridMultilevel"/>
     <w:tmpl w:val="F4528E00"/>
@@ -2242,10 +3206,10 @@
       </w:pPr>
     </w:lvl>
   </w:abstractNum>
-  <w:abstractNum w:abstractNumId="1" w15:restartNumberingAfterBreak="0">
+  <w:abstractNum w:abstractNumId="2" w15:restartNumberingAfterBreak="0">
     <w:nsid w:val="58127E21"/>
     <w:multiLevelType w:val="hybridMultilevel"/>
-    <w:tmpl w:val="296C790E"/>
+    <w:tmpl w:val="E604BF28"/>
     <w:lvl w:ilvl="0" w:tplc="82BA76DA">
       <w:numFmt w:val="bullet"/>
       <w:lvlText w:val=""/>
@@ -2257,7 +3221,7 @@
         <w:rFonts w:ascii="Symbol" w:eastAsiaTheme="minorHAnsi" w:hAnsi="Symbol" w:cstheme="minorBidi" w:hint="default"/>
       </w:rPr>
     </w:lvl>
-    <w:lvl w:ilvl="1" w:tplc="0C0A0003" w:tentative="1">
+    <w:lvl w:ilvl="1" w:tplc="0C0A0003">
       <w:start w:val="1"/>
       <w:numFmt w:val="bullet"/>
       <w:lvlText w:val="o"/>
@@ -2269,16 +3233,15 @@
         <w:rFonts w:ascii="Courier New" w:hAnsi="Courier New" w:cs="Courier New" w:hint="default"/>
       </w:rPr>
     </w:lvl>
-    <w:lvl w:ilvl="2" w:tplc="0C0A0005" w:tentative="1">
-      <w:start w:val="1"/>
+    <w:lvl w:ilvl="2" w:tplc="F148FF52">
       <w:numFmt w:val="bullet"/>
-      <w:lvlText w:val=""/>
+      <w:lvlText w:val="-"/>
       <w:lvlJc w:val="left"/>
       <w:pPr>
         <w:ind w:left="2160" w:hanging="360"/>
       </w:pPr>
       <w:rPr>
-        <w:rFonts w:ascii="Wingdings" w:hAnsi="Wingdings" w:hint="default"/>
+        <w:rFonts w:ascii="Decima Nova Pro" w:eastAsiaTheme="minorHAnsi" w:hAnsi="Decima Nova Pro" w:cstheme="minorBidi" w:hint="default"/>
       </w:rPr>
     </w:lvl>
     <w:lvl w:ilvl="3" w:tplc="0C0A0001" w:tentative="1">
@@ -2354,7 +3317,7 @@
       </w:rPr>
     </w:lvl>
   </w:abstractNum>
-  <w:abstractNum w:abstractNumId="2" w15:restartNumberingAfterBreak="0">
+  <w:abstractNum w:abstractNumId="3" w15:restartNumberingAfterBreak="0">
     <w:nsid w:val="67F91A47"/>
     <w:multiLevelType w:val="hybridMultilevel"/>
     <w:tmpl w:val="30E4E43A"/>
@@ -2469,12 +3432,15 @@
     </w:lvl>
   </w:abstractNum>
   <w:num w:numId="1">
+    <w:abstractNumId w:val="2"/>
+  </w:num>
+  <w:num w:numId="2">
+    <w:abstractNumId w:val="3"/>
+  </w:num>
+  <w:num w:numId="3">
     <w:abstractNumId w:val="1"/>
   </w:num>
-  <w:num w:numId="2">
-    <w:abstractNumId w:val="2"/>
-  </w:num>
-  <w:num w:numId="3">
+  <w:num w:numId="4">
     <w:abstractNumId w:val="0"/>
   </w:num>
 </w:numbering>
@@ -2926,10 +3892,32 @@
       <w:szCs w:val="26"/>
     </w:rPr>
   </w:style>
+  <w:style w:type="paragraph" w:styleId="Ttulo3">
+    <w:name w:val="heading 3"/>
+    <w:basedOn w:val="Normal"/>
+    <w:next w:val="Normal"/>
+    <w:link w:val="Ttulo3Car"/>
+    <w:uiPriority w:val="9"/>
+    <w:unhideWhenUsed/>
+    <w:qFormat/>
+    <w:rsid w:val="00414CD1"/>
+    <w:pPr>
+      <w:keepNext/>
+      <w:keepLines/>
+      <w:spacing w:before="40" w:after="0"/>
+      <w:ind w:left="708"/>
+      <w:outlineLvl w:val="2"/>
+    </w:pPr>
+    <w:rPr>
+      <w:rFonts w:asciiTheme="majorHAnsi" w:eastAsiaTheme="majorEastAsia" w:hAnsiTheme="majorHAnsi" w:cstheme="majorBidi"/>
+      <w:color w:val="1F4D78" w:themeColor="accent1" w:themeShade="7F"/>
+      <w:sz w:val="24"/>
+      <w:szCs w:val="24"/>
+    </w:rPr>
+  </w:style>
   <w:style w:type="character" w:default="1" w:styleId="Fuentedeprrafopredeter">
     <w:name w:val="Default Paragraph Font"/>
     <w:uiPriority w:val="1"/>
-    <w:semiHidden/>
     <w:unhideWhenUsed/>
   </w:style>
   <w:style w:type="table" w:default="1" w:styleId="Tablanormal">
@@ -3119,6 +4107,50 @@
       <w:lang w:eastAsia="es-ES"/>
     </w:rPr>
   </w:style>
+  <w:style w:type="character" w:customStyle="1" w:styleId="Ttulo3Car">
+    <w:name w:val="Título 3 Car"/>
+    <w:basedOn w:val="Fuentedeprrafopredeter"/>
+    <w:link w:val="Ttulo3"/>
+    <w:uiPriority w:val="9"/>
+    <w:rsid w:val="00414CD1"/>
+    <w:rPr>
+      <w:rFonts w:asciiTheme="majorHAnsi" w:eastAsiaTheme="majorEastAsia" w:hAnsiTheme="majorHAnsi" w:cstheme="majorBidi"/>
+      <w:color w:val="1F4D78" w:themeColor="accent1" w:themeShade="7F"/>
+      <w:sz w:val="24"/>
+      <w:szCs w:val="24"/>
+    </w:rPr>
+  </w:style>
+  <w:style w:type="paragraph" w:styleId="TDC3">
+    <w:name w:val="toc 3"/>
+    <w:basedOn w:val="Normal"/>
+    <w:next w:val="Normal"/>
+    <w:autoRedefine/>
+    <w:uiPriority w:val="39"/>
+    <w:unhideWhenUsed/>
+    <w:rsid w:val="00414CD1"/>
+    <w:pPr>
+      <w:spacing w:after="100"/>
+      <w:ind w:left="400"/>
+    </w:pPr>
+  </w:style>
+  <w:style w:type="paragraph" w:styleId="NormalWeb">
+    <w:name w:val="Normal (Web)"/>
+    <w:basedOn w:val="Normal"/>
+    <w:uiPriority w:val="99"/>
+    <w:semiHidden/>
+    <w:unhideWhenUsed/>
+    <w:rsid w:val="00B93066"/>
+    <w:pPr>
+      <w:spacing w:before="100" w:beforeAutospacing="1" w:after="100" w:afterAutospacing="1" w:line="240" w:lineRule="auto"/>
+      <w:jc w:val="left"/>
+    </w:pPr>
+    <w:rPr>
+      <w:rFonts w:ascii="Times New Roman" w:eastAsia="Times New Roman" w:hAnsi="Times New Roman" w:cs="Times New Roman"/>
+      <w:sz w:val="24"/>
+      <w:szCs w:val="24"/>
+      <w:lang w:eastAsia="es-ES"/>
+    </w:rPr>
+  </w:style>
 </w:styles>
 </file>
 
@@ -3164,19 +4196,14 @@
 
 <file path=word/glossary/fontTable.xml><?xml version="1.0" encoding="utf-8"?>
 <w:fonts xmlns:mc="http://schemas.openxmlformats.org/markup-compatibility/2006" xmlns:r="http://schemas.openxmlformats.org/officeDocument/2006/relationships" xmlns:w="http://schemas.openxmlformats.org/wordprocessingml/2006/main" xmlns:w14="http://schemas.microsoft.com/office/word/2010/wordml" xmlns:w15="http://schemas.microsoft.com/office/word/2012/wordml" xmlns:w16se="http://schemas.microsoft.com/office/word/2015/wordml/symex" mc:Ignorable="w14 w15 w16se">
-  <w:font w:name="Times New Roman">
-    <w:panose1 w:val="02020603050405020304"/>
+  <w:font w:name="Decima Nova Pro">
+    <w:altName w:val="Arial"/>
+    <w:panose1 w:val="00000000000000000000"/>
     <w:charset w:val="00"/>
-    <w:family w:val="roman"/>
+    <w:family w:val="modern"/>
+    <w:notTrueType/>
     <w:pitch w:val="variable"/>
-    <w:sig w:usb0="E0002EFF" w:usb1="C000785B" w:usb2="00000009" w:usb3="00000000" w:csb0="000001FF" w:csb1="00000000"/>
-  </w:font>
-  <w:font w:name="Symbol">
-    <w:panose1 w:val="05050102010706020507"/>
-    <w:charset w:val="02"/>
-    <w:family w:val="roman"/>
-    <w:pitch w:val="variable"/>
-    <w:sig w:usb0="00000000" w:usb1="10000000" w:usb2="00000000" w:usb3="00000000" w:csb0="80000000" w:csb1="00000000"/>
+    <w:sig w:usb0="8000022F" w:usb1="4000004A" w:usb2="00000000" w:usb3="00000000" w:csb0="00000097" w:csb1="00000000"/>
   </w:font>
   <w:font w:name="Calibri">
     <w:panose1 w:val="020F0502020204030204"/>
@@ -3184,6 +4211,13 @@
     <w:family w:val="swiss"/>
     <w:pitch w:val="variable"/>
     <w:sig w:usb0="E4002EFF" w:usb1="C000247B" w:usb2="00000009" w:usb3="00000000" w:csb0="000001FF" w:csb1="00000000"/>
+  </w:font>
+  <w:font w:name="Times New Roman">
+    <w:panose1 w:val="02020603050405020304"/>
+    <w:charset w:val="00"/>
+    <w:family w:val="roman"/>
+    <w:pitch w:val="variable"/>
+    <w:sig w:usb0="E0002EFF" w:usb1="C000785B" w:usb2="00000009" w:usb3="00000000" w:csb0="000001FF" w:csb1="00000000"/>
   </w:font>
   <w:font w:name="Courier New">
     <w:panose1 w:val="02070309020205020404"/>
@@ -3199,14 +4233,12 @@
     <w:pitch w:val="variable"/>
     <w:sig w:usb0="00000000" w:usb1="10000000" w:usb2="00000000" w:usb3="00000000" w:csb0="80000000" w:csb1="00000000"/>
   </w:font>
-  <w:font w:name="Decima Nova Pro">
-    <w:altName w:val="Arial"/>
-    <w:panose1 w:val="00000000000000000000"/>
-    <w:charset w:val="00"/>
-    <w:family w:val="modern"/>
-    <w:notTrueType/>
+  <w:font w:name="Symbol">
+    <w:panose1 w:val="05050102010706020507"/>
+    <w:charset w:val="02"/>
+    <w:family w:val="roman"/>
     <w:pitch w:val="variable"/>
-    <w:sig w:usb0="8000022F" w:usb1="4000004A" w:usb2="00000000" w:usb3="00000000" w:csb0="00000097" w:csb1="00000000"/>
+    <w:sig w:usb0="00000000" w:usb1="10000000" w:usb2="00000000" w:usb3="00000000" w:csb0="80000000" w:csb1="00000000"/>
   </w:font>
   <w:font w:name="Calibri Light">
     <w:panose1 w:val="020F0302020204030204"/>
@@ -3243,10 +4275,12 @@
     <w:rsidRoot w:val="003E76B7"/>
     <w:rsid w:val="00255AA6"/>
     <w:rsid w:val="003E76B7"/>
+    <w:rsid w:val="005E5316"/>
     <w:rsid w:val="006C6423"/>
     <w:rsid w:val="00727F80"/>
     <w:rsid w:val="00774BCC"/>
     <w:rsid w:val="00810813"/>
+    <w:rsid w:val="0084657D"/>
     <w:rsid w:val="0096330B"/>
     <w:rsid w:val="00FE1CD8"/>
   </w:rsids>
@@ -3995,7 +5029,7 @@
 </file>
 
 <file path=customXml/itemProps2.xml><?xml version="1.0" encoding="utf-8"?>
-<ds:datastoreItem xmlns:ds="http://schemas.openxmlformats.org/officeDocument/2006/customXml" ds:itemID="{9EF20D01-C50A-4258-ADBA-76F4F166758C}">
+<ds:datastoreItem xmlns:ds="http://schemas.openxmlformats.org/officeDocument/2006/customXml" ds:itemID="{E63DE467-4B3F-4666-BB70-5D3E3E5EB5A1}">
   <ds:schemaRefs>
     <ds:schemaRef ds:uri="http://schemas.openxmlformats.org/officeDocument/2006/bibliography"/>
   </ds:schemaRefs>

</xml_diff>

<commit_message>
Análisis de escenarios (casos de uso)
</commit_message>
<xml_diff>
--- a/Documentación.docx
+++ b/Documentación.docx
@@ -630,7 +630,7 @@
           <w:r>
             <w:fldChar w:fldCharType="separate"/>
           </w:r>
-          <w:hyperlink w:anchor="_Toc100403828" w:history="1">
+          <w:hyperlink w:anchor="_Toc101027194" w:history="1">
             <w:r>
               <w:rPr>
                 <w:rStyle w:val="Hipervnculo"/>
@@ -657,7 +657,7 @@
                 <w:noProof/>
                 <w:webHidden/>
               </w:rPr>
-              <w:instrText xml:space="preserve"> PAGEREF _Toc100403828 \h </w:instrText>
+              <w:instrText xml:space="preserve"> PAGEREF _Toc101027194 \h </w:instrText>
             </w:r>
             <w:r>
               <w:rPr>
@@ -701,7 +701,7 @@
               <w:lang w:eastAsia="es-ES"/>
             </w:rPr>
           </w:pPr>
-          <w:hyperlink w:anchor="_Toc100403829" w:history="1">
+          <w:hyperlink w:anchor="_Toc101027195" w:history="1">
             <w:r>
               <w:rPr>
                 <w:rStyle w:val="Hipervnculo"/>
@@ -728,7 +728,7 @@
                 <w:noProof/>
                 <w:webHidden/>
               </w:rPr>
-              <w:instrText xml:space="preserve"> PAGEREF _Toc100403829 \h </w:instrText>
+              <w:instrText xml:space="preserve"> PAGEREF _Toc101027195 \h </w:instrText>
             </w:r>
             <w:r>
               <w:rPr>
@@ -772,7 +772,7 @@
               <w:lang w:eastAsia="es-ES"/>
             </w:rPr>
           </w:pPr>
-          <w:hyperlink w:anchor="_Toc100403830" w:history="1">
+          <w:hyperlink w:anchor="_Toc101027196" w:history="1">
             <w:r>
               <w:rPr>
                 <w:rStyle w:val="Hipervnculo"/>
@@ -799,7 +799,7 @@
                 <w:noProof/>
                 <w:webHidden/>
               </w:rPr>
-              <w:instrText xml:space="preserve"> PAGEREF _Toc100403830 \h </w:instrText>
+              <w:instrText xml:space="preserve"> PAGEREF _Toc101027196 \h </w:instrText>
             </w:r>
             <w:r>
               <w:rPr>
@@ -843,7 +843,7 @@
               <w:lang w:eastAsia="es-ES"/>
             </w:rPr>
           </w:pPr>
-          <w:hyperlink w:anchor="_Toc100403831" w:history="1">
+          <w:hyperlink w:anchor="_Toc101027197" w:history="1">
             <w:r>
               <w:rPr>
                 <w:rStyle w:val="Hipervnculo"/>
@@ -870,7 +870,7 @@
                 <w:noProof/>
                 <w:webHidden/>
               </w:rPr>
-              <w:instrText xml:space="preserve"> PAGEREF _Toc100403831 \h </w:instrText>
+              <w:instrText xml:space="preserve"> PAGEREF _Toc101027197 \h </w:instrText>
             </w:r>
             <w:r>
               <w:rPr>
@@ -914,7 +914,7 @@
               <w:lang w:eastAsia="es-ES"/>
             </w:rPr>
           </w:pPr>
-          <w:hyperlink w:anchor="_Toc100403832" w:history="1">
+          <w:hyperlink w:anchor="_Toc101027198" w:history="1">
             <w:r>
               <w:rPr>
                 <w:rStyle w:val="Hipervnculo"/>
@@ -941,7 +941,7 @@
                 <w:noProof/>
                 <w:webHidden/>
               </w:rPr>
-              <w:instrText xml:space="preserve"> PAGEREF _Toc100403832 \h </w:instrText>
+              <w:instrText xml:space="preserve"> PAGEREF _Toc101027198 \h </w:instrText>
             </w:r>
             <w:r>
               <w:rPr>
@@ -985,7 +985,7 @@
               <w:lang w:eastAsia="es-ES"/>
             </w:rPr>
           </w:pPr>
-          <w:hyperlink w:anchor="_Toc100403833" w:history="1">
+          <w:hyperlink w:anchor="_Toc101027199" w:history="1">
             <w:r>
               <w:rPr>
                 <w:rStyle w:val="Hipervnculo"/>
@@ -1012,7 +1012,7 @@
                 <w:noProof/>
                 <w:webHidden/>
               </w:rPr>
-              <w:instrText xml:space="preserve"> PAGEREF _Toc100403833 \h </w:instrText>
+              <w:instrText xml:space="preserve"> PAGEREF _Toc101027199 \h </w:instrText>
             </w:r>
             <w:r>
               <w:rPr>
@@ -1056,7 +1056,7 @@
               <w:lang w:eastAsia="es-ES"/>
             </w:rPr>
           </w:pPr>
-          <w:hyperlink w:anchor="_Toc100403834" w:history="1">
+          <w:hyperlink w:anchor="_Toc101027200" w:history="1">
             <w:r>
               <w:rPr>
                 <w:rStyle w:val="Hipervnculo"/>
@@ -1083,7 +1083,7 @@
                 <w:noProof/>
                 <w:webHidden/>
               </w:rPr>
-              <w:instrText xml:space="preserve"> PAGEREF _Toc100403834 \h </w:instrText>
+              <w:instrText xml:space="preserve"> PAGEREF _Toc101027200 \h </w:instrText>
             </w:r>
             <w:r>
               <w:rPr>
@@ -1127,7 +1127,7 @@
               <w:lang w:eastAsia="es-ES"/>
             </w:rPr>
           </w:pPr>
-          <w:hyperlink w:anchor="_Toc100403835" w:history="1">
+          <w:hyperlink w:anchor="_Toc101027201" w:history="1">
             <w:r>
               <w:rPr>
                 <w:rStyle w:val="Hipervnculo"/>
@@ -1154,7 +1154,7 @@
                 <w:noProof/>
                 <w:webHidden/>
               </w:rPr>
-              <w:instrText xml:space="preserve"> PAGEREF _Toc100403835 \h </w:instrText>
+              <w:instrText xml:space="preserve"> PAGEREF _Toc101027201 \h </w:instrText>
             </w:r>
             <w:r>
               <w:rPr>
@@ -1198,7 +1198,7 @@
               <w:lang w:eastAsia="es-ES"/>
             </w:rPr>
           </w:pPr>
-          <w:hyperlink w:anchor="_Toc100403836" w:history="1">
+          <w:hyperlink w:anchor="_Toc101027202" w:history="1">
             <w:r>
               <w:rPr>
                 <w:rStyle w:val="Hipervnculo"/>
@@ -1225,7 +1225,7 @@
                 <w:noProof/>
                 <w:webHidden/>
               </w:rPr>
-              <w:instrText xml:space="preserve"> PAGEREF _Toc100403836 \h </w:instrText>
+              <w:instrText xml:space="preserve"> PAGEREF _Toc101027202 \h </w:instrText>
             </w:r>
             <w:r>
               <w:rPr>
@@ -1269,7 +1269,7 @@
               <w:lang w:eastAsia="es-ES"/>
             </w:rPr>
           </w:pPr>
-          <w:hyperlink w:anchor="_Toc100403837" w:history="1">
+          <w:hyperlink w:anchor="_Toc101027203" w:history="1">
             <w:r>
               <w:rPr>
                 <w:rStyle w:val="Hipervnculo"/>
@@ -1296,7 +1296,78 @@
                 <w:noProof/>
                 <w:webHidden/>
               </w:rPr>
-              <w:instrText xml:space="preserve"> PAGEREF _Toc100403837 \h </w:instrText>
+              <w:instrText xml:space="preserve"> PAGEREF _Toc101027203 \h </w:instrText>
+            </w:r>
+            <w:r>
+              <w:rPr>
+                <w:noProof/>
+                <w:webHidden/>
+              </w:rPr>
+            </w:r>
+            <w:r>
+              <w:rPr>
+                <w:noProof/>
+                <w:webHidden/>
+              </w:rPr>
+              <w:fldChar w:fldCharType="separate"/>
+            </w:r>
+            <w:r>
+              <w:rPr>
+                <w:noProof/>
+                <w:webHidden/>
+              </w:rPr>
+              <w:t>6</w:t>
+            </w:r>
+            <w:r>
+              <w:rPr>
+                <w:noProof/>
+                <w:webHidden/>
+              </w:rPr>
+              <w:fldChar w:fldCharType="end"/>
+            </w:r>
+          </w:hyperlink>
+        </w:p>
+        <w:p>
+          <w:pPr>
+            <w:pStyle w:val="TDC2"/>
+            <w:tabs>
+              <w:tab w:val="right" w:leader="dot" w:pos="8494"/>
+            </w:tabs>
+            <w:rPr>
+              <w:rFonts w:asciiTheme="minorHAnsi" w:eastAsiaTheme="minorEastAsia" w:hAnsiTheme="minorHAnsi"/>
+              <w:noProof/>
+              <w:sz w:val="22"/>
+              <w:lang w:eastAsia="es-ES"/>
+            </w:rPr>
+          </w:pPr>
+          <w:hyperlink w:anchor="_Toc101027204" w:history="1">
+            <w:r>
+              <w:rPr>
+                <w:rStyle w:val="Hipervnculo"/>
+                <w:noProof/>
+              </w:rPr>
+              <w:t>Análisis de escenarios (Casos de uso)</w:t>
+            </w:r>
+            <w:r>
+              <w:rPr>
+                <w:noProof/>
+                <w:webHidden/>
+              </w:rPr>
+              <w:tab/>
+            </w:r>
+            <w:r>
+              <w:rPr>
+                <w:noProof/>
+                <w:webHidden/>
+              </w:rPr>
+              <w:fldChar w:fldCharType="begin"/>
+            </w:r>
+            <w:r>
+              <w:rPr>
+                <w:noProof/>
+                <w:webHidden/>
+              </w:rPr>
+              <w:instrText xml:space="preserve"> PAGEREF _Toc101027204 \h </w:instrText>
             </w:r>
             <w:r>
               <w:rPr>
@@ -1376,27 +1447,29 @@
         </w:rPr>
         <w:br w:type="page"/>
       </w:r>
+      <w:bookmarkStart w:id="0" w:name="_GoBack"/>
+      <w:bookmarkEnd w:id="0"/>
     </w:p>
     <w:p>
       <w:pPr>
         <w:pStyle w:val="Ttulo1"/>
       </w:pPr>
-      <w:bookmarkStart w:id="0" w:name="_Toc100403828"/>
+      <w:bookmarkStart w:id="1" w:name="_Toc101027194"/>
       <w:r>
         <w:lastRenderedPageBreak/>
         <w:t>Presentación del proyecto</w:t>
       </w:r>
-      <w:bookmarkEnd w:id="0"/>
+      <w:bookmarkEnd w:id="1"/>
     </w:p>
     <w:p>
       <w:pPr>
         <w:pStyle w:val="Ttulo2"/>
       </w:pPr>
-      <w:bookmarkStart w:id="1" w:name="_Toc100403829"/>
+      <w:bookmarkStart w:id="2" w:name="_Toc101027195"/>
       <w:r>
         <w:t>¿En qué consiste?</w:t>
       </w:r>
-      <w:bookmarkEnd w:id="1"/>
+      <w:bookmarkEnd w:id="2"/>
     </w:p>
     <w:p>
       <w:r>
@@ -1421,11 +1494,11 @@
       <w:pPr>
         <w:pStyle w:val="Ttulo3"/>
       </w:pPr>
-      <w:bookmarkStart w:id="2" w:name="_Toc100403830"/>
+      <w:bookmarkStart w:id="3" w:name="_Toc101027196"/>
       <w:r>
         <w:t>Opciones de dificultad.</w:t>
       </w:r>
-      <w:bookmarkEnd w:id="2"/>
+      <w:bookmarkEnd w:id="3"/>
     </w:p>
     <w:p>
       <w:r>
@@ -1525,11 +1598,11 @@
       <w:pPr>
         <w:pStyle w:val="Ttulo2"/>
       </w:pPr>
-      <w:bookmarkStart w:id="3" w:name="_Toc100403831"/>
+      <w:bookmarkStart w:id="4" w:name="_Toc101027197"/>
       <w:r>
         <w:t>Estudio de mercado.</w:t>
       </w:r>
-      <w:bookmarkEnd w:id="3"/>
+      <w:bookmarkEnd w:id="4"/>
     </w:p>
     <w:p>
       <w:r>
@@ -1700,13 +1773,7 @@
         <w:t>, estará destinado a todos los públicos con la única limitación del código PEGI</w:t>
       </w:r>
       <w:r>
-        <w:t>, un</w:t>
-      </w:r>
-      <w:r>
-        <w:t xml:space="preserve"> mecanismo de autorregulación diseñado por la industria para dotar a sus productos de información orientativa sobre la edad adecuada para su consumo integrado por dos tipos de iconos descriptores, uno relativo a la edad recomendada y otro al contenido específico susceptible de análisis.</w:t>
-      </w:r>
-      <w:r>
-        <w:t xml:space="preserve"> </w:t>
+        <w:t xml:space="preserve">, un mecanismo de autorregulación diseñado por la industria para dotar a sus productos de información orientativa sobre la edad adecuada para su consumo integrado por dos tipos de iconos descriptores, uno relativo a la edad recomendada y otro al contenido específico susceptible de análisis. </w:t>
       </w:r>
     </w:p>
     <w:p>
@@ -1884,16 +1951,7 @@
         <w:t>:</w:t>
       </w:r>
       <w:r>
-        <w:t xml:space="preserve"> Se trata de </w:t>
-      </w:r>
-      <w:r>
-        <w:t>una sencilla herramienta de análisis estratégico muy extendida en la toma de decisiones de todo ti</w:t>
-      </w:r>
-      <w:r>
-        <w:t>po de organizaciones y empresas</w:t>
-      </w:r>
-      <w:r>
-        <w:t xml:space="preserve">. Sus siglas significan: </w:t>
+        <w:t xml:space="preserve"> Se trata de una sencilla herramienta de análisis estratégico muy extendida en la toma de decisiones de todo tipo de organizaciones y empresas. Sus siglas significan: </w:t>
       </w:r>
     </w:p>
     <w:p>
@@ -1915,10 +1973,7 @@
         <w:t>Debilidades</w:t>
       </w:r>
       <w:r>
-        <w:t>: Se trata de las desventajas que tenemos respecto a nuestros competidores,</w:t>
-      </w:r>
-      <w:r>
-        <w:t xml:space="preserve"> cosas que deberíamos mejorar. </w:t>
+        <w:t xml:space="preserve">: Se trata de las desventajas que tenemos respecto a nuestros competidores, cosas que deberíamos mejorar. </w:t>
       </w:r>
     </w:p>
     <w:p>
@@ -1939,10 +1994,7 @@
         <w:t>Amenazas</w:t>
       </w:r>
       <w:r>
-        <w:t>: Entrada de nuevos competidores al mercado o un mercado saturado son amenazas</w:t>
-      </w:r>
-      <w:r>
-        <w:t xml:space="preserve"> para la empresa.</w:t>
+        <w:t>: Entrada de nuevos competidores al mercado o un mercado saturado son amenazas para la empresa.</w:t>
       </w:r>
     </w:p>
     <w:p>
@@ -1963,10 +2015,7 @@
         <w:t>Fortalezas</w:t>
       </w:r>
       <w:r>
-        <w:t>: Qué es lo que hacemos mejor que nuestros competidores, en qu</w:t>
-      </w:r>
-      <w:r>
-        <w:t>é nos diferenciamos de ellos.</w:t>
+        <w:t>: Qué es lo que hacemos mejor que nuestros competidores, en qué nos diferenciamos de ellos.</w:t>
       </w:r>
     </w:p>
     <w:p>
@@ -2042,11 +2091,11 @@
       <w:pPr>
         <w:pStyle w:val="Ttulo2"/>
       </w:pPr>
-      <w:bookmarkStart w:id="4" w:name="_Toc100403832"/>
+      <w:bookmarkStart w:id="5" w:name="_Toc101027198"/>
       <w:r>
         <w:t>Valor del producto.</w:t>
       </w:r>
-      <w:bookmarkEnd w:id="4"/>
+      <w:bookmarkEnd w:id="5"/>
     </w:p>
     <w:p>
       <w:r>
@@ -2098,32 +2147,32 @@
       <w:pPr>
         <w:pStyle w:val="Ttulo1"/>
       </w:pPr>
-      <w:bookmarkStart w:id="5" w:name="_Toc100403833"/>
+      <w:bookmarkStart w:id="6" w:name="_Toc101027199"/>
       <w:r>
         <w:lastRenderedPageBreak/>
         <w:t>Análisis de la solución.</w:t>
       </w:r>
-      <w:bookmarkEnd w:id="5"/>
+      <w:bookmarkEnd w:id="6"/>
     </w:p>
     <w:p>
       <w:pPr>
         <w:pStyle w:val="Ttulo2"/>
       </w:pPr>
-      <w:bookmarkStart w:id="6" w:name="_Toc100403834"/>
+      <w:bookmarkStart w:id="7" w:name="_Toc101027200"/>
       <w:r>
         <w:t>Análisis de requisitos.</w:t>
       </w:r>
-      <w:bookmarkEnd w:id="6"/>
+      <w:bookmarkEnd w:id="7"/>
     </w:p>
     <w:p>
       <w:pPr>
         <w:pStyle w:val="Ttulo3"/>
       </w:pPr>
-      <w:bookmarkStart w:id="7" w:name="_Toc100403835"/>
+      <w:bookmarkStart w:id="8" w:name="_Toc101027201"/>
       <w:r>
         <w:t>Requisitos funcionales</w:t>
       </w:r>
-      <w:bookmarkEnd w:id="7"/>
+      <w:bookmarkEnd w:id="8"/>
     </w:p>
     <w:p>
       <w:r>
@@ -2320,11 +2369,11 @@
       <w:pPr>
         <w:pStyle w:val="Ttulo3"/>
       </w:pPr>
-      <w:bookmarkStart w:id="8" w:name="_Toc100403836"/>
+      <w:bookmarkStart w:id="9" w:name="_Toc101027202"/>
       <w:r>
         <w:t>Requisitos no funcionales</w:t>
       </w:r>
-      <w:bookmarkEnd w:id="8"/>
+      <w:bookmarkEnd w:id="9"/>
     </w:p>
     <w:p>
       <w:r>
@@ -2516,11 +2565,11 @@
       <w:pPr>
         <w:pStyle w:val="Ttulo3"/>
       </w:pPr>
-      <w:bookmarkStart w:id="9" w:name="_Toc100403837"/>
+      <w:bookmarkStart w:id="10" w:name="_Toc101027203"/>
       <w:r>
         <w:t>Requisitos de información.</w:t>
       </w:r>
-      <w:bookmarkEnd w:id="9"/>
+      <w:bookmarkEnd w:id="10"/>
     </w:p>
     <w:p>
       <w:r>
@@ -2637,12 +2686,153 @@
       </w:pPr>
     </w:p>
     <w:p>
-      <w:bookmarkStart w:id="10" w:name="_GoBack"/>
-      <w:bookmarkEnd w:id="10"/>
+      <w:pPr>
+        <w:pStyle w:val="Ttulo2"/>
+      </w:pPr>
+      <w:bookmarkStart w:id="11" w:name="_Toc101027204"/>
+      <w:r>
+        <w:t>Análisis de escenarios (Casos de uso)</w:t>
+      </w:r>
+      <w:bookmarkEnd w:id="11"/>
+    </w:p>
+    <w:p>
+      <w:r>
+        <w:t>Un caso de uso es la descripción de una acción o actividad. Un diagrama de casos de uso es una descripción de las actividades que deberá realizar alguien o algo con el sistema desarrollado para llevar a cabo algún proceso</w:t>
+      </w:r>
+    </w:p>
+    <w:p>
+      <w:r>
+        <w:t>En el contexto de desarrollo de videojuegos, un diagrama de casos de uso representa a un sistema o subsistema como un conjunto de interacciones que se desarrollarán entre casos de uso y sus actores en respuesta a un evento que inicia el actor. En este caso, el Jugador.</w:t>
+      </w:r>
+    </w:p>
+    <w:p>
+      <w:r>
+        <w:t>Estos diagramas de uso son útiles para especificar la comunicación y el comportamiento de un sistema mediante su interacción con los usuarios u otros sistemas.</w:t>
+      </w:r>
+      <w:r>
+        <w:t xml:space="preserve"> A continuación, un ejemplo de un diagrama de casos de uso básico.</w:t>
+      </w:r>
+    </w:p>
+    <w:p>
+      <w:pPr>
+        <w:jc w:val="center"/>
+      </w:pPr>
+      <w:r>
+        <w:rPr>
+          <w:noProof/>
+          <w:lang w:eastAsia="es-ES"/>
+        </w:rPr>
+        <w:drawing>
+          <wp:inline distT="0" distB="0" distL="0" distR="0">
+            <wp:extent cx="3343275" cy="2410111"/>
+            <wp:effectExtent l="0" t="0" r="0" b="0"/>
+            <wp:docPr id="8" name="Imagen 8" descr="Casos de uso UML para un modelo simple de restaurante."/>
+            <wp:cNvGraphicFramePr>
+              <a:graphicFrameLocks xmlns:a="http://schemas.openxmlformats.org/drawingml/2006/main" noChangeAspect="1"/>
+            </wp:cNvGraphicFramePr>
+            <a:graphic xmlns:a="http://schemas.openxmlformats.org/drawingml/2006/main">
+              <a:graphicData uri="http://schemas.openxmlformats.org/drawingml/2006/picture">
+                <pic:pic xmlns:pic="http://schemas.openxmlformats.org/drawingml/2006/picture">
+                  <pic:nvPicPr>
+                    <pic:cNvPr id="0" name="Picture 3" descr="Casos de uso UML para un modelo simple de restaurante."/>
+                    <pic:cNvPicPr>
+                      <a:picLocks noChangeAspect="1" noChangeArrowheads="1"/>
+                    </pic:cNvPicPr>
+                  </pic:nvPicPr>
+                  <pic:blipFill>
+                    <a:blip r:embed="rId13">
+                      <a:extLst>
+                        <a:ext uri="{28A0092B-C50C-407E-A947-70E740481C1C}">
+                          <a14:useLocalDpi xmlns:a14="http://schemas.microsoft.com/office/drawing/2010/main" val="0"/>
+                        </a:ext>
+                      </a:extLst>
+                    </a:blip>
+                    <a:srcRect/>
+                    <a:stretch>
+                      <a:fillRect/>
+                    </a:stretch>
+                  </pic:blipFill>
+                  <pic:spPr bwMode="auto">
+                    <a:xfrm>
+                      <a:off x="0" y="0"/>
+                      <a:ext cx="3343275" cy="2410111"/>
+                    </a:xfrm>
+                    <a:prstGeom prst="rect">
+                      <a:avLst/>
+                    </a:prstGeom>
+                    <a:noFill/>
+                    <a:ln>
+                      <a:noFill/>
+                    </a:ln>
+                  </pic:spPr>
+                </pic:pic>
+              </a:graphicData>
+            </a:graphic>
+          </wp:inline>
+        </w:drawing>
+      </w:r>
+    </w:p>
+    <w:p>
+      <w:r>
+        <w:lastRenderedPageBreak/>
+        <w:t>A continuación, se expone el diagrama de casos de uso de 3Dslug, que albergará los requisitos funcionales obtenidos en la fase de análisis de requisitos.</w:t>
+      </w:r>
+    </w:p>
+    <w:p>
+      <w:pPr>
+        <w:jc w:val="center"/>
+      </w:pPr>
+      <w:r>
+        <w:rPr>
+          <w:noProof/>
+          <w:lang w:eastAsia="es-ES"/>
+        </w:rPr>
+        <w:drawing>
+          <wp:inline distT="0" distB="0" distL="0" distR="0">
+            <wp:extent cx="5400040" cy="3794760"/>
+            <wp:effectExtent l="0" t="0" r="0" b="0"/>
+            <wp:docPr id="9" name="Imagen 9"/>
+            <wp:cNvGraphicFramePr>
+              <a:graphicFrameLocks xmlns:a="http://schemas.openxmlformats.org/drawingml/2006/main" noChangeAspect="1"/>
+            </wp:cNvGraphicFramePr>
+            <a:graphic xmlns:a="http://schemas.openxmlformats.org/drawingml/2006/main">
+              <a:graphicData uri="http://schemas.openxmlformats.org/drawingml/2006/picture">
+                <pic:pic xmlns:pic="http://schemas.openxmlformats.org/drawingml/2006/picture">
+                  <pic:nvPicPr>
+                    <pic:cNvPr id="9" name="UML en blanco.png"/>
+                    <pic:cNvPicPr/>
+                  </pic:nvPicPr>
+                  <pic:blipFill>
+                    <a:blip r:embed="rId14" cstate="print">
+                      <a:extLst>
+                        <a:ext uri="{28A0092B-C50C-407E-A947-70E740481C1C}">
+                          <a14:useLocalDpi xmlns:a14="http://schemas.microsoft.com/office/drawing/2010/main" val="0"/>
+                        </a:ext>
+                      </a:extLst>
+                    </a:blip>
+                    <a:stretch>
+                      <a:fillRect/>
+                    </a:stretch>
+                  </pic:blipFill>
+                  <pic:spPr>
+                    <a:xfrm>
+                      <a:off x="0" y="0"/>
+                      <a:ext cx="5400040" cy="3794760"/>
+                    </a:xfrm>
+                    <a:prstGeom prst="rect">
+                      <a:avLst/>
+                    </a:prstGeom>
+                  </pic:spPr>
+                </pic:pic>
+              </a:graphicData>
+            </a:graphic>
+          </wp:inline>
+        </w:drawing>
+      </w:r>
     </w:p>
     <w:sectPr>
-      <w:headerReference w:type="default" r:id="rId13"/>
-      <w:footerReference w:type="default" r:id="rId14"/>
+      <w:headerReference w:type="default" r:id="rId15"/>
+      <w:footerReference w:type="default" r:id="rId16"/>
       <w:pgSz w:w="11906" w:h="16838"/>
       <w:pgMar w:top="1417" w:right="1701" w:bottom="1417" w:left="1701" w:header="708" w:footer="708" w:gutter="0"/>
       <w:pgNumType w:start="0"/>
@@ -2789,7 +2979,7 @@
                                     <w:noProof/>
                                     <w:color w:val="8C8C8C" w:themeColor="background1" w:themeShade="8C"/>
                                   </w:rPr>
-                                  <w:t>6</w:t>
+                                  <w:t>7</w:t>
                                 </w:r>
                                 <w:r>
                                   <w:rPr>
@@ -2926,7 +3116,7 @@
                               <w:noProof/>
                               <w:color w:val="8C8C8C" w:themeColor="background1" w:themeShade="8C"/>
                             </w:rPr>
-                            <w:t>6</w:t>
+                            <w:t>7</w:t>
                           </w:r>
                           <w:r>
                             <w:rPr>
@@ -3918,6 +4108,7 @@
   <w:style w:type="character" w:default="1" w:styleId="Fuentedeprrafopredeter">
     <w:name w:val="Default Paragraph Font"/>
     <w:uiPriority w:val="1"/>
+    <w:semiHidden/>
     <w:unhideWhenUsed/>
   </w:style>
   <w:style w:type="table" w:default="1" w:styleId="Tablanormal">
@@ -4280,8 +4471,10 @@
     <w:rsid w:val="00727F80"/>
     <w:rsid w:val="00774BCC"/>
     <w:rsid w:val="00810813"/>
+    <w:rsid w:val="00824489"/>
     <w:rsid w:val="0084657D"/>
     <w:rsid w:val="0096330B"/>
+    <w:rsid w:val="00C35FFF"/>
     <w:rsid w:val="00FE1CD8"/>
   </w:rsids>
   <m:mathPr>
@@ -5029,7 +5222,7 @@
 </file>
 
 <file path=customXml/itemProps2.xml><?xml version="1.0" encoding="utf-8"?>
-<ds:datastoreItem xmlns:ds="http://schemas.openxmlformats.org/officeDocument/2006/customXml" ds:itemID="{E63DE467-4B3F-4666-BB70-5D3E3E5EB5A1}">
+<ds:datastoreItem xmlns:ds="http://schemas.openxmlformats.org/officeDocument/2006/customXml" ds:itemID="{A30BE552-C605-450F-8E4C-253B79957331}">
   <ds:schemaRefs>
     <ds:schemaRef ds:uri="http://schemas.openxmlformats.org/officeDocument/2006/bibliography"/>
   </ds:schemaRefs>

</xml_diff>

<commit_message>
DOC-Diseño de la interfaz de usuario y prototipos
</commit_message>
<xml_diff>
--- a/Documentación.docx
+++ b/Documentación.docx
@@ -625,7 +625,7 @@
           <w:r>
             <w:fldChar w:fldCharType="separate"/>
           </w:r>
-          <w:hyperlink w:anchor="_Toc102313418" w:history="1">
+          <w:hyperlink w:anchor="_Toc103412962" w:history="1">
             <w:r>
               <w:rPr>
                 <w:rStyle w:val="Hipervnculo"/>
@@ -652,7 +652,7 @@
                 <w:noProof/>
                 <w:webHidden/>
               </w:rPr>
-              <w:instrText xml:space="preserve"> PAGEREF _Toc102313418 \h </w:instrText>
+              <w:instrText xml:space="preserve"> PAGEREF _Toc103412962 \h </w:instrText>
             </w:r>
             <w:r>
               <w:rPr>
@@ -696,7 +696,7 @@
               <w:lang w:eastAsia="es-ES"/>
             </w:rPr>
           </w:pPr>
-          <w:hyperlink w:anchor="_Toc102313419" w:history="1">
+          <w:hyperlink w:anchor="_Toc103412963" w:history="1">
             <w:r>
               <w:rPr>
                 <w:rStyle w:val="Hipervnculo"/>
@@ -723,7 +723,7 @@
                 <w:noProof/>
                 <w:webHidden/>
               </w:rPr>
-              <w:instrText xml:space="preserve"> PAGEREF _Toc102313419 \h </w:instrText>
+              <w:instrText xml:space="preserve"> PAGEREF _Toc103412963 \h </w:instrText>
             </w:r>
             <w:r>
               <w:rPr>
@@ -767,7 +767,7 @@
               <w:lang w:eastAsia="es-ES"/>
             </w:rPr>
           </w:pPr>
-          <w:hyperlink w:anchor="_Toc102313420" w:history="1">
+          <w:hyperlink w:anchor="_Toc103412964" w:history="1">
             <w:r>
               <w:rPr>
                 <w:rStyle w:val="Hipervnculo"/>
@@ -794,7 +794,7 @@
                 <w:noProof/>
                 <w:webHidden/>
               </w:rPr>
-              <w:instrText xml:space="preserve"> PAGEREF _Toc102313420 \h </w:instrText>
+              <w:instrText xml:space="preserve"> PAGEREF _Toc103412964 \h </w:instrText>
             </w:r>
             <w:r>
               <w:rPr>
@@ -838,7 +838,7 @@
               <w:lang w:eastAsia="es-ES"/>
             </w:rPr>
           </w:pPr>
-          <w:hyperlink w:anchor="_Toc102313421" w:history="1">
+          <w:hyperlink w:anchor="_Toc103412965" w:history="1">
             <w:r>
               <w:rPr>
                 <w:rStyle w:val="Hipervnculo"/>
@@ -865,7 +865,7 @@
                 <w:noProof/>
                 <w:webHidden/>
               </w:rPr>
-              <w:instrText xml:space="preserve"> PAGEREF _Toc102313421 \h </w:instrText>
+              <w:instrText xml:space="preserve"> PAGEREF _Toc103412965 \h </w:instrText>
             </w:r>
             <w:r>
               <w:rPr>
@@ -909,7 +909,7 @@
               <w:lang w:eastAsia="es-ES"/>
             </w:rPr>
           </w:pPr>
-          <w:hyperlink w:anchor="_Toc102313422" w:history="1">
+          <w:hyperlink w:anchor="_Toc103412966" w:history="1">
             <w:r>
               <w:rPr>
                 <w:rStyle w:val="Hipervnculo"/>
@@ -936,7 +936,7 @@
                 <w:noProof/>
                 <w:webHidden/>
               </w:rPr>
-              <w:instrText xml:space="preserve"> PAGEREF _Toc102313422 \h </w:instrText>
+              <w:instrText xml:space="preserve"> PAGEREF _Toc103412966 \h </w:instrText>
             </w:r>
             <w:r>
               <w:rPr>
@@ -980,7 +980,7 @@
               <w:lang w:eastAsia="es-ES"/>
             </w:rPr>
           </w:pPr>
-          <w:hyperlink w:anchor="_Toc102313423" w:history="1">
+          <w:hyperlink w:anchor="_Toc103412967" w:history="1">
             <w:r>
               <w:rPr>
                 <w:rStyle w:val="Hipervnculo"/>
@@ -1007,7 +1007,7 @@
                 <w:noProof/>
                 <w:webHidden/>
               </w:rPr>
-              <w:instrText xml:space="preserve"> PAGEREF _Toc102313423 \h </w:instrText>
+              <w:instrText xml:space="preserve"> PAGEREF _Toc103412967 \h </w:instrText>
             </w:r>
             <w:r>
               <w:rPr>
@@ -1051,7 +1051,7 @@
               <w:lang w:eastAsia="es-ES"/>
             </w:rPr>
           </w:pPr>
-          <w:hyperlink w:anchor="_Toc102313424" w:history="1">
+          <w:hyperlink w:anchor="_Toc103412968" w:history="1">
             <w:r>
               <w:rPr>
                 <w:rStyle w:val="Hipervnculo"/>
@@ -1078,7 +1078,7 @@
                 <w:noProof/>
                 <w:webHidden/>
               </w:rPr>
-              <w:instrText xml:space="preserve"> PAGEREF _Toc102313424 \h </w:instrText>
+              <w:instrText xml:space="preserve"> PAGEREF _Toc103412968 \h </w:instrText>
             </w:r>
             <w:r>
               <w:rPr>
@@ -1122,7 +1122,7 @@
               <w:lang w:eastAsia="es-ES"/>
             </w:rPr>
           </w:pPr>
-          <w:hyperlink w:anchor="_Toc102313425" w:history="1">
+          <w:hyperlink w:anchor="_Toc103412969" w:history="1">
             <w:r>
               <w:rPr>
                 <w:rStyle w:val="Hipervnculo"/>
@@ -1149,7 +1149,7 @@
                 <w:noProof/>
                 <w:webHidden/>
               </w:rPr>
-              <w:instrText xml:space="preserve"> PAGEREF _Toc102313425 \h </w:instrText>
+              <w:instrText xml:space="preserve"> PAGEREF _Toc103412969 \h </w:instrText>
             </w:r>
             <w:r>
               <w:rPr>
@@ -1193,7 +1193,7 @@
               <w:lang w:eastAsia="es-ES"/>
             </w:rPr>
           </w:pPr>
-          <w:hyperlink w:anchor="_Toc102313426" w:history="1">
+          <w:hyperlink w:anchor="_Toc103412970" w:history="1">
             <w:r>
               <w:rPr>
                 <w:rStyle w:val="Hipervnculo"/>
@@ -1220,7 +1220,7 @@
                 <w:noProof/>
                 <w:webHidden/>
               </w:rPr>
-              <w:instrText xml:space="preserve"> PAGEREF _Toc102313426 \h </w:instrText>
+              <w:instrText xml:space="preserve"> PAGEREF _Toc103412970 \h </w:instrText>
             </w:r>
             <w:r>
               <w:rPr>
@@ -1264,7 +1264,7 @@
               <w:lang w:eastAsia="es-ES"/>
             </w:rPr>
           </w:pPr>
-          <w:hyperlink w:anchor="_Toc102313427" w:history="1">
+          <w:hyperlink w:anchor="_Toc103412971" w:history="1">
             <w:r>
               <w:rPr>
                 <w:rStyle w:val="Hipervnculo"/>
@@ -1291,7 +1291,7 @@
                 <w:noProof/>
                 <w:webHidden/>
               </w:rPr>
-              <w:instrText xml:space="preserve"> PAGEREF _Toc102313427 \h </w:instrText>
+              <w:instrText xml:space="preserve"> PAGEREF _Toc103412971 \h </w:instrText>
             </w:r>
             <w:r>
               <w:rPr>
@@ -1335,7 +1335,7 @@
               <w:lang w:eastAsia="es-ES"/>
             </w:rPr>
           </w:pPr>
-          <w:hyperlink w:anchor="_Toc102313428" w:history="1">
+          <w:hyperlink w:anchor="_Toc103412972" w:history="1">
             <w:r>
               <w:rPr>
                 <w:rStyle w:val="Hipervnculo"/>
@@ -1362,7 +1362,7 @@
                 <w:noProof/>
                 <w:webHidden/>
               </w:rPr>
-              <w:instrText xml:space="preserve"> PAGEREF _Toc102313428 \h </w:instrText>
+              <w:instrText xml:space="preserve"> PAGEREF _Toc103412972 \h </w:instrText>
             </w:r>
             <w:r>
               <w:rPr>
@@ -1383,6 +1383,219 @@
                 <w:webHidden/>
               </w:rPr>
               <w:t>7</w:t>
+            </w:r>
+            <w:r>
+              <w:rPr>
+                <w:noProof/>
+                <w:webHidden/>
+              </w:rPr>
+              <w:fldChar w:fldCharType="end"/>
+            </w:r>
+          </w:hyperlink>
+        </w:p>
+        <w:p>
+          <w:pPr>
+            <w:pStyle w:val="TDC2"/>
+            <w:tabs>
+              <w:tab w:val="right" w:leader="dot" w:pos="8494"/>
+            </w:tabs>
+            <w:rPr>
+              <w:rFonts w:asciiTheme="minorHAnsi" w:eastAsiaTheme="minorEastAsia" w:hAnsiTheme="minorHAnsi"/>
+              <w:noProof/>
+              <w:sz w:val="22"/>
+              <w:lang w:eastAsia="es-ES"/>
+            </w:rPr>
+          </w:pPr>
+          <w:hyperlink w:anchor="_Toc103412973" w:history="1">
+            <w:r>
+              <w:rPr>
+                <w:rStyle w:val="Hipervnculo"/>
+                <w:noProof/>
+              </w:rPr>
+              <w:t>Gestión de riesgos</w:t>
+            </w:r>
+            <w:r>
+              <w:rPr>
+                <w:noProof/>
+                <w:webHidden/>
+              </w:rPr>
+              <w:tab/>
+            </w:r>
+            <w:r>
+              <w:rPr>
+                <w:noProof/>
+                <w:webHidden/>
+              </w:rPr>
+              <w:fldChar w:fldCharType="begin"/>
+            </w:r>
+            <w:r>
+              <w:rPr>
+                <w:noProof/>
+                <w:webHidden/>
+              </w:rPr>
+              <w:instrText xml:space="preserve"> PAGEREF _Toc103412973 \h </w:instrText>
+            </w:r>
+            <w:r>
+              <w:rPr>
+                <w:noProof/>
+                <w:webHidden/>
+              </w:rPr>
+            </w:r>
+            <w:r>
+              <w:rPr>
+                <w:noProof/>
+                <w:webHidden/>
+              </w:rPr>
+              <w:fldChar w:fldCharType="separate"/>
+            </w:r>
+            <w:r>
+              <w:rPr>
+                <w:noProof/>
+                <w:webHidden/>
+              </w:rPr>
+              <w:t>8</w:t>
+            </w:r>
+            <w:r>
+              <w:rPr>
+                <w:noProof/>
+                <w:webHidden/>
+              </w:rPr>
+              <w:fldChar w:fldCharType="end"/>
+            </w:r>
+          </w:hyperlink>
+        </w:p>
+        <w:p>
+          <w:pPr>
+            <w:pStyle w:val="TDC1"/>
+            <w:tabs>
+              <w:tab w:val="right" w:leader="dot" w:pos="8494"/>
+            </w:tabs>
+            <w:rPr>
+              <w:rFonts w:asciiTheme="minorHAnsi" w:eastAsiaTheme="minorEastAsia" w:hAnsiTheme="minorHAnsi"/>
+              <w:noProof/>
+              <w:sz w:val="22"/>
+              <w:lang w:eastAsia="es-ES"/>
+            </w:rPr>
+          </w:pPr>
+          <w:hyperlink w:anchor="_Toc103412974" w:history="1">
+            <w:r>
+              <w:rPr>
+                <w:rStyle w:val="Hipervnculo"/>
+                <w:noProof/>
+              </w:rPr>
+              <w:t>Análisis de la solución.</w:t>
+            </w:r>
+            <w:r>
+              <w:rPr>
+                <w:noProof/>
+                <w:webHidden/>
+              </w:rPr>
+              <w:tab/>
+            </w:r>
+            <w:r>
+              <w:rPr>
+                <w:noProof/>
+                <w:webHidden/>
+              </w:rPr>
+              <w:fldChar w:fldCharType="begin"/>
+            </w:r>
+            <w:r>
+              <w:rPr>
+                <w:noProof/>
+                <w:webHidden/>
+              </w:rPr>
+              <w:instrText xml:space="preserve"> PAGEREF _Toc103412974 \h </w:instrText>
+            </w:r>
+            <w:r>
+              <w:rPr>
+                <w:noProof/>
+                <w:webHidden/>
+              </w:rPr>
+            </w:r>
+            <w:r>
+              <w:rPr>
+                <w:noProof/>
+                <w:webHidden/>
+              </w:rPr>
+              <w:fldChar w:fldCharType="separate"/>
+            </w:r>
+            <w:r>
+              <w:rPr>
+                <w:noProof/>
+                <w:webHidden/>
+              </w:rPr>
+              <w:t>9</w:t>
+            </w:r>
+            <w:r>
+              <w:rPr>
+                <w:noProof/>
+                <w:webHidden/>
+              </w:rPr>
+              <w:fldChar w:fldCharType="end"/>
+            </w:r>
+          </w:hyperlink>
+        </w:p>
+        <w:p>
+          <w:pPr>
+            <w:pStyle w:val="TDC2"/>
+            <w:tabs>
+              <w:tab w:val="right" w:leader="dot" w:pos="8494"/>
+            </w:tabs>
+            <w:rPr>
+              <w:rFonts w:asciiTheme="minorHAnsi" w:eastAsiaTheme="minorEastAsia" w:hAnsiTheme="minorHAnsi"/>
+              <w:noProof/>
+              <w:sz w:val="22"/>
+              <w:lang w:eastAsia="es-ES"/>
+            </w:rPr>
+          </w:pPr>
+          <w:hyperlink w:anchor="_Toc103412975" w:history="1">
+            <w:r>
+              <w:rPr>
+                <w:rStyle w:val="Hipervnculo"/>
+                <w:noProof/>
+              </w:rPr>
+              <w:t>Análisis de requisitos.</w:t>
+            </w:r>
+            <w:r>
+              <w:rPr>
+                <w:noProof/>
+                <w:webHidden/>
+              </w:rPr>
+              <w:tab/>
+            </w:r>
+            <w:r>
+              <w:rPr>
+                <w:noProof/>
+                <w:webHidden/>
+              </w:rPr>
+              <w:fldChar w:fldCharType="begin"/>
+            </w:r>
+            <w:r>
+              <w:rPr>
+                <w:noProof/>
+                <w:webHidden/>
+              </w:rPr>
+              <w:instrText xml:space="preserve"> PAGEREF _Toc103412975 \h </w:instrText>
+            </w:r>
+            <w:r>
+              <w:rPr>
+                <w:noProof/>
+                <w:webHidden/>
+              </w:rPr>
+            </w:r>
+            <w:r>
+              <w:rPr>
+                <w:noProof/>
+                <w:webHidden/>
+              </w:rPr>
+              <w:fldChar w:fldCharType="separate"/>
+            </w:r>
+            <w:r>
+              <w:rPr>
+                <w:noProof/>
+                <w:webHidden/>
+              </w:rPr>
+              <w:t>9</w:t>
             </w:r>
             <w:r>
               <w:rPr>
@@ -1406,13 +1619,13 @@
               <w:lang w:eastAsia="es-ES"/>
             </w:rPr>
           </w:pPr>
-          <w:hyperlink w:anchor="_Toc102313429" w:history="1">
+          <w:hyperlink w:anchor="_Toc103412976" w:history="1">
             <w:r>
               <w:rPr>
                 <w:rStyle w:val="Hipervnculo"/>
                 <w:noProof/>
               </w:rPr>
-              <w:t>Gestión de riesgos</w:t>
+              <w:t>Requisitos funcionales</w:t>
             </w:r>
             <w:r>
               <w:rPr>
@@ -1433,7 +1646,7 @@
                 <w:noProof/>
                 <w:webHidden/>
               </w:rPr>
-              <w:instrText xml:space="preserve"> PAGEREF _Toc102313429 \h </w:instrText>
+              <w:instrText xml:space="preserve"> PAGEREF _Toc103412976 \h </w:instrText>
             </w:r>
             <w:r>
               <w:rPr>
@@ -1453,7 +1666,220 @@
                 <w:noProof/>
                 <w:webHidden/>
               </w:rPr>
-              <w:t>8</w:t>
+              <w:t>9</w:t>
+            </w:r>
+            <w:r>
+              <w:rPr>
+                <w:noProof/>
+                <w:webHidden/>
+              </w:rPr>
+              <w:fldChar w:fldCharType="end"/>
+            </w:r>
+          </w:hyperlink>
+        </w:p>
+        <w:p>
+          <w:pPr>
+            <w:pStyle w:val="TDC3"/>
+            <w:tabs>
+              <w:tab w:val="right" w:leader="dot" w:pos="8494"/>
+            </w:tabs>
+            <w:rPr>
+              <w:rFonts w:asciiTheme="minorHAnsi" w:eastAsiaTheme="minorEastAsia" w:hAnsiTheme="minorHAnsi"/>
+              <w:noProof/>
+              <w:sz w:val="22"/>
+              <w:lang w:eastAsia="es-ES"/>
+            </w:rPr>
+          </w:pPr>
+          <w:hyperlink w:anchor="_Toc103412977" w:history="1">
+            <w:r>
+              <w:rPr>
+                <w:rStyle w:val="Hipervnculo"/>
+                <w:noProof/>
+              </w:rPr>
+              <w:t>Requisitos no funcionales</w:t>
+            </w:r>
+            <w:r>
+              <w:rPr>
+                <w:noProof/>
+                <w:webHidden/>
+              </w:rPr>
+              <w:tab/>
+            </w:r>
+            <w:r>
+              <w:rPr>
+                <w:noProof/>
+                <w:webHidden/>
+              </w:rPr>
+              <w:fldChar w:fldCharType="begin"/>
+            </w:r>
+            <w:r>
+              <w:rPr>
+                <w:noProof/>
+                <w:webHidden/>
+              </w:rPr>
+              <w:instrText xml:space="preserve"> PAGEREF _Toc103412977 \h </w:instrText>
+            </w:r>
+            <w:r>
+              <w:rPr>
+                <w:noProof/>
+                <w:webHidden/>
+              </w:rPr>
+            </w:r>
+            <w:r>
+              <w:rPr>
+                <w:noProof/>
+                <w:webHidden/>
+              </w:rPr>
+              <w:fldChar w:fldCharType="separate"/>
+            </w:r>
+            <w:r>
+              <w:rPr>
+                <w:noProof/>
+                <w:webHidden/>
+              </w:rPr>
+              <w:t>10</w:t>
+            </w:r>
+            <w:r>
+              <w:rPr>
+                <w:noProof/>
+                <w:webHidden/>
+              </w:rPr>
+              <w:fldChar w:fldCharType="end"/>
+            </w:r>
+          </w:hyperlink>
+        </w:p>
+        <w:p>
+          <w:pPr>
+            <w:pStyle w:val="TDC3"/>
+            <w:tabs>
+              <w:tab w:val="right" w:leader="dot" w:pos="8494"/>
+            </w:tabs>
+            <w:rPr>
+              <w:rFonts w:asciiTheme="minorHAnsi" w:eastAsiaTheme="minorEastAsia" w:hAnsiTheme="minorHAnsi"/>
+              <w:noProof/>
+              <w:sz w:val="22"/>
+              <w:lang w:eastAsia="es-ES"/>
+            </w:rPr>
+          </w:pPr>
+          <w:hyperlink w:anchor="_Toc103412978" w:history="1">
+            <w:r>
+              <w:rPr>
+                <w:rStyle w:val="Hipervnculo"/>
+                <w:noProof/>
+              </w:rPr>
+              <w:t>Requisitos de información.</w:t>
+            </w:r>
+            <w:r>
+              <w:rPr>
+                <w:noProof/>
+                <w:webHidden/>
+              </w:rPr>
+              <w:tab/>
+            </w:r>
+            <w:r>
+              <w:rPr>
+                <w:noProof/>
+                <w:webHidden/>
+              </w:rPr>
+              <w:fldChar w:fldCharType="begin"/>
+            </w:r>
+            <w:r>
+              <w:rPr>
+                <w:noProof/>
+                <w:webHidden/>
+              </w:rPr>
+              <w:instrText xml:space="preserve"> PAGEREF _Toc103412978 \h </w:instrText>
+            </w:r>
+            <w:r>
+              <w:rPr>
+                <w:noProof/>
+                <w:webHidden/>
+              </w:rPr>
+            </w:r>
+            <w:r>
+              <w:rPr>
+                <w:noProof/>
+                <w:webHidden/>
+              </w:rPr>
+              <w:fldChar w:fldCharType="separate"/>
+            </w:r>
+            <w:r>
+              <w:rPr>
+                <w:noProof/>
+                <w:webHidden/>
+              </w:rPr>
+              <w:t>10</w:t>
+            </w:r>
+            <w:r>
+              <w:rPr>
+                <w:noProof/>
+                <w:webHidden/>
+              </w:rPr>
+              <w:fldChar w:fldCharType="end"/>
+            </w:r>
+          </w:hyperlink>
+        </w:p>
+        <w:p>
+          <w:pPr>
+            <w:pStyle w:val="TDC2"/>
+            <w:tabs>
+              <w:tab w:val="right" w:leader="dot" w:pos="8494"/>
+            </w:tabs>
+            <w:rPr>
+              <w:rFonts w:asciiTheme="minorHAnsi" w:eastAsiaTheme="minorEastAsia" w:hAnsiTheme="minorHAnsi"/>
+              <w:noProof/>
+              <w:sz w:val="22"/>
+              <w:lang w:eastAsia="es-ES"/>
+            </w:rPr>
+          </w:pPr>
+          <w:hyperlink w:anchor="_Toc103412979" w:history="1">
+            <w:r>
+              <w:rPr>
+                <w:rStyle w:val="Hipervnculo"/>
+                <w:noProof/>
+              </w:rPr>
+              <w:t>Análisis de escenarios (Casos de uso)</w:t>
+            </w:r>
+            <w:r>
+              <w:rPr>
+                <w:noProof/>
+                <w:webHidden/>
+              </w:rPr>
+              <w:tab/>
+            </w:r>
+            <w:r>
+              <w:rPr>
+                <w:noProof/>
+                <w:webHidden/>
+              </w:rPr>
+              <w:fldChar w:fldCharType="begin"/>
+            </w:r>
+            <w:r>
+              <w:rPr>
+                <w:noProof/>
+                <w:webHidden/>
+              </w:rPr>
+              <w:instrText xml:space="preserve"> PAGEREF _Toc103412979 \h </w:instrText>
+            </w:r>
+            <w:r>
+              <w:rPr>
+                <w:noProof/>
+                <w:webHidden/>
+              </w:rPr>
+            </w:r>
+            <w:r>
+              <w:rPr>
+                <w:noProof/>
+                <w:webHidden/>
+              </w:rPr>
+              <w:fldChar w:fldCharType="separate"/>
+            </w:r>
+            <w:r>
+              <w:rPr>
+                <w:noProof/>
+                <w:webHidden/>
+              </w:rPr>
+              <w:t>11</w:t>
             </w:r>
             <w:r>
               <w:rPr>
@@ -1477,13 +1903,27 @@
               <w:lang w:eastAsia="es-ES"/>
             </w:rPr>
           </w:pPr>
-          <w:hyperlink w:anchor="_Toc102313430" w:history="1">
+          <w:hyperlink w:anchor="_Toc103412980" w:history="1">
             <w:r>
               <w:rPr>
                 <w:rStyle w:val="Hipervnculo"/>
                 <w:noProof/>
               </w:rPr>
-              <w:t>Análisis de la solución.</w:t>
+              <w:t>Diseñ</w:t>
+            </w:r>
+            <w:r>
+              <w:rPr>
+                <w:rStyle w:val="Hipervnculo"/>
+                <w:noProof/>
+              </w:rPr>
+              <w:t>o</w:t>
+            </w:r>
+            <w:r>
+              <w:rPr>
+                <w:rStyle w:val="Hipervnculo"/>
+                <w:noProof/>
+              </w:rPr>
+              <w:t xml:space="preserve"> de la solución</w:t>
             </w:r>
             <w:r>
               <w:rPr>
@@ -1504,7 +1944,7 @@
                 <w:noProof/>
                 <w:webHidden/>
               </w:rPr>
-              <w:instrText xml:space="preserve"> PAGEREF _Toc102313430 \h </w:instrText>
+              <w:instrText xml:space="preserve"> PAGEREF _Toc103412980 \h </w:instrText>
             </w:r>
             <w:r>
               <w:rPr>
@@ -1524,7 +1964,7 @@
                 <w:noProof/>
                 <w:webHidden/>
               </w:rPr>
-              <w:t>8</w:t>
+              <w:t>12</w:t>
             </w:r>
             <w:r>
               <w:rPr>
@@ -1548,13 +1988,13 @@
               <w:lang w:eastAsia="es-ES"/>
             </w:rPr>
           </w:pPr>
-          <w:hyperlink w:anchor="_Toc102313431" w:history="1">
+          <w:hyperlink w:anchor="_Toc103412981" w:history="1">
             <w:r>
               <w:rPr>
                 <w:rStyle w:val="Hipervnculo"/>
                 <w:noProof/>
               </w:rPr>
-              <w:t>Análisis de requisitos.</w:t>
+              <w:t>Controles de usuario</w:t>
             </w:r>
             <w:r>
               <w:rPr>
@@ -1575,7 +2015,7 @@
                 <w:noProof/>
                 <w:webHidden/>
               </w:rPr>
-              <w:instrText xml:space="preserve"> PAGEREF _Toc102313431 \h </w:instrText>
+              <w:instrText xml:space="preserve"> PAGEREF _Toc103412981 \h </w:instrText>
             </w:r>
             <w:r>
               <w:rPr>
@@ -1595,220 +2035,7 @@
                 <w:noProof/>
                 <w:webHidden/>
               </w:rPr>
-              <w:t>8</w:t>
-            </w:r>
-            <w:r>
-              <w:rPr>
-                <w:noProof/>
-                <w:webHidden/>
-              </w:rPr>
-              <w:fldChar w:fldCharType="end"/>
-            </w:r>
-          </w:hyperlink>
-        </w:p>
-        <w:p>
-          <w:pPr>
-            <w:pStyle w:val="TDC3"/>
-            <w:tabs>
-              <w:tab w:val="right" w:leader="dot" w:pos="8494"/>
-            </w:tabs>
-            <w:rPr>
-              <w:rFonts w:asciiTheme="minorHAnsi" w:eastAsiaTheme="minorEastAsia" w:hAnsiTheme="minorHAnsi"/>
-              <w:noProof/>
-              <w:sz w:val="22"/>
-              <w:lang w:eastAsia="es-ES"/>
-            </w:rPr>
-          </w:pPr>
-          <w:hyperlink w:anchor="_Toc102313432" w:history="1">
-            <w:r>
-              <w:rPr>
-                <w:rStyle w:val="Hipervnculo"/>
-                <w:noProof/>
-              </w:rPr>
-              <w:t>Requisitos funcionales</w:t>
-            </w:r>
-            <w:r>
-              <w:rPr>
-                <w:noProof/>
-                <w:webHidden/>
-              </w:rPr>
-              <w:tab/>
-            </w:r>
-            <w:r>
-              <w:rPr>
-                <w:noProof/>
-                <w:webHidden/>
-              </w:rPr>
-              <w:fldChar w:fldCharType="begin"/>
-            </w:r>
-            <w:r>
-              <w:rPr>
-                <w:noProof/>
-                <w:webHidden/>
-              </w:rPr>
-              <w:instrText xml:space="preserve"> PAGEREF _Toc102313432 \h </w:instrText>
-            </w:r>
-            <w:r>
-              <w:rPr>
-                <w:noProof/>
-                <w:webHidden/>
-              </w:rPr>
-            </w:r>
-            <w:r>
-              <w:rPr>
-                <w:noProof/>
-                <w:webHidden/>
-              </w:rPr>
-              <w:fldChar w:fldCharType="separate"/>
-            </w:r>
-            <w:r>
-              <w:rPr>
-                <w:noProof/>
-                <w:webHidden/>
-              </w:rPr>
-              <w:t>8</w:t>
-            </w:r>
-            <w:r>
-              <w:rPr>
-                <w:noProof/>
-                <w:webHidden/>
-              </w:rPr>
-              <w:fldChar w:fldCharType="end"/>
-            </w:r>
-          </w:hyperlink>
-        </w:p>
-        <w:p>
-          <w:pPr>
-            <w:pStyle w:val="TDC3"/>
-            <w:tabs>
-              <w:tab w:val="right" w:leader="dot" w:pos="8494"/>
-            </w:tabs>
-            <w:rPr>
-              <w:rFonts w:asciiTheme="minorHAnsi" w:eastAsiaTheme="minorEastAsia" w:hAnsiTheme="minorHAnsi"/>
-              <w:noProof/>
-              <w:sz w:val="22"/>
-              <w:lang w:eastAsia="es-ES"/>
-            </w:rPr>
-          </w:pPr>
-          <w:hyperlink w:anchor="_Toc102313433" w:history="1">
-            <w:r>
-              <w:rPr>
-                <w:rStyle w:val="Hipervnculo"/>
-                <w:noProof/>
-              </w:rPr>
-              <w:t>Requisitos no funcionales</w:t>
-            </w:r>
-            <w:r>
-              <w:rPr>
-                <w:noProof/>
-                <w:webHidden/>
-              </w:rPr>
-              <w:tab/>
-            </w:r>
-            <w:r>
-              <w:rPr>
-                <w:noProof/>
-                <w:webHidden/>
-              </w:rPr>
-              <w:fldChar w:fldCharType="begin"/>
-            </w:r>
-            <w:r>
-              <w:rPr>
-                <w:noProof/>
-                <w:webHidden/>
-              </w:rPr>
-              <w:instrText xml:space="preserve"> PAGEREF _Toc102313433 \h </w:instrText>
-            </w:r>
-            <w:r>
-              <w:rPr>
-                <w:noProof/>
-                <w:webHidden/>
-              </w:rPr>
-            </w:r>
-            <w:r>
-              <w:rPr>
-                <w:noProof/>
-                <w:webHidden/>
-              </w:rPr>
-              <w:fldChar w:fldCharType="separate"/>
-            </w:r>
-            <w:r>
-              <w:rPr>
-                <w:noProof/>
-                <w:webHidden/>
-              </w:rPr>
-              <w:t>8</w:t>
-            </w:r>
-            <w:r>
-              <w:rPr>
-                <w:noProof/>
-                <w:webHidden/>
-              </w:rPr>
-              <w:fldChar w:fldCharType="end"/>
-            </w:r>
-          </w:hyperlink>
-        </w:p>
-        <w:p>
-          <w:pPr>
-            <w:pStyle w:val="TDC3"/>
-            <w:tabs>
-              <w:tab w:val="right" w:leader="dot" w:pos="8494"/>
-            </w:tabs>
-            <w:rPr>
-              <w:rFonts w:asciiTheme="minorHAnsi" w:eastAsiaTheme="minorEastAsia" w:hAnsiTheme="minorHAnsi"/>
-              <w:noProof/>
-              <w:sz w:val="22"/>
-              <w:lang w:eastAsia="es-ES"/>
-            </w:rPr>
-          </w:pPr>
-          <w:hyperlink w:anchor="_Toc102313434" w:history="1">
-            <w:r>
-              <w:rPr>
-                <w:rStyle w:val="Hipervnculo"/>
-                <w:noProof/>
-              </w:rPr>
-              <w:t>Requisitos de información.</w:t>
-            </w:r>
-            <w:r>
-              <w:rPr>
-                <w:noProof/>
-                <w:webHidden/>
-              </w:rPr>
-              <w:tab/>
-            </w:r>
-            <w:r>
-              <w:rPr>
-                <w:noProof/>
-                <w:webHidden/>
-              </w:rPr>
-              <w:fldChar w:fldCharType="begin"/>
-            </w:r>
-            <w:r>
-              <w:rPr>
-                <w:noProof/>
-                <w:webHidden/>
-              </w:rPr>
-              <w:instrText xml:space="preserve"> PAGEREF _Toc102313434 \h </w:instrText>
-            </w:r>
-            <w:r>
-              <w:rPr>
-                <w:noProof/>
-                <w:webHidden/>
-              </w:rPr>
-            </w:r>
-            <w:r>
-              <w:rPr>
-                <w:noProof/>
-                <w:webHidden/>
-              </w:rPr>
-              <w:fldChar w:fldCharType="separate"/>
-            </w:r>
-            <w:r>
-              <w:rPr>
-                <w:noProof/>
-                <w:webHidden/>
-              </w:rPr>
-              <w:t>9</w:t>
+              <w:t>13</w:t>
             </w:r>
             <w:r>
               <w:rPr>
@@ -1832,13 +2059,13 @@
               <w:lang w:eastAsia="es-ES"/>
             </w:rPr>
           </w:pPr>
-          <w:hyperlink w:anchor="_Toc102313435" w:history="1">
+          <w:hyperlink w:anchor="_Toc103412982" w:history="1">
             <w:r>
               <w:rPr>
                 <w:rStyle w:val="Hipervnculo"/>
                 <w:noProof/>
               </w:rPr>
-              <w:t>Análisis de escenarios (Casos de uso)</w:t>
+              <w:t>Diseño gráfico</w:t>
             </w:r>
             <w:r>
               <w:rPr>
@@ -1859,7 +2086,7 @@
                 <w:noProof/>
                 <w:webHidden/>
               </w:rPr>
-              <w:instrText xml:space="preserve"> PAGEREF _Toc102313435 \h </w:instrText>
+              <w:instrText xml:space="preserve"> PAGEREF _Toc103412982 \h </w:instrText>
             </w:r>
             <w:r>
               <w:rPr>
@@ -1879,7 +2106,78 @@
                 <w:noProof/>
                 <w:webHidden/>
               </w:rPr>
-              <w:t>9</w:t>
+              <w:t>13</w:t>
+            </w:r>
+            <w:r>
+              <w:rPr>
+                <w:noProof/>
+                <w:webHidden/>
+              </w:rPr>
+              <w:fldChar w:fldCharType="end"/>
+            </w:r>
+          </w:hyperlink>
+        </w:p>
+        <w:p>
+          <w:pPr>
+            <w:pStyle w:val="TDC2"/>
+            <w:tabs>
+              <w:tab w:val="right" w:leader="dot" w:pos="8494"/>
+            </w:tabs>
+            <w:rPr>
+              <w:rFonts w:asciiTheme="minorHAnsi" w:eastAsiaTheme="minorEastAsia" w:hAnsiTheme="minorHAnsi"/>
+              <w:noProof/>
+              <w:sz w:val="22"/>
+              <w:lang w:eastAsia="es-ES"/>
+            </w:rPr>
+          </w:pPr>
+          <w:hyperlink w:anchor="_Toc103412983" w:history="1">
+            <w:r>
+              <w:rPr>
+                <w:rStyle w:val="Hipervnculo"/>
+                <w:noProof/>
+              </w:rPr>
+              <w:t>Impacto del diseño en los usuarios</w:t>
+            </w:r>
+            <w:r>
+              <w:rPr>
+                <w:noProof/>
+                <w:webHidden/>
+              </w:rPr>
+              <w:tab/>
+            </w:r>
+            <w:r>
+              <w:rPr>
+                <w:noProof/>
+                <w:webHidden/>
+              </w:rPr>
+              <w:fldChar w:fldCharType="begin"/>
+            </w:r>
+            <w:r>
+              <w:rPr>
+                <w:noProof/>
+                <w:webHidden/>
+              </w:rPr>
+              <w:instrText xml:space="preserve"> PAGEREF _Toc103412983 \h </w:instrText>
+            </w:r>
+            <w:r>
+              <w:rPr>
+                <w:noProof/>
+                <w:webHidden/>
+              </w:rPr>
+            </w:r>
+            <w:r>
+              <w:rPr>
+                <w:noProof/>
+                <w:webHidden/>
+              </w:rPr>
+              <w:fldChar w:fldCharType="separate"/>
+            </w:r>
+            <w:r>
+              <w:rPr>
+                <w:noProof/>
+                <w:webHidden/>
+              </w:rPr>
+              <w:t>14</w:t>
             </w:r>
             <w:r>
               <w:rPr>
@@ -1944,7 +2242,7 @@
       <w:pPr>
         <w:pStyle w:val="Ttulo1"/>
       </w:pPr>
-      <w:bookmarkStart w:id="0" w:name="_Toc102313418"/>
+      <w:bookmarkStart w:id="0" w:name="_Toc103412962"/>
       <w:r>
         <w:lastRenderedPageBreak/>
         <w:t>Presentación del proyecto</w:t>
@@ -1955,7 +2253,7 @@
       <w:pPr>
         <w:pStyle w:val="Ttulo2"/>
       </w:pPr>
-      <w:bookmarkStart w:id="1" w:name="_Toc102313419"/>
+      <w:bookmarkStart w:id="1" w:name="_Toc103412963"/>
       <w:r>
         <w:t>¿En qué consiste?</w:t>
       </w:r>
@@ -1984,7 +2282,7 @@
       <w:pPr>
         <w:pStyle w:val="Ttulo3"/>
       </w:pPr>
-      <w:bookmarkStart w:id="2" w:name="_Toc102313420"/>
+      <w:bookmarkStart w:id="2" w:name="_Toc103412964"/>
       <w:r>
         <w:t>Opciones de dificultad.</w:t>
       </w:r>
@@ -2088,7 +2386,7 @@
       <w:pPr>
         <w:pStyle w:val="Ttulo2"/>
       </w:pPr>
-      <w:bookmarkStart w:id="3" w:name="_Toc102313421"/>
+      <w:bookmarkStart w:id="3" w:name="_Toc103412965"/>
       <w:r>
         <w:t>Estudio de mercado.</w:t>
       </w:r>
@@ -2193,6 +2491,9 @@
         <w:t xml:space="preserve">Por desgracia, la mayoría de teléfonos inteligentes no están capacitados para ejecutar, con un rendimiento óptimo, unos juegos de tal calidad. Por tanto, a la hora de desarrollar videojuegos para un teléfono inteligente, existirán una serie de limitaciones que obligará a los desarrolladores a trabajar en proyectos menos ambiciosos. Aun así, con </w:t>
       </w:r>
       <w:r>
+        <w:rPr>
+          <w:b/>
+        </w:rPr>
         <w:t>3Dslug</w:t>
       </w:r>
       <w:r>
@@ -2254,6 +2555,9 @@
         <w:t xml:space="preserve">En el caso de </w:t>
       </w:r>
       <w:r>
+        <w:rPr>
+          <w:b/>
+        </w:rPr>
         <w:t>3Dslug</w:t>
       </w:r>
       <w:r>
@@ -2274,6 +2578,9 @@
         </w:rPr>
       </w:pPr>
       <w:r>
+        <w:rPr>
+          <w:b/>
+        </w:rPr>
         <w:t>3Dslug</w:t>
       </w:r>
       <w:r>
@@ -2330,6 +2637,9 @@
         <w:t xml:space="preserve"> La competencia en la industria del videojuego es muy elevada, puesto que el número de videojuegos que existen a día de hoy roza el infinito. Por suerte, la mayor competencia al estilo de juego de </w:t>
       </w:r>
       <w:r>
+        <w:rPr>
+          <w:b/>
+        </w:rPr>
         <w:t>3Dslug</w:t>
       </w:r>
       <w:r>
@@ -2344,6 +2654,9 @@
         <w:t xml:space="preserve">Un videojuego de consolas muy famoso que podría hacer competencia directa con </w:t>
       </w:r>
       <w:r>
+        <w:rPr>
+          <w:b/>
+        </w:rPr>
         <w:t>3Dslug</w:t>
       </w:r>
       <w:r>
@@ -2382,6 +2695,9 @@
         <w:t xml:space="preserve">La idea de </w:t>
       </w:r>
       <w:r>
+        <w:rPr>
+          <w:b/>
+        </w:rPr>
         <w:t>3Dslug</w:t>
       </w:r>
       <w:r>
@@ -2546,6 +2862,9 @@
         <w:t xml:space="preserve">Se ha realizado un análisis DAFO sobre </w:t>
       </w:r>
       <w:r>
+        <w:rPr>
+          <w:b/>
+        </w:rPr>
         <w:t>3Dslug</w:t>
       </w:r>
       <w:r>
@@ -2562,6 +2881,9 @@
         <w:t xml:space="preserve">Debido a que la competencia pertenece al sector de las consolas, las amenazas para </w:t>
       </w:r>
       <w:r>
+        <w:rPr>
+          <w:b/>
+        </w:rPr>
         <w:t>3Dslug</w:t>
       </w:r>
       <w:r>
@@ -2571,6 +2893,9 @@
         <w:t xml:space="preserve"> El mayor problema al que se enfrenta </w:t>
       </w:r>
       <w:r>
+        <w:rPr>
+          <w:b/>
+        </w:rPr>
         <w:t>3Dslug</w:t>
       </w:r>
       <w:r>
@@ -2581,7 +2906,7 @@
       <w:pPr>
         <w:pStyle w:val="Ttulo2"/>
       </w:pPr>
-      <w:bookmarkStart w:id="4" w:name="_Toc102313422"/>
+      <w:bookmarkStart w:id="4" w:name="_Toc103412966"/>
       <w:r>
         <w:t>Valor del producto.</w:t>
       </w:r>
@@ -2602,6 +2927,9 @@
         <w:t xml:space="preserve">Por otro lado, como se pudo observar en el análisis DAFO, </w:t>
       </w:r>
       <w:r>
+        <w:rPr>
+          <w:b/>
+        </w:rPr>
         <w:t>3Dslug</w:t>
       </w:r>
       <w:r>
@@ -2619,6 +2947,9 @@
         <w:t xml:space="preserve"> sin embargo, no puedan. Por este motivo, </w:t>
       </w:r>
       <w:r>
+        <w:rPr>
+          <w:b/>
+        </w:rPr>
         <w:t>3Dslug</w:t>
       </w:r>
       <w:r>
@@ -2630,7 +2961,31 @@
     </w:p>
     <w:p>
       <w:r>
-        <w:t>Debido a esto último, el precio que se asignará a 3Dslug será de 0’99€ con la intención de obtener el mayor número de ventas posible. Es bastante probable que con el precio establecido no se alcance una cantidad suficiente para compensar los gastos, por lo que 3Dslug tratará de negociar con otras empresas o videojuegos para mostrar su publicidad durante las partidas de 3Dslug.</w:t>
+        <w:t xml:space="preserve">Debido a esto último, el precio que se asignará a </w:t>
+      </w:r>
+      <w:r>
+        <w:rPr>
+          <w:b/>
+        </w:rPr>
+        <w:t>3Dslug</w:t>
+      </w:r>
+      <w:r>
+        <w:t xml:space="preserve"> será de 0’99€ con la intención de obtener el mayor número de ventas posible. Es bastante probable que con el precio establecido no se alcance una cantidad suficiente para compensar los gastos, por lo que </w:t>
+      </w:r>
+      <w:r>
+        <w:rPr>
+          <w:b/>
+        </w:rPr>
+        <w:t>3Dslug</w:t>
+      </w:r>
+      <w:r>
+        <w:t xml:space="preserve"> tratará de negociar con otras empresas o videojuegos para mostrar su pub</w:t>
+      </w:r>
+      <w:r>
+        <w:t>licidad durante las partidas</w:t>
+      </w:r>
+      <w:r>
+        <w:t>.</w:t>
       </w:r>
     </w:p>
     <w:p>
@@ -2643,7 +2998,7 @@
       <w:pPr>
         <w:pStyle w:val="Ttulo1"/>
       </w:pPr>
-      <w:bookmarkStart w:id="5" w:name="_Toc102313423"/>
+      <w:bookmarkStart w:id="5" w:name="_Toc103412967"/>
       <w:r>
         <w:lastRenderedPageBreak/>
         <w:t>Planificación de tareas y estimación de costes.</w:t>
@@ -2654,7 +3009,7 @@
       <w:pPr>
         <w:pStyle w:val="Ttulo2"/>
       </w:pPr>
-      <w:bookmarkStart w:id="6" w:name="_Toc102313424"/>
+      <w:bookmarkStart w:id="6" w:name="_Toc103412968"/>
       <w:r>
         <w:t>Planificación y organización de tareas.</w:t>
       </w:r>
@@ -2667,7 +3022,7 @@
           <w:lang w:eastAsia="es-ES"/>
         </w:rPr>
         <w:drawing>
-          <wp:anchor distT="0" distB="0" distL="114300" distR="114300" simplePos="0" relativeHeight="251661312" behindDoc="0" locked="0" layoutInCell="1" allowOverlap="1" wp14:anchorId="526EC4AC" wp14:editId="7E7BEDDF">
+          <wp:anchor distT="0" distB="0" distL="114300" distR="114300" simplePos="0" relativeHeight="251661312" behindDoc="0" locked="0" layoutInCell="1" allowOverlap="1" wp14:anchorId="4F0AADEB" wp14:editId="67BEE68A">
             <wp:simplePos x="0" y="0"/>
             <wp:positionH relativeFrom="page">
               <wp:align>left</wp:align>
@@ -2779,7 +3134,16 @@
       </w:r>
       <w:proofErr w:type="spellEnd"/>
       <w:r>
-        <w:t xml:space="preserve"> para el proyecto 3Dslug:</w:t>
+        <w:t xml:space="preserve"> para el proyecto </w:t>
+      </w:r>
+      <w:r>
+        <w:rPr>
+          <w:b/>
+        </w:rPr>
+        <w:t>3Dslug</w:t>
+      </w:r>
+      <w:r>
+        <w:t>:</w:t>
       </w:r>
     </w:p>
     <w:p>
@@ -2818,7 +3182,7 @@
           <w:lang w:eastAsia="es-ES"/>
         </w:rPr>
         <w:drawing>
-          <wp:anchor distT="0" distB="0" distL="114300" distR="114300" simplePos="0" relativeHeight="251662336" behindDoc="0" locked="0" layoutInCell="1" allowOverlap="1" wp14:anchorId="736179B9" wp14:editId="7D8795D4">
+          <wp:anchor distT="0" distB="0" distL="114300" distR="114300" simplePos="0" relativeHeight="251662336" behindDoc="0" locked="0" layoutInCell="1" allowOverlap="1" wp14:anchorId="219F1D18" wp14:editId="702BD6D7">
             <wp:simplePos x="0" y="0"/>
             <wp:positionH relativeFrom="margin">
               <wp:align>center</wp:align>
@@ -2909,7 +3273,7 @@
       <w:pPr>
         <w:pStyle w:val="Ttulo3"/>
       </w:pPr>
-      <w:bookmarkStart w:id="7" w:name="_Toc102313425"/>
+      <w:bookmarkStart w:id="7" w:name="_Toc103412969"/>
       <w:r>
         <w:t xml:space="preserve">Uso de </w:t>
       </w:r>
@@ -2982,7 +3346,16 @@
     </w:p>
     <w:p>
       <w:r>
-        <w:t>En el repositorio de 3Dslug se utiliza este flujo de trabajo:</w:t>
+        <w:t xml:space="preserve">En el repositorio de </w:t>
+      </w:r>
+      <w:r>
+        <w:rPr>
+          <w:b/>
+        </w:rPr>
+        <w:t>3Dslug</w:t>
+      </w:r>
+      <w:r>
+        <w:t xml:space="preserve"> se utiliza este flujo de trabajo:</w:t>
       </w:r>
     </w:p>
     <w:p>
@@ -2995,7 +3368,7 @@
           <w:lang w:eastAsia="es-ES"/>
         </w:rPr>
         <w:drawing>
-          <wp:inline distT="0" distB="0" distL="0" distR="0" wp14:anchorId="558BEE4F" wp14:editId="7442361F">
+          <wp:inline distT="0" distB="0" distL="0" distR="0" wp14:anchorId="5CDDEDFD" wp14:editId="48FFF4BA">
             <wp:extent cx="5400040" cy="3776980"/>
             <wp:effectExtent l="0" t="0" r="0" b="0"/>
             <wp:docPr id="11" name="Imagen 11"/>
@@ -3056,7 +3429,7 @@
       <w:pPr>
         <w:pStyle w:val="Ttulo2"/>
       </w:pPr>
-      <w:bookmarkStart w:id="8" w:name="_Toc102313426"/>
+      <w:bookmarkStart w:id="8" w:name="_Toc103412970"/>
       <w:r>
         <w:t>Estimación de costes.</w:t>
       </w:r>
@@ -3117,7 +3490,16 @@
         <w:t>, dependiendo de la relevancia del producto.</w:t>
       </w:r>
       <w:r>
-        <w:t xml:space="preserve"> Pero esas estimaciones están hechas basadas en equipos de desarrollo profesionales y experimentados. 3Dslug carece de esa experiencia y, por tanto, no puede apuntar tan alto. </w:t>
+        <w:t xml:space="preserve"> Pero esas estimaciones están hechas basadas en equipos de desarrollo profesionales y experimentados. </w:t>
+      </w:r>
+      <w:r>
+        <w:rPr>
+          <w:b/>
+        </w:rPr>
+        <w:t>3Dslug</w:t>
+      </w:r>
+      <w:r>
+        <w:t xml:space="preserve"> carece de esa experiencia y, por tanto, no puede apuntar tan alto. </w:t>
       </w:r>
     </w:p>
     <w:p>
@@ -3127,7 +3509,13 @@
     </w:p>
     <w:p>
       <w:r>
-        <w:t xml:space="preserve">3Dslug es desarrollado por una sola persona que </w:t>
+        <w:rPr>
+          <w:b/>
+        </w:rPr>
+        <w:t>3Dslug</w:t>
+      </w:r>
+      <w:r>
+        <w:t xml:space="preserve"> es desarrollado por una sola persona que </w:t>
       </w:r>
       <w:r>
         <w:t>estima unos beneficios iguales o superiores a</w:t>
@@ -3164,7 +3552,7 @@
       <w:r>
         <w:tab/>
       </w:r>
-      <w:bookmarkStart w:id="9" w:name="_Toc102313427"/>
+      <w:bookmarkStart w:id="9" w:name="_Toc103412971"/>
       <w:r>
         <w:t>Financiación del proyecto</w:t>
       </w:r>
@@ -3172,7 +3560,16 @@
     </w:p>
     <w:p>
       <w:r>
-        <w:t xml:space="preserve">Para financiar 3Dslug, puesto que el único coste estimado es el sueldo del desarrollador, será financiado a través de las ventas realizadas en la </w:t>
+        <w:t xml:space="preserve">Para financiar </w:t>
+      </w:r>
+      <w:r>
+        <w:rPr>
+          <w:b/>
+        </w:rPr>
+        <w:t>3Dslug</w:t>
+      </w:r>
+      <w:r>
+        <w:t xml:space="preserve">, puesto que el único coste estimado es el sueldo del desarrollador, será financiado a través de las ventas realizadas en la </w:t>
       </w:r>
       <w:proofErr w:type="spellStart"/>
       <w:r>
@@ -3190,7 +3587,7 @@
       <w:pPr>
         <w:pStyle w:val="Ttulo2"/>
       </w:pPr>
-      <w:bookmarkStart w:id="10" w:name="_Toc102313428"/>
+      <w:bookmarkStart w:id="10" w:name="_Toc103412972"/>
       <w:r>
         <w:t>Herramientas usadas</w:t>
       </w:r>
@@ -3198,7 +3595,16 @@
     </w:p>
     <w:p>
       <w:r>
-        <w:t>Las herramientas usadas para el desarrollo de 3Dslug serán:</w:t>
+        <w:t xml:space="preserve">Las herramientas usadas para el desarrollo de </w:t>
+      </w:r>
+      <w:r>
+        <w:rPr>
+          <w:b/>
+        </w:rPr>
+        <w:t>3Dslug</w:t>
+      </w:r>
+      <w:r>
+        <w:t xml:space="preserve"> serán:</w:t>
       </w:r>
     </w:p>
     <w:p>
@@ -3343,9 +3749,9 @@
     </w:p>
     <w:p>
       <w:pPr>
-        <w:pStyle w:val="Ttulo3"/>
-      </w:pPr>
-      <w:bookmarkStart w:id="11" w:name="_Toc102313429"/>
+        <w:pStyle w:val="Ttulo2"/>
+      </w:pPr>
+      <w:bookmarkStart w:id="11" w:name="_Toc103412973"/>
       <w:r>
         <w:t>Gestión</w:t>
       </w:r>
@@ -3390,7 +3796,16 @@
     </w:p>
     <w:p>
       <w:r>
-        <w:t>La prevención de riesgos en 3Dslug se centrará principalmente en:</w:t>
+        <w:t xml:space="preserve">La prevención de riesgos en </w:t>
+      </w:r>
+      <w:r>
+        <w:rPr>
+          <w:b/>
+        </w:rPr>
+        <w:t>3Dslug</w:t>
+      </w:r>
+      <w:r>
+        <w:t xml:space="preserve"> se centrará principalmente en:</w:t>
       </w:r>
     </w:p>
     <w:p>
@@ -3436,7 +3851,6 @@
       <w:r>
         <w:t>Recomendación de levantarse y estirarse al menos una vez cada dos horas.</w:t>
       </w:r>
-      <w:bookmarkStart w:id="12" w:name="_Toc102313430"/>
     </w:p>
     <w:p>
       <w:r>
@@ -3560,7 +3974,16 @@
     </w:p>
     <w:p>
       <w:r>
-        <w:t>En 3Dslug, se ha establecido una política clara en cuanto a los riesgos a los que nos enfrentamos:</w:t>
+        <w:t xml:space="preserve">En </w:t>
+      </w:r>
+      <w:r>
+        <w:rPr>
+          <w:b/>
+        </w:rPr>
+        <w:t>3Dslug</w:t>
+      </w:r>
+      <w:r>
+        <w:t>, se ha establecido una política clara en cuanto a los riesgos a los que nos enfrentamos:</w:t>
       </w:r>
     </w:p>
     <w:tbl>
@@ -3624,6 +4047,7 @@
               <w:rPr>
                 <w:b w:val="0"/>
               </w:rPr>
+              <w:lastRenderedPageBreak/>
               <w:t>Falta de organización del equipo</w:t>
             </w:r>
           </w:p>
@@ -3676,7 +4100,6 @@
               <w:rPr>
                 <w:b w:val="0"/>
               </w:rPr>
-              <w:lastRenderedPageBreak/>
               <w:t>Mala elección de herramientas</w:t>
             </w:r>
           </w:p>
@@ -3824,7 +4247,16 @@
               <w:cnfStyle w:val="000000100000" w:firstRow="0" w:lastRow="0" w:firstColumn="0" w:lastColumn="0" w:oddVBand="0" w:evenVBand="0" w:oddHBand="1" w:evenHBand="0" w:firstRowFirstColumn="0" w:firstRowLastColumn="0" w:lastRowFirstColumn="0" w:lastRowLastColumn="0"/>
             </w:pPr>
             <w:r>
-              <w:t>Se debe trabajar hasta terminarla. Habrá que descontar al cliente el precio ofertado debido al retraso. 3Dslug cumplirá siempre su palabra.</w:t>
+              <w:t xml:space="preserve">Se debe trabajar hasta terminarla. Habrá que descontar al cliente el precio ofertado debido al retraso. </w:t>
+            </w:r>
+            <w:r>
+              <w:rPr>
+                <w:b/>
+              </w:rPr>
+              <w:t>3Dslug</w:t>
+            </w:r>
+            <w:r>
+              <w:t xml:space="preserve"> cumplirá siempre su palabra.</w:t>
             </w:r>
           </w:p>
         </w:tc>
@@ -3901,8 +4333,6 @@
             <w:r>
               <w:t>Estar siempre al tanto de estas normativas para estar siempre bajo el amparo de la ley</w:t>
             </w:r>
-            <w:bookmarkStart w:id="13" w:name="_GoBack"/>
-            <w:bookmarkEnd w:id="13"/>
           </w:p>
         </w:tc>
       </w:tr>
@@ -3912,6 +4342,7 @@
       <w:pPr>
         <w:pStyle w:val="Ttulo1"/>
       </w:pPr>
+      <w:bookmarkStart w:id="12" w:name="_Toc103412974"/>
       <w:r>
         <w:t>Análisis de la solución.</w:t>
       </w:r>
@@ -3921,23 +4352,23 @@
       <w:pPr>
         <w:pStyle w:val="Ttulo2"/>
       </w:pPr>
-      <w:bookmarkStart w:id="14" w:name="_Toc102313431"/>
+      <w:bookmarkStart w:id="13" w:name="_Toc103412975"/>
       <w:r>
         <w:t>Análisis de requisitos.</w:t>
       </w:r>
+      <w:bookmarkEnd w:id="13"/>
+    </w:p>
+    <w:p>
+      <w:pPr>
+        <w:pStyle w:val="Ttulo3"/>
+      </w:pPr>
+      <w:bookmarkStart w:id="14" w:name="_Toc103412976"/>
+      <w:r>
+        <w:t>Requisitos funcionales</w:t>
+      </w:r>
       <w:bookmarkEnd w:id="14"/>
     </w:p>
     <w:p>
-      <w:pPr>
-        <w:pStyle w:val="Ttulo3"/>
-      </w:pPr>
-      <w:bookmarkStart w:id="15" w:name="_Toc102313432"/>
-      <w:r>
-        <w:t>Requisitos funcionales</w:t>
-      </w:r>
-      <w:bookmarkEnd w:id="15"/>
-    </w:p>
-    <w:p>
       <w:r>
         <w:t>Un requisito funcional define una función del sistema de software o sus componentes. Una función es descrita como un conjunto de entradas, comportamientos y salidas.</w:t>
       </w:r>
@@ -3947,6 +4378,9 @@
         <w:t xml:space="preserve">Los requisitos funcionales del usuario de </w:t>
       </w:r>
       <w:r>
+        <w:rPr>
+          <w:b/>
+        </w:rPr>
         <w:t>3Dslug</w:t>
       </w:r>
       <w:r>
@@ -4073,6 +4507,7 @@
         </w:numPr>
       </w:pPr>
       <w:r>
+        <w:lastRenderedPageBreak/>
         <w:t xml:space="preserve">Pasar de un escenario a otro sobreviviendo a un número determinado de rondas (Lo decidiré </w:t>
       </w:r>
       <w:proofErr w:type="spellStart"/>
@@ -4105,7 +4540,6 @@
         </w:numPr>
       </w:pPr>
       <w:r>
-        <w:lastRenderedPageBreak/>
         <w:t>Parar el juego en cualquier momento.</w:t>
       </w:r>
     </w:p>
@@ -4133,11 +4567,11 @@
       <w:pPr>
         <w:pStyle w:val="Ttulo3"/>
       </w:pPr>
-      <w:bookmarkStart w:id="16" w:name="_Toc102313433"/>
+      <w:bookmarkStart w:id="15" w:name="_Toc103412977"/>
       <w:r>
         <w:t>Requisitos no funcionales</w:t>
       </w:r>
-      <w:bookmarkEnd w:id="16"/>
+      <w:bookmarkEnd w:id="15"/>
     </w:p>
     <w:p>
       <w:r>
@@ -4328,11 +4762,11 @@
       <w:pPr>
         <w:pStyle w:val="Ttulo3"/>
       </w:pPr>
-      <w:bookmarkStart w:id="17" w:name="_Toc102313434"/>
+      <w:bookmarkStart w:id="16" w:name="_Toc103412978"/>
       <w:r>
         <w:t>Requisitos de información.</w:t>
       </w:r>
-      <w:bookmarkEnd w:id="17"/>
+      <w:bookmarkEnd w:id="16"/>
     </w:p>
     <w:p>
       <w:r>
@@ -4344,6 +4778,9 @@
         <w:t xml:space="preserve">En el caso de </w:t>
       </w:r>
       <w:r>
+        <w:rPr>
+          <w:b/>
+        </w:rPr>
         <w:t>3Dslug</w:t>
       </w:r>
       <w:r>
@@ -4440,6 +4877,7 @@
         </w:rPr>
       </w:pPr>
       <w:r>
+        <w:lastRenderedPageBreak/>
         <w:t>Se guardará el estado de la escena en el momento de presionar la opción de guardar partida. De forma que, al volver a iniciar el juego, el usuario pueda retomar la partida tal como la dejó.</w:t>
       </w:r>
     </w:p>
@@ -4452,12 +4890,11 @@
       <w:pPr>
         <w:pStyle w:val="Ttulo2"/>
       </w:pPr>
-      <w:bookmarkStart w:id="18" w:name="_Toc102313435"/>
-      <w:r>
-        <w:lastRenderedPageBreak/>
+      <w:bookmarkStart w:id="17" w:name="_Toc103412979"/>
+      <w:r>
         <w:t>Análisis de escenarios (Casos de uso)</w:t>
       </w:r>
-      <w:bookmarkEnd w:id="18"/>
+      <w:bookmarkEnd w:id="17"/>
     </w:p>
     <w:p>
       <w:r>
@@ -4487,7 +4924,7 @@
           <w:lang w:eastAsia="es-ES"/>
         </w:rPr>
         <w:drawing>
-          <wp:inline distT="0" distB="0" distL="0" distR="0">
+          <wp:inline distT="0" distB="0" distL="0" distR="0" wp14:anchorId="1E5C5A0A" wp14:editId="57F6FCA3">
             <wp:extent cx="3343275" cy="2410111"/>
             <wp:effectExtent l="0" t="0" r="0" b="0"/>
             <wp:docPr id="8" name="Imagen 8" descr="Casos de uso UML para un modelo simple de restaurante."/>
@@ -4538,7 +4975,16 @@
     </w:p>
     <w:p>
       <w:r>
-        <w:t>A continuación, se expone el diagrama de casos de uso de 3Dslug, que albergará los requisitos funcionales obtenidos en la fase de análisis de requisitos.</w:t>
+        <w:t xml:space="preserve">A continuación, se expone el diagrama de casos de uso de </w:t>
+      </w:r>
+      <w:r>
+        <w:rPr>
+          <w:b/>
+        </w:rPr>
+        <w:t>3Dslug</w:t>
+      </w:r>
+      <w:r>
+        <w:t>, que albergará los requisitos funcionales obtenidos en la fase de análisis de requisitos.</w:t>
       </w:r>
     </w:p>
     <w:p>
@@ -4552,7 +4998,7 @@
         </w:rPr>
         <w:lastRenderedPageBreak/>
         <w:drawing>
-          <wp:inline distT="0" distB="0" distL="0" distR="0">
+          <wp:inline distT="0" distB="0" distL="0" distR="0" wp14:anchorId="3946CC3C" wp14:editId="6C15FD86">
             <wp:extent cx="5400040" cy="3794760"/>
             <wp:effectExtent l="0" t="0" r="0" b="0"/>
             <wp:docPr id="9" name="Imagen 9"/>
@@ -4594,9 +5040,511 @@
         </w:drawing>
       </w:r>
     </w:p>
+    <w:p>
+      <w:pPr>
+        <w:pStyle w:val="Ttulo1"/>
+      </w:pPr>
+      <w:bookmarkStart w:id="18" w:name="_Toc103412980"/>
+      <w:bookmarkStart w:id="19" w:name="_GoBack"/>
+      <w:bookmarkEnd w:id="19"/>
+      <w:r>
+        <w:t>Diseño de la solución</w:t>
+      </w:r>
+      <w:bookmarkEnd w:id="18"/>
+    </w:p>
+    <w:p>
+      <w:r>
+        <w:t>A continuación, hablaremos sobre el diseño de la solución. Este proceso juega un papel determinante en el desarrollo, ya que permite a los ingenieros de software producir diversos modelos que:</w:t>
+      </w:r>
+    </w:p>
+    <w:p>
+      <w:pPr>
+        <w:pStyle w:val="Prrafodelista"/>
+        <w:numPr>
+          <w:ilvl w:val="0"/>
+          <w:numId w:val="6"/>
+        </w:numPr>
+      </w:pPr>
+      <w:r>
+        <w:t>C</w:t>
+      </w:r>
+      <w:r>
+        <w:t>aracterizan</w:t>
+      </w:r>
+      <w:r>
+        <w:t xml:space="preserve"> la solución a implementar.</w:t>
+      </w:r>
+    </w:p>
+    <w:p>
+      <w:pPr>
+        <w:pStyle w:val="Prrafodelista"/>
+        <w:numPr>
+          <w:ilvl w:val="0"/>
+          <w:numId w:val="6"/>
+        </w:numPr>
+      </w:pPr>
+      <w:r>
+        <w:t>Pueden ser analizados y evaluados con el fin de determinar si se satisfacen los requisitos</w:t>
+      </w:r>
+    </w:p>
+    <w:p>
+      <w:pPr>
+        <w:pStyle w:val="Prrafodelista"/>
+        <w:numPr>
+          <w:ilvl w:val="0"/>
+          <w:numId w:val="6"/>
+        </w:numPr>
+      </w:pPr>
+      <w:r>
+        <w:t>Facilitan el examen y evaluación de alternativas.</w:t>
+      </w:r>
+    </w:p>
+    <w:p>
+      <w:pPr>
+        <w:pStyle w:val="Prrafodelista"/>
+        <w:numPr>
+          <w:ilvl w:val="0"/>
+          <w:numId w:val="6"/>
+        </w:numPr>
+      </w:pPr>
+      <w:r>
+        <w:t>Sirven para planificar las siguientes actividades de desarrollo.</w:t>
+      </w:r>
+    </w:p>
+    <w:p>
+      <w:r>
+        <w:t>Este proceso es la actividad del ciclo de vida del software en la cual se analizan los requisitos de la solución para producir una descripción de la estructura interna del software que sirva de base para su construcción.</w:t>
+      </w:r>
+    </w:p>
+    <w:p>
+      <w:r>
+        <w:t>El objetivo de la interfaz de usuario es mantener la interacción con los mismos de la forma más atractiva, centrando el diseño en ellos. Las herramientas principales son los recursos gráficos, los pictogramas, los estereotipos y la simbología.</w:t>
+      </w:r>
+    </w:p>
+    <w:p>
+      <w:r>
+        <w:t>Es por ello, que toda interfaz de usuario sigue estos 6 principios:</w:t>
+      </w:r>
+    </w:p>
+    <w:p>
+      <w:pPr>
+        <w:pStyle w:val="Prrafodelista"/>
+        <w:numPr>
+          <w:ilvl w:val="0"/>
+          <w:numId w:val="6"/>
+        </w:numPr>
+      </w:pPr>
+      <w:r>
+        <w:rPr>
+          <w:b/>
+        </w:rPr>
+        <w:t xml:space="preserve">Familiaridad con el usuario: </w:t>
+      </w:r>
+      <w:r>
+        <w:t>Se utilizan términos y conceptos que se toman de la experiencia de las personas que más utilizan el sistema</w:t>
+      </w:r>
+    </w:p>
+    <w:p>
+      <w:pPr>
+        <w:pStyle w:val="Prrafodelista"/>
+        <w:numPr>
+          <w:ilvl w:val="0"/>
+          <w:numId w:val="6"/>
+        </w:numPr>
+      </w:pPr>
+      <w:r>
+        <w:rPr>
+          <w:b/>
+        </w:rPr>
+        <w:t>Consistencia:</w:t>
+      </w:r>
+      <w:r>
+        <w:t xml:space="preserve"> La interfaz debe ser consistente en el sentido de que las operaciones comparables se activan de la misma forma</w:t>
+      </w:r>
+    </w:p>
+    <w:p>
+      <w:pPr>
+        <w:pStyle w:val="Prrafodelista"/>
+        <w:numPr>
+          <w:ilvl w:val="0"/>
+          <w:numId w:val="6"/>
+        </w:numPr>
+      </w:pPr>
+      <w:r>
+        <w:rPr>
+          <w:b/>
+        </w:rPr>
+        <w:t>Mínima sorpresa:</w:t>
+      </w:r>
+      <w:r>
+        <w:t xml:space="preserve"> El comportamiento del sistema no debe provocar sorpresa en los usuarios</w:t>
+      </w:r>
+    </w:p>
+    <w:p>
+      <w:pPr>
+        <w:pStyle w:val="Prrafodelista"/>
+        <w:numPr>
+          <w:ilvl w:val="0"/>
+          <w:numId w:val="6"/>
+        </w:numPr>
+      </w:pPr>
+      <w:r>
+        <w:rPr>
+          <w:b/>
+        </w:rPr>
+        <w:t>Guía al usuario:</w:t>
+      </w:r>
+      <w:r>
+        <w:t xml:space="preserve"> la interfaz debe dar </w:t>
+      </w:r>
+      <w:proofErr w:type="spellStart"/>
+      <w:r>
+        <w:t>feedback</w:t>
+      </w:r>
+      <w:proofErr w:type="spellEnd"/>
+      <w:r>
+        <w:t xml:space="preserve"> significativo al usuario</w:t>
+      </w:r>
+    </w:p>
+    <w:p>
+      <w:pPr>
+        <w:pStyle w:val="Prrafodelista"/>
+        <w:numPr>
+          <w:ilvl w:val="0"/>
+          <w:numId w:val="6"/>
+        </w:numPr>
+      </w:pPr>
+      <w:r>
+        <w:rPr>
+          <w:b/>
+        </w:rPr>
+        <w:t>Diversidad de usuarios:</w:t>
+      </w:r>
+      <w:r>
+        <w:t xml:space="preserve"> La interfaz debe proveer características de interacción apropiada para los diferentes tipos de usuarios</w:t>
+      </w:r>
+    </w:p>
+    <w:p>
+      <w:pPr>
+        <w:pStyle w:val="Ttulo2"/>
+      </w:pPr>
+      <w:bookmarkStart w:id="20" w:name="_Toc103412981"/>
+      <w:r>
+        <w:lastRenderedPageBreak/>
+        <w:t>Controles de usuario</w:t>
+      </w:r>
+      <w:bookmarkEnd w:id="20"/>
+    </w:p>
+    <w:p>
+      <w:r>
+        <w:t xml:space="preserve">El diseño tomado para los controles de </w:t>
+      </w:r>
+      <w:r>
+        <w:rPr>
+          <w:b/>
+        </w:rPr>
+        <w:t>3Dslug</w:t>
+      </w:r>
+      <w:r>
+        <w:t xml:space="preserve"> se basa en el uso de un joystick digital izquierdo para mover al personaje, un joystick digital derecho para girar la cámara y una serie de botones para las diferentes acciones posibles como: saltar, correr, cambiar de arma, golpear o disparar y lanzar objetos. Además, dispondr</w:t>
+      </w:r>
+      <w:r>
+        <w:t>á de una parte del HUD informativos sobre el estado de la partida como puede ser el número de enemigos que quedan vivos, la ronda en la que se encuentra el jugador, su barra de vida, el número de granadas que tiene, etc.</w:t>
+      </w:r>
+    </w:p>
+    <w:p>
+      <w:r>
+        <w:rPr>
+          <w:noProof/>
+          <w:lang w:eastAsia="es-ES"/>
+        </w:rPr>
+        <w:drawing>
+          <wp:inline distT="0" distB="0" distL="0" distR="0" wp14:anchorId="22ABF4D1" wp14:editId="39DBC893">
+            <wp:extent cx="5400040" cy="2428240"/>
+            <wp:effectExtent l="0" t="0" r="0" b="0"/>
+            <wp:docPr id="12" name="Imagen 12"/>
+            <wp:cNvGraphicFramePr>
+              <a:graphicFrameLocks xmlns:a="http://schemas.openxmlformats.org/drawingml/2006/main" noChangeAspect="1"/>
+            </wp:cNvGraphicFramePr>
+            <a:graphic xmlns:a="http://schemas.openxmlformats.org/drawingml/2006/main">
+              <a:graphicData uri="http://schemas.openxmlformats.org/drawingml/2006/picture">
+                <pic:pic xmlns:pic="http://schemas.openxmlformats.org/drawingml/2006/picture">
+                  <pic:nvPicPr>
+                    <pic:cNvPr id="1" name=""/>
+                    <pic:cNvPicPr/>
+                  </pic:nvPicPr>
+                  <pic:blipFill>
+                    <a:blip r:embed="rId19"/>
+                    <a:stretch>
+                      <a:fillRect/>
+                    </a:stretch>
+                  </pic:blipFill>
+                  <pic:spPr>
+                    <a:xfrm>
+                      <a:off x="0" y="0"/>
+                      <a:ext cx="5400040" cy="2428240"/>
+                    </a:xfrm>
+                    <a:prstGeom prst="rect">
+                      <a:avLst/>
+                    </a:prstGeom>
+                  </pic:spPr>
+                </pic:pic>
+              </a:graphicData>
+            </a:graphic>
+          </wp:inline>
+        </w:drawing>
+      </w:r>
+    </w:p>
+    <w:p>
+      <w:pPr>
+        <w:pStyle w:val="Ttulo2"/>
+      </w:pPr>
+    </w:p>
+    <w:p>
+      <w:pPr>
+        <w:pStyle w:val="Ttulo2"/>
+      </w:pPr>
+      <w:bookmarkStart w:id="21" w:name="_Toc103412982"/>
+      <w:r>
+        <w:t>Diseño gr</w:t>
+      </w:r>
+      <w:r>
+        <w:t>áfico</w:t>
+      </w:r>
+      <w:bookmarkEnd w:id="21"/>
+    </w:p>
+    <w:p>
+      <w:r>
+        <w:t xml:space="preserve">El diseño gráfico tiene un papel fundamental en el proceso, ya que, a través de programas y un previo proceso de </w:t>
+      </w:r>
+      <w:proofErr w:type="spellStart"/>
+      <w:r>
+        <w:t>bocetaje</w:t>
+      </w:r>
+      <w:proofErr w:type="spellEnd"/>
+      <w:r>
+        <w:t>, se plasman las ideas de manera precisa y clara, por lo que debe de comunicarse con los miembros de los diferentes departamentos para saber lo que han hecho en su trabajo, ligarlo a su invención creativa y reflejar la estética del tema para que todo esté en concordancia.</w:t>
+      </w:r>
+    </w:p>
+    <w:p>
+      <w:r>
+        <w:t>El diseño gráfico aporta los conocimientos necesarios para:</w:t>
+      </w:r>
+    </w:p>
+    <w:p>
+      <w:pPr>
+        <w:numPr>
+          <w:ilvl w:val="0"/>
+          <w:numId w:val="7"/>
+        </w:numPr>
+      </w:pPr>
+      <w:r>
+        <w:t>que el usuario pueda tener una interactividad funcional con el producto a través de la creación de íconos, menús, etc.</w:t>
+      </w:r>
+    </w:p>
+    <w:p>
+      <w:pPr>
+        <w:numPr>
+          <w:ilvl w:val="0"/>
+          <w:numId w:val="7"/>
+        </w:numPr>
+      </w:pPr>
+      <w:r>
+        <w:t>llevar a cabo la correcta creación o selección de una tipografía adecuada que cumpla con los criterios técnico-visuales y que sea del agrado y comprensión del usuario.</w:t>
+      </w:r>
+    </w:p>
+    <w:p>
+      <w:pPr>
+        <w:numPr>
+          <w:ilvl w:val="0"/>
+          <w:numId w:val="7"/>
+        </w:numPr>
+      </w:pPr>
+      <w:r>
+        <w:t>dar un orden visual en formas que interactúen correctamente y den como resultado algo estético y fácil de digerir, visualmente hablando.</w:t>
+      </w:r>
+    </w:p>
+    <w:p>
+      <w:pPr>
+        <w:numPr>
+          <w:ilvl w:val="0"/>
+          <w:numId w:val="7"/>
+        </w:numPr>
+      </w:pPr>
+      <w:r>
+        <w:t>proporcionar una paleta de colores que comunique armonía, coherencia y que sea atractiva.</w:t>
+      </w:r>
+    </w:p>
+    <w:p>
+      <w:pPr>
+        <w:numPr>
+          <w:ilvl w:val="0"/>
+          <w:numId w:val="7"/>
+        </w:numPr>
+      </w:pPr>
+      <w:r>
+        <w:t>trabajar en el tratamiento de imágenes.</w:t>
+      </w:r>
+    </w:p>
+    <w:p>
+      <w:pPr>
+        <w:numPr>
+          <w:ilvl w:val="0"/>
+          <w:numId w:val="7"/>
+        </w:numPr>
+      </w:pPr>
+      <w:r>
+        <w:t>crear ilustraciones internas y externas.</w:t>
+      </w:r>
+    </w:p>
+    <w:p>
+      <w:pPr>
+        <w:numPr>
+          <w:ilvl w:val="0"/>
+          <w:numId w:val="7"/>
+        </w:numPr>
+      </w:pPr>
+      <w:r>
+        <w:t>dar seguim</w:t>
+      </w:r>
+      <w:r>
+        <w:t>iento en medios impresos</w:t>
+      </w:r>
+      <w:r>
+        <w:t xml:space="preserve"> y digitales.</w:t>
+      </w:r>
+    </w:p>
+    <w:p>
+      <w:r>
+        <w:lastRenderedPageBreak/>
+        <w:t>Por ello, es importante que el diseñador tenga los conocimientos básicos sobre la profesión y que tenga un lenguaje visual evolucionado para dar una solución funcional al problema de comunicación visual. </w:t>
+      </w:r>
+    </w:p>
+    <w:p>
+      <w:r>
+        <w:t>Y es que el diseño gráfico viste aquellos códigos de programación, guía a la animación para que visualmente sea atractiva, comunica visualmente lo que los guiones o historias nos dictan y da funcionalidad para que el mensaje sea recibido.</w:t>
+      </w:r>
+    </w:p>
+    <w:p>
+      <w:r>
+        <w:t xml:space="preserve">En </w:t>
+      </w:r>
+      <w:r>
+        <w:rPr>
+          <w:b/>
+        </w:rPr>
+        <w:t>3Dslug</w:t>
+      </w:r>
+      <w:r>
+        <w:t xml:space="preserve"> casi todo lo relacionado con diseño gráfico se ha descargado de la web de assets de Unity de forma gratuita en forma de paquetes como puede ser el jugador, los enemigos, las escenas, armas, etc. </w:t>
+      </w:r>
+    </w:p>
+    <w:p>
+      <w:r>
+        <w:t>Aun así, no todo se ha utilizado tal y como venía descargado. Se han añadido</w:t>
+      </w:r>
+      <w:r>
+        <w:t xml:space="preserve"> luces, efectos o pequeños detalles según han ido siendo necesarios, como por ejemplo la animación de ataque del jugador, que no estaba prediseñada y ha tenido que diseñarse desde cero.</w:t>
+      </w:r>
+    </w:p>
+    <w:p>
+      <w:r>
+        <w:t>Además de esto, se han combinado diferentes assets como puede ser la granada y el efecto de electricidad que genera para dar más sensación de realismo al</w:t>
+      </w:r>
+      <w:r>
+        <w:t xml:space="preserve"> </w:t>
+      </w:r>
+      <w:r>
+        <w:t>explotar.</w:t>
+      </w:r>
+    </w:p>
+    <w:p>
+      <w:pPr>
+        <w:pStyle w:val="Ttulo2"/>
+      </w:pPr>
+      <w:bookmarkStart w:id="22" w:name="_Toc103412983"/>
+      <w:r>
+        <w:t>Impacto del diseño en los usuarios</w:t>
+      </w:r>
+      <w:bookmarkEnd w:id="22"/>
+    </w:p>
+    <w:p>
+      <w:r>
+        <w:t xml:space="preserve">Los diseños y modelos escogidos para un videojuego influyen directamente en la percepción del usuario del mismo. No es lo mismo un videojuego de guerra como </w:t>
+      </w:r>
+      <w:proofErr w:type="spellStart"/>
+      <w:r>
+        <w:t>call</w:t>
+      </w:r>
+      <w:proofErr w:type="spellEnd"/>
+      <w:r>
+        <w:t xml:space="preserve"> of </w:t>
+      </w:r>
+      <w:proofErr w:type="spellStart"/>
+      <w:r>
+        <w:t>duty</w:t>
+      </w:r>
+      <w:proofErr w:type="spellEnd"/>
+      <w:r>
+        <w:t xml:space="preserve"> que uno de plataformas como el Mario Bross. Esto significa que no todos los juegos están dirigidos necesariamente a todos los públicos, estableciendo límites de edad para los niños en juegos susceptibles para su edad o informando sobre posibles riesgos en personas con algún tipo de problema que pueda verse afectado por el videojuego, como puede ser:</w:t>
+      </w:r>
+    </w:p>
+    <w:p>
+      <w:pPr>
+        <w:pStyle w:val="Prrafodelista"/>
+        <w:numPr>
+          <w:ilvl w:val="0"/>
+          <w:numId w:val="6"/>
+        </w:numPr>
+      </w:pPr>
+      <w:r>
+        <w:t>la epilepsia por exceso de cambios de luz</w:t>
+      </w:r>
+    </w:p>
+    <w:p>
+      <w:pPr>
+        <w:pStyle w:val="Prrafodelista"/>
+        <w:numPr>
+          <w:ilvl w:val="0"/>
+          <w:numId w:val="6"/>
+        </w:numPr>
+      </w:pPr>
+      <w:r>
+        <w:t>problemas de corazón por sustos inesperados o tensión</w:t>
+      </w:r>
+    </w:p>
+    <w:p>
+      <w:pPr>
+        <w:pStyle w:val="Prrafodelista"/>
+        <w:numPr>
+          <w:ilvl w:val="0"/>
+          <w:numId w:val="6"/>
+        </w:numPr>
+      </w:pPr>
+      <w:r>
+        <w:t>dolor de cabeza por exceso de tiempo de juego, etc.</w:t>
+      </w:r>
+    </w:p>
+    <w:p>
+      <w:r>
+        <w:rPr>
+          <w:b/>
+        </w:rPr>
+        <w:t>3Dslug</w:t>
+      </w:r>
+      <w:r>
+        <w:t xml:space="preserve"> es un videojuego principalmente violento y con algunas situaciones de terror debido al ambiente tétrico generado en alguna escena, por lo que puede no ser apto para cierto público con enfermedades de corazón o personas que no superen una edad mínima establecida. Esta edad mínima se ha establecido en los 16 años</w:t>
+      </w:r>
+      <w:r>
+        <w:t xml:space="preserve"> basándose en las reglas de edad PEGI</w:t>
+      </w:r>
+      <w:r>
+        <w:t>.</w:t>
+      </w:r>
+    </w:p>
     <w:sectPr>
-      <w:headerReference w:type="default" r:id="rId19"/>
-      <w:footerReference w:type="default" r:id="rId20"/>
+      <w:headerReference w:type="default" r:id="rId20"/>
+      <w:footerReference w:type="default" r:id="rId21"/>
       <w:pgSz w:w="11906" w:h="16838"/>
       <w:pgMar w:top="1417" w:right="1701" w:bottom="1417" w:left="1701" w:header="708" w:footer="708" w:gutter="0"/>
       <w:pgNumType w:start="0"/>
@@ -4742,7 +5690,7 @@
                                     <w:noProof/>
                                     <w:color w:val="8C8C8C" w:themeColor="background1" w:themeShade="8C"/>
                                   </w:rPr>
-                                  <w:t>10</w:t>
+                                  <w:t>13</w:t>
                                 </w:r>
                                 <w:r>
                                   <w:rPr>
@@ -4879,7 +5827,7 @@
                               <w:noProof/>
                               <w:color w:val="8C8C8C" w:themeColor="background1" w:themeShade="8C"/>
                             </w:rPr>
-                            <w:t>10</w:t>
+                            <w:t>13</w:t>
                           </w:r>
                           <w:r>
                             <w:rPr>
@@ -5497,6 +6445,155 @@
     </w:lvl>
   </w:abstractNum>
   <w:abstractNum w:abstractNumId="5" w15:restartNumberingAfterBreak="0">
+    <w:nsid w:val="77FC546A"/>
+    <w:multiLevelType w:val="multilevel"/>
+    <w:tmpl w:val="4C48D82C"/>
+    <w:lvl w:ilvl="0">
+      <w:start w:val="1"/>
+      <w:numFmt w:val="bullet"/>
+      <w:lvlText w:val=""/>
+      <w:lvlJc w:val="left"/>
+      <w:pPr>
+        <w:tabs>
+          <w:tab w:val="num" w:pos="720"/>
+        </w:tabs>
+        <w:ind w:left="720" w:hanging="360"/>
+      </w:pPr>
+      <w:rPr>
+        <w:rFonts w:ascii="Symbol" w:hAnsi="Symbol" w:hint="default"/>
+        <w:sz w:val="20"/>
+      </w:rPr>
+    </w:lvl>
+    <w:lvl w:ilvl="1" w:tentative="1">
+      <w:start w:val="1"/>
+      <w:numFmt w:val="bullet"/>
+      <w:lvlText w:val=""/>
+      <w:lvlJc w:val="left"/>
+      <w:pPr>
+        <w:tabs>
+          <w:tab w:val="num" w:pos="1440"/>
+        </w:tabs>
+        <w:ind w:left="1440" w:hanging="360"/>
+      </w:pPr>
+      <w:rPr>
+        <w:rFonts w:ascii="Symbol" w:hAnsi="Symbol" w:hint="default"/>
+        <w:sz w:val="20"/>
+      </w:rPr>
+    </w:lvl>
+    <w:lvl w:ilvl="2" w:tentative="1">
+      <w:start w:val="1"/>
+      <w:numFmt w:val="bullet"/>
+      <w:lvlText w:val=""/>
+      <w:lvlJc w:val="left"/>
+      <w:pPr>
+        <w:tabs>
+          <w:tab w:val="num" w:pos="2160"/>
+        </w:tabs>
+        <w:ind w:left="2160" w:hanging="360"/>
+      </w:pPr>
+      <w:rPr>
+        <w:rFonts w:ascii="Symbol" w:hAnsi="Symbol" w:hint="default"/>
+        <w:sz w:val="20"/>
+      </w:rPr>
+    </w:lvl>
+    <w:lvl w:ilvl="3" w:tentative="1">
+      <w:start w:val="1"/>
+      <w:numFmt w:val="bullet"/>
+      <w:lvlText w:val=""/>
+      <w:lvlJc w:val="left"/>
+      <w:pPr>
+        <w:tabs>
+          <w:tab w:val="num" w:pos="2880"/>
+        </w:tabs>
+        <w:ind w:left="2880" w:hanging="360"/>
+      </w:pPr>
+      <w:rPr>
+        <w:rFonts w:ascii="Symbol" w:hAnsi="Symbol" w:hint="default"/>
+        <w:sz w:val="20"/>
+      </w:rPr>
+    </w:lvl>
+    <w:lvl w:ilvl="4" w:tentative="1">
+      <w:start w:val="1"/>
+      <w:numFmt w:val="bullet"/>
+      <w:lvlText w:val=""/>
+      <w:lvlJc w:val="left"/>
+      <w:pPr>
+        <w:tabs>
+          <w:tab w:val="num" w:pos="3600"/>
+        </w:tabs>
+        <w:ind w:left="3600" w:hanging="360"/>
+      </w:pPr>
+      <w:rPr>
+        <w:rFonts w:ascii="Symbol" w:hAnsi="Symbol" w:hint="default"/>
+        <w:sz w:val="20"/>
+      </w:rPr>
+    </w:lvl>
+    <w:lvl w:ilvl="5" w:tentative="1">
+      <w:start w:val="1"/>
+      <w:numFmt w:val="bullet"/>
+      <w:lvlText w:val=""/>
+      <w:lvlJc w:val="left"/>
+      <w:pPr>
+        <w:tabs>
+          <w:tab w:val="num" w:pos="4320"/>
+        </w:tabs>
+        <w:ind w:left="4320" w:hanging="360"/>
+      </w:pPr>
+      <w:rPr>
+        <w:rFonts w:ascii="Symbol" w:hAnsi="Symbol" w:hint="default"/>
+        <w:sz w:val="20"/>
+      </w:rPr>
+    </w:lvl>
+    <w:lvl w:ilvl="6" w:tentative="1">
+      <w:start w:val="1"/>
+      <w:numFmt w:val="bullet"/>
+      <w:lvlText w:val=""/>
+      <w:lvlJc w:val="left"/>
+      <w:pPr>
+        <w:tabs>
+          <w:tab w:val="num" w:pos="5040"/>
+        </w:tabs>
+        <w:ind w:left="5040" w:hanging="360"/>
+      </w:pPr>
+      <w:rPr>
+        <w:rFonts w:ascii="Symbol" w:hAnsi="Symbol" w:hint="default"/>
+        <w:sz w:val="20"/>
+      </w:rPr>
+    </w:lvl>
+    <w:lvl w:ilvl="7" w:tentative="1">
+      <w:start w:val="1"/>
+      <w:numFmt w:val="bullet"/>
+      <w:lvlText w:val=""/>
+      <w:lvlJc w:val="left"/>
+      <w:pPr>
+        <w:tabs>
+          <w:tab w:val="num" w:pos="5760"/>
+        </w:tabs>
+        <w:ind w:left="5760" w:hanging="360"/>
+      </w:pPr>
+      <w:rPr>
+        <w:rFonts w:ascii="Symbol" w:hAnsi="Symbol" w:hint="default"/>
+        <w:sz w:val="20"/>
+      </w:rPr>
+    </w:lvl>
+    <w:lvl w:ilvl="8" w:tentative="1">
+      <w:start w:val="1"/>
+      <w:numFmt w:val="bullet"/>
+      <w:lvlText w:val=""/>
+      <w:lvlJc w:val="left"/>
+      <w:pPr>
+        <w:tabs>
+          <w:tab w:val="num" w:pos="6480"/>
+        </w:tabs>
+        <w:ind w:left="6480" w:hanging="360"/>
+      </w:pPr>
+      <w:rPr>
+        <w:rFonts w:ascii="Symbol" w:hAnsi="Symbol" w:hint="default"/>
+        <w:sz w:val="20"/>
+      </w:rPr>
+    </w:lvl>
+  </w:abstractNum>
+  <w:abstractNum w:abstractNumId="6" w15:restartNumberingAfterBreak="0">
     <w:nsid w:val="7ED328C8"/>
     <w:multiLevelType w:val="hybridMultilevel"/>
     <w:tmpl w:val="397A776A"/>
@@ -5624,6 +6721,9 @@
     <w:abstractNumId w:val="0"/>
   </w:num>
   <w:num w:numId="6">
+    <w:abstractNumId w:val="6"/>
+  </w:num>
+  <w:num w:numId="7">
     <w:abstractNumId w:val="5"/>
   </w:num>
 </w:numbering>
@@ -6101,7 +7201,6 @@
   <w:style w:type="character" w:default="1" w:styleId="Fuentedeprrafopredeter">
     <w:name w:val="Default Paragraph Font"/>
     <w:uiPriority w:val="1"/>
-    <w:semiHidden/>
     <w:unhideWhenUsed/>
   </w:style>
   <w:style w:type="table" w:default="1" w:styleId="Tablanormal">
@@ -6683,6 +7782,7 @@
     <w:rsid w:val="003E7EDF"/>
     <w:rsid w:val="004172EE"/>
     <w:rsid w:val="005E5316"/>
+    <w:rsid w:val="006171E7"/>
     <w:rsid w:val="006C6423"/>
     <w:rsid w:val="00727F80"/>
     <w:rsid w:val="00774BCC"/>
@@ -7439,7 +8539,7 @@
 </file>
 
 <file path=customXml/itemProps2.xml><?xml version="1.0" encoding="utf-8"?>
-<ds:datastoreItem xmlns:ds="http://schemas.openxmlformats.org/officeDocument/2006/customXml" ds:itemID="{EC417C31-B79B-4320-AF63-EC150DB1B7DB}">
+<ds:datastoreItem xmlns:ds="http://schemas.openxmlformats.org/officeDocument/2006/customXml" ds:itemID="{E0F4E91F-2477-40C4-9BAA-9A7B3BDB3354}">
   <ds:schemaRefs>
     <ds:schemaRef ds:uri="http://schemas.openxmlformats.org/officeDocument/2006/bibliography"/>
   </ds:schemaRefs>

</xml_diff>

<commit_message>
DOC-Diagrama de clases & persistencia de información
</commit_message>
<xml_diff>
--- a/Documentación.docx
+++ b/Documentación.docx
@@ -108,6 +108,7 @@
             <w:dataBinding w:prefixMappings="xmlns:ns0='http://purl.org/dc/elements/1.1/' xmlns:ns1='http://schemas.openxmlformats.org/package/2006/metadata/core-properties' " w:xpath="/ns1:coreProperties[1]/ns0:title[1]" w:storeItemID="{6C3C8BC8-F283-45AE-878A-BAB7291924A1}"/>
             <w:text/>
           </w:sdtPr>
+          <w:sdtEndPr/>
           <w:sdtContent>
             <w:p>
               <w:pPr>
@@ -231,6 +232,7 @@
                                     <w:calendar w:val="gregorian"/>
                                   </w:date>
                                 </w:sdtPr>
+                                <w:sdtEndPr/>
                                 <w:sdtContent>
                                   <w:p>
                                     <w:pPr>
@@ -276,6 +278,7 @@
                                     <w:dataBinding w:prefixMappings="xmlns:ns0='http://schemas.openxmlformats.org/officeDocument/2006/extended-properties' " w:xpath="/ns0:Properties[1]/ns0:Company[1]" w:storeItemID="{6668398D-A668-4E3E-A5EB-62B293D839F1}"/>
                                     <w:text/>
                                   </w:sdtPr>
+                                  <w:sdtEndPr/>
                                   <w:sdtContent>
                                     <w:r>
                                       <w:rPr>
@@ -343,6 +346,7 @@
                               <w:calendar w:val="gregorian"/>
                             </w:date>
                           </w:sdtPr>
+                          <w:sdtEndPr/>
                           <w:sdtContent>
                             <w:p>
                               <w:pPr>
@@ -388,6 +392,7 @@
                               <w:dataBinding w:prefixMappings="xmlns:ns0='http://schemas.openxmlformats.org/officeDocument/2006/extended-properties' " w:xpath="/ns0:Properties[1]/ns0:Company[1]" w:storeItemID="{6668398D-A668-4E3E-A5EB-62B293D839F1}"/>
                               <w:text/>
                             </w:sdtPr>
+                            <w:sdtEndPr/>
                             <w:sdtContent>
                               <w:r>
                                 <w:rPr>
@@ -625,7 +630,7 @@
           <w:r>
             <w:fldChar w:fldCharType="separate"/>
           </w:r>
-          <w:hyperlink w:anchor="_Toc103412962" w:history="1">
+          <w:hyperlink w:anchor="_Toc103701605" w:history="1">
             <w:r>
               <w:rPr>
                 <w:rStyle w:val="Hipervnculo"/>
@@ -652,7 +657,7 @@
                 <w:noProof/>
                 <w:webHidden/>
               </w:rPr>
-              <w:instrText xml:space="preserve"> PAGEREF _Toc103412962 \h </w:instrText>
+              <w:instrText xml:space="preserve"> PAGEREF _Toc103701605 \h </w:instrText>
             </w:r>
             <w:r>
               <w:rPr>
@@ -696,7 +701,7 @@
               <w:lang w:eastAsia="es-ES"/>
             </w:rPr>
           </w:pPr>
-          <w:hyperlink w:anchor="_Toc103412963" w:history="1">
+          <w:hyperlink w:anchor="_Toc103701606" w:history="1">
             <w:r>
               <w:rPr>
                 <w:rStyle w:val="Hipervnculo"/>
@@ -723,7 +728,7 @@
                 <w:noProof/>
                 <w:webHidden/>
               </w:rPr>
-              <w:instrText xml:space="preserve"> PAGEREF _Toc103412963 \h </w:instrText>
+              <w:instrText xml:space="preserve"> PAGEREF _Toc103701606 \h </w:instrText>
             </w:r>
             <w:r>
               <w:rPr>
@@ -767,7 +772,7 @@
               <w:lang w:eastAsia="es-ES"/>
             </w:rPr>
           </w:pPr>
-          <w:hyperlink w:anchor="_Toc103412964" w:history="1">
+          <w:hyperlink w:anchor="_Toc103701607" w:history="1">
             <w:r>
               <w:rPr>
                 <w:rStyle w:val="Hipervnculo"/>
@@ -794,7 +799,7 @@
                 <w:noProof/>
                 <w:webHidden/>
               </w:rPr>
-              <w:instrText xml:space="preserve"> PAGEREF _Toc103412964 \h </w:instrText>
+              <w:instrText xml:space="preserve"> PAGEREF _Toc103701607 \h </w:instrText>
             </w:r>
             <w:r>
               <w:rPr>
@@ -838,7 +843,7 @@
               <w:lang w:eastAsia="es-ES"/>
             </w:rPr>
           </w:pPr>
-          <w:hyperlink w:anchor="_Toc103412965" w:history="1">
+          <w:hyperlink w:anchor="_Toc103701608" w:history="1">
             <w:r>
               <w:rPr>
                 <w:rStyle w:val="Hipervnculo"/>
@@ -865,7 +870,7 @@
                 <w:noProof/>
                 <w:webHidden/>
               </w:rPr>
-              <w:instrText xml:space="preserve"> PAGEREF _Toc103412965 \h </w:instrText>
+              <w:instrText xml:space="preserve"> PAGEREF _Toc103701608 \h </w:instrText>
             </w:r>
             <w:r>
               <w:rPr>
@@ -909,7 +914,7 @@
               <w:lang w:eastAsia="es-ES"/>
             </w:rPr>
           </w:pPr>
-          <w:hyperlink w:anchor="_Toc103412966" w:history="1">
+          <w:hyperlink w:anchor="_Toc103701609" w:history="1">
             <w:r>
               <w:rPr>
                 <w:rStyle w:val="Hipervnculo"/>
@@ -936,7 +941,7 @@
                 <w:noProof/>
                 <w:webHidden/>
               </w:rPr>
-              <w:instrText xml:space="preserve"> PAGEREF _Toc103412966 \h </w:instrText>
+              <w:instrText xml:space="preserve"> PAGEREF _Toc103701609 \h </w:instrText>
             </w:r>
             <w:r>
               <w:rPr>
@@ -980,7 +985,7 @@
               <w:lang w:eastAsia="es-ES"/>
             </w:rPr>
           </w:pPr>
-          <w:hyperlink w:anchor="_Toc103412967" w:history="1">
+          <w:hyperlink w:anchor="_Toc103701610" w:history="1">
             <w:r>
               <w:rPr>
                 <w:rStyle w:val="Hipervnculo"/>
@@ -1007,7 +1012,7 @@
                 <w:noProof/>
                 <w:webHidden/>
               </w:rPr>
-              <w:instrText xml:space="preserve"> PAGEREF _Toc103412967 \h </w:instrText>
+              <w:instrText xml:space="preserve"> PAGEREF _Toc103701610 \h </w:instrText>
             </w:r>
             <w:r>
               <w:rPr>
@@ -1051,7 +1056,7 @@
               <w:lang w:eastAsia="es-ES"/>
             </w:rPr>
           </w:pPr>
-          <w:hyperlink w:anchor="_Toc103412968" w:history="1">
+          <w:hyperlink w:anchor="_Toc103701611" w:history="1">
             <w:r>
               <w:rPr>
                 <w:rStyle w:val="Hipervnculo"/>
@@ -1078,7 +1083,7 @@
                 <w:noProof/>
                 <w:webHidden/>
               </w:rPr>
-              <w:instrText xml:space="preserve"> PAGEREF _Toc103412968 \h </w:instrText>
+              <w:instrText xml:space="preserve"> PAGEREF _Toc103701611 \h </w:instrText>
             </w:r>
             <w:r>
               <w:rPr>
@@ -1122,7 +1127,7 @@
               <w:lang w:eastAsia="es-ES"/>
             </w:rPr>
           </w:pPr>
-          <w:hyperlink w:anchor="_Toc103412969" w:history="1">
+          <w:hyperlink w:anchor="_Toc103701612" w:history="1">
             <w:r>
               <w:rPr>
                 <w:rStyle w:val="Hipervnculo"/>
@@ -1149,7 +1154,7 @@
                 <w:noProof/>
                 <w:webHidden/>
               </w:rPr>
-              <w:instrText xml:space="preserve"> PAGEREF _Toc103412969 \h </w:instrText>
+              <w:instrText xml:space="preserve"> PAGEREF _Toc103701612 \h </w:instrText>
             </w:r>
             <w:r>
               <w:rPr>
@@ -1193,7 +1198,7 @@
               <w:lang w:eastAsia="es-ES"/>
             </w:rPr>
           </w:pPr>
-          <w:hyperlink w:anchor="_Toc103412970" w:history="1">
+          <w:hyperlink w:anchor="_Toc103701613" w:history="1">
             <w:r>
               <w:rPr>
                 <w:rStyle w:val="Hipervnculo"/>
@@ -1220,7 +1225,7 @@
                 <w:noProof/>
                 <w:webHidden/>
               </w:rPr>
-              <w:instrText xml:space="preserve"> PAGEREF _Toc103412970 \h </w:instrText>
+              <w:instrText xml:space="preserve"> PAGEREF _Toc103701613 \h </w:instrText>
             </w:r>
             <w:r>
               <w:rPr>
@@ -1264,7 +1269,7 @@
               <w:lang w:eastAsia="es-ES"/>
             </w:rPr>
           </w:pPr>
-          <w:hyperlink w:anchor="_Toc103412971" w:history="1">
+          <w:hyperlink w:anchor="_Toc103701614" w:history="1">
             <w:r>
               <w:rPr>
                 <w:rStyle w:val="Hipervnculo"/>
@@ -1291,7 +1296,7 @@
                 <w:noProof/>
                 <w:webHidden/>
               </w:rPr>
-              <w:instrText xml:space="preserve"> PAGEREF _Toc103412971 \h </w:instrText>
+              <w:instrText xml:space="preserve"> PAGEREF _Toc103701614 \h </w:instrText>
             </w:r>
             <w:r>
               <w:rPr>
@@ -1335,7 +1340,7 @@
               <w:lang w:eastAsia="es-ES"/>
             </w:rPr>
           </w:pPr>
-          <w:hyperlink w:anchor="_Toc103412972" w:history="1">
+          <w:hyperlink w:anchor="_Toc103701615" w:history="1">
             <w:r>
               <w:rPr>
                 <w:rStyle w:val="Hipervnculo"/>
@@ -1362,7 +1367,7 @@
                 <w:noProof/>
                 <w:webHidden/>
               </w:rPr>
-              <w:instrText xml:space="preserve"> PAGEREF _Toc103412972 \h </w:instrText>
+              <w:instrText xml:space="preserve"> PAGEREF _Toc103701615 \h </w:instrText>
             </w:r>
             <w:r>
               <w:rPr>
@@ -1406,7 +1411,7 @@
               <w:lang w:eastAsia="es-ES"/>
             </w:rPr>
           </w:pPr>
-          <w:hyperlink w:anchor="_Toc103412973" w:history="1">
+          <w:hyperlink w:anchor="_Toc103701616" w:history="1">
             <w:r>
               <w:rPr>
                 <w:rStyle w:val="Hipervnculo"/>
@@ -1433,7 +1438,7 @@
                 <w:noProof/>
                 <w:webHidden/>
               </w:rPr>
-              <w:instrText xml:space="preserve"> PAGEREF _Toc103412973 \h </w:instrText>
+              <w:instrText xml:space="preserve"> PAGEREF _Toc103701616 \h </w:instrText>
             </w:r>
             <w:r>
               <w:rPr>
@@ -1477,7 +1482,7 @@
               <w:lang w:eastAsia="es-ES"/>
             </w:rPr>
           </w:pPr>
-          <w:hyperlink w:anchor="_Toc103412974" w:history="1">
+          <w:hyperlink w:anchor="_Toc103701617" w:history="1">
             <w:r>
               <w:rPr>
                 <w:rStyle w:val="Hipervnculo"/>
@@ -1504,7 +1509,7 @@
                 <w:noProof/>
                 <w:webHidden/>
               </w:rPr>
-              <w:instrText xml:space="preserve"> PAGEREF _Toc103412974 \h </w:instrText>
+              <w:instrText xml:space="preserve"> PAGEREF _Toc103701617 \h </w:instrText>
             </w:r>
             <w:r>
               <w:rPr>
@@ -1548,7 +1553,7 @@
               <w:lang w:eastAsia="es-ES"/>
             </w:rPr>
           </w:pPr>
-          <w:hyperlink w:anchor="_Toc103412975" w:history="1">
+          <w:hyperlink w:anchor="_Toc103701618" w:history="1">
             <w:r>
               <w:rPr>
                 <w:rStyle w:val="Hipervnculo"/>
@@ -1575,7 +1580,7 @@
                 <w:noProof/>
                 <w:webHidden/>
               </w:rPr>
-              <w:instrText xml:space="preserve"> PAGEREF _Toc103412975 \h </w:instrText>
+              <w:instrText xml:space="preserve"> PAGEREF _Toc103701618 \h </w:instrText>
             </w:r>
             <w:r>
               <w:rPr>
@@ -1619,7 +1624,7 @@
               <w:lang w:eastAsia="es-ES"/>
             </w:rPr>
           </w:pPr>
-          <w:hyperlink w:anchor="_Toc103412976" w:history="1">
+          <w:hyperlink w:anchor="_Toc103701619" w:history="1">
             <w:r>
               <w:rPr>
                 <w:rStyle w:val="Hipervnculo"/>
@@ -1646,7 +1651,7 @@
                 <w:noProof/>
                 <w:webHidden/>
               </w:rPr>
-              <w:instrText xml:space="preserve"> PAGEREF _Toc103412976 \h </w:instrText>
+              <w:instrText xml:space="preserve"> PAGEREF _Toc103701619 \h </w:instrText>
             </w:r>
             <w:r>
               <w:rPr>
@@ -1690,7 +1695,7 @@
               <w:lang w:eastAsia="es-ES"/>
             </w:rPr>
           </w:pPr>
-          <w:hyperlink w:anchor="_Toc103412977" w:history="1">
+          <w:hyperlink w:anchor="_Toc103701620" w:history="1">
             <w:r>
               <w:rPr>
                 <w:rStyle w:val="Hipervnculo"/>
@@ -1717,7 +1722,7 @@
                 <w:noProof/>
                 <w:webHidden/>
               </w:rPr>
-              <w:instrText xml:space="preserve"> PAGEREF _Toc103412977 \h </w:instrText>
+              <w:instrText xml:space="preserve"> PAGEREF _Toc103701620 \h </w:instrText>
             </w:r>
             <w:r>
               <w:rPr>
@@ -1761,7 +1766,7 @@
               <w:lang w:eastAsia="es-ES"/>
             </w:rPr>
           </w:pPr>
-          <w:hyperlink w:anchor="_Toc103412978" w:history="1">
+          <w:hyperlink w:anchor="_Toc103701621" w:history="1">
             <w:r>
               <w:rPr>
                 <w:rStyle w:val="Hipervnculo"/>
@@ -1788,7 +1793,7 @@
                 <w:noProof/>
                 <w:webHidden/>
               </w:rPr>
-              <w:instrText xml:space="preserve"> PAGEREF _Toc103412978 \h </w:instrText>
+              <w:instrText xml:space="preserve"> PAGEREF _Toc103701621 \h </w:instrText>
             </w:r>
             <w:r>
               <w:rPr>
@@ -1832,7 +1837,7 @@
               <w:lang w:eastAsia="es-ES"/>
             </w:rPr>
           </w:pPr>
-          <w:hyperlink w:anchor="_Toc103412979" w:history="1">
+          <w:hyperlink w:anchor="_Toc103701622" w:history="1">
             <w:r>
               <w:rPr>
                 <w:rStyle w:val="Hipervnculo"/>
@@ -1859,7 +1864,7 @@
                 <w:noProof/>
                 <w:webHidden/>
               </w:rPr>
-              <w:instrText xml:space="preserve"> PAGEREF _Toc103412979 \h </w:instrText>
+              <w:instrText xml:space="preserve"> PAGEREF _Toc103701622 \h </w:instrText>
             </w:r>
             <w:r>
               <w:rPr>
@@ -1903,27 +1908,13 @@
               <w:lang w:eastAsia="es-ES"/>
             </w:rPr>
           </w:pPr>
-          <w:hyperlink w:anchor="_Toc103412980" w:history="1">
+          <w:hyperlink w:anchor="_Toc103701623" w:history="1">
             <w:r>
               <w:rPr>
                 <w:rStyle w:val="Hipervnculo"/>
                 <w:noProof/>
               </w:rPr>
-              <w:t>Diseñ</w:t>
-            </w:r>
-            <w:r>
-              <w:rPr>
-                <w:rStyle w:val="Hipervnculo"/>
-                <w:noProof/>
-              </w:rPr>
-              <w:t>o</w:t>
-            </w:r>
-            <w:r>
-              <w:rPr>
-                <w:rStyle w:val="Hipervnculo"/>
-                <w:noProof/>
-              </w:rPr>
-              <w:t xml:space="preserve"> de la solución</w:t>
+              <w:t>Diseño de la solución</w:t>
             </w:r>
             <w:r>
               <w:rPr>
@@ -1944,7 +1935,7 @@
                 <w:noProof/>
                 <w:webHidden/>
               </w:rPr>
-              <w:instrText xml:space="preserve"> PAGEREF _Toc103412980 \h </w:instrText>
+              <w:instrText xml:space="preserve"> PAGEREF _Toc103701623 \h </w:instrText>
             </w:r>
             <w:r>
               <w:rPr>
@@ -1988,7 +1979,7 @@
               <w:lang w:eastAsia="es-ES"/>
             </w:rPr>
           </w:pPr>
-          <w:hyperlink w:anchor="_Toc103412981" w:history="1">
+          <w:hyperlink w:anchor="_Toc103701624" w:history="1">
             <w:r>
               <w:rPr>
                 <w:rStyle w:val="Hipervnculo"/>
@@ -2015,7 +2006,7 @@
                 <w:noProof/>
                 <w:webHidden/>
               </w:rPr>
-              <w:instrText xml:space="preserve"> PAGEREF _Toc103412981 \h </w:instrText>
+              <w:instrText xml:space="preserve"> PAGEREF _Toc103701624 \h </w:instrText>
             </w:r>
             <w:r>
               <w:rPr>
@@ -2059,7 +2050,7 @@
               <w:lang w:eastAsia="es-ES"/>
             </w:rPr>
           </w:pPr>
-          <w:hyperlink w:anchor="_Toc103412982" w:history="1">
+          <w:hyperlink w:anchor="_Toc103701625" w:history="1">
             <w:r>
               <w:rPr>
                 <w:rStyle w:val="Hipervnculo"/>
@@ -2086,7 +2077,7 @@
                 <w:noProof/>
                 <w:webHidden/>
               </w:rPr>
-              <w:instrText xml:space="preserve"> PAGEREF _Toc103412982 \h </w:instrText>
+              <w:instrText xml:space="preserve"> PAGEREF _Toc103701625 \h </w:instrText>
             </w:r>
             <w:r>
               <w:rPr>
@@ -2130,7 +2121,7 @@
               <w:lang w:eastAsia="es-ES"/>
             </w:rPr>
           </w:pPr>
-          <w:hyperlink w:anchor="_Toc103412983" w:history="1">
+          <w:hyperlink w:anchor="_Toc103701626" w:history="1">
             <w:r>
               <w:rPr>
                 <w:rStyle w:val="Hipervnculo"/>
@@ -2157,7 +2148,7 @@
                 <w:noProof/>
                 <w:webHidden/>
               </w:rPr>
-              <w:instrText xml:space="preserve"> PAGEREF _Toc103412983 \h </w:instrText>
+              <w:instrText xml:space="preserve"> PAGEREF _Toc103701626 \h </w:instrText>
             </w:r>
             <w:r>
               <w:rPr>
@@ -2178,6 +2169,233 @@
                 <w:webHidden/>
               </w:rPr>
               <w:t>14</w:t>
+            </w:r>
+            <w:r>
+              <w:rPr>
+                <w:noProof/>
+                <w:webHidden/>
+              </w:rPr>
+              <w:fldChar w:fldCharType="end"/>
+            </w:r>
+          </w:hyperlink>
+        </w:p>
+        <w:p>
+          <w:pPr>
+            <w:pStyle w:val="TDC2"/>
+            <w:tabs>
+              <w:tab w:val="right" w:leader="dot" w:pos="8494"/>
+            </w:tabs>
+            <w:rPr>
+              <w:rFonts w:asciiTheme="minorHAnsi" w:eastAsiaTheme="minorEastAsia" w:hAnsiTheme="minorHAnsi"/>
+              <w:noProof/>
+              <w:sz w:val="22"/>
+              <w:lang w:eastAsia="es-ES"/>
+            </w:rPr>
+          </w:pPr>
+          <w:hyperlink w:anchor="_Toc103701627" w:history="1">
+            <w:r>
+              <w:rPr>
+                <w:rStyle w:val="Hipervnculo"/>
+                <w:noProof/>
+              </w:rPr>
+              <w:t>Diagram</w:t>
+            </w:r>
+            <w:r>
+              <w:rPr>
+                <w:rStyle w:val="Hipervnculo"/>
+                <w:noProof/>
+              </w:rPr>
+              <w:t>a</w:t>
+            </w:r>
+            <w:r>
+              <w:rPr>
+                <w:rStyle w:val="Hipervnculo"/>
+                <w:noProof/>
+              </w:rPr>
+              <w:t xml:space="preserve"> de clases</w:t>
+            </w:r>
+            <w:r>
+              <w:rPr>
+                <w:noProof/>
+                <w:webHidden/>
+              </w:rPr>
+              <w:tab/>
+            </w:r>
+            <w:r>
+              <w:rPr>
+                <w:noProof/>
+                <w:webHidden/>
+              </w:rPr>
+              <w:fldChar w:fldCharType="begin"/>
+            </w:r>
+            <w:r>
+              <w:rPr>
+                <w:noProof/>
+                <w:webHidden/>
+              </w:rPr>
+              <w:instrText xml:space="preserve"> PAGEREF _Toc103701627 \h </w:instrText>
+            </w:r>
+            <w:r>
+              <w:rPr>
+                <w:noProof/>
+                <w:webHidden/>
+              </w:rPr>
+            </w:r>
+            <w:r>
+              <w:rPr>
+                <w:noProof/>
+                <w:webHidden/>
+              </w:rPr>
+              <w:fldChar w:fldCharType="separate"/>
+            </w:r>
+            <w:r>
+              <w:rPr>
+                <w:noProof/>
+                <w:webHidden/>
+              </w:rPr>
+              <w:t>14</w:t>
+            </w:r>
+            <w:r>
+              <w:rPr>
+                <w:noProof/>
+                <w:webHidden/>
+              </w:rPr>
+              <w:fldChar w:fldCharType="end"/>
+            </w:r>
+          </w:hyperlink>
+        </w:p>
+        <w:p>
+          <w:pPr>
+            <w:pStyle w:val="TDC2"/>
+            <w:tabs>
+              <w:tab w:val="right" w:leader="dot" w:pos="8494"/>
+            </w:tabs>
+            <w:rPr>
+              <w:rFonts w:asciiTheme="minorHAnsi" w:eastAsiaTheme="minorEastAsia" w:hAnsiTheme="minorHAnsi"/>
+              <w:noProof/>
+              <w:sz w:val="22"/>
+              <w:lang w:eastAsia="es-ES"/>
+            </w:rPr>
+          </w:pPr>
+          <w:hyperlink w:anchor="_Toc103701628" w:history="1">
+            <w:r>
+              <w:rPr>
+                <w:rStyle w:val="Hipervnculo"/>
+                <w:noProof/>
+              </w:rPr>
+              <w:t>Persistencia de la información</w:t>
+            </w:r>
+            <w:r>
+              <w:rPr>
+                <w:noProof/>
+                <w:webHidden/>
+              </w:rPr>
+              <w:tab/>
+            </w:r>
+            <w:r>
+              <w:rPr>
+                <w:noProof/>
+                <w:webHidden/>
+              </w:rPr>
+              <w:fldChar w:fldCharType="begin"/>
+            </w:r>
+            <w:r>
+              <w:rPr>
+                <w:noProof/>
+                <w:webHidden/>
+              </w:rPr>
+              <w:instrText xml:space="preserve"> PAGEREF _Toc103701628 \h </w:instrText>
+            </w:r>
+            <w:r>
+              <w:rPr>
+                <w:noProof/>
+                <w:webHidden/>
+              </w:rPr>
+            </w:r>
+            <w:r>
+              <w:rPr>
+                <w:noProof/>
+                <w:webHidden/>
+              </w:rPr>
+              <w:fldChar w:fldCharType="separate"/>
+            </w:r>
+            <w:r>
+              <w:rPr>
+                <w:noProof/>
+                <w:webHidden/>
+              </w:rPr>
+              <w:t>16</w:t>
+            </w:r>
+            <w:r>
+              <w:rPr>
+                <w:noProof/>
+                <w:webHidden/>
+              </w:rPr>
+              <w:fldChar w:fldCharType="end"/>
+            </w:r>
+          </w:hyperlink>
+        </w:p>
+        <w:p>
+          <w:pPr>
+            <w:pStyle w:val="TDC3"/>
+            <w:tabs>
+              <w:tab w:val="right" w:leader="dot" w:pos="8494"/>
+            </w:tabs>
+            <w:rPr>
+              <w:rFonts w:asciiTheme="minorHAnsi" w:eastAsiaTheme="minorEastAsia" w:hAnsiTheme="minorHAnsi"/>
+              <w:noProof/>
+              <w:sz w:val="22"/>
+              <w:lang w:eastAsia="es-ES"/>
+            </w:rPr>
+          </w:pPr>
+          <w:hyperlink w:anchor="_Toc103701629" w:history="1">
+            <w:r>
+              <w:rPr>
+                <w:rStyle w:val="Hipervnculo"/>
+                <w:noProof/>
+              </w:rPr>
+              <w:t>Decisión del tipo de almacenamiento de datos.</w:t>
+            </w:r>
+            <w:r>
+              <w:rPr>
+                <w:noProof/>
+                <w:webHidden/>
+              </w:rPr>
+              <w:tab/>
+            </w:r>
+            <w:r>
+              <w:rPr>
+                <w:noProof/>
+                <w:webHidden/>
+              </w:rPr>
+              <w:fldChar w:fldCharType="begin"/>
+            </w:r>
+            <w:r>
+              <w:rPr>
+                <w:noProof/>
+                <w:webHidden/>
+              </w:rPr>
+              <w:instrText xml:space="preserve"> PAGEREF _Toc103701629 \h </w:instrText>
+            </w:r>
+            <w:r>
+              <w:rPr>
+                <w:noProof/>
+                <w:webHidden/>
+              </w:rPr>
+            </w:r>
+            <w:r>
+              <w:rPr>
+                <w:noProof/>
+                <w:webHidden/>
+              </w:rPr>
+              <w:fldChar w:fldCharType="separate"/>
+            </w:r>
+            <w:r>
+              <w:rPr>
+                <w:noProof/>
+                <w:webHidden/>
+              </w:rPr>
+              <w:t>17</w:t>
             </w:r>
             <w:r>
               <w:rPr>
@@ -2242,7 +2460,7 @@
       <w:pPr>
         <w:pStyle w:val="Ttulo1"/>
       </w:pPr>
-      <w:bookmarkStart w:id="0" w:name="_Toc103412962"/>
+      <w:bookmarkStart w:id="0" w:name="_Toc103701605"/>
       <w:r>
         <w:lastRenderedPageBreak/>
         <w:t>Presentación del proyecto</w:t>
@@ -2253,7 +2471,7 @@
       <w:pPr>
         <w:pStyle w:val="Ttulo2"/>
       </w:pPr>
-      <w:bookmarkStart w:id="1" w:name="_Toc103412963"/>
+      <w:bookmarkStart w:id="1" w:name="_Toc103701606"/>
       <w:r>
         <w:t>¿En qué consiste?</w:t>
       </w:r>
@@ -2282,7 +2500,7 @@
       <w:pPr>
         <w:pStyle w:val="Ttulo3"/>
       </w:pPr>
-      <w:bookmarkStart w:id="2" w:name="_Toc103412964"/>
+      <w:bookmarkStart w:id="2" w:name="_Toc103701607"/>
       <w:r>
         <w:t>Opciones de dificultad.</w:t>
       </w:r>
@@ -2386,7 +2604,7 @@
       <w:pPr>
         <w:pStyle w:val="Ttulo2"/>
       </w:pPr>
-      <w:bookmarkStart w:id="3" w:name="_Toc103412965"/>
+      <w:bookmarkStart w:id="3" w:name="_Toc103701608"/>
       <w:r>
         <w:t>Estudio de mercado.</w:t>
       </w:r>
@@ -2906,7 +3124,7 @@
       <w:pPr>
         <w:pStyle w:val="Ttulo2"/>
       </w:pPr>
-      <w:bookmarkStart w:id="4" w:name="_Toc103412966"/>
+      <w:bookmarkStart w:id="4" w:name="_Toc103701609"/>
       <w:r>
         <w:t>Valor del producto.</w:t>
       </w:r>
@@ -2998,7 +3216,7 @@
       <w:pPr>
         <w:pStyle w:val="Ttulo1"/>
       </w:pPr>
-      <w:bookmarkStart w:id="5" w:name="_Toc103412967"/>
+      <w:bookmarkStart w:id="5" w:name="_Toc103701610"/>
       <w:r>
         <w:lastRenderedPageBreak/>
         <w:t>Planificación de tareas y estimación de costes.</w:t>
@@ -3009,7 +3227,7 @@
       <w:pPr>
         <w:pStyle w:val="Ttulo2"/>
       </w:pPr>
-      <w:bookmarkStart w:id="6" w:name="_Toc103412968"/>
+      <w:bookmarkStart w:id="6" w:name="_Toc103701611"/>
       <w:r>
         <w:t>Planificación y organización de tareas.</w:t>
       </w:r>
@@ -3022,7 +3240,7 @@
           <w:lang w:eastAsia="es-ES"/>
         </w:rPr>
         <w:drawing>
-          <wp:anchor distT="0" distB="0" distL="114300" distR="114300" simplePos="0" relativeHeight="251661312" behindDoc="0" locked="0" layoutInCell="1" allowOverlap="1" wp14:anchorId="4F0AADEB" wp14:editId="67BEE68A">
+          <wp:anchor distT="0" distB="0" distL="114300" distR="114300" simplePos="0" relativeHeight="251661312" behindDoc="0" locked="0" layoutInCell="1" allowOverlap="1" wp14:anchorId="44701F44" wp14:editId="1C6C5856">
             <wp:simplePos x="0" y="0"/>
             <wp:positionH relativeFrom="page">
               <wp:align>left</wp:align>
@@ -3182,7 +3400,7 @@
           <w:lang w:eastAsia="es-ES"/>
         </w:rPr>
         <w:drawing>
-          <wp:anchor distT="0" distB="0" distL="114300" distR="114300" simplePos="0" relativeHeight="251662336" behindDoc="0" locked="0" layoutInCell="1" allowOverlap="1" wp14:anchorId="219F1D18" wp14:editId="702BD6D7">
+          <wp:anchor distT="0" distB="0" distL="114300" distR="114300" simplePos="0" relativeHeight="251662336" behindDoc="0" locked="0" layoutInCell="1" allowOverlap="1" wp14:anchorId="03858C8D" wp14:editId="356D9E44">
             <wp:simplePos x="0" y="0"/>
             <wp:positionH relativeFrom="margin">
               <wp:align>center</wp:align>
@@ -3273,7 +3491,7 @@
       <w:pPr>
         <w:pStyle w:val="Ttulo3"/>
       </w:pPr>
-      <w:bookmarkStart w:id="7" w:name="_Toc103412969"/>
+      <w:bookmarkStart w:id="7" w:name="_Toc103701612"/>
       <w:r>
         <w:t xml:space="preserve">Uso de </w:t>
       </w:r>
@@ -3368,7 +3586,7 @@
           <w:lang w:eastAsia="es-ES"/>
         </w:rPr>
         <w:drawing>
-          <wp:inline distT="0" distB="0" distL="0" distR="0" wp14:anchorId="5CDDEDFD" wp14:editId="48FFF4BA">
+          <wp:inline distT="0" distB="0" distL="0" distR="0" wp14:anchorId="495D7483" wp14:editId="214BAF51">
             <wp:extent cx="5400040" cy="3776980"/>
             <wp:effectExtent l="0" t="0" r="0" b="0"/>
             <wp:docPr id="11" name="Imagen 11"/>
@@ -3429,7 +3647,7 @@
       <w:pPr>
         <w:pStyle w:val="Ttulo2"/>
       </w:pPr>
-      <w:bookmarkStart w:id="8" w:name="_Toc103412970"/>
+      <w:bookmarkStart w:id="8" w:name="_Toc103701613"/>
       <w:r>
         <w:t>Estimación de costes.</w:t>
       </w:r>
@@ -3552,7 +3770,7 @@
       <w:r>
         <w:tab/>
       </w:r>
-      <w:bookmarkStart w:id="9" w:name="_Toc103412971"/>
+      <w:bookmarkStart w:id="9" w:name="_Toc103701614"/>
       <w:r>
         <w:t>Financiación del proyecto</w:t>
       </w:r>
@@ -3587,7 +3805,7 @@
       <w:pPr>
         <w:pStyle w:val="Ttulo2"/>
       </w:pPr>
-      <w:bookmarkStart w:id="10" w:name="_Toc103412972"/>
+      <w:bookmarkStart w:id="10" w:name="_Toc103701615"/>
       <w:r>
         <w:t>Herramientas usadas</w:t>
       </w:r>
@@ -3751,7 +3969,7 @@
       <w:pPr>
         <w:pStyle w:val="Ttulo2"/>
       </w:pPr>
-      <w:bookmarkStart w:id="11" w:name="_Toc103412973"/>
+      <w:bookmarkStart w:id="11" w:name="_Toc103701616"/>
       <w:r>
         <w:t>Gestión</w:t>
       </w:r>
@@ -4342,7 +4560,7 @@
       <w:pPr>
         <w:pStyle w:val="Ttulo1"/>
       </w:pPr>
-      <w:bookmarkStart w:id="12" w:name="_Toc103412974"/>
+      <w:bookmarkStart w:id="12" w:name="_Toc103701617"/>
       <w:r>
         <w:t>Análisis de la solución.</w:t>
       </w:r>
@@ -4352,7 +4570,7 @@
       <w:pPr>
         <w:pStyle w:val="Ttulo2"/>
       </w:pPr>
-      <w:bookmarkStart w:id="13" w:name="_Toc103412975"/>
+      <w:bookmarkStart w:id="13" w:name="_Toc103701618"/>
       <w:r>
         <w:t>Análisis de requisitos.</w:t>
       </w:r>
@@ -4362,7 +4580,7 @@
       <w:pPr>
         <w:pStyle w:val="Ttulo3"/>
       </w:pPr>
-      <w:bookmarkStart w:id="14" w:name="_Toc103412976"/>
+      <w:bookmarkStart w:id="14" w:name="_Toc103701619"/>
       <w:r>
         <w:t>Requisitos funcionales</w:t>
       </w:r>
@@ -4567,7 +4785,7 @@
       <w:pPr>
         <w:pStyle w:val="Ttulo3"/>
       </w:pPr>
-      <w:bookmarkStart w:id="15" w:name="_Toc103412977"/>
+      <w:bookmarkStart w:id="15" w:name="_Toc103701620"/>
       <w:r>
         <w:t>Requisitos no funcionales</w:t>
       </w:r>
@@ -4762,7 +4980,7 @@
       <w:pPr>
         <w:pStyle w:val="Ttulo3"/>
       </w:pPr>
-      <w:bookmarkStart w:id="16" w:name="_Toc103412978"/>
+      <w:bookmarkStart w:id="16" w:name="_Toc103701621"/>
       <w:r>
         <w:t>Requisitos de información.</w:t>
       </w:r>
@@ -4890,7 +5108,7 @@
       <w:pPr>
         <w:pStyle w:val="Ttulo2"/>
       </w:pPr>
-      <w:bookmarkStart w:id="17" w:name="_Toc103412979"/>
+      <w:bookmarkStart w:id="17" w:name="_Toc103701622"/>
       <w:r>
         <w:t>Análisis de escenarios (Casos de uso)</w:t>
       </w:r>
@@ -4924,7 +5142,7 @@
           <w:lang w:eastAsia="es-ES"/>
         </w:rPr>
         <w:drawing>
-          <wp:inline distT="0" distB="0" distL="0" distR="0" wp14:anchorId="1E5C5A0A" wp14:editId="57F6FCA3">
+          <wp:inline distT="0" distB="0" distL="0" distR="0" wp14:anchorId="6F917537" wp14:editId="3A4AA110">
             <wp:extent cx="3343275" cy="2410111"/>
             <wp:effectExtent l="0" t="0" r="0" b="0"/>
             <wp:docPr id="8" name="Imagen 8" descr="Casos de uso UML para un modelo simple de restaurante."/>
@@ -4998,7 +5216,7 @@
         </w:rPr>
         <w:lastRenderedPageBreak/>
         <w:drawing>
-          <wp:inline distT="0" distB="0" distL="0" distR="0" wp14:anchorId="3946CC3C" wp14:editId="6C15FD86">
+          <wp:inline distT="0" distB="0" distL="0" distR="0" wp14:anchorId="5C11B3CF" wp14:editId="2E2BF39A">
             <wp:extent cx="5400040" cy="3794760"/>
             <wp:effectExtent l="0" t="0" r="0" b="0"/>
             <wp:docPr id="9" name="Imagen 9"/>
@@ -5044,9 +5262,7 @@
       <w:pPr>
         <w:pStyle w:val="Ttulo1"/>
       </w:pPr>
-      <w:bookmarkStart w:id="18" w:name="_Toc103412980"/>
-      <w:bookmarkStart w:id="19" w:name="_GoBack"/>
-      <w:bookmarkEnd w:id="19"/>
+      <w:bookmarkStart w:id="18" w:name="_Toc103701623"/>
       <w:r>
         <w:t>Diseño de la solución</w:t>
       </w:r>
@@ -5228,12 +5444,12 @@
       <w:pPr>
         <w:pStyle w:val="Ttulo2"/>
       </w:pPr>
-      <w:bookmarkStart w:id="20" w:name="_Toc103412981"/>
+      <w:bookmarkStart w:id="19" w:name="_Toc103701624"/>
       <w:r>
         <w:lastRenderedPageBreak/>
         <w:t>Controles de usuario</w:t>
       </w:r>
-      <w:bookmarkEnd w:id="20"/>
+      <w:bookmarkEnd w:id="19"/>
     </w:p>
     <w:p>
       <w:r>
@@ -5259,7 +5475,7 @@
           <w:lang w:eastAsia="es-ES"/>
         </w:rPr>
         <w:drawing>
-          <wp:inline distT="0" distB="0" distL="0" distR="0" wp14:anchorId="22ABF4D1" wp14:editId="39DBC893">
+          <wp:inline distT="0" distB="0" distL="0" distR="0" wp14:anchorId="672D27E5" wp14:editId="4A606AEF">
             <wp:extent cx="5400040" cy="2428240"/>
             <wp:effectExtent l="0" t="0" r="0" b="0"/>
             <wp:docPr id="12" name="Imagen 12"/>
@@ -5304,14 +5520,14 @@
       <w:pPr>
         <w:pStyle w:val="Ttulo2"/>
       </w:pPr>
-      <w:bookmarkStart w:id="21" w:name="_Toc103412982"/>
+      <w:bookmarkStart w:id="20" w:name="_Toc103701625"/>
       <w:r>
         <w:t>Diseño gr</w:t>
       </w:r>
       <w:r>
         <w:t>áfico</w:t>
       </w:r>
-      <w:bookmarkEnd w:id="21"/>
+      <w:bookmarkEnd w:id="20"/>
     </w:p>
     <w:p>
       <w:r>
@@ -5462,11 +5678,11 @@
       <w:pPr>
         <w:pStyle w:val="Ttulo2"/>
       </w:pPr>
-      <w:bookmarkStart w:id="22" w:name="_Toc103412983"/>
+      <w:bookmarkStart w:id="21" w:name="_Toc103701626"/>
       <w:r>
         <w:t>Impacto del diseño en los usuarios</w:t>
       </w:r>
-      <w:bookmarkEnd w:id="22"/>
+      <w:bookmarkEnd w:id="21"/>
     </w:p>
     <w:p>
       <w:r>
@@ -5542,9 +5758,609 @@
         <w:t>.</w:t>
       </w:r>
     </w:p>
+    <w:p>
+      <w:pPr>
+        <w:pStyle w:val="Ttulo2"/>
+      </w:pPr>
+      <w:bookmarkStart w:id="22" w:name="_Toc103701627"/>
+      <w:r>
+        <w:t>Diagrama de clases</w:t>
+      </w:r>
+      <w:bookmarkEnd w:id="22"/>
+    </w:p>
+    <w:p>
+      <w:r>
+        <w:t>Un diagrama de clases en Lenguaje Unificado de Modelado (UML) es un tipo de estructura estática que describe la estructura de un sistema mostrando las clases de este, sus atributos, operaciones (o métodos) y las relaciones entre los objetos.</w:t>
+      </w:r>
+    </w:p>
+    <w:p>
+      <w:r>
+        <w:t>En cuanto a las clases, podemos definir las mismas como una plantilla para la creación de objetos de datos según un modelo predefinido. Cada clase es un modelo que define un conjunto de variables (estado) y métodos para operar con dichos datos (comportamiento). Cada objeto creado a partir de la clase se conoce como instancia de la clase.</w:t>
+      </w:r>
+    </w:p>
+    <w:p>
+      <w:r>
+        <w:t xml:space="preserve">En cuanto a las relaciones entre los objetos, son el tercer pilar fundamental del diagrama de clases. Pueden ser binarias o de orden superior. Si dos clases están relacionadas significa que esas clases tienen algo que ver entre sí. </w:t>
+      </w:r>
+    </w:p>
+    <w:p>
+      <w:r>
+        <w:t xml:space="preserve">Puesto que hablamos de un videojuego, las clases son asignadas a diferentes </w:t>
+      </w:r>
+      <w:proofErr w:type="spellStart"/>
+      <w:r>
+        <w:t>objects</w:t>
+      </w:r>
+      <w:proofErr w:type="spellEnd"/>
+      <w:r>
+        <w:t xml:space="preserve"> que ejercen las funciones designadas en la clase. Todas estas clases asignadas heredan de </w:t>
+      </w:r>
+      <w:proofErr w:type="spellStart"/>
+      <w:r>
+        <w:t>MonoBehavior</w:t>
+      </w:r>
+      <w:proofErr w:type="spellEnd"/>
+      <w:r>
+        <w:t xml:space="preserve"> y adquieren 2 métodos esenciales para el funcionamiento del videojuego: </w:t>
+      </w:r>
+      <w:proofErr w:type="spellStart"/>
+      <w:r>
+        <w:rPr>
+          <w:b/>
+        </w:rPr>
+        <w:t>Start</w:t>
+      </w:r>
+      <w:proofErr w:type="spellEnd"/>
+      <w:r>
+        <w:rPr>
+          <w:b/>
+        </w:rPr>
+        <w:t xml:space="preserve"> y </w:t>
+      </w:r>
+      <w:proofErr w:type="spellStart"/>
+      <w:r>
+        <w:rPr>
+          <w:b/>
+        </w:rPr>
+        <w:lastRenderedPageBreak/>
+        <w:t>update</w:t>
+      </w:r>
+      <w:proofErr w:type="spellEnd"/>
+      <w:r>
+        <w:rPr>
+          <w:b/>
+        </w:rPr>
+        <w:t xml:space="preserve">. </w:t>
+      </w:r>
+      <w:proofErr w:type="spellStart"/>
+      <w:r>
+        <w:t>Start</w:t>
+      </w:r>
+      <w:proofErr w:type="spellEnd"/>
+      <w:r>
+        <w:t xml:space="preserve"> se ejecuta solo en el primer fotograma en que se instancie el </w:t>
+      </w:r>
+      <w:proofErr w:type="spellStart"/>
+      <w:r>
+        <w:t>object</w:t>
+      </w:r>
+      <w:proofErr w:type="spellEnd"/>
+      <w:r>
+        <w:t xml:space="preserve"> mientras que </w:t>
+      </w:r>
+      <w:proofErr w:type="spellStart"/>
+      <w:r>
+        <w:t>update</w:t>
+      </w:r>
+      <w:proofErr w:type="spellEnd"/>
+      <w:r>
+        <w:t xml:space="preserve"> se ejecuta en cada uno de los fotogramas, pudiendo desarrollar en ese método, por ejemplo, el movimiento del jugador.</w:t>
+      </w:r>
+    </w:p>
+    <w:p>
+      <w:r>
+        <w:t xml:space="preserve">Además del juego, se propone de cara a una futura ampliación el diseño de una app también para móvil en la que podrán entrar los desarrolladores del juego bajo los roles de administración de jugadores o edición de las </w:t>
+      </w:r>
+      <w:proofErr w:type="spellStart"/>
+      <w:r>
+        <w:t>stats</w:t>
+      </w:r>
+      <w:proofErr w:type="spellEnd"/>
+      <w:r>
+        <w:t xml:space="preserve"> del juego como la salud del jugador o el daño producido con cada ataque, quedando como resultado el siguiente diagrama de clases:</w:t>
+      </w:r>
+    </w:p>
+    <w:p>
+      <w:pPr>
+        <w:jc w:val="center"/>
+      </w:pPr>
+      <w:r>
+        <w:rPr>
+          <w:noProof/>
+          <w:lang w:eastAsia="es-ES"/>
+        </w:rPr>
+        <w:drawing>
+          <wp:inline distT="0" distB="0" distL="0" distR="0" wp14:anchorId="5518BBCF" wp14:editId="20434D20">
+            <wp:extent cx="5400040" cy="3966845"/>
+            <wp:effectExtent l="0" t="0" r="0" b="0"/>
+            <wp:docPr id="23" name="Imagen 23"/>
+            <wp:cNvGraphicFramePr>
+              <a:graphicFrameLocks xmlns:a="http://schemas.openxmlformats.org/drawingml/2006/main" noChangeAspect="1"/>
+            </wp:cNvGraphicFramePr>
+            <a:graphic xmlns:a="http://schemas.openxmlformats.org/drawingml/2006/main">
+              <a:graphicData uri="http://schemas.openxmlformats.org/drawingml/2006/picture">
+                <pic:pic xmlns:pic="http://schemas.openxmlformats.org/drawingml/2006/picture">
+                  <pic:nvPicPr>
+                    <pic:cNvPr id="1" name=""/>
+                    <pic:cNvPicPr/>
+                  </pic:nvPicPr>
+                  <pic:blipFill>
+                    <a:blip r:embed="rId20"/>
+                    <a:stretch>
+                      <a:fillRect/>
+                    </a:stretch>
+                  </pic:blipFill>
+                  <pic:spPr>
+                    <a:xfrm>
+                      <a:off x="0" y="0"/>
+                      <a:ext cx="5400040" cy="3966845"/>
+                    </a:xfrm>
+                    <a:prstGeom prst="rect">
+                      <a:avLst/>
+                    </a:prstGeom>
+                  </pic:spPr>
+                </pic:pic>
+              </a:graphicData>
+            </a:graphic>
+          </wp:inline>
+        </w:drawing>
+      </w:r>
+    </w:p>
+    <w:p>
+      <w:pPr>
+        <w:pStyle w:val="Ttulo2"/>
+      </w:pPr>
+      <w:bookmarkStart w:id="23" w:name="_Toc103701628"/>
+      <w:r>
+        <w:t>Persistencia de la información</w:t>
+      </w:r>
+      <w:bookmarkEnd w:id="23"/>
+    </w:p>
+    <w:p>
+      <w:r>
+        <w:t xml:space="preserve">Se denomina persistencia a la capacidad de guardar la información de un programa para poder volver a utilizarla en otro momento. Esto puede significar guardar los datos en un fichero (de texto, binario, </w:t>
+      </w:r>
+      <w:proofErr w:type="spellStart"/>
+      <w:r>
+        <w:t>csv</w:t>
+      </w:r>
+      <w:proofErr w:type="spellEnd"/>
+      <w:r>
+        <w:t>) o guardar los datos en una base de datos (y sus distintas alternativas)</w:t>
+      </w:r>
+    </w:p>
+    <w:p>
+      <w:r>
+        <w:t xml:space="preserve">Para el desarrollo de 3Dslug, utilizaremos la base de datos </w:t>
+      </w:r>
+      <w:proofErr w:type="spellStart"/>
+      <w:r>
+        <w:t>NoSQL</w:t>
+      </w:r>
+      <w:proofErr w:type="spellEnd"/>
+      <w:r>
+        <w:t xml:space="preserve"> de Google </w:t>
+      </w:r>
+      <w:proofErr w:type="spellStart"/>
+      <w:r>
+        <w:t>Firebase</w:t>
+      </w:r>
+      <w:proofErr w:type="spellEnd"/>
+      <w:r>
+        <w:t xml:space="preserve"> y, además, un guardado en ficheros para almacenar los datos de la partida en el propio almacenamiento del teléfono.</w:t>
+      </w:r>
+    </w:p>
+    <w:p>
+      <w:proofErr w:type="spellStart"/>
+      <w:r>
+        <w:rPr>
+          <w:b/>
+        </w:rPr>
+        <w:t>NoSQL</w:t>
+      </w:r>
+      <w:proofErr w:type="spellEnd"/>
+      <w:r>
+        <w:t xml:space="preserve"> significa “</w:t>
+      </w:r>
+      <w:proofErr w:type="spellStart"/>
+      <w:r>
+        <w:t>not</w:t>
+      </w:r>
+      <w:proofErr w:type="spellEnd"/>
+      <w:r>
+        <w:t xml:space="preserve"> </w:t>
+      </w:r>
+      <w:proofErr w:type="spellStart"/>
+      <w:r>
+        <w:t>only</w:t>
+      </w:r>
+      <w:proofErr w:type="spellEnd"/>
+      <w:r>
+        <w:t xml:space="preserve"> SQL”, es decir, no sólo SQL. No es un modelo antagónico, </w:t>
+      </w:r>
+      <w:proofErr w:type="spellStart"/>
+      <w:r>
+        <w:t>si no</w:t>
+      </w:r>
+      <w:proofErr w:type="spellEnd"/>
+      <w:r>
+        <w:t xml:space="preserve"> un enriquecimiento y complemento útil de las tradicionales bases de datos SQL relacionales.</w:t>
+      </w:r>
+    </w:p>
+    <w:p>
+      <w:proofErr w:type="spellStart"/>
+      <w:r>
+        <w:t>NoSQL</w:t>
+      </w:r>
+      <w:proofErr w:type="spellEnd"/>
+      <w:r>
+        <w:t xml:space="preserve"> plantea modelos de datos específicos de esquemas flexibles que se adaptan a los requisitos de las aplicaciones más modernas. Este tipo de bases de datos surgió debido a las limitaciones y problemas de las bases de datos relacionales, que no son capaces de hacer frente a las exigencias del desarrollo moderno. En cambio, las bases de datos </w:t>
+      </w:r>
+      <w:proofErr w:type="spellStart"/>
+      <w:r>
+        <w:t>NoSQL</w:t>
+      </w:r>
+      <w:proofErr w:type="spellEnd"/>
+      <w:r>
+        <w:t xml:space="preserve"> utilizan novedades, como los servidores en la nube y estructuras de datos muy potentes y flexibles. </w:t>
+      </w:r>
+    </w:p>
+    <w:p>
+      <w:r>
+        <w:t xml:space="preserve">El funcionamiento de estas bases de datos parte de la premisa de no usar tablas tradicionales y rígidas para almacenar los datos. En su lugar, organizan grandes volúmenes de datos con </w:t>
+      </w:r>
+      <w:r>
+        <w:lastRenderedPageBreak/>
+        <w:t xml:space="preserve">técnicas más flexibles como por ejemplo documentos y pares de clave valor. Una de las particularidades de los sistemas </w:t>
+      </w:r>
+      <w:proofErr w:type="spellStart"/>
+      <w:r>
+        <w:t>NoSQL</w:t>
+      </w:r>
+      <w:proofErr w:type="spellEnd"/>
+      <w:r>
+        <w:t xml:space="preserve"> es el escalamiento horizontal. Para entender este concepto es necesario saber que las bases de datos tradicionales escalan de manera vertical, es decir, toda su capacidad de rendimiento se basa en un solo servidor, por lo que para aumentar su capacidad hay que invertir en un servidor más potente (una opción muy cara en el largo plazo). El escalamiento horizontal supone que las soluciones </w:t>
+      </w:r>
+      <w:proofErr w:type="spellStart"/>
+      <w:r>
+        <w:t>NoSQL</w:t>
+      </w:r>
+      <w:proofErr w:type="spellEnd"/>
+      <w:r>
+        <w:t xml:space="preserve"> distribuyen sus datos en varios servidores, por lo que si necesitamos manejar más volumen de datos con un servidor austero sería suficiente. De esta manera, pueden almacenar grandes cantidades de datos a un precio meno</w:t>
+      </w:r>
+      <w:r>
+        <w:t>r.</w:t>
+      </w:r>
+    </w:p>
+    <w:p>
+      <w:pPr>
+        <w:pStyle w:val="Ttulo3"/>
+      </w:pPr>
+      <w:bookmarkStart w:id="24" w:name="_Toc103701629"/>
+      <w:r>
+        <w:t>Decisión del tipo de almacenamiento de datos.</w:t>
+      </w:r>
+      <w:bookmarkEnd w:id="24"/>
+    </w:p>
+    <w:p>
+      <w:r>
+        <w:t xml:space="preserve">En primer lugar, se ha elegido </w:t>
+      </w:r>
+      <w:proofErr w:type="spellStart"/>
+      <w:r>
+        <w:t>Firebase</w:t>
+      </w:r>
+      <w:proofErr w:type="spellEnd"/>
+      <w:r>
+        <w:t xml:space="preserve"> por su facilidad para almacenar datos desde teléfonos inteligentes y su flexibilidad a la hora de crear colecciones. Por otro lado, se ha escogido utilizar almacenamiento en ficheros puesto que los datos de la partida guardada solo le interesan al propio usuario, de forma que no es necesario un uso de base de datos y se aprovecha una metodología más rápida y menos dependiente de una red a internet.</w:t>
+      </w:r>
+    </w:p>
+    <w:p>
+      <w:r>
+        <w:t>Para ello se analizan una serie de conceptos sobre la persistencia de datos:</w:t>
+      </w:r>
+    </w:p>
+    <w:p>
+      <w:pPr>
+        <w:pStyle w:val="Prrafodelista"/>
+        <w:numPr>
+          <w:ilvl w:val="0"/>
+          <w:numId w:val="7"/>
+        </w:numPr>
+      </w:pPr>
+      <w:r>
+        <w:rPr>
+          <w:b/>
+        </w:rPr>
+        <w:t>Integridad:</w:t>
+      </w:r>
+      <w:r>
+        <w:t xml:space="preserve"> Es la garantía de que los datos almacenados mantendrán su exactitud y consistencia en el tiempo. En </w:t>
+      </w:r>
+      <w:proofErr w:type="spellStart"/>
+      <w:r>
+        <w:t>NoSQL</w:t>
+      </w:r>
+      <w:proofErr w:type="spellEnd"/>
+      <w:r>
+        <w:t xml:space="preserve"> no es necesario definir el tipo de dato a almacenar, de forma que permite almacenar datos de una forma extremadamente flexible. Se da prioridad especialmente al acceso a los datos.</w:t>
+      </w:r>
+    </w:p>
+    <w:p>
+      <w:pPr>
+        <w:pStyle w:val="Prrafodelista"/>
+        <w:numPr>
+          <w:ilvl w:val="0"/>
+          <w:numId w:val="7"/>
+        </w:numPr>
+      </w:pPr>
+      <w:r>
+        <w:rPr>
+          <w:b/>
+        </w:rPr>
+        <w:t xml:space="preserve">Escalabilidad: </w:t>
+      </w:r>
+      <w:r>
+        <w:t xml:space="preserve">La capacidad de crecimiento de la base de datos, especialmente ágil en las bases de datos </w:t>
+      </w:r>
+      <w:proofErr w:type="spellStart"/>
+      <w:r>
+        <w:t>NoSQL</w:t>
+      </w:r>
+      <w:proofErr w:type="spellEnd"/>
+      <w:r>
+        <w:t xml:space="preserve"> facilitando la expansión de la base de datos de una forma rápida y barata.</w:t>
+      </w:r>
+    </w:p>
+    <w:p>
+      <w:pPr>
+        <w:pStyle w:val="Prrafodelista"/>
+        <w:numPr>
+          <w:ilvl w:val="0"/>
+          <w:numId w:val="7"/>
+        </w:numPr>
+      </w:pPr>
+      <w:r>
+        <w:rPr>
+          <w:b/>
+        </w:rPr>
+        <w:t>Velocidad:</w:t>
+      </w:r>
+      <w:r>
+        <w:t xml:space="preserve"> Capacidad de escribir y leer en una base de datos en un periodo de tiempo. En </w:t>
+      </w:r>
+      <w:proofErr w:type="spellStart"/>
+      <w:r>
+        <w:t>NoSQL</w:t>
+      </w:r>
+      <w:proofErr w:type="spellEnd"/>
+      <w:r>
+        <w:t xml:space="preserve"> </w:t>
+      </w:r>
+      <w:r>
+        <w:t>se suele contar con mecanismos de búsqueda sumamente rápida para conseguir un dato específico entre millones. La principal ventaja en la velocidad es que puedes diseñar la base de datos en función de las consultas esperadas.</w:t>
+      </w:r>
+    </w:p>
+    <w:p>
+      <w:pPr>
+        <w:pStyle w:val="Prrafodelista"/>
+        <w:numPr>
+          <w:ilvl w:val="0"/>
+          <w:numId w:val="7"/>
+        </w:numPr>
+      </w:pPr>
+      <w:r>
+        <w:rPr>
+          <w:b/>
+        </w:rPr>
+        <w:t xml:space="preserve">Consistencia vs Redundancia: </w:t>
+      </w:r>
+      <w:r>
+        <w:t xml:space="preserve">En SQL, consiste en asegurarse de que un único dato esté una única vez en toda la base de datos. Mientras que en </w:t>
+      </w:r>
+      <w:proofErr w:type="spellStart"/>
+      <w:r>
+        <w:t>NoSQL</w:t>
+      </w:r>
+      <w:proofErr w:type="spellEnd"/>
+      <w:r>
+        <w:t>, la redundancia es repetir adrede los datos a conveniencia en varias partes de la base de datos. De forma que se pueden almacenar los mismos datos de un usuario dentro de cualquier colección de forma que pueda pertenecer a distintos objetos, como por ejemplo al administrador.</w:t>
+      </w:r>
+    </w:p>
+    <w:p>
+      <w:r>
+        <w:t xml:space="preserve">En definitiva, la justificación de la elección de </w:t>
+      </w:r>
+      <w:proofErr w:type="spellStart"/>
+      <w:r>
+        <w:t>NoSQL</w:t>
+      </w:r>
+      <w:proofErr w:type="spellEnd"/>
+      <w:r>
+        <w:t xml:space="preserve"> se basa en lo siguiente:</w:t>
+      </w:r>
+    </w:p>
+    <w:p>
+      <w:pPr>
+        <w:pStyle w:val="Prrafodelista"/>
+        <w:numPr>
+          <w:ilvl w:val="0"/>
+          <w:numId w:val="6"/>
+        </w:numPr>
+      </w:pPr>
+      <w:r>
+        <w:t xml:space="preserve">Necesidad de ver información en tiempo real para los cambios del ranking. La mejor opción es el </w:t>
+      </w:r>
+      <w:proofErr w:type="spellStart"/>
+      <w:r>
+        <w:t>cloud</w:t>
+      </w:r>
+      <w:proofErr w:type="spellEnd"/>
+      <w:r>
+        <w:t xml:space="preserve"> Storage de </w:t>
+      </w:r>
+      <w:proofErr w:type="spellStart"/>
+      <w:r>
+        <w:t>firebase</w:t>
+      </w:r>
+      <w:proofErr w:type="spellEnd"/>
+      <w:r>
+        <w:t>.</w:t>
+      </w:r>
+    </w:p>
+    <w:p>
+      <w:pPr>
+        <w:pStyle w:val="Prrafodelista"/>
+        <w:numPr>
+          <w:ilvl w:val="0"/>
+          <w:numId w:val="6"/>
+        </w:numPr>
+      </w:pPr>
+      <w:r>
+        <w:t xml:space="preserve">Puesto que el proyecto aún está en las primeras etapas de desarrollo, </w:t>
+      </w:r>
+      <w:proofErr w:type="spellStart"/>
+      <w:r>
+        <w:t>NoSQL</w:t>
+      </w:r>
+      <w:proofErr w:type="spellEnd"/>
+      <w:r>
+        <w:t xml:space="preserve"> facilitará la modificación de los datos a la hora de incluir al administrador de datos y editor de funcionalidad.</w:t>
+      </w:r>
+    </w:p>
+    <w:p>
+      <w:pPr>
+        <w:pStyle w:val="Prrafodelista"/>
+        <w:numPr>
+          <w:ilvl w:val="0"/>
+          <w:numId w:val="6"/>
+        </w:numPr>
+      </w:pPr>
+      <w:r>
+        <w:t xml:space="preserve">No requerimos de operaciones atómicas que cambien muchas entidades, En principio el jugador hará un </w:t>
+      </w:r>
+      <w:proofErr w:type="spellStart"/>
+      <w:r>
+        <w:t>insert</w:t>
+      </w:r>
+      <w:proofErr w:type="spellEnd"/>
+      <w:r>
+        <w:t xml:space="preserve"> de sus datos con su puntuación al terminar la partida, mientras que el administrador solo podrá modificar datos de estos usuarios y el editor podrá modificar valores dentro del juego.</w:t>
+      </w:r>
+    </w:p>
+    <w:p>
+      <w:pPr>
+        <w:pStyle w:val="Prrafodelista"/>
+        <w:numPr>
+          <w:ilvl w:val="0"/>
+          <w:numId w:val="6"/>
+        </w:numPr>
+      </w:pPr>
+      <w:r>
+        <w:t xml:space="preserve">Si el videojuego es bien recibido por el público, será necesario manejar un volumen de datos mayor que facilitará la escalabilidad horizontal de </w:t>
+      </w:r>
+      <w:proofErr w:type="spellStart"/>
+      <w:r>
+        <w:t>NoSQL</w:t>
+      </w:r>
+      <w:proofErr w:type="spellEnd"/>
+      <w:r>
+        <w:t>.</w:t>
+      </w:r>
+    </w:p>
+    <w:p>
+      <w:pPr>
+        <w:pStyle w:val="Prrafodelista"/>
+        <w:numPr>
+          <w:ilvl w:val="0"/>
+          <w:numId w:val="6"/>
+        </w:numPr>
+      </w:pPr>
+      <w:r>
+        <w:t xml:space="preserve">Con el objetivo de alcanzar la máxima velocidad posible de lectura y escritura para la actualización del ranking y los datos pertinentes, se aprovecharán los mecanismos que ofrece </w:t>
+      </w:r>
+      <w:proofErr w:type="spellStart"/>
+      <w:r>
+        <w:t>NoSQL</w:t>
+      </w:r>
+      <w:proofErr w:type="spellEnd"/>
+      <w:r>
+        <w:t>.</w:t>
+      </w:r>
+    </w:p>
+    <w:p>
+      <w:proofErr w:type="gramStart"/>
+      <w:r>
+        <w:t>Finalmente</w:t>
+      </w:r>
+      <w:proofErr w:type="gramEnd"/>
+      <w:r>
+        <w:t xml:space="preserve"> la estructura de la base de datos de 3Dslug queda de una forma similar a la siguiente:</w:t>
+      </w:r>
+    </w:p>
+    <w:p>
+      <w:pPr>
+        <w:jc w:val="center"/>
+      </w:pPr>
+      <w:r>
+        <w:rPr>
+          <w:noProof/>
+          <w:lang w:eastAsia="es-ES"/>
+        </w:rPr>
+        <w:lastRenderedPageBreak/>
+        <w:drawing>
+          <wp:inline distT="0" distB="0" distL="0" distR="0" wp14:anchorId="1D0FB9A3" wp14:editId="7023F20C">
+            <wp:extent cx="5400040" cy="3330575"/>
+            <wp:effectExtent l="0" t="0" r="0" b="3175"/>
+            <wp:docPr id="24" name="Imagen 24"/>
+            <wp:cNvGraphicFramePr>
+              <a:graphicFrameLocks xmlns:a="http://schemas.openxmlformats.org/drawingml/2006/main" noChangeAspect="1"/>
+            </wp:cNvGraphicFramePr>
+            <a:graphic xmlns:a="http://schemas.openxmlformats.org/drawingml/2006/main">
+              <a:graphicData uri="http://schemas.openxmlformats.org/drawingml/2006/picture">
+                <pic:pic xmlns:pic="http://schemas.openxmlformats.org/drawingml/2006/picture">
+                  <pic:nvPicPr>
+                    <pic:cNvPr id="1" name=""/>
+                    <pic:cNvPicPr/>
+                  </pic:nvPicPr>
+                  <pic:blipFill>
+                    <a:blip r:embed="rId21"/>
+                    <a:stretch>
+                      <a:fillRect/>
+                    </a:stretch>
+                  </pic:blipFill>
+                  <pic:spPr>
+                    <a:xfrm>
+                      <a:off x="0" y="0"/>
+                      <a:ext cx="5400040" cy="3330575"/>
+                    </a:xfrm>
+                    <a:prstGeom prst="rect">
+                      <a:avLst/>
+                    </a:prstGeom>
+                  </pic:spPr>
+                </pic:pic>
+              </a:graphicData>
+            </a:graphic>
+          </wp:inline>
+        </w:drawing>
+      </w:r>
+      <w:bookmarkStart w:id="25" w:name="_GoBack"/>
+      <w:bookmarkEnd w:id="25"/>
+    </w:p>
     <w:sectPr>
-      <w:headerReference w:type="default" r:id="rId20"/>
-      <w:footerReference w:type="default" r:id="rId21"/>
+      <w:headerReference w:type="default" r:id="rId22"/>
+      <w:footerReference w:type="default" r:id="rId23"/>
       <w:pgSz w:w="11906" w:h="16838"/>
       <w:pgMar w:top="1417" w:right="1701" w:bottom="1417" w:left="1701" w:header="708" w:footer="708" w:gutter="0"/>
       <w:pgNumType w:start="0"/>
@@ -5591,6 +6407,7 @@
         <w:docPartUnique/>
       </w:docPartObj>
     </w:sdtPr>
+    <w:sdtEndPr/>
     <w:sdtContent>
       <w:p>
         <w:pPr>
@@ -5690,7 +6507,7 @@
                                     <w:noProof/>
                                     <w:color w:val="8C8C8C" w:themeColor="background1" w:themeShade="8C"/>
                                   </w:rPr>
-                                  <w:t>13</w:t>
+                                  <w:t>17</w:t>
                                 </w:r>
                                 <w:r>
                                   <w:rPr>
@@ -5827,7 +6644,7 @@
                               <w:noProof/>
                               <w:color w:val="8C8C8C" w:themeColor="background1" w:themeShade="8C"/>
                             </w:rPr>
-                            <w:t>13</w:t>
+                            <w:t>17</w:t>
                           </w:r>
                           <w:r>
                             <w:rPr>
@@ -6608,7 +7425,7 @@
         <w:rFonts w:ascii="Decima Nova Pro" w:eastAsiaTheme="minorHAnsi" w:hAnsi="Decima Nova Pro" w:cstheme="minorBidi" w:hint="default"/>
       </w:rPr>
     </w:lvl>
-    <w:lvl w:ilvl="1" w:tplc="0C0A0003" w:tentative="1">
+    <w:lvl w:ilvl="1" w:tplc="0C0A0003">
       <w:start w:val="1"/>
       <w:numFmt w:val="bullet"/>
       <w:lvlText w:val="o"/>
@@ -7201,6 +8018,7 @@
   <w:style w:type="character" w:default="1" w:styleId="Fuentedeprrafopredeter">
     <w:name w:val="Default Paragraph Font"/>
     <w:uiPriority w:val="1"/>
+    <w:semiHidden/>
     <w:unhideWhenUsed/>
   </w:style>
   <w:style w:type="table" w:default="1" w:styleId="Tablanormal">
@@ -7788,10 +8606,12 @@
     <w:rsid w:val="00774BCC"/>
     <w:rsid w:val="00810813"/>
     <w:rsid w:val="00824489"/>
+    <w:rsid w:val="00825A94"/>
     <w:rsid w:val="0084657D"/>
     <w:rsid w:val="0096330B"/>
     <w:rsid w:val="00AB7036"/>
     <w:rsid w:val="00C35FFF"/>
+    <w:rsid w:val="00E41F5C"/>
     <w:rsid w:val="00FE1CD8"/>
   </w:rsids>
   <m:mathPr>
@@ -8539,7 +9359,7 @@
 </file>
 
 <file path=customXml/itemProps2.xml><?xml version="1.0" encoding="utf-8"?>
-<ds:datastoreItem xmlns:ds="http://schemas.openxmlformats.org/officeDocument/2006/customXml" ds:itemID="{E0F4E91F-2477-40C4-9BAA-9A7B3BDB3354}">
+<ds:datastoreItem xmlns:ds="http://schemas.openxmlformats.org/officeDocument/2006/customXml" ds:itemID="{806FED93-A806-488E-9B49-899B92C69348}">
   <ds:schemaRefs>
     <ds:schemaRef ds:uri="http://schemas.openxmlformats.org/officeDocument/2006/bibliography"/>
   </ds:schemaRefs>

</xml_diff>

<commit_message>
Pistola equipada (sin disparos)
</commit_message>
<xml_diff>
--- a/Documentación.docx
+++ b/Documentación.docx
@@ -108,6 +108,7 @@
             <w:dataBinding w:prefixMappings="xmlns:ns0='http://purl.org/dc/elements/1.1/' xmlns:ns1='http://schemas.openxmlformats.org/package/2006/metadata/core-properties' " w:xpath="/ns1:coreProperties[1]/ns0:title[1]" w:storeItemID="{6C3C8BC8-F283-45AE-878A-BAB7291924A1}"/>
             <w:text/>
           </w:sdtPr>
+          <w:sdtEndPr/>
           <w:sdtContent>
             <w:p>
               <w:pPr>
@@ -231,6 +232,7 @@
                                     <w:calendar w:val="gregorian"/>
                                   </w:date>
                                 </w:sdtPr>
+                                <w:sdtEndPr/>
                                 <w:sdtContent>
                                   <w:p>
                                     <w:pPr>
@@ -276,6 +278,7 @@
                                     <w:dataBinding w:prefixMappings="xmlns:ns0='http://schemas.openxmlformats.org/officeDocument/2006/extended-properties' " w:xpath="/ns0:Properties[1]/ns0:Company[1]" w:storeItemID="{6668398D-A668-4E3E-A5EB-62B293D839F1}"/>
                                     <w:text/>
                                   </w:sdtPr>
+                                  <w:sdtEndPr/>
                                   <w:sdtContent>
                                     <w:r>
                                       <w:rPr>
@@ -343,6 +346,7 @@
                               <w:calendar w:val="gregorian"/>
                             </w:date>
                           </w:sdtPr>
+                          <w:sdtEndPr/>
                           <w:sdtContent>
                             <w:p>
                               <w:pPr>
@@ -388,6 +392,7 @@
                               <w:dataBinding w:prefixMappings="xmlns:ns0='http://schemas.openxmlformats.org/officeDocument/2006/extended-properties' " w:xpath="/ns0:Properties[1]/ns0:Company[1]" w:storeItemID="{6668398D-A668-4E3E-A5EB-62B293D839F1}"/>
                               <w:text/>
                             </w:sdtPr>
+                            <w:sdtEndPr/>
                             <w:sdtContent>
                               <w:r>
                                 <w:rPr>
@@ -625,7 +630,7 @@
           <w:r>
             <w:fldChar w:fldCharType="separate"/>
           </w:r>
-          <w:hyperlink w:anchor="_Toc102313418" w:history="1">
+          <w:hyperlink w:anchor="_Toc101027194" w:history="1">
             <w:r>
               <w:rPr>
                 <w:rStyle w:val="Hipervnculo"/>
@@ -652,7 +657,7 @@
                 <w:noProof/>
                 <w:webHidden/>
               </w:rPr>
-              <w:instrText xml:space="preserve"> PAGEREF _Toc102313418 \h </w:instrText>
+              <w:instrText xml:space="preserve"> PAGEREF _Toc101027194 \h </w:instrText>
             </w:r>
             <w:r>
               <w:rPr>
@@ -696,7 +701,7 @@
               <w:lang w:eastAsia="es-ES"/>
             </w:rPr>
           </w:pPr>
-          <w:hyperlink w:anchor="_Toc102313419" w:history="1">
+          <w:hyperlink w:anchor="_Toc101027195" w:history="1">
             <w:r>
               <w:rPr>
                 <w:rStyle w:val="Hipervnculo"/>
@@ -723,7 +728,7 @@
                 <w:noProof/>
                 <w:webHidden/>
               </w:rPr>
-              <w:instrText xml:space="preserve"> PAGEREF _Toc102313419 \h </w:instrText>
+              <w:instrText xml:space="preserve"> PAGEREF _Toc101027195 \h </w:instrText>
             </w:r>
             <w:r>
               <w:rPr>
@@ -767,7 +772,7 @@
               <w:lang w:eastAsia="es-ES"/>
             </w:rPr>
           </w:pPr>
-          <w:hyperlink w:anchor="_Toc102313420" w:history="1">
+          <w:hyperlink w:anchor="_Toc101027196" w:history="1">
             <w:r>
               <w:rPr>
                 <w:rStyle w:val="Hipervnculo"/>
@@ -794,7 +799,7 @@
                 <w:noProof/>
                 <w:webHidden/>
               </w:rPr>
-              <w:instrText xml:space="preserve"> PAGEREF _Toc102313420 \h </w:instrText>
+              <w:instrText xml:space="preserve"> PAGEREF _Toc101027196 \h </w:instrText>
             </w:r>
             <w:r>
               <w:rPr>
@@ -838,7 +843,7 @@
               <w:lang w:eastAsia="es-ES"/>
             </w:rPr>
           </w:pPr>
-          <w:hyperlink w:anchor="_Toc102313421" w:history="1">
+          <w:hyperlink w:anchor="_Toc101027197" w:history="1">
             <w:r>
               <w:rPr>
                 <w:rStyle w:val="Hipervnculo"/>
@@ -865,7 +870,7 @@
                 <w:noProof/>
                 <w:webHidden/>
               </w:rPr>
-              <w:instrText xml:space="preserve"> PAGEREF _Toc102313421 \h </w:instrText>
+              <w:instrText xml:space="preserve"> PAGEREF _Toc101027197 \h </w:instrText>
             </w:r>
             <w:r>
               <w:rPr>
@@ -909,7 +914,7 @@
               <w:lang w:eastAsia="es-ES"/>
             </w:rPr>
           </w:pPr>
-          <w:hyperlink w:anchor="_Toc102313422" w:history="1">
+          <w:hyperlink w:anchor="_Toc101027198" w:history="1">
             <w:r>
               <w:rPr>
                 <w:rStyle w:val="Hipervnculo"/>
@@ -936,7 +941,7 @@
                 <w:noProof/>
                 <w:webHidden/>
               </w:rPr>
-              <w:instrText xml:space="preserve"> PAGEREF _Toc102313422 \h </w:instrText>
+              <w:instrText xml:space="preserve"> PAGEREF _Toc101027198 \h </w:instrText>
             </w:r>
             <w:r>
               <w:rPr>
@@ -980,13 +985,13 @@
               <w:lang w:eastAsia="es-ES"/>
             </w:rPr>
           </w:pPr>
-          <w:hyperlink w:anchor="_Toc102313423" w:history="1">
+          <w:hyperlink w:anchor="_Toc101027199" w:history="1">
             <w:r>
               <w:rPr>
                 <w:rStyle w:val="Hipervnculo"/>
                 <w:noProof/>
               </w:rPr>
-              <w:t>Planificación de tareas y estimación de costes.</w:t>
+              <w:t>Análisis de la solución.</w:t>
             </w:r>
             <w:r>
               <w:rPr>
@@ -1007,7 +1012,7 @@
                 <w:noProof/>
                 <w:webHidden/>
               </w:rPr>
-              <w:instrText xml:space="preserve"> PAGEREF _Toc102313423 \h </w:instrText>
+              <w:instrText xml:space="preserve"> PAGEREF _Toc101027199 \h </w:instrText>
             </w:r>
             <w:r>
               <w:rPr>
@@ -1051,13 +1056,13 @@
               <w:lang w:eastAsia="es-ES"/>
             </w:rPr>
           </w:pPr>
-          <w:hyperlink w:anchor="_Toc102313424" w:history="1">
+          <w:hyperlink w:anchor="_Toc101027200" w:history="1">
             <w:r>
               <w:rPr>
                 <w:rStyle w:val="Hipervnculo"/>
                 <w:noProof/>
               </w:rPr>
-              <w:t>Planificación y organización de tareas.</w:t>
+              <w:t>Análisis de requisitos.</w:t>
             </w:r>
             <w:r>
               <w:rPr>
@@ -1078,7 +1083,7 @@
                 <w:noProof/>
                 <w:webHidden/>
               </w:rPr>
-              <w:instrText xml:space="preserve"> PAGEREF _Toc102313424 \h </w:instrText>
+              <w:instrText xml:space="preserve"> PAGEREF _Toc101027200 \h </w:instrText>
             </w:r>
             <w:r>
               <w:rPr>
@@ -1122,13 +1127,13 @@
               <w:lang w:eastAsia="es-ES"/>
             </w:rPr>
           </w:pPr>
-          <w:hyperlink w:anchor="_Toc102313425" w:history="1">
+          <w:hyperlink w:anchor="_Toc101027201" w:history="1">
             <w:r>
               <w:rPr>
                 <w:rStyle w:val="Hipervnculo"/>
                 <w:noProof/>
               </w:rPr>
-              <w:t>Uso de gitflow como flujo de trabajo.</w:t>
+              <w:t>Requisitos funcionales</w:t>
             </w:r>
             <w:r>
               <w:rPr>
@@ -1149,7 +1154,149 @@
                 <w:noProof/>
                 <w:webHidden/>
               </w:rPr>
-              <w:instrText xml:space="preserve"> PAGEREF _Toc102313425 \h </w:instrText>
+              <w:instrText xml:space="preserve"> PAGEREF _Toc101027201 \h </w:instrText>
+            </w:r>
+            <w:r>
+              <w:rPr>
+                <w:noProof/>
+                <w:webHidden/>
+              </w:rPr>
+            </w:r>
+            <w:r>
+              <w:rPr>
+                <w:noProof/>
+                <w:webHidden/>
+              </w:rPr>
+              <w:fldChar w:fldCharType="separate"/>
+            </w:r>
+            <w:r>
+              <w:rPr>
+                <w:noProof/>
+                <w:webHidden/>
+              </w:rPr>
+              <w:t>5</w:t>
+            </w:r>
+            <w:r>
+              <w:rPr>
+                <w:noProof/>
+                <w:webHidden/>
+              </w:rPr>
+              <w:fldChar w:fldCharType="end"/>
+            </w:r>
+          </w:hyperlink>
+        </w:p>
+        <w:p>
+          <w:pPr>
+            <w:pStyle w:val="TDC3"/>
+            <w:tabs>
+              <w:tab w:val="right" w:leader="dot" w:pos="8494"/>
+            </w:tabs>
+            <w:rPr>
+              <w:rFonts w:asciiTheme="minorHAnsi" w:eastAsiaTheme="minorEastAsia" w:hAnsiTheme="minorHAnsi"/>
+              <w:noProof/>
+              <w:sz w:val="22"/>
+              <w:lang w:eastAsia="es-ES"/>
+            </w:rPr>
+          </w:pPr>
+          <w:hyperlink w:anchor="_Toc101027202" w:history="1">
+            <w:r>
+              <w:rPr>
+                <w:rStyle w:val="Hipervnculo"/>
+                <w:noProof/>
+              </w:rPr>
+              <w:t>Requisitos no funcionales</w:t>
+            </w:r>
+            <w:r>
+              <w:rPr>
+                <w:noProof/>
+                <w:webHidden/>
+              </w:rPr>
+              <w:tab/>
+            </w:r>
+            <w:r>
+              <w:rPr>
+                <w:noProof/>
+                <w:webHidden/>
+              </w:rPr>
+              <w:fldChar w:fldCharType="begin"/>
+            </w:r>
+            <w:r>
+              <w:rPr>
+                <w:noProof/>
+                <w:webHidden/>
+              </w:rPr>
+              <w:instrText xml:space="preserve"> PAGEREF _Toc101027202 \h </w:instrText>
+            </w:r>
+            <w:r>
+              <w:rPr>
+                <w:noProof/>
+                <w:webHidden/>
+              </w:rPr>
+            </w:r>
+            <w:r>
+              <w:rPr>
+                <w:noProof/>
+                <w:webHidden/>
+              </w:rPr>
+              <w:fldChar w:fldCharType="separate"/>
+            </w:r>
+            <w:r>
+              <w:rPr>
+                <w:noProof/>
+                <w:webHidden/>
+              </w:rPr>
+              <w:t>5</w:t>
+            </w:r>
+            <w:r>
+              <w:rPr>
+                <w:noProof/>
+                <w:webHidden/>
+              </w:rPr>
+              <w:fldChar w:fldCharType="end"/>
+            </w:r>
+          </w:hyperlink>
+        </w:p>
+        <w:p>
+          <w:pPr>
+            <w:pStyle w:val="TDC3"/>
+            <w:tabs>
+              <w:tab w:val="right" w:leader="dot" w:pos="8494"/>
+            </w:tabs>
+            <w:rPr>
+              <w:rFonts w:asciiTheme="minorHAnsi" w:eastAsiaTheme="minorEastAsia" w:hAnsiTheme="minorHAnsi"/>
+              <w:noProof/>
+              <w:sz w:val="22"/>
+              <w:lang w:eastAsia="es-ES"/>
+            </w:rPr>
+          </w:pPr>
+          <w:hyperlink w:anchor="_Toc101027203" w:history="1">
+            <w:r>
+              <w:rPr>
+                <w:rStyle w:val="Hipervnculo"/>
+                <w:noProof/>
+              </w:rPr>
+              <w:t>Requisitos de información.</w:t>
+            </w:r>
+            <w:r>
+              <w:rPr>
+                <w:noProof/>
+                <w:webHidden/>
+              </w:rPr>
+              <w:tab/>
+            </w:r>
+            <w:r>
+              <w:rPr>
+                <w:noProof/>
+                <w:webHidden/>
+              </w:rPr>
+              <w:fldChar w:fldCharType="begin"/>
+            </w:r>
+            <w:r>
+              <w:rPr>
+                <w:noProof/>
+                <w:webHidden/>
+              </w:rPr>
+              <w:instrText xml:space="preserve"> PAGEREF _Toc101027203 \h </w:instrText>
             </w:r>
             <w:r>
               <w:rPr>
@@ -1193,13 +1340,13 @@
               <w:lang w:eastAsia="es-ES"/>
             </w:rPr>
           </w:pPr>
-          <w:hyperlink w:anchor="_Toc102313426" w:history="1">
+          <w:hyperlink w:anchor="_Toc101027204" w:history="1">
             <w:r>
               <w:rPr>
                 <w:rStyle w:val="Hipervnculo"/>
                 <w:noProof/>
               </w:rPr>
-              <w:t>Estimación de costes.</w:t>
+              <w:t>Análisis de escenarios (Casos de uso)</w:t>
             </w:r>
             <w:r>
               <w:rPr>
@@ -1220,7 +1367,7 @@
                 <w:noProof/>
                 <w:webHidden/>
               </w:rPr>
-              <w:instrText xml:space="preserve"> PAGEREF _Toc102313426 \h </w:instrText>
+              <w:instrText xml:space="preserve"> PAGEREF _Toc101027204 \h </w:instrText>
             </w:r>
             <w:r>
               <w:rPr>
@@ -1241,645 +1388,6 @@
                 <w:webHidden/>
               </w:rPr>
               <w:t>6</w:t>
-            </w:r>
-            <w:r>
-              <w:rPr>
-                <w:noProof/>
-                <w:webHidden/>
-              </w:rPr>
-              <w:fldChar w:fldCharType="end"/>
-            </w:r>
-          </w:hyperlink>
-        </w:p>
-        <w:p>
-          <w:pPr>
-            <w:pStyle w:val="TDC3"/>
-            <w:tabs>
-              <w:tab w:val="right" w:leader="dot" w:pos="8494"/>
-            </w:tabs>
-            <w:rPr>
-              <w:rFonts w:asciiTheme="minorHAnsi" w:eastAsiaTheme="minorEastAsia" w:hAnsiTheme="minorHAnsi"/>
-              <w:noProof/>
-              <w:sz w:val="22"/>
-              <w:lang w:eastAsia="es-ES"/>
-            </w:rPr>
-          </w:pPr>
-          <w:hyperlink w:anchor="_Toc102313427" w:history="1">
-            <w:r>
-              <w:rPr>
-                <w:rStyle w:val="Hipervnculo"/>
-                <w:noProof/>
-              </w:rPr>
-              <w:t>Financiación del proyecto</w:t>
-            </w:r>
-            <w:r>
-              <w:rPr>
-                <w:noProof/>
-                <w:webHidden/>
-              </w:rPr>
-              <w:tab/>
-            </w:r>
-            <w:r>
-              <w:rPr>
-                <w:noProof/>
-                <w:webHidden/>
-              </w:rPr>
-              <w:fldChar w:fldCharType="begin"/>
-            </w:r>
-            <w:r>
-              <w:rPr>
-                <w:noProof/>
-                <w:webHidden/>
-              </w:rPr>
-              <w:instrText xml:space="preserve"> PAGEREF _Toc102313427 \h </w:instrText>
-            </w:r>
-            <w:r>
-              <w:rPr>
-                <w:noProof/>
-                <w:webHidden/>
-              </w:rPr>
-            </w:r>
-            <w:r>
-              <w:rPr>
-                <w:noProof/>
-                <w:webHidden/>
-              </w:rPr>
-              <w:fldChar w:fldCharType="separate"/>
-            </w:r>
-            <w:r>
-              <w:rPr>
-                <w:noProof/>
-                <w:webHidden/>
-              </w:rPr>
-              <w:t>7</w:t>
-            </w:r>
-            <w:r>
-              <w:rPr>
-                <w:noProof/>
-                <w:webHidden/>
-              </w:rPr>
-              <w:fldChar w:fldCharType="end"/>
-            </w:r>
-          </w:hyperlink>
-        </w:p>
-        <w:p>
-          <w:pPr>
-            <w:pStyle w:val="TDC2"/>
-            <w:tabs>
-              <w:tab w:val="right" w:leader="dot" w:pos="8494"/>
-            </w:tabs>
-            <w:rPr>
-              <w:rFonts w:asciiTheme="minorHAnsi" w:eastAsiaTheme="minorEastAsia" w:hAnsiTheme="minorHAnsi"/>
-              <w:noProof/>
-              <w:sz w:val="22"/>
-              <w:lang w:eastAsia="es-ES"/>
-            </w:rPr>
-          </w:pPr>
-          <w:hyperlink w:anchor="_Toc102313428" w:history="1">
-            <w:r>
-              <w:rPr>
-                <w:rStyle w:val="Hipervnculo"/>
-                <w:noProof/>
-              </w:rPr>
-              <w:t>Herramientas usadas</w:t>
-            </w:r>
-            <w:r>
-              <w:rPr>
-                <w:noProof/>
-                <w:webHidden/>
-              </w:rPr>
-              <w:tab/>
-            </w:r>
-            <w:r>
-              <w:rPr>
-                <w:noProof/>
-                <w:webHidden/>
-              </w:rPr>
-              <w:fldChar w:fldCharType="begin"/>
-            </w:r>
-            <w:r>
-              <w:rPr>
-                <w:noProof/>
-                <w:webHidden/>
-              </w:rPr>
-              <w:instrText xml:space="preserve"> PAGEREF _Toc102313428 \h </w:instrText>
-            </w:r>
-            <w:r>
-              <w:rPr>
-                <w:noProof/>
-                <w:webHidden/>
-              </w:rPr>
-            </w:r>
-            <w:r>
-              <w:rPr>
-                <w:noProof/>
-                <w:webHidden/>
-              </w:rPr>
-              <w:fldChar w:fldCharType="separate"/>
-            </w:r>
-            <w:r>
-              <w:rPr>
-                <w:noProof/>
-                <w:webHidden/>
-              </w:rPr>
-              <w:t>7</w:t>
-            </w:r>
-            <w:r>
-              <w:rPr>
-                <w:noProof/>
-                <w:webHidden/>
-              </w:rPr>
-              <w:fldChar w:fldCharType="end"/>
-            </w:r>
-          </w:hyperlink>
-        </w:p>
-        <w:p>
-          <w:pPr>
-            <w:pStyle w:val="TDC3"/>
-            <w:tabs>
-              <w:tab w:val="right" w:leader="dot" w:pos="8494"/>
-            </w:tabs>
-            <w:rPr>
-              <w:rFonts w:asciiTheme="minorHAnsi" w:eastAsiaTheme="minorEastAsia" w:hAnsiTheme="minorHAnsi"/>
-              <w:noProof/>
-              <w:sz w:val="22"/>
-              <w:lang w:eastAsia="es-ES"/>
-            </w:rPr>
-          </w:pPr>
-          <w:hyperlink w:anchor="_Toc102313429" w:history="1">
-            <w:r>
-              <w:rPr>
-                <w:rStyle w:val="Hipervnculo"/>
-                <w:noProof/>
-              </w:rPr>
-              <w:t>Gestión de riesgos</w:t>
-            </w:r>
-            <w:r>
-              <w:rPr>
-                <w:noProof/>
-                <w:webHidden/>
-              </w:rPr>
-              <w:tab/>
-            </w:r>
-            <w:r>
-              <w:rPr>
-                <w:noProof/>
-                <w:webHidden/>
-              </w:rPr>
-              <w:fldChar w:fldCharType="begin"/>
-            </w:r>
-            <w:r>
-              <w:rPr>
-                <w:noProof/>
-                <w:webHidden/>
-              </w:rPr>
-              <w:instrText xml:space="preserve"> PAGEREF _Toc102313429 \h </w:instrText>
-            </w:r>
-            <w:r>
-              <w:rPr>
-                <w:noProof/>
-                <w:webHidden/>
-              </w:rPr>
-            </w:r>
-            <w:r>
-              <w:rPr>
-                <w:noProof/>
-                <w:webHidden/>
-              </w:rPr>
-              <w:fldChar w:fldCharType="separate"/>
-            </w:r>
-            <w:r>
-              <w:rPr>
-                <w:noProof/>
-                <w:webHidden/>
-              </w:rPr>
-              <w:t>8</w:t>
-            </w:r>
-            <w:r>
-              <w:rPr>
-                <w:noProof/>
-                <w:webHidden/>
-              </w:rPr>
-              <w:fldChar w:fldCharType="end"/>
-            </w:r>
-          </w:hyperlink>
-        </w:p>
-        <w:p>
-          <w:pPr>
-            <w:pStyle w:val="TDC1"/>
-            <w:tabs>
-              <w:tab w:val="right" w:leader="dot" w:pos="8494"/>
-            </w:tabs>
-            <w:rPr>
-              <w:rFonts w:asciiTheme="minorHAnsi" w:eastAsiaTheme="minorEastAsia" w:hAnsiTheme="minorHAnsi"/>
-              <w:noProof/>
-              <w:sz w:val="22"/>
-              <w:lang w:eastAsia="es-ES"/>
-            </w:rPr>
-          </w:pPr>
-          <w:hyperlink w:anchor="_Toc102313430" w:history="1">
-            <w:r>
-              <w:rPr>
-                <w:rStyle w:val="Hipervnculo"/>
-                <w:noProof/>
-              </w:rPr>
-              <w:t>Análisis de la solución.</w:t>
-            </w:r>
-            <w:r>
-              <w:rPr>
-                <w:noProof/>
-                <w:webHidden/>
-              </w:rPr>
-              <w:tab/>
-            </w:r>
-            <w:r>
-              <w:rPr>
-                <w:noProof/>
-                <w:webHidden/>
-              </w:rPr>
-              <w:fldChar w:fldCharType="begin"/>
-            </w:r>
-            <w:r>
-              <w:rPr>
-                <w:noProof/>
-                <w:webHidden/>
-              </w:rPr>
-              <w:instrText xml:space="preserve"> PAGEREF _Toc102313430 \h </w:instrText>
-            </w:r>
-            <w:r>
-              <w:rPr>
-                <w:noProof/>
-                <w:webHidden/>
-              </w:rPr>
-            </w:r>
-            <w:r>
-              <w:rPr>
-                <w:noProof/>
-                <w:webHidden/>
-              </w:rPr>
-              <w:fldChar w:fldCharType="separate"/>
-            </w:r>
-            <w:r>
-              <w:rPr>
-                <w:noProof/>
-                <w:webHidden/>
-              </w:rPr>
-              <w:t>8</w:t>
-            </w:r>
-            <w:r>
-              <w:rPr>
-                <w:noProof/>
-                <w:webHidden/>
-              </w:rPr>
-              <w:fldChar w:fldCharType="end"/>
-            </w:r>
-          </w:hyperlink>
-        </w:p>
-        <w:p>
-          <w:pPr>
-            <w:pStyle w:val="TDC2"/>
-            <w:tabs>
-              <w:tab w:val="right" w:leader="dot" w:pos="8494"/>
-            </w:tabs>
-            <w:rPr>
-              <w:rFonts w:asciiTheme="minorHAnsi" w:eastAsiaTheme="minorEastAsia" w:hAnsiTheme="minorHAnsi"/>
-              <w:noProof/>
-              <w:sz w:val="22"/>
-              <w:lang w:eastAsia="es-ES"/>
-            </w:rPr>
-          </w:pPr>
-          <w:hyperlink w:anchor="_Toc102313431" w:history="1">
-            <w:r>
-              <w:rPr>
-                <w:rStyle w:val="Hipervnculo"/>
-                <w:noProof/>
-              </w:rPr>
-              <w:t>Análisis de requisitos.</w:t>
-            </w:r>
-            <w:r>
-              <w:rPr>
-                <w:noProof/>
-                <w:webHidden/>
-              </w:rPr>
-              <w:tab/>
-            </w:r>
-            <w:r>
-              <w:rPr>
-                <w:noProof/>
-                <w:webHidden/>
-              </w:rPr>
-              <w:fldChar w:fldCharType="begin"/>
-            </w:r>
-            <w:r>
-              <w:rPr>
-                <w:noProof/>
-                <w:webHidden/>
-              </w:rPr>
-              <w:instrText xml:space="preserve"> PAGEREF _Toc102313431 \h </w:instrText>
-            </w:r>
-            <w:r>
-              <w:rPr>
-                <w:noProof/>
-                <w:webHidden/>
-              </w:rPr>
-            </w:r>
-            <w:r>
-              <w:rPr>
-                <w:noProof/>
-                <w:webHidden/>
-              </w:rPr>
-              <w:fldChar w:fldCharType="separate"/>
-            </w:r>
-            <w:r>
-              <w:rPr>
-                <w:noProof/>
-                <w:webHidden/>
-              </w:rPr>
-              <w:t>8</w:t>
-            </w:r>
-            <w:r>
-              <w:rPr>
-                <w:noProof/>
-                <w:webHidden/>
-              </w:rPr>
-              <w:fldChar w:fldCharType="end"/>
-            </w:r>
-          </w:hyperlink>
-        </w:p>
-        <w:p>
-          <w:pPr>
-            <w:pStyle w:val="TDC3"/>
-            <w:tabs>
-              <w:tab w:val="right" w:leader="dot" w:pos="8494"/>
-            </w:tabs>
-            <w:rPr>
-              <w:rFonts w:asciiTheme="minorHAnsi" w:eastAsiaTheme="minorEastAsia" w:hAnsiTheme="minorHAnsi"/>
-              <w:noProof/>
-              <w:sz w:val="22"/>
-              <w:lang w:eastAsia="es-ES"/>
-            </w:rPr>
-          </w:pPr>
-          <w:hyperlink w:anchor="_Toc102313432" w:history="1">
-            <w:r>
-              <w:rPr>
-                <w:rStyle w:val="Hipervnculo"/>
-                <w:noProof/>
-              </w:rPr>
-              <w:t>Requisitos funcionales</w:t>
-            </w:r>
-            <w:r>
-              <w:rPr>
-                <w:noProof/>
-                <w:webHidden/>
-              </w:rPr>
-              <w:tab/>
-            </w:r>
-            <w:r>
-              <w:rPr>
-                <w:noProof/>
-                <w:webHidden/>
-              </w:rPr>
-              <w:fldChar w:fldCharType="begin"/>
-            </w:r>
-            <w:r>
-              <w:rPr>
-                <w:noProof/>
-                <w:webHidden/>
-              </w:rPr>
-              <w:instrText xml:space="preserve"> PAGEREF _Toc102313432 \h </w:instrText>
-            </w:r>
-            <w:r>
-              <w:rPr>
-                <w:noProof/>
-                <w:webHidden/>
-              </w:rPr>
-            </w:r>
-            <w:r>
-              <w:rPr>
-                <w:noProof/>
-                <w:webHidden/>
-              </w:rPr>
-              <w:fldChar w:fldCharType="separate"/>
-            </w:r>
-            <w:r>
-              <w:rPr>
-                <w:noProof/>
-                <w:webHidden/>
-              </w:rPr>
-              <w:t>8</w:t>
-            </w:r>
-            <w:r>
-              <w:rPr>
-                <w:noProof/>
-                <w:webHidden/>
-              </w:rPr>
-              <w:fldChar w:fldCharType="end"/>
-            </w:r>
-          </w:hyperlink>
-        </w:p>
-        <w:p>
-          <w:pPr>
-            <w:pStyle w:val="TDC3"/>
-            <w:tabs>
-              <w:tab w:val="right" w:leader="dot" w:pos="8494"/>
-            </w:tabs>
-            <w:rPr>
-              <w:rFonts w:asciiTheme="minorHAnsi" w:eastAsiaTheme="minorEastAsia" w:hAnsiTheme="minorHAnsi"/>
-              <w:noProof/>
-              <w:sz w:val="22"/>
-              <w:lang w:eastAsia="es-ES"/>
-            </w:rPr>
-          </w:pPr>
-          <w:hyperlink w:anchor="_Toc102313433" w:history="1">
-            <w:r>
-              <w:rPr>
-                <w:rStyle w:val="Hipervnculo"/>
-                <w:noProof/>
-              </w:rPr>
-              <w:t>Requisitos no funcionales</w:t>
-            </w:r>
-            <w:r>
-              <w:rPr>
-                <w:noProof/>
-                <w:webHidden/>
-              </w:rPr>
-              <w:tab/>
-            </w:r>
-            <w:r>
-              <w:rPr>
-                <w:noProof/>
-                <w:webHidden/>
-              </w:rPr>
-              <w:fldChar w:fldCharType="begin"/>
-            </w:r>
-            <w:r>
-              <w:rPr>
-                <w:noProof/>
-                <w:webHidden/>
-              </w:rPr>
-              <w:instrText xml:space="preserve"> PAGEREF _Toc102313433 \h </w:instrText>
-            </w:r>
-            <w:r>
-              <w:rPr>
-                <w:noProof/>
-                <w:webHidden/>
-              </w:rPr>
-            </w:r>
-            <w:r>
-              <w:rPr>
-                <w:noProof/>
-                <w:webHidden/>
-              </w:rPr>
-              <w:fldChar w:fldCharType="separate"/>
-            </w:r>
-            <w:r>
-              <w:rPr>
-                <w:noProof/>
-                <w:webHidden/>
-              </w:rPr>
-              <w:t>8</w:t>
-            </w:r>
-            <w:r>
-              <w:rPr>
-                <w:noProof/>
-                <w:webHidden/>
-              </w:rPr>
-              <w:fldChar w:fldCharType="end"/>
-            </w:r>
-          </w:hyperlink>
-        </w:p>
-        <w:p>
-          <w:pPr>
-            <w:pStyle w:val="TDC3"/>
-            <w:tabs>
-              <w:tab w:val="right" w:leader="dot" w:pos="8494"/>
-            </w:tabs>
-            <w:rPr>
-              <w:rFonts w:asciiTheme="minorHAnsi" w:eastAsiaTheme="minorEastAsia" w:hAnsiTheme="minorHAnsi"/>
-              <w:noProof/>
-              <w:sz w:val="22"/>
-              <w:lang w:eastAsia="es-ES"/>
-            </w:rPr>
-          </w:pPr>
-          <w:hyperlink w:anchor="_Toc102313434" w:history="1">
-            <w:r>
-              <w:rPr>
-                <w:rStyle w:val="Hipervnculo"/>
-                <w:noProof/>
-              </w:rPr>
-              <w:t>Requisitos de información.</w:t>
-            </w:r>
-            <w:r>
-              <w:rPr>
-                <w:noProof/>
-                <w:webHidden/>
-              </w:rPr>
-              <w:tab/>
-            </w:r>
-            <w:r>
-              <w:rPr>
-                <w:noProof/>
-                <w:webHidden/>
-              </w:rPr>
-              <w:fldChar w:fldCharType="begin"/>
-            </w:r>
-            <w:r>
-              <w:rPr>
-                <w:noProof/>
-                <w:webHidden/>
-              </w:rPr>
-              <w:instrText xml:space="preserve"> PAGEREF _Toc102313434 \h </w:instrText>
-            </w:r>
-            <w:r>
-              <w:rPr>
-                <w:noProof/>
-                <w:webHidden/>
-              </w:rPr>
-            </w:r>
-            <w:r>
-              <w:rPr>
-                <w:noProof/>
-                <w:webHidden/>
-              </w:rPr>
-              <w:fldChar w:fldCharType="separate"/>
-            </w:r>
-            <w:r>
-              <w:rPr>
-                <w:noProof/>
-                <w:webHidden/>
-              </w:rPr>
-              <w:t>9</w:t>
-            </w:r>
-            <w:r>
-              <w:rPr>
-                <w:noProof/>
-                <w:webHidden/>
-              </w:rPr>
-              <w:fldChar w:fldCharType="end"/>
-            </w:r>
-          </w:hyperlink>
-        </w:p>
-        <w:p>
-          <w:pPr>
-            <w:pStyle w:val="TDC2"/>
-            <w:tabs>
-              <w:tab w:val="right" w:leader="dot" w:pos="8494"/>
-            </w:tabs>
-            <w:rPr>
-              <w:rFonts w:asciiTheme="minorHAnsi" w:eastAsiaTheme="minorEastAsia" w:hAnsiTheme="minorHAnsi"/>
-              <w:noProof/>
-              <w:sz w:val="22"/>
-              <w:lang w:eastAsia="es-ES"/>
-            </w:rPr>
-          </w:pPr>
-          <w:hyperlink w:anchor="_Toc102313435" w:history="1">
-            <w:r>
-              <w:rPr>
-                <w:rStyle w:val="Hipervnculo"/>
-                <w:noProof/>
-              </w:rPr>
-              <w:t>Análisis de escenarios (Casos de uso)</w:t>
-            </w:r>
-            <w:r>
-              <w:rPr>
-                <w:noProof/>
-                <w:webHidden/>
-              </w:rPr>
-              <w:tab/>
-            </w:r>
-            <w:r>
-              <w:rPr>
-                <w:noProof/>
-                <w:webHidden/>
-              </w:rPr>
-              <w:fldChar w:fldCharType="begin"/>
-            </w:r>
-            <w:r>
-              <w:rPr>
-                <w:noProof/>
-                <w:webHidden/>
-              </w:rPr>
-              <w:instrText xml:space="preserve"> PAGEREF _Toc102313435 \h </w:instrText>
-            </w:r>
-            <w:r>
-              <w:rPr>
-                <w:noProof/>
-                <w:webHidden/>
-              </w:rPr>
-            </w:r>
-            <w:r>
-              <w:rPr>
-                <w:noProof/>
-                <w:webHidden/>
-              </w:rPr>
-              <w:fldChar w:fldCharType="separate"/>
-            </w:r>
-            <w:r>
-              <w:rPr>
-                <w:noProof/>
-                <w:webHidden/>
-              </w:rPr>
-              <w:t>9</w:t>
             </w:r>
             <w:r>
               <w:rPr>
@@ -1939,27 +1447,29 @@
         </w:rPr>
         <w:br w:type="page"/>
       </w:r>
+      <w:bookmarkStart w:id="0" w:name="_GoBack"/>
+      <w:bookmarkEnd w:id="0"/>
     </w:p>
     <w:p>
       <w:pPr>
         <w:pStyle w:val="Ttulo1"/>
       </w:pPr>
-      <w:bookmarkStart w:id="0" w:name="_Toc102313418"/>
+      <w:bookmarkStart w:id="1" w:name="_Toc101027194"/>
       <w:r>
         <w:lastRenderedPageBreak/>
         <w:t>Presentación del proyecto</w:t>
       </w:r>
-      <w:bookmarkEnd w:id="0"/>
+      <w:bookmarkEnd w:id="1"/>
     </w:p>
     <w:p>
       <w:pPr>
         <w:pStyle w:val="Ttulo2"/>
       </w:pPr>
-      <w:bookmarkStart w:id="1" w:name="_Toc102313419"/>
+      <w:bookmarkStart w:id="2" w:name="_Toc101027195"/>
       <w:r>
         <w:t>¿En qué consiste?</w:t>
       </w:r>
-      <w:bookmarkEnd w:id="1"/>
+      <w:bookmarkEnd w:id="2"/>
     </w:p>
     <w:p>
       <w:r>
@@ -1984,11 +1494,11 @@
       <w:pPr>
         <w:pStyle w:val="Ttulo3"/>
       </w:pPr>
-      <w:bookmarkStart w:id="2" w:name="_Toc102313420"/>
+      <w:bookmarkStart w:id="3" w:name="_Toc101027196"/>
       <w:r>
         <w:t>Opciones de dificultad.</w:t>
       </w:r>
-      <w:bookmarkEnd w:id="2"/>
+      <w:bookmarkEnd w:id="3"/>
     </w:p>
     <w:p>
       <w:r>
@@ -2088,11 +1598,11 @@
       <w:pPr>
         <w:pStyle w:val="Ttulo2"/>
       </w:pPr>
-      <w:bookmarkStart w:id="3" w:name="_Toc102313421"/>
+      <w:bookmarkStart w:id="4" w:name="_Toc101027197"/>
       <w:r>
         <w:t>Estudio de mercado.</w:t>
       </w:r>
-      <w:bookmarkEnd w:id="3"/>
+      <w:bookmarkEnd w:id="4"/>
     </w:p>
     <w:p>
       <w:r>
@@ -2581,11 +2091,11 @@
       <w:pPr>
         <w:pStyle w:val="Ttulo2"/>
       </w:pPr>
-      <w:bookmarkStart w:id="4" w:name="_Toc102313422"/>
+      <w:bookmarkStart w:id="5" w:name="_Toc101027198"/>
       <w:r>
         <w:t>Valor del producto.</w:t>
       </w:r>
-      <w:bookmarkEnd w:id="4"/>
+      <w:bookmarkEnd w:id="5"/>
     </w:p>
     <w:p>
       <w:r>
@@ -2605,13 +2115,8 @@
         <w:t>3Dslug</w:t>
       </w:r>
       <w:r>
-        <w:t xml:space="preserve"> luchará contra el problema del rendimiento en los diferentes dispositivos móviles, por lo que existirán muchos usuarios que quieran </w:t>
-      </w:r>
-      <w:proofErr w:type="gramStart"/>
-      <w:r>
-        <w:t>jugarlo</w:t>
-      </w:r>
-      <w:proofErr w:type="gramEnd"/>
+        <w:t xml:space="preserve"> luchará contra el problema del rendimiento en los diferentes dispositivos móviles, por lo que existirán muchos usuarios que quieran jugarlo</w:t>
+      </w:r>
       <w:r>
         <w:t xml:space="preserve"> pero,</w:t>
       </w:r>
@@ -2638,1304 +2143,36 @@
         <w:t>Por otro lado, sabemos que la publicidad puede llegar a ser molesta para algunos usuarios, por lo que trataremos de importar la posibilidad de eliminarlos de forma definitiva mediante un pago extra de 3’99€, quedando de esta manera un precio final del juego completo sin anuncios de 4’98€</w:t>
       </w:r>
     </w:p>
-    <w:p/>
     <w:p>
       <w:pPr>
         <w:pStyle w:val="Ttulo1"/>
       </w:pPr>
-      <w:bookmarkStart w:id="5" w:name="_Toc102313423"/>
+      <w:bookmarkStart w:id="6" w:name="_Toc101027199"/>
       <w:r>
         <w:lastRenderedPageBreak/>
-        <w:t>Planificación de tareas y estimación de costes.</w:t>
-      </w:r>
-      <w:bookmarkEnd w:id="5"/>
+        <w:t>Análisis de la solución.</w:t>
+      </w:r>
+      <w:bookmarkEnd w:id="6"/>
     </w:p>
     <w:p>
       <w:pPr>
         <w:pStyle w:val="Ttulo2"/>
       </w:pPr>
-      <w:bookmarkStart w:id="6" w:name="_Toc102313424"/>
-      <w:r>
-        <w:t>Planificación y organización de tareas.</w:t>
-      </w:r>
-      <w:bookmarkEnd w:id="6"/>
-    </w:p>
-    <w:p>
-      <w:r>
-        <w:rPr>
-          <w:noProof/>
-          <w:lang w:eastAsia="es-ES"/>
-        </w:rPr>
-        <w:drawing>
-          <wp:anchor distT="0" distB="0" distL="114300" distR="114300" simplePos="0" relativeHeight="251661312" behindDoc="0" locked="0" layoutInCell="1" allowOverlap="1" wp14:anchorId="526EC4AC" wp14:editId="7E7BEDDF">
-            <wp:simplePos x="0" y="0"/>
-            <wp:positionH relativeFrom="page">
-              <wp:align>left</wp:align>
-            </wp:positionH>
-            <wp:positionV relativeFrom="paragraph">
-              <wp:posOffset>1133475</wp:posOffset>
-            </wp:positionV>
-            <wp:extent cx="7610475" cy="1834515"/>
-            <wp:effectExtent l="0" t="0" r="9525" b="0"/>
-            <wp:wrapSquare wrapText="bothSides"/>
-            <wp:docPr id="7" name="Imagen 7"/>
-            <wp:cNvGraphicFramePr>
-              <a:graphicFrameLocks xmlns:a="http://schemas.openxmlformats.org/drawingml/2006/main" noChangeAspect="1"/>
-            </wp:cNvGraphicFramePr>
-            <a:graphic xmlns:a="http://schemas.openxmlformats.org/drawingml/2006/main">
-              <a:graphicData uri="http://schemas.openxmlformats.org/drawingml/2006/picture">
-                <pic:pic xmlns:pic="http://schemas.openxmlformats.org/drawingml/2006/picture">
-                  <pic:nvPicPr>
-                    <pic:cNvPr id="1" name=""/>
-                    <pic:cNvPicPr/>
-                  </pic:nvPicPr>
-                  <pic:blipFill>
-                    <a:blip r:embed="rId13" cstate="print">
-                      <a:extLst>
-                        <a:ext uri="{28A0092B-C50C-407E-A947-70E740481C1C}">
-                          <a14:useLocalDpi xmlns:a14="http://schemas.microsoft.com/office/drawing/2010/main" val="0"/>
-                        </a:ext>
-                      </a:extLst>
-                    </a:blip>
-                    <a:stretch>
-                      <a:fillRect/>
-                    </a:stretch>
-                  </pic:blipFill>
-                  <pic:spPr>
-                    <a:xfrm>
-                      <a:off x="0" y="0"/>
-                      <a:ext cx="7610475" cy="1834515"/>
-                    </a:xfrm>
-                    <a:prstGeom prst="rect">
-                      <a:avLst/>
-                    </a:prstGeom>
-                  </pic:spPr>
-                </pic:pic>
-              </a:graphicData>
-            </a:graphic>
-            <wp14:sizeRelH relativeFrom="page">
-              <wp14:pctWidth>0</wp14:pctWidth>
-            </wp14:sizeRelH>
-            <wp14:sizeRelV relativeFrom="page">
-              <wp14:pctHeight>0</wp14:pctHeight>
-            </wp14:sizeRelV>
-          </wp:anchor>
-        </w:drawing>
-      </w:r>
-      <w:r>
-        <w:t xml:space="preserve">Para la planificación y organización de tareas se ha utilizado </w:t>
-      </w:r>
-      <w:proofErr w:type="spellStart"/>
-      <w:r>
-        <w:t>GitKraken</w:t>
-      </w:r>
-      <w:proofErr w:type="spellEnd"/>
-      <w:r>
-        <w:t xml:space="preserve"> </w:t>
-      </w:r>
-      <w:proofErr w:type="spellStart"/>
-      <w:r>
-        <w:t>boards</w:t>
-      </w:r>
-      <w:proofErr w:type="spellEnd"/>
-      <w:r>
-        <w:t xml:space="preserve">, que ofrece la posibilidad de crear un tablero </w:t>
-      </w:r>
-      <w:proofErr w:type="spellStart"/>
-      <w:r>
-        <w:t>Kanban</w:t>
-      </w:r>
-      <w:proofErr w:type="spellEnd"/>
-      <w:r>
-        <w:t xml:space="preserve"> para poder organizar las tareas del proyecto. Además, estas tareas se pueden descomponer en tareas más pequeñas en modo de </w:t>
-      </w:r>
-      <w:proofErr w:type="spellStart"/>
-      <w:r>
-        <w:t>CheckList</w:t>
-      </w:r>
-      <w:proofErr w:type="spellEnd"/>
-      <w:r>
-        <w:t xml:space="preserve">. </w:t>
-      </w:r>
-      <w:proofErr w:type="spellStart"/>
-      <w:r>
-        <w:t>GitKraken</w:t>
-      </w:r>
-      <w:proofErr w:type="spellEnd"/>
-      <w:r>
-        <w:t xml:space="preserve"> otorga la posibilidad de establecer una fecha en la que terminar cada tarea, pudiendo luego acceder a una vista </w:t>
-      </w:r>
-      <w:proofErr w:type="spellStart"/>
-      <w:r>
-        <w:t>Timeline</w:t>
-      </w:r>
-      <w:proofErr w:type="spellEnd"/>
-      <w:r>
-        <w:t xml:space="preserve"> en la que se observa de forma muy clara como van a avanzar nuestras tareas en el tiempo. Este es el </w:t>
-      </w:r>
-      <w:proofErr w:type="spellStart"/>
-      <w:r>
-        <w:t>timeline</w:t>
-      </w:r>
-      <w:proofErr w:type="spellEnd"/>
-      <w:r>
-        <w:t xml:space="preserve"> para el proyecto 3Dslug:</w:t>
-      </w:r>
-    </w:p>
-    <w:p>
-      <w:pPr>
-        <w:jc w:val="center"/>
-      </w:pPr>
-    </w:p>
-    <w:p>
-      <w:r>
-        <w:t>En la imagen se puede observar como algunas tareas han pasado de su fecha de entrega</w:t>
-      </w:r>
-      <w:r>
-        <w:t>. Por ahora todas las tareas se han entregado a tiempo y ninguna está retrasada.</w:t>
-      </w:r>
-    </w:p>
-    <w:p>
-      <w:r>
-        <w:t xml:space="preserve">Estas tareas se representan además en un tablero dividido en 3 columnas, las tareas pendientes de hacer (To do), las que están en proceso (In </w:t>
-      </w:r>
-      <w:proofErr w:type="spellStart"/>
-      <w:r>
-        <w:t>progress</w:t>
-      </w:r>
-      <w:proofErr w:type="spellEnd"/>
-      <w:r>
-        <w:t>)</w:t>
-      </w:r>
-      <w:r>
-        <w:t>, y las que ya están realizadas (Done). Presentándose el siguiente tablero:</w:t>
-      </w:r>
-    </w:p>
-    <w:p>
-      <w:r>
-        <w:rPr>
-          <w:noProof/>
-          <w:lang w:eastAsia="es-ES"/>
-        </w:rPr>
-        <w:drawing>
-          <wp:anchor distT="0" distB="0" distL="114300" distR="114300" simplePos="0" relativeHeight="251662336" behindDoc="0" locked="0" layoutInCell="1" allowOverlap="1" wp14:anchorId="736179B9" wp14:editId="7D8795D4">
-            <wp:simplePos x="0" y="0"/>
-            <wp:positionH relativeFrom="margin">
-              <wp:align>center</wp:align>
-            </wp:positionH>
-            <wp:positionV relativeFrom="paragraph">
-              <wp:posOffset>5715</wp:posOffset>
-            </wp:positionV>
-            <wp:extent cx="4743450" cy="3973699"/>
-            <wp:effectExtent l="0" t="0" r="0" b="8255"/>
-            <wp:wrapNone/>
-            <wp:docPr id="10" name="Imagen 10"/>
-            <wp:cNvGraphicFramePr>
-              <a:graphicFrameLocks xmlns:a="http://schemas.openxmlformats.org/drawingml/2006/main" noChangeAspect="1"/>
-            </wp:cNvGraphicFramePr>
-            <a:graphic xmlns:a="http://schemas.openxmlformats.org/drawingml/2006/main">
-              <a:graphicData uri="http://schemas.openxmlformats.org/drawingml/2006/picture">
-                <pic:pic xmlns:pic="http://schemas.openxmlformats.org/drawingml/2006/picture">
-                  <pic:nvPicPr>
-                    <pic:cNvPr id="1" name=""/>
-                    <pic:cNvPicPr/>
-                  </pic:nvPicPr>
-                  <pic:blipFill>
-                    <a:blip r:embed="rId14">
-                      <a:extLst>
-                        <a:ext uri="{28A0092B-C50C-407E-A947-70E740481C1C}">
-                          <a14:useLocalDpi xmlns:a14="http://schemas.microsoft.com/office/drawing/2010/main" val="0"/>
-                        </a:ext>
-                      </a:extLst>
-                    </a:blip>
-                    <a:stretch>
-                      <a:fillRect/>
-                    </a:stretch>
-                  </pic:blipFill>
-                  <pic:spPr>
-                    <a:xfrm>
-                      <a:off x="0" y="0"/>
-                      <a:ext cx="4743450" cy="3973699"/>
-                    </a:xfrm>
-                    <a:prstGeom prst="rect">
-                      <a:avLst/>
-                    </a:prstGeom>
-                  </pic:spPr>
-                </pic:pic>
-              </a:graphicData>
-            </a:graphic>
-            <wp14:sizeRelH relativeFrom="margin">
-              <wp14:pctWidth>0</wp14:pctWidth>
-            </wp14:sizeRelH>
-            <wp14:sizeRelV relativeFrom="margin">
-              <wp14:pctHeight>0</wp14:pctHeight>
-            </wp14:sizeRelV>
-          </wp:anchor>
-        </w:drawing>
-      </w:r>
-    </w:p>
-    <w:p/>
-    <w:p/>
-    <w:p/>
-    <w:p/>
-    <w:p/>
-    <w:p/>
-    <w:p/>
-    <w:p/>
-    <w:p/>
-    <w:p/>
-    <w:p/>
-    <w:p/>
-    <w:p>
-      <w:proofErr w:type="spellStart"/>
-      <w:r>
-        <w:lastRenderedPageBreak/>
-        <w:t>Tambien</w:t>
-      </w:r>
-      <w:proofErr w:type="spellEnd"/>
-      <w:r>
-        <w:t xml:space="preserve"> se puede visualizar el tablero en su versión pública en el repositorio de GitHub del proyecto. </w:t>
-      </w:r>
-      <w:hyperlink r:id="rId15" w:history="1">
-        <w:r>
-          <w:rPr>
-            <w:rStyle w:val="Hipervnculo"/>
-          </w:rPr>
-          <w:t>https://github.com/Jarenass97/3DSlug/projects/2</w:t>
-        </w:r>
-      </w:hyperlink>
+      <w:bookmarkStart w:id="7" w:name="_Toc101027200"/>
+      <w:r>
+        <w:t>Análisis de requisitos.</w:t>
+      </w:r>
+      <w:bookmarkEnd w:id="7"/>
     </w:p>
     <w:p>
       <w:pPr>
         <w:pStyle w:val="Ttulo3"/>
       </w:pPr>
-      <w:bookmarkStart w:id="7" w:name="_Toc102313425"/>
-      <w:r>
-        <w:t xml:space="preserve">Uso de </w:t>
-      </w:r>
-      <w:proofErr w:type="spellStart"/>
-      <w:r>
-        <w:t>gitflow</w:t>
-      </w:r>
-      <w:proofErr w:type="spellEnd"/>
-      <w:r>
-        <w:t xml:space="preserve"> como flujo de trabajo.</w:t>
-      </w:r>
-      <w:bookmarkEnd w:id="7"/>
-    </w:p>
-    <w:p>
-      <w:proofErr w:type="spellStart"/>
-      <w:r>
-        <w:t>Gitflow</w:t>
-      </w:r>
-      <w:proofErr w:type="spellEnd"/>
-      <w:r>
-        <w:t xml:space="preserve"> es un modelo alternativo de creación de ramas en </w:t>
-      </w:r>
-      <w:proofErr w:type="spellStart"/>
-      <w:r>
-        <w:t>Git</w:t>
-      </w:r>
-      <w:proofErr w:type="spellEnd"/>
-      <w:r>
-        <w:t xml:space="preserve"> en el que se utilizan ramas de función y varias ramas principales.</w:t>
-      </w:r>
-      <w:r>
-        <w:rPr>
-          <w:rFonts w:ascii="Segoe UI" w:hAnsi="Segoe UI" w:cs="Segoe UI"/>
-          <w:color w:val="4D4D4D"/>
-          <w:sz w:val="27"/>
-          <w:szCs w:val="27"/>
-          <w:shd w:val="clear" w:color="auto" w:fill="F5F5F5"/>
-        </w:rPr>
-        <w:t xml:space="preserve"> </w:t>
-      </w:r>
-      <w:r>
-        <w:t xml:space="preserve">En comparación con el desarrollo basado en troncos, </w:t>
-      </w:r>
-      <w:proofErr w:type="spellStart"/>
-      <w:r>
-        <w:t>Gitflow</w:t>
-      </w:r>
-      <w:proofErr w:type="spellEnd"/>
-      <w:r>
-        <w:t xml:space="preserve"> tiene diversas ramas de más duración y mayores confirmaciones. Según este modelo, los desarrolladores crean una rama de función y retrasan su fusión con la rama principal del tronco hasta que la función está completa. Estas ramas de función de larga duración requieren más colaboración para la fusión y tienen mayor riesgo de desviarse de la rama troncal. También pueden introducir actualizaciones conflictivas.</w:t>
-      </w:r>
-    </w:p>
-    <w:p>
-      <w:proofErr w:type="spellStart"/>
-      <w:r>
-        <w:t>Gitflow</w:t>
-      </w:r>
-      <w:proofErr w:type="spellEnd"/>
-      <w:r>
-        <w:t xml:space="preserve"> puede utilizarse en proyectos que tienen un ciclo de publicación programado, así como para la práctica recomendada de </w:t>
-      </w:r>
-      <w:proofErr w:type="spellStart"/>
-      <w:r>
-        <w:t>DevOps</w:t>
-      </w:r>
-      <w:proofErr w:type="spellEnd"/>
-      <w:r>
-        <w:t xml:space="preserve"> de entrega continua. Este flujo de trabajo no añade ningún concepto o comando nuevo, aparte de los que se necesitan para el flujo de trabajo de ramas de función. Lo que hace es asignar funciones muy específicas a las distintas ramas y definir cómo y cuándo deben estas interactuar.</w:t>
-      </w:r>
-    </w:p>
-    <w:p>
-      <w:r>
-        <w:t>En el repositorio de 3Dslug se utiliza este flujo de trabajo:</w:t>
-      </w:r>
-    </w:p>
-    <w:p>
-      <w:pPr>
-        <w:jc w:val="center"/>
-      </w:pPr>
-      <w:r>
-        <w:rPr>
-          <w:noProof/>
-          <w:lang w:eastAsia="es-ES"/>
-        </w:rPr>
-        <w:drawing>
-          <wp:inline distT="0" distB="0" distL="0" distR="0" wp14:anchorId="558BEE4F" wp14:editId="7442361F">
-            <wp:extent cx="5400040" cy="3776980"/>
-            <wp:effectExtent l="0" t="0" r="0" b="0"/>
-            <wp:docPr id="11" name="Imagen 11"/>
-            <wp:cNvGraphicFramePr>
-              <a:graphicFrameLocks xmlns:a="http://schemas.openxmlformats.org/drawingml/2006/main" noChangeAspect="1"/>
-            </wp:cNvGraphicFramePr>
-            <a:graphic xmlns:a="http://schemas.openxmlformats.org/drawingml/2006/main">
-              <a:graphicData uri="http://schemas.openxmlformats.org/drawingml/2006/picture">
-                <pic:pic xmlns:pic="http://schemas.openxmlformats.org/drawingml/2006/picture">
-                  <pic:nvPicPr>
-                    <pic:cNvPr id="1" name=""/>
-                    <pic:cNvPicPr/>
-                  </pic:nvPicPr>
-                  <pic:blipFill>
-                    <a:blip r:embed="rId16"/>
-                    <a:stretch>
-                      <a:fillRect/>
-                    </a:stretch>
-                  </pic:blipFill>
-                  <pic:spPr>
-                    <a:xfrm>
-                      <a:off x="0" y="0"/>
-                      <a:ext cx="5400040" cy="3776980"/>
-                    </a:xfrm>
-                    <a:prstGeom prst="rect">
-                      <a:avLst/>
-                    </a:prstGeom>
-                  </pic:spPr>
-                </pic:pic>
-              </a:graphicData>
-            </a:graphic>
-          </wp:inline>
-        </w:drawing>
-      </w:r>
-    </w:p>
-    <w:p>
-      <w:r>
-        <w:t xml:space="preserve">Se pueden observar las ramas master y </w:t>
-      </w:r>
-      <w:proofErr w:type="spellStart"/>
-      <w:r>
-        <w:t>develop</w:t>
-      </w:r>
-      <w:proofErr w:type="spellEnd"/>
-      <w:r>
-        <w:t xml:space="preserve"> y como principalmente abren o cierran otras ramas, siendo muy limitado el uso de </w:t>
-      </w:r>
-      <w:proofErr w:type="spellStart"/>
-      <w:r>
-        <w:t>commits</w:t>
-      </w:r>
-      <w:proofErr w:type="spellEnd"/>
-      <w:r>
-        <w:t>.</w:t>
-      </w:r>
-    </w:p>
-    <w:p>
-      <w:pPr>
-        <w:pStyle w:val="Ttulo2"/>
-      </w:pPr>
-      <w:bookmarkStart w:id="8" w:name="_Toc102313426"/>
-      <w:r>
-        <w:t>Estimación de costes.</w:t>
+      <w:bookmarkStart w:id="8" w:name="_Toc101027201"/>
+      <w:r>
+        <w:t>Requisitos funcionales</w:t>
       </w:r>
       <w:bookmarkEnd w:id="8"/>
-    </w:p>
-    <w:p>
-      <w:r>
-        <w:t>La estimación de costes es un proceso que consiste en desarrollar una aproximación a los recursos monetarios necesarios para completar las actividades del proyecto. Se trata de una predicción basada en la información que tenemos disponible en un momento dado.</w:t>
-      </w:r>
-    </w:p>
-    <w:p>
-      <w:r>
-        <w:lastRenderedPageBreak/>
-        <w:t>En el desarrollo de software es muy complicado determinar el tiempo y esfuerzo que tomará realizar un proyecto. Esto se debe a que la estimación de costes de software no es nada fácil y los seres humanos somos bastante malos prediciendo resultados absolutos. No hay dos proyectos software iguales, por lo que no hay una guía que seguir acerca de cómo realizar estas estimaciones. Hay que tener en cuenta la cantidad de parámetros que conforman la existencia de los proyectos software, frecuentemente un problema que a priori parece sencillo, se vuelve mucho más complejo cuando se aborda desde el punto de vista técnico.</w:t>
-      </w:r>
-    </w:p>
-    <w:p>
-      <w:r>
-        <w:t xml:space="preserve">Las variables que se combinan en el dispendio final para la creación de un juego son casi siempre las mismas: desarrollo (incluye herramientas como hardware y software), </w:t>
-      </w:r>
-      <w:proofErr w:type="spellStart"/>
-      <w:r>
-        <w:t>márketing</w:t>
-      </w:r>
-      <w:proofErr w:type="spellEnd"/>
-      <w:r>
-        <w:t>/publicidad, contratación de personal y distribución. Éstas son, habitualmente, las 4 constantes que suman al desembolso total que han de hacer las compañías para alumbrar un título.</w:t>
-      </w:r>
-    </w:p>
-    <w:p>
-      <w:r>
-        <w:t>Sin embargo, es muy raro que las mismas nos ofrezcan datos "oficiales" de los costes y, de hacerlo, es poco común que éstos incluyan esas 4 variables.</w:t>
-      </w:r>
-      <w:r>
-        <w:t xml:space="preserve"> </w:t>
-      </w:r>
-      <w:r>
-        <w:t>Es por esta razón que es harto complejo el dar una respuesta exacta, contundente e informada a una pregunta tan sencilla como ¿cuánto cuesta hacer un videojuego?</w:t>
-      </w:r>
-    </w:p>
-    <w:p>
-      <w:r>
-        <w:t>De media,</w:t>
-      </w:r>
-      <w:r>
-        <w:t xml:space="preserve"> un videojuego puede suponer una partida </w:t>
-      </w:r>
-      <w:r>
-        <w:t xml:space="preserve">de 13 a 52 millones de euros </w:t>
-      </w:r>
-      <w:r>
-        <w:t>para las cuatro variables</w:t>
-      </w:r>
-      <w:r>
-        <w:t xml:space="preserve"> nombradas anteriormente</w:t>
-      </w:r>
-      <w:r>
-        <w:t>, dependiendo de la relevancia del producto.</w:t>
-      </w:r>
-      <w:r>
-        <w:t xml:space="preserve"> Pero esas estimaciones están hechas basadas en equipos de desarrollo profesionales y experimentados. 3Dslug carece de esa experiencia y, por tanto, no puede apuntar tan alto. </w:t>
-      </w:r>
-    </w:p>
-    <w:p>
-      <w:r>
-        <w:t>Es por eso que se aprovecha al máximo la disponibilidad de assets gratuitos para desarrollar el videojuego gastando lo menos posible.</w:t>
-      </w:r>
-    </w:p>
-    <w:p>
-      <w:r>
-        <w:t xml:space="preserve">3Dslug es desarrollado por una sola persona que </w:t>
-      </w:r>
-      <w:r>
-        <w:t>estima unos beneficios iguales o superiores a</w:t>
-      </w:r>
-      <w:r>
-        <w:t xml:space="preserve"> 20€ por cada hora dedicada al desarrollo. Se estima una duración de </w:t>
-      </w:r>
-      <w:r>
-        <w:t>90 horas para el desarrollo más 35 horas de documentación e investigación debido a l</w:t>
-      </w:r>
-      <w:r>
-        <w:t xml:space="preserve">a poca experiencia en el sector, siendo un total de 125 horas. Por tanto, puesto que todos los diseños y software necesarios para el desarrollo serán gratuitos, los costes a cubrir ascienden a 125 horas x 20€ </w:t>
-      </w:r>
-      <w:r>
-        <w:rPr>
-          <w:rFonts w:ascii="Arial" w:hAnsi="Arial" w:cs="Arial"/>
-        </w:rPr>
-        <w:t>=</w:t>
-      </w:r>
-      <w:r>
-        <w:t xml:space="preserve"> 2500€</w:t>
-      </w:r>
-    </w:p>
-    <w:p>
-      <w:r>
-        <w:t>A este valor estimado se añadirán también los costes de despliegue en la Play Store de Google.</w:t>
-      </w:r>
-    </w:p>
-    <w:p>
-      <w:pPr>
-        <w:pStyle w:val="Ttulo3"/>
-        <w:ind w:left="0"/>
-      </w:pPr>
-      <w:r>
-        <w:tab/>
-      </w:r>
-      <w:bookmarkStart w:id="9" w:name="_Toc102313427"/>
-      <w:r>
-        <w:t>Financiación del proyecto</w:t>
-      </w:r>
-      <w:bookmarkEnd w:id="9"/>
-    </w:p>
-    <w:p>
-      <w:r>
-        <w:t xml:space="preserve">Para financiar 3Dslug, puesto que el único coste estimado es el sueldo del desarrollador, será financiado a través de las ventas realizadas en la </w:t>
-      </w:r>
-      <w:proofErr w:type="spellStart"/>
-      <w:r>
-        <w:t>play</w:t>
-      </w:r>
-      <w:proofErr w:type="spellEnd"/>
-      <w:r>
-        <w:t xml:space="preserve"> store de google</w:t>
-      </w:r>
-      <w:r>
-        <w:t xml:space="preserve"> y de los pagos por publicidad de las empresas interesadas. Este método de financiación puede abocar al fracaso al depender en gran parte de la captación de compradores de manera que es posible no cubrir los costes estimados. </w:t>
-      </w:r>
-    </w:p>
-    <w:p>
-      <w:pPr>
-        <w:pStyle w:val="Ttulo2"/>
-      </w:pPr>
-      <w:bookmarkStart w:id="10" w:name="_Toc102313428"/>
-      <w:r>
-        <w:t>Herramientas usadas</w:t>
-      </w:r>
-      <w:bookmarkEnd w:id="10"/>
-    </w:p>
-    <w:p>
-      <w:r>
-        <w:t>Las herramientas usadas para el desarrollo de 3Dslug serán:</w:t>
-      </w:r>
-    </w:p>
-    <w:p>
-      <w:pPr>
-        <w:pStyle w:val="Prrafodelista"/>
-        <w:numPr>
-          <w:ilvl w:val="0"/>
-          <w:numId w:val="6"/>
-        </w:numPr>
-      </w:pPr>
-      <w:r>
-        <w:t xml:space="preserve">Para el diseño de escenas del videojuego y sus personajes, El motor gráfico de Unity, </w:t>
-      </w:r>
-      <w:r>
-        <w:t>una herramienta de desarrollo de videojuegos creada por la empresa Unity Technologies.</w:t>
-      </w:r>
-      <w:r>
-        <w:t xml:space="preserve"> </w:t>
-      </w:r>
-    </w:p>
-    <w:p>
-      <w:pPr>
-        <w:pStyle w:val="Prrafodelista"/>
-        <w:numPr>
-          <w:ilvl w:val="0"/>
-          <w:numId w:val="6"/>
-        </w:numPr>
-      </w:pPr>
-      <w:r>
-        <w:t xml:space="preserve">Para el desarrollo de código se utilizará visual </w:t>
-      </w:r>
-      <w:proofErr w:type="spellStart"/>
-      <w:r>
-        <w:t>studio</w:t>
-      </w:r>
-      <w:proofErr w:type="spellEnd"/>
-      <w:r>
-        <w:t xml:space="preserve"> 2022, e</w:t>
-      </w:r>
-      <w:r>
-        <w:t xml:space="preserve">l mejor IDE completo para desarrolladores de </w:t>
-      </w:r>
-      <w:proofErr w:type="spellStart"/>
-      <w:r>
-        <w:t>c#</w:t>
-      </w:r>
-      <w:proofErr w:type="spellEnd"/>
-      <w:r>
-        <w:t xml:space="preserve"> </w:t>
-      </w:r>
-      <w:r>
-        <w:t>en Windows. Completamente equipado con una buena matriz de herramientas y características para elevar y mejorar todas las etapas del desarrollo de software.</w:t>
-      </w:r>
-    </w:p>
-    <w:p>
-      <w:pPr>
-        <w:pStyle w:val="Prrafodelista"/>
-        <w:numPr>
-          <w:ilvl w:val="0"/>
-          <w:numId w:val="6"/>
-        </w:numPr>
-      </w:pPr>
-      <w:r>
-        <w:t xml:space="preserve">Para las tareas de ofimática, como la documentación, se emplea Microsoft Office 2016, </w:t>
-      </w:r>
-      <w:r>
-        <w:t>un conjunto de aplicaciones que realizan tareas ofimáticas, es decir, que permiten automatizar y perfeccionar las actividades habituales de una oficina.</w:t>
-      </w:r>
-    </w:p>
-    <w:p>
-      <w:pPr>
-        <w:pStyle w:val="Prrafodelista"/>
-        <w:numPr>
-          <w:ilvl w:val="0"/>
-          <w:numId w:val="6"/>
-        </w:numPr>
-      </w:pPr>
-      <w:r>
-        <w:lastRenderedPageBreak/>
-        <w:t xml:space="preserve">Para la ejecución y prueba del videojuego se utilizará un </w:t>
-      </w:r>
-      <w:proofErr w:type="spellStart"/>
-      <w:r>
-        <w:t>Xiaomi</w:t>
-      </w:r>
-      <w:proofErr w:type="spellEnd"/>
-      <w:r>
-        <w:t xml:space="preserve"> 11 con Android 12 como S.O.</w:t>
-      </w:r>
-    </w:p>
-    <w:p>
-      <w:pPr>
-        <w:pStyle w:val="Prrafodelista"/>
-        <w:numPr>
-          <w:ilvl w:val="0"/>
-          <w:numId w:val="6"/>
-        </w:numPr>
-      </w:pPr>
-      <w:r>
-        <w:t xml:space="preserve">Para el control de código fuente se hará uso de </w:t>
-      </w:r>
-      <w:proofErr w:type="spellStart"/>
-      <w:r>
-        <w:t>Git</w:t>
-      </w:r>
-      <w:proofErr w:type="spellEnd"/>
-      <w:r>
-        <w:t xml:space="preserve"> y GitHub. Para gestionar estas herramientas se utilizará </w:t>
-      </w:r>
-      <w:proofErr w:type="spellStart"/>
-      <w:r>
-        <w:t>GitKraken</w:t>
-      </w:r>
-      <w:proofErr w:type="spellEnd"/>
-      <w:r>
-        <w:t xml:space="preserve">, que además incorpora </w:t>
-      </w:r>
-      <w:proofErr w:type="spellStart"/>
-      <w:r>
-        <w:t>GitKraken</w:t>
-      </w:r>
-      <w:proofErr w:type="spellEnd"/>
-      <w:r>
-        <w:t xml:space="preserve"> </w:t>
-      </w:r>
-      <w:proofErr w:type="spellStart"/>
-      <w:r>
-        <w:t>Boards</w:t>
-      </w:r>
-      <w:proofErr w:type="spellEnd"/>
-      <w:r>
-        <w:t xml:space="preserve"> para gestionar las incidencias a través de un tablero </w:t>
-      </w:r>
-      <w:proofErr w:type="spellStart"/>
-      <w:r>
-        <w:t>kanban</w:t>
-      </w:r>
-      <w:proofErr w:type="spellEnd"/>
-      <w:r>
-        <w:t xml:space="preserve"> donde ver las tareas por hacer, en proceso y finalizadas.</w:t>
-      </w:r>
-    </w:p>
-    <w:p>
-      <w:pPr>
-        <w:pStyle w:val="Ttulo3"/>
-      </w:pPr>
-      <w:bookmarkStart w:id="11" w:name="_Toc102313429"/>
-      <w:r>
-        <w:t>Gestión</w:t>
-      </w:r>
-      <w:r>
-        <w:t xml:space="preserve"> de riesgos</w:t>
-      </w:r>
-      <w:bookmarkEnd w:id="11"/>
-    </w:p>
-    <w:p>
-      <w:r>
-        <w:t>Se entiende por prevención el conjunto de actividades o medidas adoptadas en todas las fases de la actividad de la empresa con el fin de evitar o disminuir los riesgos derivados del trabajo. Estos riesgos del trabajo son riesgos laborales, que es la posibilidad de que un trabajador sufra un determinado daño derivado del trabajo. Estos daños pueden ser enfermedades, patologías o lesiones. Para más información acudir a la Ley 31/1995, de 8 de noviembre de 1995, de prevención de riesgos laborales o LPRL.</w:t>
-      </w:r>
-    </w:p>
-    <w:p>
-      <w:r>
-        <w:t>En este caso, al ser una empresa de informática hay que prestar especial atención a:</w:t>
-      </w:r>
-    </w:p>
-    <w:p>
-      <w:pPr>
-        <w:pStyle w:val="Prrafodelista"/>
-        <w:numPr>
-          <w:ilvl w:val="0"/>
-          <w:numId w:val="6"/>
-        </w:numPr>
-      </w:pPr>
-      <w:r>
-        <w:t>Dolores de espalda y otros trastornos musculo esqueléticos.</w:t>
-      </w:r>
-    </w:p>
-    <w:p>
-      <w:pPr>
-        <w:pStyle w:val="Prrafodelista"/>
-        <w:numPr>
-          <w:ilvl w:val="0"/>
-          <w:numId w:val="6"/>
-        </w:numPr>
-      </w:pPr>
-      <w:r>
-        <w:t>Fatiga visual.</w:t>
-      </w:r>
-    </w:p>
-    <w:p>
-      <w:r>
-        <w:t>La prevención de riesgos en 3Dslug se centrará principalmente en:</w:t>
-      </w:r>
-    </w:p>
-    <w:p>
-      <w:pPr>
-        <w:pStyle w:val="Prrafodelista"/>
-        <w:numPr>
-          <w:ilvl w:val="0"/>
-          <w:numId w:val="6"/>
-        </w:numPr>
-      </w:pPr>
-      <w:r>
-        <w:t>Tener un puesto de trabajo adecuado, silla adecuada, escritorio a altura correcta, teclado separado del monitor, buena iluminación y ventilación. La luz debe ser en su mayoría natural y debe entrar por un lado del trabajador, ya que es perjudicial que la luz de por detrás y se refleje en el monitor</w:t>
-      </w:r>
-    </w:p>
-    <w:p>
-      <w:pPr>
-        <w:pStyle w:val="Prrafodelista"/>
-        <w:numPr>
-          <w:ilvl w:val="0"/>
-          <w:numId w:val="6"/>
-        </w:numPr>
-      </w:pPr>
-      <w:r>
-        <w:t xml:space="preserve">Utilizar herramientas ergonómicas: pantallas con </w:t>
-      </w:r>
-      <w:proofErr w:type="spellStart"/>
-      <w:r>
-        <w:t>eye-care</w:t>
-      </w:r>
-      <w:proofErr w:type="spellEnd"/>
-      <w:r>
-        <w:t>, teclados con una franja para apoyar adecuadamente la muñeca.</w:t>
-      </w:r>
-    </w:p>
-    <w:p>
-      <w:pPr>
-        <w:pStyle w:val="Prrafodelista"/>
-        <w:numPr>
-          <w:ilvl w:val="0"/>
-          <w:numId w:val="6"/>
-        </w:numPr>
-      </w:pPr>
-      <w:r>
-        <w:t>Recomendación de levantarse y estirarse al menos una vez cada dos horas.</w:t>
-      </w:r>
-      <w:bookmarkStart w:id="12" w:name="_Toc102313430"/>
-    </w:p>
-    <w:p>
-      <w:r>
-        <w:t>La gestión de riesgos es una actividad de protección dentro de la gestión de proyectos, encargada de identificar, mitigar y monitorizar los riesgos que pudieran afectar a la ejecución y viabilidad del proyecto.</w:t>
-      </w:r>
-    </w:p>
-    <w:p>
-      <w:r>
-        <w:t>Estos riesgos pueden ser de 3 tipos:</w:t>
-      </w:r>
-    </w:p>
-    <w:p>
-      <w:pPr>
-        <w:pStyle w:val="Prrafodelista"/>
-        <w:numPr>
-          <w:ilvl w:val="0"/>
-          <w:numId w:val="6"/>
-        </w:numPr>
-        <w:rPr>
-          <w:b/>
-        </w:rPr>
-      </w:pPr>
-      <w:r>
-        <w:rPr>
-          <w:b/>
-        </w:rPr>
-        <w:t>Riesgos del proyecto</w:t>
-      </w:r>
-      <w:r>
-        <w:rPr>
-          <w:b/>
-        </w:rPr>
-        <w:t>:</w:t>
-      </w:r>
-      <w:r>
-        <w:t xml:space="preserve"> Ponen en peligro al plan, si se producen supondrá un mayor esfuerzo y dinero.</w:t>
-      </w:r>
-    </w:p>
-    <w:p>
-      <w:pPr>
-        <w:pStyle w:val="Prrafodelista"/>
-        <w:numPr>
-          <w:ilvl w:val="0"/>
-          <w:numId w:val="6"/>
-        </w:numPr>
-        <w:rPr>
-          <w:b/>
-        </w:rPr>
-      </w:pPr>
-      <w:r>
-        <w:rPr>
-          <w:b/>
-        </w:rPr>
-        <w:t xml:space="preserve">Riesgos técnicos: </w:t>
-      </w:r>
-      <w:r>
-        <w:t>Ponen en peligro la calidad del producto final.</w:t>
-      </w:r>
-    </w:p>
-    <w:p>
-      <w:pPr>
-        <w:pStyle w:val="Prrafodelista"/>
-        <w:numPr>
-          <w:ilvl w:val="0"/>
-          <w:numId w:val="6"/>
-        </w:numPr>
-        <w:rPr>
-          <w:b/>
-        </w:rPr>
-      </w:pPr>
-      <w:r>
-        <w:rPr>
-          <w:b/>
-        </w:rPr>
-        <w:t>Riesgos del negocio:</w:t>
-      </w:r>
-      <w:r>
-        <w:t xml:space="preserve"> Ponen en peligro la realización del proyecto, si se cumplen, el proyecto se cancela.</w:t>
-      </w:r>
-    </w:p>
-    <w:p>
-      <w:r>
-        <w:t>Las principales causas que incrementan el nivel de riesgo en un proyecto son:</w:t>
-      </w:r>
-    </w:p>
-    <w:p>
-      <w:pPr>
-        <w:pStyle w:val="Prrafodelista"/>
-        <w:numPr>
-          <w:ilvl w:val="0"/>
-          <w:numId w:val="6"/>
-        </w:numPr>
-      </w:pPr>
-      <w:r>
-        <w:t>Caer en alguno de los errores típicos.</w:t>
-      </w:r>
-    </w:p>
-    <w:p>
-      <w:pPr>
-        <w:pStyle w:val="Prrafodelista"/>
-        <w:numPr>
-          <w:ilvl w:val="0"/>
-          <w:numId w:val="6"/>
-        </w:numPr>
-      </w:pPr>
-      <w:r>
-        <w:t>Desarrollar sin metodología.</w:t>
-      </w:r>
-    </w:p>
-    <w:p>
-      <w:pPr>
-        <w:pStyle w:val="Prrafodelista"/>
-        <w:numPr>
-          <w:ilvl w:val="0"/>
-          <w:numId w:val="6"/>
-        </w:numPr>
-      </w:pPr>
-      <w:r>
-        <w:t>No tener una correcta estimación, evaluación y administración de los riesgos.</w:t>
-      </w:r>
-    </w:p>
-    <w:p>
-      <w:r>
-        <w:t>En 3Dslug, se ha establecido una política clara en cuanto a los riesgos a los que nos enfrentamos:</w:t>
-      </w:r>
-    </w:p>
-    <w:tbl>
-      <w:tblPr>
-        <w:tblStyle w:val="Tabladecuadrcula4-nfasis6"/>
-        <w:tblW w:w="0" w:type="auto"/>
-        <w:tblLook w:val="04A0" w:firstRow="1" w:lastRow="0" w:firstColumn="1" w:lastColumn="0" w:noHBand="0" w:noVBand="1"/>
-      </w:tblPr>
-      <w:tblGrid>
-        <w:gridCol w:w="4247"/>
-        <w:gridCol w:w="4247"/>
-      </w:tblGrid>
-      <w:tr>
-        <w:trPr>
-          <w:cnfStyle w:val="100000000000" w:firstRow="1" w:lastRow="0" w:firstColumn="0" w:lastColumn="0" w:oddVBand="0" w:evenVBand="0" w:oddHBand="0" w:evenHBand="0" w:firstRowFirstColumn="0" w:firstRowLastColumn="0" w:lastRowFirstColumn="0" w:lastRowLastColumn="0"/>
-        </w:trPr>
-        <w:tc>
-          <w:tcPr>
-            <w:cnfStyle w:val="001000000000" w:firstRow="0" w:lastRow="0" w:firstColumn="1" w:lastColumn="0" w:oddVBand="0" w:evenVBand="0" w:oddHBand="0" w:evenHBand="0" w:firstRowFirstColumn="0" w:firstRowLastColumn="0" w:lastRowFirstColumn="0" w:lastRowLastColumn="0"/>
-            <w:tcW w:w="4247" w:type="dxa"/>
-            <w:vAlign w:val="center"/>
-          </w:tcPr>
-          <w:p>
-            <w:r>
-              <w:t>RIESGO</w:t>
-            </w:r>
-          </w:p>
-        </w:tc>
-        <w:tc>
-          <w:tcPr>
-            <w:tcW w:w="4247" w:type="dxa"/>
-            <w:vAlign w:val="center"/>
-          </w:tcPr>
-          <w:p>
-            <w:pPr>
-              <w:cnfStyle w:val="100000000000" w:firstRow="1" w:lastRow="0" w:firstColumn="0" w:lastColumn="0" w:oddVBand="0" w:evenVBand="0" w:oddHBand="0" w:evenHBand="0" w:firstRowFirstColumn="0" w:firstRowLastColumn="0" w:lastRowFirstColumn="0" w:lastRowLastColumn="0"/>
-            </w:pPr>
-            <w:r>
-              <w:t>ACCIÓN</w:t>
-            </w:r>
-          </w:p>
-        </w:tc>
-      </w:tr>
-      <w:tr>
-        <w:trPr>
-          <w:cnfStyle w:val="000000100000" w:firstRow="0" w:lastRow="0" w:firstColumn="0" w:lastColumn="0" w:oddVBand="0" w:evenVBand="0" w:oddHBand="1" w:evenHBand="0" w:firstRowFirstColumn="0" w:firstRowLastColumn="0" w:lastRowFirstColumn="0" w:lastRowLastColumn="0"/>
-        </w:trPr>
-        <w:tc>
-          <w:tcPr>
-            <w:cnfStyle w:val="001000000000" w:firstRow="0" w:lastRow="0" w:firstColumn="1" w:lastColumn="0" w:oddVBand="0" w:evenVBand="0" w:oddHBand="0" w:evenHBand="0" w:firstRowFirstColumn="0" w:firstRowLastColumn="0" w:lastRowFirstColumn="0" w:lastRowLastColumn="0"/>
-            <w:tcW w:w="4247" w:type="dxa"/>
-            <w:vAlign w:val="center"/>
-          </w:tcPr>
-          <w:p>
-            <w:pPr>
-              <w:rPr>
-                <w:b w:val="0"/>
-              </w:rPr>
-            </w:pPr>
-            <w:r>
-              <w:rPr>
-                <w:b w:val="0"/>
-              </w:rPr>
-              <w:t>Falta de organización del equipo</w:t>
-            </w:r>
-          </w:p>
-        </w:tc>
-        <w:tc>
-          <w:tcPr>
-            <w:tcW w:w="4247" w:type="dxa"/>
-            <w:vAlign w:val="center"/>
-          </w:tcPr>
-          <w:p>
-            <w:pPr>
-              <w:cnfStyle w:val="000000100000" w:firstRow="0" w:lastRow="0" w:firstColumn="0" w:lastColumn="0" w:oddVBand="0" w:evenVBand="0" w:oddHBand="1" w:evenHBand="0" w:firstRowFirstColumn="0" w:firstRowLastColumn="0" w:lastRowFirstColumn="0" w:lastRowLastColumn="0"/>
-            </w:pPr>
-            <w:r>
-              <w:t xml:space="preserve">Uso de </w:t>
-            </w:r>
-            <w:proofErr w:type="spellStart"/>
-            <w:r>
-              <w:t>GitKraken</w:t>
-            </w:r>
-            <w:proofErr w:type="spellEnd"/>
-            <w:r>
-              <w:t xml:space="preserve"> </w:t>
-            </w:r>
-            <w:proofErr w:type="spellStart"/>
-            <w:r>
-              <w:t>boards</w:t>
-            </w:r>
-            <w:proofErr w:type="spellEnd"/>
-            <w:r>
-              <w:t xml:space="preserve"> para organizar el trabajo y las tareas</w:t>
-            </w:r>
-          </w:p>
-        </w:tc>
-      </w:tr>
-      <w:tr>
-        <w:tc>
-          <w:tcPr>
-            <w:cnfStyle w:val="001000000000" w:firstRow="0" w:lastRow="0" w:firstColumn="1" w:lastColumn="0" w:oddVBand="0" w:evenVBand="0" w:oddHBand="0" w:evenHBand="0" w:firstRowFirstColumn="0" w:firstRowLastColumn="0" w:lastRowFirstColumn="0" w:lastRowLastColumn="0"/>
-            <w:tcW w:w="4247" w:type="dxa"/>
-            <w:vAlign w:val="center"/>
-          </w:tcPr>
-          <w:p>
-            <w:pPr>
-              <w:rPr>
-                <w:b w:val="0"/>
-              </w:rPr>
-            </w:pPr>
-            <w:r>
-              <w:rPr>
-                <w:b w:val="0"/>
-              </w:rPr>
-              <w:lastRenderedPageBreak/>
-              <w:t>Mala elección de herramientas</w:t>
-            </w:r>
-          </w:p>
-        </w:tc>
-        <w:tc>
-          <w:tcPr>
-            <w:tcW w:w="4247" w:type="dxa"/>
-            <w:vAlign w:val="center"/>
-          </w:tcPr>
-          <w:p>
-            <w:pPr>
-              <w:cnfStyle w:val="000000000000" w:firstRow="0" w:lastRow="0" w:firstColumn="0" w:lastColumn="0" w:oddVBand="0" w:evenVBand="0" w:oddHBand="0" w:evenHBand="0" w:firstRowFirstColumn="0" w:firstRowLastColumn="0" w:lastRowFirstColumn="0" w:lastRowLastColumn="0"/>
-            </w:pPr>
-            <w:r>
-              <w:t>Se intentará estar al día sobre nuevas herramientas más útiles que las usadas actualmente.</w:t>
-            </w:r>
-          </w:p>
-        </w:tc>
-      </w:tr>
-      <w:tr>
-        <w:trPr>
-          <w:cnfStyle w:val="000000100000" w:firstRow="0" w:lastRow="0" w:firstColumn="0" w:lastColumn="0" w:oddVBand="0" w:evenVBand="0" w:oddHBand="1" w:evenHBand="0" w:firstRowFirstColumn="0" w:firstRowLastColumn="0" w:lastRowFirstColumn="0" w:lastRowLastColumn="0"/>
-        </w:trPr>
-        <w:tc>
-          <w:tcPr>
-            <w:cnfStyle w:val="001000000000" w:firstRow="0" w:lastRow="0" w:firstColumn="1" w:lastColumn="0" w:oddVBand="0" w:evenVBand="0" w:oddHBand="0" w:evenHBand="0" w:firstRowFirstColumn="0" w:firstRowLastColumn="0" w:lastRowFirstColumn="0" w:lastRowLastColumn="0"/>
-            <w:tcW w:w="4247" w:type="dxa"/>
-            <w:vAlign w:val="center"/>
-          </w:tcPr>
-          <w:p>
-            <w:pPr>
-              <w:rPr>
-                <w:b w:val="0"/>
-              </w:rPr>
-            </w:pPr>
-            <w:r>
-              <w:rPr>
-                <w:b w:val="0"/>
-              </w:rPr>
-              <w:t>Pérdida de código fuente o archivos</w:t>
-            </w:r>
-          </w:p>
-        </w:tc>
-        <w:tc>
-          <w:tcPr>
-            <w:tcW w:w="4247" w:type="dxa"/>
-            <w:vAlign w:val="center"/>
-          </w:tcPr>
-          <w:p>
-            <w:pPr>
-              <w:cnfStyle w:val="000000100000" w:firstRow="0" w:lastRow="0" w:firstColumn="0" w:lastColumn="0" w:oddVBand="0" w:evenVBand="0" w:oddHBand="1" w:evenHBand="0" w:firstRowFirstColumn="0" w:firstRowLastColumn="0" w:lastRowFirstColumn="0" w:lastRowLastColumn="0"/>
-            </w:pPr>
-            <w:r>
-              <w:t xml:space="preserve">Se hará uso del Sistema de Gestión de Versiones </w:t>
-            </w:r>
-            <w:proofErr w:type="spellStart"/>
-            <w:r>
-              <w:t>Git</w:t>
-            </w:r>
-            <w:proofErr w:type="spellEnd"/>
-            <w:r>
-              <w:t xml:space="preserve"> para tener el proyecto completo en la nube de forma que siempre tengamos acceso a él a través de la web. También se instará a </w:t>
-            </w:r>
-            <w:proofErr w:type="spellStart"/>
-            <w:r>
-              <w:t>pushear</w:t>
-            </w:r>
-            <w:proofErr w:type="spellEnd"/>
-            <w:r>
-              <w:t xml:space="preserve"> los cambios de forma reiterada para evitar el mayor número de pérdidas.</w:t>
-            </w:r>
-          </w:p>
-        </w:tc>
-      </w:tr>
-      <w:tr>
-        <w:tc>
-          <w:tcPr>
-            <w:cnfStyle w:val="001000000000" w:firstRow="0" w:lastRow="0" w:firstColumn="1" w:lastColumn="0" w:oddVBand="0" w:evenVBand="0" w:oddHBand="0" w:evenHBand="0" w:firstRowFirstColumn="0" w:firstRowLastColumn="0" w:lastRowFirstColumn="0" w:lastRowLastColumn="0"/>
-            <w:tcW w:w="4247" w:type="dxa"/>
-            <w:vAlign w:val="center"/>
-          </w:tcPr>
-          <w:p>
-            <w:pPr>
-              <w:rPr>
-                <w:b w:val="0"/>
-              </w:rPr>
-            </w:pPr>
-            <w:r>
-              <w:rPr>
-                <w:b w:val="0"/>
-              </w:rPr>
-              <w:t>Mala calidad del producto final</w:t>
-            </w:r>
-          </w:p>
-        </w:tc>
-        <w:tc>
-          <w:tcPr>
-            <w:tcW w:w="4247" w:type="dxa"/>
-            <w:vAlign w:val="center"/>
-          </w:tcPr>
-          <w:p>
-            <w:pPr>
-              <w:cnfStyle w:val="000000000000" w:firstRow="0" w:lastRow="0" w:firstColumn="0" w:lastColumn="0" w:oddVBand="0" w:evenVBand="0" w:oddHBand="0" w:evenHBand="0" w:firstRowFirstColumn="0" w:firstRowLastColumn="0" w:lastRowFirstColumn="0" w:lastRowLastColumn="0"/>
-            </w:pPr>
-            <w:r>
-              <w:t>Se pospone el lanzamiento</w:t>
-            </w:r>
-            <w:r>
-              <w:t xml:space="preserve"> y se revisan todas las posibilidades de mejora posibles para otorgar el mejor resultado posible.</w:t>
-            </w:r>
-          </w:p>
-        </w:tc>
-      </w:tr>
-      <w:tr>
-        <w:trPr>
-          <w:cnfStyle w:val="000000100000" w:firstRow="0" w:lastRow="0" w:firstColumn="0" w:lastColumn="0" w:oddVBand="0" w:evenVBand="0" w:oddHBand="1" w:evenHBand="0" w:firstRowFirstColumn="0" w:firstRowLastColumn="0" w:lastRowFirstColumn="0" w:lastRowLastColumn="0"/>
-        </w:trPr>
-        <w:tc>
-          <w:tcPr>
-            <w:cnfStyle w:val="001000000000" w:firstRow="0" w:lastRow="0" w:firstColumn="1" w:lastColumn="0" w:oddVBand="0" w:evenVBand="0" w:oddHBand="0" w:evenHBand="0" w:firstRowFirstColumn="0" w:firstRowLastColumn="0" w:lastRowFirstColumn="0" w:lastRowLastColumn="0"/>
-            <w:tcW w:w="4247" w:type="dxa"/>
-            <w:vAlign w:val="center"/>
-          </w:tcPr>
-          <w:p>
-            <w:pPr>
-              <w:rPr>
-                <w:b w:val="0"/>
-              </w:rPr>
-            </w:pPr>
-            <w:r>
-              <w:rPr>
-                <w:b w:val="0"/>
-              </w:rPr>
-              <w:t>Retraso en una entrega</w:t>
-            </w:r>
-          </w:p>
-        </w:tc>
-        <w:tc>
-          <w:tcPr>
-            <w:tcW w:w="4247" w:type="dxa"/>
-            <w:vAlign w:val="center"/>
-          </w:tcPr>
-          <w:p>
-            <w:pPr>
-              <w:cnfStyle w:val="000000100000" w:firstRow="0" w:lastRow="0" w:firstColumn="0" w:lastColumn="0" w:oddVBand="0" w:evenVBand="0" w:oddHBand="1" w:evenHBand="0" w:firstRowFirstColumn="0" w:firstRowLastColumn="0" w:lastRowFirstColumn="0" w:lastRowLastColumn="0"/>
-            </w:pPr>
-            <w:r>
-              <w:t>Se debe trabajar hasta terminarla. Habrá que descontar al cliente el precio ofertado debido al retraso. 3Dslug cumplirá siempre su palabra.</w:t>
-            </w:r>
-          </w:p>
-        </w:tc>
-      </w:tr>
-      <w:tr>
-        <w:tc>
-          <w:tcPr>
-            <w:cnfStyle w:val="001000000000" w:firstRow="0" w:lastRow="0" w:firstColumn="1" w:lastColumn="0" w:oddVBand="0" w:evenVBand="0" w:oddHBand="0" w:evenHBand="0" w:firstRowFirstColumn="0" w:firstRowLastColumn="0" w:lastRowFirstColumn="0" w:lastRowLastColumn="0"/>
-            <w:tcW w:w="4247" w:type="dxa"/>
-            <w:vAlign w:val="center"/>
-          </w:tcPr>
-          <w:p>
-            <w:pPr>
-              <w:rPr>
-                <w:b w:val="0"/>
-              </w:rPr>
-            </w:pPr>
-            <w:r>
-              <w:rPr>
-                <w:b w:val="0"/>
-              </w:rPr>
-              <w:t>Interfaz o código mal implementados</w:t>
-            </w:r>
-          </w:p>
-        </w:tc>
-        <w:tc>
-          <w:tcPr>
-            <w:tcW w:w="4247" w:type="dxa"/>
-            <w:vAlign w:val="center"/>
-          </w:tcPr>
-          <w:p>
-            <w:pPr>
-              <w:cnfStyle w:val="000000000000" w:firstRow="0" w:lastRow="0" w:firstColumn="0" w:lastColumn="0" w:oddVBand="0" w:evenVBand="0" w:oddHBand="0" w:evenHBand="0" w:firstRowFirstColumn="0" w:firstRowLastColumn="0" w:lastRowFirstColumn="0" w:lastRowLastColumn="0"/>
-            </w:pPr>
-            <w:r>
-              <w:t>Se vuelve a diseñar e implementar aquello que sea necesario</w:t>
-            </w:r>
-          </w:p>
-        </w:tc>
-      </w:tr>
-      <w:tr>
-        <w:trPr>
-          <w:cnfStyle w:val="000000100000" w:firstRow="0" w:lastRow="0" w:firstColumn="0" w:lastColumn="0" w:oddVBand="0" w:evenVBand="0" w:oddHBand="1" w:evenHBand="0" w:firstRowFirstColumn="0" w:firstRowLastColumn="0" w:lastRowFirstColumn="0" w:lastRowLastColumn="0"/>
-        </w:trPr>
-        <w:tc>
-          <w:tcPr>
-            <w:cnfStyle w:val="001000000000" w:firstRow="0" w:lastRow="0" w:firstColumn="1" w:lastColumn="0" w:oddVBand="0" w:evenVBand="0" w:oddHBand="0" w:evenHBand="0" w:firstRowFirstColumn="0" w:firstRowLastColumn="0" w:lastRowFirstColumn="0" w:lastRowLastColumn="0"/>
-            <w:tcW w:w="4247" w:type="dxa"/>
-            <w:vAlign w:val="center"/>
-          </w:tcPr>
-          <w:p>
-            <w:pPr>
-              <w:rPr>
-                <w:b w:val="0"/>
-              </w:rPr>
-            </w:pPr>
-            <w:r>
-              <w:rPr>
-                <w:b w:val="0"/>
-              </w:rPr>
-              <w:t>El producto depende de las normativas del gobierno</w:t>
-            </w:r>
-          </w:p>
-        </w:tc>
-        <w:tc>
-          <w:tcPr>
-            <w:tcW w:w="4247" w:type="dxa"/>
-            <w:vAlign w:val="center"/>
-          </w:tcPr>
-          <w:p>
-            <w:pPr>
-              <w:cnfStyle w:val="000000100000" w:firstRow="0" w:lastRow="0" w:firstColumn="0" w:lastColumn="0" w:oddVBand="0" w:evenVBand="0" w:oddHBand="1" w:evenHBand="0" w:firstRowFirstColumn="0" w:firstRowLastColumn="0" w:lastRowFirstColumn="0" w:lastRowLastColumn="0"/>
-            </w:pPr>
-            <w:r>
-              <w:t>Estar siempre al tanto de estas normativas para estar siempre bajo el amparo de la ley</w:t>
-            </w:r>
-            <w:bookmarkStart w:id="13" w:name="_GoBack"/>
-            <w:bookmarkEnd w:id="13"/>
-          </w:p>
-        </w:tc>
-      </w:tr>
-    </w:tbl>
-    <w:p/>
-    <w:p>
-      <w:pPr>
-        <w:pStyle w:val="Ttulo1"/>
-      </w:pPr>
-      <w:r>
-        <w:t>Análisis de la solución.</w:t>
-      </w:r>
-      <w:bookmarkEnd w:id="12"/>
-    </w:p>
-    <w:p>
-      <w:pPr>
-        <w:pStyle w:val="Ttulo2"/>
-      </w:pPr>
-      <w:bookmarkStart w:id="14" w:name="_Toc102313431"/>
-      <w:r>
-        <w:t>Análisis de requisitos.</w:t>
-      </w:r>
-      <w:bookmarkEnd w:id="14"/>
-    </w:p>
-    <w:p>
-      <w:pPr>
-        <w:pStyle w:val="Ttulo3"/>
-      </w:pPr>
-      <w:bookmarkStart w:id="15" w:name="_Toc102313432"/>
-      <w:r>
-        <w:t>Requisitos funcionales</w:t>
-      </w:r>
-      <w:bookmarkEnd w:id="15"/>
     </w:p>
     <w:p>
       <w:r>
@@ -4105,7 +2342,6 @@
         </w:numPr>
       </w:pPr>
       <w:r>
-        <w:lastRenderedPageBreak/>
         <w:t>Parar el juego en cualquier momento.</w:t>
       </w:r>
     </w:p>
@@ -4133,11 +2369,11 @@
       <w:pPr>
         <w:pStyle w:val="Ttulo3"/>
       </w:pPr>
-      <w:bookmarkStart w:id="16" w:name="_Toc102313433"/>
+      <w:bookmarkStart w:id="9" w:name="_Toc101027202"/>
       <w:r>
         <w:t>Requisitos no funcionales</w:t>
       </w:r>
-      <w:bookmarkEnd w:id="16"/>
+      <w:bookmarkEnd w:id="9"/>
     </w:p>
     <w:p>
       <w:r>
@@ -4292,6 +2528,7 @@
         </w:numPr>
       </w:pPr>
       <w:r>
+        <w:lastRenderedPageBreak/>
         <w:t>Se utilizará</w:t>
       </w:r>
       <w:r>
@@ -4328,11 +2565,11 @@
       <w:pPr>
         <w:pStyle w:val="Ttulo3"/>
       </w:pPr>
-      <w:bookmarkStart w:id="17" w:name="_Toc102313434"/>
+      <w:bookmarkStart w:id="10" w:name="_Toc101027203"/>
       <w:r>
         <w:t>Requisitos de información.</w:t>
       </w:r>
-      <w:bookmarkEnd w:id="17"/>
+      <w:bookmarkEnd w:id="10"/>
     </w:p>
     <w:p>
       <w:r>
@@ -4452,12 +2689,11 @@
       <w:pPr>
         <w:pStyle w:val="Ttulo2"/>
       </w:pPr>
-      <w:bookmarkStart w:id="18" w:name="_Toc102313435"/>
-      <w:r>
-        <w:lastRenderedPageBreak/>
+      <w:bookmarkStart w:id="11" w:name="_Toc101027204"/>
+      <w:r>
         <w:t>Análisis de escenarios (Casos de uso)</w:t>
       </w:r>
-      <w:bookmarkEnd w:id="18"/>
+      <w:bookmarkEnd w:id="11"/>
     </w:p>
     <w:p>
       <w:r>
@@ -4504,7 +2740,7 @@
                     </pic:cNvPicPr>
                   </pic:nvPicPr>
                   <pic:blipFill>
-                    <a:blip r:embed="rId17">
+                    <a:blip r:embed="rId13">
                       <a:extLst>
                         <a:ext uri="{28A0092B-C50C-407E-A947-70E740481C1C}">
                           <a14:useLocalDpi xmlns:a14="http://schemas.microsoft.com/office/drawing/2010/main" val="0"/>
@@ -4538,6 +2774,7 @@
     </w:p>
     <w:p>
       <w:r>
+        <w:lastRenderedPageBreak/>
         <w:t>A continuación, se expone el diagrama de casos de uso de 3Dslug, que albergará los requisitos funcionales obtenidos en la fase de análisis de requisitos.</w:t>
       </w:r>
     </w:p>
@@ -4550,7 +2787,6 @@
           <w:noProof/>
           <w:lang w:eastAsia="es-ES"/>
         </w:rPr>
-        <w:lastRenderedPageBreak/>
         <w:drawing>
           <wp:inline distT="0" distB="0" distL="0" distR="0">
             <wp:extent cx="5400040" cy="3794760"/>
@@ -4567,7 +2803,7 @@
                     <pic:cNvPicPr/>
                   </pic:nvPicPr>
                   <pic:blipFill>
-                    <a:blip r:embed="rId18" cstate="print">
+                    <a:blip r:embed="rId14" cstate="print">
                       <a:extLst>
                         <a:ext uri="{28A0092B-C50C-407E-A947-70E740481C1C}">
                           <a14:useLocalDpi xmlns:a14="http://schemas.microsoft.com/office/drawing/2010/main" val="0"/>
@@ -4595,8 +2831,8 @@
       </w:r>
     </w:p>
     <w:sectPr>
-      <w:headerReference w:type="default" r:id="rId19"/>
-      <w:footerReference w:type="default" r:id="rId20"/>
+      <w:headerReference w:type="default" r:id="rId15"/>
+      <w:footerReference w:type="default" r:id="rId16"/>
       <w:pgSz w:w="11906" w:h="16838"/>
       <w:pgMar w:top="1417" w:right="1701" w:bottom="1417" w:left="1701" w:header="708" w:footer="708" w:gutter="0"/>
       <w:pgNumType w:start="0"/>
@@ -4643,6 +2879,7 @@
         <w:docPartUnique/>
       </w:docPartObj>
     </w:sdtPr>
+    <w:sdtEndPr/>
     <w:sdtContent>
       <w:p>
         <w:pPr>
@@ -4742,7 +2979,7 @@
                                     <w:noProof/>
                                     <w:color w:val="8C8C8C" w:themeColor="background1" w:themeShade="8C"/>
                                   </w:rPr>
-                                  <w:t>10</w:t>
+                                  <w:t>7</w:t>
                                 </w:r>
                                 <w:r>
                                   <w:rPr>
@@ -4879,7 +3116,7 @@
                               <w:noProof/>
                               <w:color w:val="8C8C8C" w:themeColor="background1" w:themeShade="8C"/>
                             </w:rPr>
-                            <w:t>10</w:t>
+                            <w:t>7</w:t>
                           </w:r>
                           <w:r>
                             <w:rPr>
@@ -4957,118 +3194,6 @@
 <file path=word/numbering.xml><?xml version="1.0" encoding="utf-8"?>
 <w:numbering xmlns:wpc="http://schemas.microsoft.com/office/word/2010/wordprocessingCanvas" xmlns:cx="http://schemas.microsoft.com/office/drawing/2014/chartex" xmlns:mc="http://schemas.openxmlformats.org/markup-compatibility/2006" xmlns:o="urn:schemas-microsoft-com:office:office" xmlns:r="http://schemas.openxmlformats.org/officeDocument/2006/relationships" xmlns:m="http://schemas.openxmlformats.org/officeDocument/2006/math" xmlns:v="urn:schemas-microsoft-com:vml" xmlns:wp14="http://schemas.microsoft.com/office/word/2010/wordprocessingDrawing" xmlns:wp="http://schemas.openxmlformats.org/drawingml/2006/wordprocessingDrawing" xmlns:w10="urn:schemas-microsoft-com:office:word" xmlns:w="http://schemas.openxmlformats.org/wordprocessingml/2006/main" xmlns:w14="http://schemas.microsoft.com/office/word/2010/wordml" xmlns:w15="http://schemas.microsoft.com/office/word/2012/wordml" xmlns:w16se="http://schemas.microsoft.com/office/word/2015/wordml/symex" xmlns:wpg="http://schemas.microsoft.com/office/word/2010/wordprocessingGroup" xmlns:wpi="http://schemas.microsoft.com/office/word/2010/wordprocessingInk" xmlns:wne="http://schemas.microsoft.com/office/word/2006/wordml" xmlns:wps="http://schemas.microsoft.com/office/word/2010/wordprocessingShape" mc:Ignorable="w14 w15 w16se wp14">
   <w:abstractNum w:abstractNumId="0" w15:restartNumberingAfterBreak="0">
-    <w:nsid w:val="261C4299"/>
-    <w:multiLevelType w:val="hybridMultilevel"/>
-    <w:tmpl w:val="4200625C"/>
-    <w:lvl w:ilvl="0" w:tplc="C764C258">
-      <w:numFmt w:val="bullet"/>
-      <w:lvlText w:val="-"/>
-      <w:lvlJc w:val="left"/>
-      <w:pPr>
-        <w:ind w:left="720" w:hanging="360"/>
-      </w:pPr>
-      <w:rPr>
-        <w:rFonts w:ascii="Decima Nova Pro" w:eastAsiaTheme="minorHAnsi" w:hAnsi="Decima Nova Pro" w:cstheme="minorBidi" w:hint="default"/>
-      </w:rPr>
-    </w:lvl>
-    <w:lvl w:ilvl="1" w:tplc="0C0A0003" w:tentative="1">
-      <w:start w:val="1"/>
-      <w:numFmt w:val="bullet"/>
-      <w:lvlText w:val="o"/>
-      <w:lvlJc w:val="left"/>
-      <w:pPr>
-        <w:ind w:left="1440" w:hanging="360"/>
-      </w:pPr>
-      <w:rPr>
-        <w:rFonts w:ascii="Courier New" w:hAnsi="Courier New" w:cs="Courier New" w:hint="default"/>
-      </w:rPr>
-    </w:lvl>
-    <w:lvl w:ilvl="2" w:tplc="0C0A0005" w:tentative="1">
-      <w:start w:val="1"/>
-      <w:numFmt w:val="bullet"/>
-      <w:lvlText w:val=""/>
-      <w:lvlJc w:val="left"/>
-      <w:pPr>
-        <w:ind w:left="2160" w:hanging="360"/>
-      </w:pPr>
-      <w:rPr>
-        <w:rFonts w:ascii="Wingdings" w:hAnsi="Wingdings" w:hint="default"/>
-      </w:rPr>
-    </w:lvl>
-    <w:lvl w:ilvl="3" w:tplc="0C0A0001" w:tentative="1">
-      <w:start w:val="1"/>
-      <w:numFmt w:val="bullet"/>
-      <w:lvlText w:val=""/>
-      <w:lvlJc w:val="left"/>
-      <w:pPr>
-        <w:ind w:left="2880" w:hanging="360"/>
-      </w:pPr>
-      <w:rPr>
-        <w:rFonts w:ascii="Symbol" w:hAnsi="Symbol" w:hint="default"/>
-      </w:rPr>
-    </w:lvl>
-    <w:lvl w:ilvl="4" w:tplc="0C0A0003" w:tentative="1">
-      <w:start w:val="1"/>
-      <w:numFmt w:val="bullet"/>
-      <w:lvlText w:val="o"/>
-      <w:lvlJc w:val="left"/>
-      <w:pPr>
-        <w:ind w:left="3600" w:hanging="360"/>
-      </w:pPr>
-      <w:rPr>
-        <w:rFonts w:ascii="Courier New" w:hAnsi="Courier New" w:cs="Courier New" w:hint="default"/>
-      </w:rPr>
-    </w:lvl>
-    <w:lvl w:ilvl="5" w:tplc="0C0A0005" w:tentative="1">
-      <w:start w:val="1"/>
-      <w:numFmt w:val="bullet"/>
-      <w:lvlText w:val=""/>
-      <w:lvlJc w:val="left"/>
-      <w:pPr>
-        <w:ind w:left="4320" w:hanging="360"/>
-      </w:pPr>
-      <w:rPr>
-        <w:rFonts w:ascii="Wingdings" w:hAnsi="Wingdings" w:hint="default"/>
-      </w:rPr>
-    </w:lvl>
-    <w:lvl w:ilvl="6" w:tplc="0C0A0001" w:tentative="1">
-      <w:start w:val="1"/>
-      <w:numFmt w:val="bullet"/>
-      <w:lvlText w:val=""/>
-      <w:lvlJc w:val="left"/>
-      <w:pPr>
-        <w:ind w:left="5040" w:hanging="360"/>
-      </w:pPr>
-      <w:rPr>
-        <w:rFonts w:ascii="Symbol" w:hAnsi="Symbol" w:hint="default"/>
-      </w:rPr>
-    </w:lvl>
-    <w:lvl w:ilvl="7" w:tplc="0C0A0003" w:tentative="1">
-      <w:start w:val="1"/>
-      <w:numFmt w:val="bullet"/>
-      <w:lvlText w:val="o"/>
-      <w:lvlJc w:val="left"/>
-      <w:pPr>
-        <w:ind w:left="5760" w:hanging="360"/>
-      </w:pPr>
-      <w:rPr>
-        <w:rFonts w:ascii="Courier New" w:hAnsi="Courier New" w:cs="Courier New" w:hint="default"/>
-      </w:rPr>
-    </w:lvl>
-    <w:lvl w:ilvl="8" w:tplc="0C0A0005" w:tentative="1">
-      <w:start w:val="1"/>
-      <w:numFmt w:val="bullet"/>
-      <w:lvlText w:val=""/>
-      <w:lvlJc w:val="left"/>
-      <w:pPr>
-        <w:ind w:left="6480" w:hanging="360"/>
-      </w:pPr>
-      <w:rPr>
-        <w:rFonts w:ascii="Wingdings" w:hAnsi="Wingdings" w:hint="default"/>
-      </w:rPr>
-    </w:lvl>
-  </w:abstractNum>
-  <w:abstractNum w:abstractNumId="1" w15:restartNumberingAfterBreak="0">
     <w:nsid w:val="3E5A311D"/>
     <w:multiLevelType w:val="hybridMultilevel"/>
     <w:tmpl w:val="A8682C5E"/>
@@ -5181,7 +3306,7 @@
       </w:rPr>
     </w:lvl>
   </w:abstractNum>
-  <w:abstractNum w:abstractNumId="2" w15:restartNumberingAfterBreak="0">
+  <w:abstractNum w:abstractNumId="1" w15:restartNumberingAfterBreak="0">
     <w:nsid w:val="57F81A41"/>
     <w:multiLevelType w:val="hybridMultilevel"/>
     <w:tmpl w:val="F4528E00"/>
@@ -5271,7 +3396,7 @@
       </w:pPr>
     </w:lvl>
   </w:abstractNum>
-  <w:abstractNum w:abstractNumId="3" w15:restartNumberingAfterBreak="0">
+  <w:abstractNum w:abstractNumId="2" w15:restartNumberingAfterBreak="0">
     <w:nsid w:val="58127E21"/>
     <w:multiLevelType w:val="hybridMultilevel"/>
     <w:tmpl w:val="E604BF28"/>
@@ -5382,7 +3507,7 @@
       </w:rPr>
     </w:lvl>
   </w:abstractNum>
-  <w:abstractNum w:abstractNumId="4" w15:restartNumberingAfterBreak="0">
+  <w:abstractNum w:abstractNumId="3" w15:restartNumberingAfterBreak="0">
     <w:nsid w:val="67F91A47"/>
     <w:multiLevelType w:val="hybridMultilevel"/>
     <w:tmpl w:val="30E4E43A"/>
@@ -5496,135 +3621,17 @@
       </w:rPr>
     </w:lvl>
   </w:abstractNum>
-  <w:abstractNum w:abstractNumId="5" w15:restartNumberingAfterBreak="0">
-    <w:nsid w:val="7ED328C8"/>
-    <w:multiLevelType w:val="hybridMultilevel"/>
-    <w:tmpl w:val="397A776A"/>
-    <w:lvl w:ilvl="0" w:tplc="6FCC4C8E">
-      <w:numFmt w:val="bullet"/>
-      <w:lvlText w:val="-"/>
-      <w:lvlJc w:val="left"/>
-      <w:pPr>
-        <w:ind w:left="720" w:hanging="360"/>
-      </w:pPr>
-      <w:rPr>
-        <w:rFonts w:ascii="Decima Nova Pro" w:eastAsiaTheme="minorHAnsi" w:hAnsi="Decima Nova Pro" w:cstheme="minorBidi" w:hint="default"/>
-      </w:rPr>
-    </w:lvl>
-    <w:lvl w:ilvl="1" w:tplc="0C0A0003" w:tentative="1">
-      <w:start w:val="1"/>
-      <w:numFmt w:val="bullet"/>
-      <w:lvlText w:val="o"/>
-      <w:lvlJc w:val="left"/>
-      <w:pPr>
-        <w:ind w:left="1440" w:hanging="360"/>
-      </w:pPr>
-      <w:rPr>
-        <w:rFonts w:ascii="Courier New" w:hAnsi="Courier New" w:cs="Courier New" w:hint="default"/>
-      </w:rPr>
-    </w:lvl>
-    <w:lvl w:ilvl="2" w:tplc="0C0A0005" w:tentative="1">
-      <w:start w:val="1"/>
-      <w:numFmt w:val="bullet"/>
-      <w:lvlText w:val=""/>
-      <w:lvlJc w:val="left"/>
-      <w:pPr>
-        <w:ind w:left="2160" w:hanging="360"/>
-      </w:pPr>
-      <w:rPr>
-        <w:rFonts w:ascii="Wingdings" w:hAnsi="Wingdings" w:hint="default"/>
-      </w:rPr>
-    </w:lvl>
-    <w:lvl w:ilvl="3" w:tplc="0C0A0001" w:tentative="1">
-      <w:start w:val="1"/>
-      <w:numFmt w:val="bullet"/>
-      <w:lvlText w:val=""/>
-      <w:lvlJc w:val="left"/>
-      <w:pPr>
-        <w:ind w:left="2880" w:hanging="360"/>
-      </w:pPr>
-      <w:rPr>
-        <w:rFonts w:ascii="Symbol" w:hAnsi="Symbol" w:hint="default"/>
-      </w:rPr>
-    </w:lvl>
-    <w:lvl w:ilvl="4" w:tplc="0C0A0003" w:tentative="1">
-      <w:start w:val="1"/>
-      <w:numFmt w:val="bullet"/>
-      <w:lvlText w:val="o"/>
-      <w:lvlJc w:val="left"/>
-      <w:pPr>
-        <w:ind w:left="3600" w:hanging="360"/>
-      </w:pPr>
-      <w:rPr>
-        <w:rFonts w:ascii="Courier New" w:hAnsi="Courier New" w:cs="Courier New" w:hint="default"/>
-      </w:rPr>
-    </w:lvl>
-    <w:lvl w:ilvl="5" w:tplc="0C0A0005" w:tentative="1">
-      <w:start w:val="1"/>
-      <w:numFmt w:val="bullet"/>
-      <w:lvlText w:val=""/>
-      <w:lvlJc w:val="left"/>
-      <w:pPr>
-        <w:ind w:left="4320" w:hanging="360"/>
-      </w:pPr>
-      <w:rPr>
-        <w:rFonts w:ascii="Wingdings" w:hAnsi="Wingdings" w:hint="default"/>
-      </w:rPr>
-    </w:lvl>
-    <w:lvl w:ilvl="6" w:tplc="0C0A0001" w:tentative="1">
-      <w:start w:val="1"/>
-      <w:numFmt w:val="bullet"/>
-      <w:lvlText w:val=""/>
-      <w:lvlJc w:val="left"/>
-      <w:pPr>
-        <w:ind w:left="5040" w:hanging="360"/>
-      </w:pPr>
-      <w:rPr>
-        <w:rFonts w:ascii="Symbol" w:hAnsi="Symbol" w:hint="default"/>
-      </w:rPr>
-    </w:lvl>
-    <w:lvl w:ilvl="7" w:tplc="0C0A0003" w:tentative="1">
-      <w:start w:val="1"/>
-      <w:numFmt w:val="bullet"/>
-      <w:lvlText w:val="o"/>
-      <w:lvlJc w:val="left"/>
-      <w:pPr>
-        <w:ind w:left="5760" w:hanging="360"/>
-      </w:pPr>
-      <w:rPr>
-        <w:rFonts w:ascii="Courier New" w:hAnsi="Courier New" w:cs="Courier New" w:hint="default"/>
-      </w:rPr>
-    </w:lvl>
-    <w:lvl w:ilvl="8" w:tplc="0C0A0005" w:tentative="1">
-      <w:start w:val="1"/>
-      <w:numFmt w:val="bullet"/>
-      <w:lvlText w:val=""/>
-      <w:lvlJc w:val="left"/>
-      <w:pPr>
-        <w:ind w:left="6480" w:hanging="360"/>
-      </w:pPr>
-      <w:rPr>
-        <w:rFonts w:ascii="Wingdings" w:hAnsi="Wingdings" w:hint="default"/>
-      </w:rPr>
-    </w:lvl>
-  </w:abstractNum>
   <w:num w:numId="1">
+    <w:abstractNumId w:val="2"/>
+  </w:num>
+  <w:num w:numId="2">
     <w:abstractNumId w:val="3"/>
   </w:num>
-  <w:num w:numId="2">
-    <w:abstractNumId w:val="4"/>
-  </w:num>
   <w:num w:numId="3">
-    <w:abstractNumId w:val="2"/>
+    <w:abstractNumId w:val="1"/>
   </w:num>
   <w:num w:numId="4">
-    <w:abstractNumId w:val="1"/>
-  </w:num>
-  <w:num w:numId="5">
     <w:abstractNumId w:val="0"/>
-  </w:num>
-  <w:num w:numId="6">
-    <w:abstractNumId w:val="5"/>
   </w:num>
 </w:numbering>
 </file>
@@ -6335,219 +4342,6 @@
       <w:lang w:eastAsia="es-ES"/>
     </w:rPr>
   </w:style>
-  <w:style w:type="character" w:styleId="Hipervnculovisitado">
-    <w:name w:val="FollowedHyperlink"/>
-    <w:basedOn w:val="Fuentedeprrafopredeter"/>
-    <w:uiPriority w:val="99"/>
-    <w:semiHidden/>
-    <w:unhideWhenUsed/>
-    <w:rsid w:val="007D57AF"/>
-    <w:rPr>
-      <w:color w:val="954F72" w:themeColor="followedHyperlink"/>
-      <w:u w:val="single"/>
-    </w:rPr>
-  </w:style>
-  <w:style w:type="paragraph" w:styleId="Textodeglobo">
-    <w:name w:val="Balloon Text"/>
-    <w:basedOn w:val="Normal"/>
-    <w:link w:val="TextodegloboCar"/>
-    <w:uiPriority w:val="99"/>
-    <w:semiHidden/>
-    <w:unhideWhenUsed/>
-    <w:rsid w:val="00184A41"/>
-    <w:pPr>
-      <w:spacing w:after="0" w:line="240" w:lineRule="auto"/>
-    </w:pPr>
-    <w:rPr>
-      <w:rFonts w:ascii="Segoe UI" w:hAnsi="Segoe UI" w:cs="Segoe UI"/>
-      <w:sz w:val="18"/>
-      <w:szCs w:val="18"/>
-    </w:rPr>
-  </w:style>
-  <w:style w:type="character" w:customStyle="1" w:styleId="TextodegloboCar">
-    <w:name w:val="Texto de globo Car"/>
-    <w:basedOn w:val="Fuentedeprrafopredeter"/>
-    <w:link w:val="Textodeglobo"/>
-    <w:uiPriority w:val="99"/>
-    <w:semiHidden/>
-    <w:rsid w:val="00184A41"/>
-    <w:rPr>
-      <w:rFonts w:ascii="Segoe UI" w:hAnsi="Segoe UI" w:cs="Segoe UI"/>
-      <w:sz w:val="18"/>
-      <w:szCs w:val="18"/>
-    </w:rPr>
-  </w:style>
-  <w:style w:type="table" w:styleId="Tablaconcuadrcula">
-    <w:name w:val="Table Grid"/>
-    <w:basedOn w:val="Tablanormal"/>
-    <w:uiPriority w:val="39"/>
-    <w:rsid w:val="00A91E01"/>
-    <w:pPr>
-      <w:spacing w:after="0" w:line="240" w:lineRule="auto"/>
-    </w:pPr>
-    <w:tblPr>
-      <w:tblBorders>
-        <w:top w:val="single" w:sz="4" w:space="0" w:color="auto"/>
-        <w:left w:val="single" w:sz="4" w:space="0" w:color="auto"/>
-        <w:bottom w:val="single" w:sz="4" w:space="0" w:color="auto"/>
-        <w:right w:val="single" w:sz="4" w:space="0" w:color="auto"/>
-        <w:insideH w:val="single" w:sz="4" w:space="0" w:color="auto"/>
-        <w:insideV w:val="single" w:sz="4" w:space="0" w:color="auto"/>
-      </w:tblBorders>
-    </w:tblPr>
-  </w:style>
-  <w:style w:type="table" w:styleId="Tabladecuadrcula4-nfasis5">
-    <w:name w:val="Grid Table 4 Accent 5"/>
-    <w:basedOn w:val="Tablanormal"/>
-    <w:uiPriority w:val="49"/>
-    <w:rsid w:val="00A91E01"/>
-    <w:pPr>
-      <w:spacing w:after="0" w:line="240" w:lineRule="auto"/>
-    </w:pPr>
-    <w:tblPr>
-      <w:tblStyleRowBandSize w:val="1"/>
-      <w:tblStyleColBandSize w:val="1"/>
-      <w:tblBorders>
-        <w:top w:val="single" w:sz="4" w:space="0" w:color="8EAADB" w:themeColor="accent5" w:themeTint="99"/>
-        <w:left w:val="single" w:sz="4" w:space="0" w:color="8EAADB" w:themeColor="accent5" w:themeTint="99"/>
-        <w:bottom w:val="single" w:sz="4" w:space="0" w:color="8EAADB" w:themeColor="accent5" w:themeTint="99"/>
-        <w:right w:val="single" w:sz="4" w:space="0" w:color="8EAADB" w:themeColor="accent5" w:themeTint="99"/>
-        <w:insideH w:val="single" w:sz="4" w:space="0" w:color="8EAADB" w:themeColor="accent5" w:themeTint="99"/>
-        <w:insideV w:val="single" w:sz="4" w:space="0" w:color="8EAADB" w:themeColor="accent5" w:themeTint="99"/>
-      </w:tblBorders>
-    </w:tblPr>
-    <w:tblStylePr w:type="firstRow">
-      <w:rPr>
-        <w:b/>
-        <w:bCs/>
-        <w:color w:val="FFFFFF" w:themeColor="background1"/>
-      </w:rPr>
-      <w:tblPr/>
-      <w:tcPr>
-        <w:tcBorders>
-          <w:top w:val="single" w:sz="4" w:space="0" w:color="4472C4" w:themeColor="accent5"/>
-          <w:left w:val="single" w:sz="4" w:space="0" w:color="4472C4" w:themeColor="accent5"/>
-          <w:bottom w:val="single" w:sz="4" w:space="0" w:color="4472C4" w:themeColor="accent5"/>
-          <w:right w:val="single" w:sz="4" w:space="0" w:color="4472C4" w:themeColor="accent5"/>
-          <w:insideH w:val="nil"/>
-          <w:insideV w:val="nil"/>
-        </w:tcBorders>
-        <w:shd w:val="clear" w:color="auto" w:fill="4472C4" w:themeFill="accent5"/>
-      </w:tcPr>
-    </w:tblStylePr>
-    <w:tblStylePr w:type="lastRow">
-      <w:rPr>
-        <w:b/>
-        <w:bCs/>
-      </w:rPr>
-      <w:tblPr/>
-      <w:tcPr>
-        <w:tcBorders>
-          <w:top w:val="double" w:sz="4" w:space="0" w:color="4472C4" w:themeColor="accent5"/>
-        </w:tcBorders>
-      </w:tcPr>
-    </w:tblStylePr>
-    <w:tblStylePr w:type="firstCol">
-      <w:rPr>
-        <w:b/>
-        <w:bCs/>
-      </w:rPr>
-    </w:tblStylePr>
-    <w:tblStylePr w:type="lastCol">
-      <w:rPr>
-        <w:b/>
-        <w:bCs/>
-      </w:rPr>
-    </w:tblStylePr>
-    <w:tblStylePr w:type="band1Vert">
-      <w:tblPr/>
-      <w:tcPr>
-        <w:shd w:val="clear" w:color="auto" w:fill="D9E2F3" w:themeFill="accent5" w:themeFillTint="33"/>
-      </w:tcPr>
-    </w:tblStylePr>
-    <w:tblStylePr w:type="band1Horz">
-      <w:tblPr/>
-      <w:tcPr>
-        <w:shd w:val="clear" w:color="auto" w:fill="D9E2F3" w:themeFill="accent5" w:themeFillTint="33"/>
-      </w:tcPr>
-    </w:tblStylePr>
-  </w:style>
-  <w:style w:type="table" w:styleId="Tabladecuadrcula4-nfasis6">
-    <w:name w:val="Grid Table 4 Accent 6"/>
-    <w:basedOn w:val="Tablanormal"/>
-    <w:uiPriority w:val="49"/>
-    <w:rsid w:val="00BD556A"/>
-    <w:pPr>
-      <w:spacing w:after="0" w:line="240" w:lineRule="auto"/>
-    </w:pPr>
-    <w:tblPr>
-      <w:tblStyleRowBandSize w:val="1"/>
-      <w:tblStyleColBandSize w:val="1"/>
-      <w:tblBorders>
-        <w:top w:val="single" w:sz="4" w:space="0" w:color="A8D08D" w:themeColor="accent6" w:themeTint="99"/>
-        <w:left w:val="single" w:sz="4" w:space="0" w:color="A8D08D" w:themeColor="accent6" w:themeTint="99"/>
-        <w:bottom w:val="single" w:sz="4" w:space="0" w:color="A8D08D" w:themeColor="accent6" w:themeTint="99"/>
-        <w:right w:val="single" w:sz="4" w:space="0" w:color="A8D08D" w:themeColor="accent6" w:themeTint="99"/>
-        <w:insideH w:val="single" w:sz="4" w:space="0" w:color="A8D08D" w:themeColor="accent6" w:themeTint="99"/>
-        <w:insideV w:val="single" w:sz="4" w:space="0" w:color="A8D08D" w:themeColor="accent6" w:themeTint="99"/>
-      </w:tblBorders>
-    </w:tblPr>
-    <w:tblStylePr w:type="firstRow">
-      <w:rPr>
-        <w:b/>
-        <w:bCs/>
-        <w:color w:val="FFFFFF" w:themeColor="background1"/>
-      </w:rPr>
-      <w:tblPr/>
-      <w:tcPr>
-        <w:tcBorders>
-          <w:top w:val="single" w:sz="4" w:space="0" w:color="70AD47" w:themeColor="accent6"/>
-          <w:left w:val="single" w:sz="4" w:space="0" w:color="70AD47" w:themeColor="accent6"/>
-          <w:bottom w:val="single" w:sz="4" w:space="0" w:color="70AD47" w:themeColor="accent6"/>
-          <w:right w:val="single" w:sz="4" w:space="0" w:color="70AD47" w:themeColor="accent6"/>
-          <w:insideH w:val="nil"/>
-          <w:insideV w:val="nil"/>
-        </w:tcBorders>
-        <w:shd w:val="clear" w:color="auto" w:fill="70AD47" w:themeFill="accent6"/>
-      </w:tcPr>
-    </w:tblStylePr>
-    <w:tblStylePr w:type="lastRow">
-      <w:rPr>
-        <w:b/>
-        <w:bCs/>
-      </w:rPr>
-      <w:tblPr/>
-      <w:tcPr>
-        <w:tcBorders>
-          <w:top w:val="double" w:sz="4" w:space="0" w:color="70AD47" w:themeColor="accent6"/>
-        </w:tcBorders>
-      </w:tcPr>
-    </w:tblStylePr>
-    <w:tblStylePr w:type="firstCol">
-      <w:rPr>
-        <w:b/>
-        <w:bCs/>
-      </w:rPr>
-    </w:tblStylePr>
-    <w:tblStylePr w:type="lastCol">
-      <w:rPr>
-        <w:b/>
-        <w:bCs/>
-      </w:rPr>
-    </w:tblStylePr>
-    <w:tblStylePr w:type="band1Vert">
-      <w:tblPr/>
-      <w:tcPr>
-        <w:shd w:val="clear" w:color="auto" w:fill="E2EFD9" w:themeFill="accent6" w:themeFillTint="33"/>
-      </w:tcPr>
-    </w:tblStylePr>
-    <w:tblStylePr w:type="band1Horz">
-      <w:tblPr/>
-      <w:tcPr>
-        <w:shd w:val="clear" w:color="auto" w:fill="E2EFD9" w:themeFill="accent6" w:themeFillTint="33"/>
-      </w:tcPr>
-    </w:tblStylePr>
-  </w:style>
 </w:styles>
 </file>
 
@@ -6644,13 +4438,6 @@
     <w:pitch w:val="variable"/>
     <w:sig w:usb0="E4002EFF" w:usb1="C000247B" w:usb2="00000009" w:usb3="00000000" w:csb0="000001FF" w:csb1="00000000"/>
   </w:font>
-  <w:font w:name="Segoe UI">
-    <w:panose1 w:val="020B0502040204020203"/>
-    <w:charset w:val="00"/>
-    <w:family w:val="swiss"/>
-    <w:pitch w:val="variable"/>
-    <w:sig w:usb0="E4002EFF" w:usb1="C000E47F" w:usb2="00000009" w:usb3="00000000" w:csb0="000001FF" w:csb1="00000000"/>
-  </w:font>
   <w:font w:name="Arial">
     <w:panose1 w:val="020B0604020202020204"/>
     <w:charset w:val="00"/>
@@ -6677,11 +4464,8 @@
   </w:compat>
   <w:rsids>
     <w:rsidRoot w:val="003E76B7"/>
-    <w:rsid w:val="000F0375"/>
     <w:rsid w:val="00255AA6"/>
     <w:rsid w:val="003E76B7"/>
-    <w:rsid w:val="003E7EDF"/>
-    <w:rsid w:val="004172EE"/>
     <w:rsid w:val="005E5316"/>
     <w:rsid w:val="006C6423"/>
     <w:rsid w:val="00727F80"/>
@@ -6690,7 +4474,6 @@
     <w:rsid w:val="00824489"/>
     <w:rsid w:val="0084657D"/>
     <w:rsid w:val="0096330B"/>
-    <w:rsid w:val="00AB7036"/>
     <w:rsid w:val="00C35FFF"/>
     <w:rsid w:val="00FE1CD8"/>
   </w:rsids>
@@ -7439,7 +5222,7 @@
 </file>
 
 <file path=customXml/itemProps2.xml><?xml version="1.0" encoding="utf-8"?>
-<ds:datastoreItem xmlns:ds="http://schemas.openxmlformats.org/officeDocument/2006/customXml" ds:itemID="{EC417C31-B79B-4320-AF63-EC150DB1B7DB}">
+<ds:datastoreItem xmlns:ds="http://schemas.openxmlformats.org/officeDocument/2006/customXml" ds:itemID="{A30BE552-C605-450F-8E4C-253B79957331}">
   <ds:schemaRefs>
     <ds:schemaRef ds:uri="http://schemas.openxmlformats.org/officeDocument/2006/bibliography"/>
   </ds:schemaRefs>

</xml_diff>